<commit_message>
[add] add classifier description.
</commit_message>
<xml_diff>
--- a/report.docx
+++ b/report.docx
@@ -7,6 +7,7 @@
         <w:jc w:val="center"/>
         <w:rPr>
           <w:rStyle w:val="fontstyle01"/>
+          <w:rFonts w:hint="eastAsia"/>
         </w:rPr>
       </w:pPr>
       <w:r>
@@ -38,6 +39,7 @@
         <w:jc w:val="center"/>
         <w:rPr>
           <w:rStyle w:val="fontstyle01"/>
+          <w:rFonts w:hint="eastAsia"/>
         </w:rPr>
       </w:pPr>
     </w:p>
@@ -72,14 +74,14 @@
           <w:szCs w:val="24"/>
         </w:rPr>
         <w:lastRenderedPageBreak/>
-        <w:t>1. Abstract</w:t>
-      </w:r>
-    </w:p>
-    <w:p>
-      <w:pPr>
-        <w:jc w:val="both"/>
-        <w:rPr>
-          <w:rFonts w:ascii="Baskerville" w:hAnsi="Baskerville"/>
+        <w:t>Abstract</w:t>
+      </w:r>
+    </w:p>
+    <w:p>
+      <w:pPr>
+        <w:jc w:val="both"/>
+        <w:rPr>
+          <w:rFonts w:ascii="Baskerville" w:hAnsi="Baskerville" w:hint="eastAsia"/>
           <w:color w:val="000000"/>
           <w:sz w:val="26"/>
           <w:szCs w:val="26"/>
@@ -392,114 +394,443 @@
       <w:pPr>
         <w:jc w:val="both"/>
         <w:rPr>
-          <w:rFonts w:ascii="TimesNewRomanPSMT" w:hAnsi="TimesNewRomanPSMT"/>
-          <w:color w:val="000000"/>
-          <w:sz w:val="24"/>
-          <w:szCs w:val="24"/>
-        </w:rPr>
-      </w:pPr>
-    </w:p>
-    <w:p>
-      <w:pPr>
-        <w:jc w:val="both"/>
-        <w:rPr>
-          <w:b/>
-          <w:sz w:val="24"/>
-          <w:szCs w:val="24"/>
-        </w:rPr>
-      </w:pPr>
-      <w:r>
-        <w:rPr>
-          <w:b/>
-          <w:sz w:val="24"/>
-          <w:szCs w:val="24"/>
+          <w:rFonts w:ascii="TimesNewRomanPSMT" w:hAnsi="TimesNewRomanPSMT" w:hint="eastAsia"/>
+          <w:color w:val="000000"/>
+          <w:sz w:val="24"/>
+          <w:szCs w:val="24"/>
+        </w:rPr>
+      </w:pPr>
+    </w:p>
+    <w:p>
+      <w:pPr>
+        <w:jc w:val="both"/>
+        <w:rPr>
+          <w:b/>
+          <w:sz w:val="24"/>
+          <w:szCs w:val="24"/>
+        </w:rPr>
+      </w:pPr>
+      <w:r>
+        <w:rPr>
+          <w:b/>
+          <w:sz w:val="24"/>
+          <w:szCs w:val="24"/>
+        </w:rPr>
+        <w:t>Introduction</w:t>
+      </w:r>
+    </w:p>
+    <w:p>
+      <w:pPr>
+        <w:jc w:val="both"/>
+        <w:rPr>
+          <w:rFonts w:ascii="Baskerville" w:hAnsi="Baskerville" w:hint="eastAsia"/>
+          <w:color w:val="000000"/>
+          <w:sz w:val="26"/>
+          <w:szCs w:val="26"/>
+        </w:rPr>
+      </w:pPr>
+      <w:r>
+        <w:rPr>
+          <w:rFonts w:ascii="Baskerville" w:hAnsi="Baskerville"/>
+          <w:color w:val="000000"/>
+          <w:sz w:val="26"/>
+          <w:szCs w:val="26"/>
+        </w:rPr>
+        <w:t>Pattern recognition is the science of making inferences from perceptual data, using tools</w:t>
+      </w:r>
+      <w:r>
+        <w:rPr>
+          <w:rFonts w:ascii="Baskerville" w:hAnsi="Baskerville"/>
+          <w:color w:val="000000"/>
+          <w:sz w:val="26"/>
+          <w:szCs w:val="26"/>
+        </w:rPr>
+        <w:br/>
+        <w:t>from statistics, probability, computational geometry, machine learning, signal processing,</w:t>
+      </w:r>
+      <w:r>
+        <w:rPr>
+          <w:rFonts w:ascii="Baskerville" w:hAnsi="Baskerville"/>
+          <w:color w:val="000000"/>
+          <w:sz w:val="26"/>
+          <w:szCs w:val="26"/>
+        </w:rPr>
+        <w:br/>
+        <w:t>and algorithm design. A Pattern Recognition system is a system that is developed to</w:t>
+      </w:r>
+      <w:r>
+        <w:rPr>
+          <w:rFonts w:ascii="Baskerville" w:hAnsi="Baskerville"/>
+          <w:color w:val="000000"/>
+          <w:sz w:val="26"/>
+          <w:szCs w:val="26"/>
+        </w:rPr>
+        <w:br/>
+        <w:t>perform pattern recognition automatically. In this project we develop a pattern</w:t>
+      </w:r>
+      <w:r>
+        <w:rPr>
+          <w:rFonts w:ascii="Baskerville" w:hAnsi="Baskerville"/>
+          <w:color w:val="000000"/>
+          <w:sz w:val="26"/>
+          <w:szCs w:val="26"/>
+        </w:rPr>
+        <w:br/>
+        <w:t>recognition system to efficiently classify a real world dataset</w:t>
+      </w:r>
+      <w:r>
+        <w:rPr>
+          <w:rFonts w:ascii="Baskerville" w:hAnsi="Baskerville"/>
+          <w:color w:val="000000"/>
+          <w:sz w:val="26"/>
+          <w:szCs w:val="26"/>
+        </w:rPr>
+        <w:t>.</w:t>
+      </w:r>
+      <w:r>
+        <w:rPr>
+          <w:rFonts w:ascii="Baskerville" w:hAnsi="Baskerville"/>
+          <w:color w:val="000000"/>
+          <w:sz w:val="26"/>
+          <w:szCs w:val="26"/>
+        </w:rPr>
+        <w:t xml:space="preserve"> </w:t>
+      </w:r>
+    </w:p>
+    <w:p>
+      <w:pPr>
+        <w:jc w:val="both"/>
+        <w:rPr>
+          <w:rFonts w:ascii="Baskerville" w:hAnsi="Baskerville" w:hint="eastAsia"/>
+          <w:color w:val="000000"/>
+          <w:sz w:val="26"/>
+          <w:szCs w:val="26"/>
+        </w:rPr>
+      </w:pPr>
+      <w:r>
+        <w:rPr>
+          <w:rFonts w:ascii="Baskerville" w:hAnsi="Baskerville"/>
+          <w:color w:val="000000"/>
+          <w:sz w:val="26"/>
+          <w:szCs w:val="26"/>
+        </w:rPr>
+        <w:t>The project report has been structured in the following manner . At first I have presented</w:t>
+      </w:r>
+      <w:r>
+        <w:rPr>
+          <w:rFonts w:ascii="Baskerville" w:hAnsi="Baskerville"/>
+          <w:color w:val="000000"/>
+          <w:sz w:val="26"/>
+          <w:szCs w:val="26"/>
+        </w:rPr>
+        <w:br/>
+        <w:t xml:space="preserve">the details of the datasetI am using including the </w:t>
+      </w:r>
+      <w:r>
+        <w:rPr>
+          <w:rFonts w:ascii="Baskerville" w:hAnsi="Baskerville"/>
+          <w:color w:val="000000"/>
+          <w:sz w:val="26"/>
+          <w:szCs w:val="26"/>
+          <w:u w:val="single"/>
+        </w:rPr>
+        <w:t>pre-processing and feature extraction</w:t>
+      </w:r>
+      <w:r>
+        <w:rPr>
+          <w:rFonts w:ascii="Baskerville" w:hAnsi="Baskerville"/>
+          <w:color w:val="000000"/>
+          <w:sz w:val="26"/>
+          <w:szCs w:val="26"/>
+        </w:rPr>
+        <w:t xml:space="preserve"> I</w:t>
+      </w:r>
+      <w:r>
+        <w:rPr>
+          <w:rFonts w:ascii="Baskerville" w:hAnsi="Baskerville"/>
+          <w:color w:val="000000"/>
+          <w:sz w:val="26"/>
+          <w:szCs w:val="26"/>
+        </w:rPr>
+        <w:br/>
+        <w:t>have performed on he dataset</w:t>
+      </w:r>
+      <w:r>
+        <w:rPr>
+          <w:rFonts w:ascii="Baskerville" w:hAnsi="Baskerville"/>
+          <w:color w:val="000000"/>
+          <w:sz w:val="26"/>
+          <w:szCs w:val="26"/>
+        </w:rPr>
+        <w:t>.</w:t>
+      </w:r>
+      <w:r>
+        <w:rPr>
+          <w:rFonts w:ascii="Baskerville" w:hAnsi="Baskerville"/>
+          <w:color w:val="000000"/>
+          <w:sz w:val="26"/>
+          <w:szCs w:val="26"/>
+        </w:rPr>
+        <w:t xml:space="preserve"> </w:t>
+      </w:r>
+      <w:r>
+        <w:rPr>
+          <w:rFonts w:ascii="Baskerville" w:hAnsi="Baskerville"/>
+          <w:color w:val="000000"/>
+          <w:sz w:val="26"/>
+          <w:szCs w:val="26"/>
+        </w:rPr>
+        <w:t>The next section gives the implementation details of each</w:t>
+      </w:r>
+      <w:r>
+        <w:rPr>
+          <w:rFonts w:ascii="Baskerville" w:hAnsi="Baskerville"/>
+          <w:color w:val="000000"/>
+          <w:sz w:val="26"/>
+          <w:szCs w:val="26"/>
+        </w:rPr>
+        <w:br/>
+        <w:t>classifier with the results obtained</w:t>
+      </w:r>
+      <w:r>
+        <w:rPr>
+          <w:rFonts w:ascii="Baskerville" w:hAnsi="Baskerville"/>
+          <w:color w:val="000000"/>
+          <w:sz w:val="26"/>
+          <w:szCs w:val="26"/>
+        </w:rPr>
+        <w:t>.</w:t>
+      </w:r>
+      <w:r>
+        <w:rPr>
+          <w:rFonts w:ascii="Baskerville" w:hAnsi="Baskerville"/>
+          <w:color w:val="000000"/>
+          <w:sz w:val="26"/>
+          <w:szCs w:val="26"/>
+        </w:rPr>
+        <w:t xml:space="preserve"> </w:t>
+      </w:r>
+      <w:r>
+        <w:rPr>
+          <w:rFonts w:ascii="Baskerville" w:hAnsi="Baskerville"/>
+          <w:color w:val="000000"/>
+          <w:sz w:val="26"/>
+          <w:szCs w:val="26"/>
+        </w:rPr>
+        <w:t>Lastly a comparative study has been performed on the</w:t>
+      </w:r>
+      <w:r>
+        <w:rPr>
+          <w:rFonts w:ascii="Baskerville" w:hAnsi="Baskerville"/>
+          <w:color w:val="000000"/>
+          <w:sz w:val="26"/>
+          <w:szCs w:val="26"/>
+        </w:rPr>
+        <w:br/>
+        <w:t>classification results obtained by running each classifier on the given real world data set.</w:t>
+      </w:r>
+    </w:p>
+    <w:p>
+      <w:pPr>
+        <w:jc w:val="both"/>
+        <w:rPr>
+          <w:rFonts w:ascii="Baskerville" w:hAnsi="Baskerville" w:hint="eastAsia"/>
+          <w:color w:val="000000"/>
+          <w:sz w:val="26"/>
+          <w:szCs w:val="26"/>
+        </w:rPr>
+      </w:pPr>
+    </w:p>
+    <w:p>
+      <w:pPr>
+        <w:jc w:val="both"/>
+        <w:rPr>
+          <w:b/>
+          <w:sz w:val="24"/>
+          <w:szCs w:val="24"/>
+        </w:rPr>
+      </w:pPr>
+      <w:r>
+        <w:rPr>
+          <w:b/>
+          <w:sz w:val="24"/>
+          <w:szCs w:val="24"/>
+        </w:rPr>
+        <w:t>Description of the dataset and Pre-processing</w:t>
+      </w:r>
+    </w:p>
+    <w:p>
+      <w:pPr>
+        <w:jc w:val="both"/>
+        <w:rPr>
+          <w:b/>
+          <w:sz w:val="24"/>
+          <w:szCs w:val="24"/>
+        </w:rPr>
+      </w:pPr>
+      <w:r>
+        <w:rPr>
+          <w:rFonts w:ascii="Baskerville" w:hAnsi="Baskerville"/>
+          <w:color w:val="000000"/>
+          <w:sz w:val="26"/>
+          <w:szCs w:val="26"/>
+        </w:rPr>
+        <w:t>The initial step in implementing the project was to choose a proper dataset to perform the</w:t>
+      </w:r>
+      <w:r>
+        <w:rPr>
+          <w:rFonts w:ascii="Baskerville" w:hAnsi="Baskerville"/>
+          <w:color w:val="000000"/>
+          <w:sz w:val="26"/>
+          <w:szCs w:val="26"/>
+        </w:rPr>
+        <w:br/>
+        <w:t>classification . In order to do this I did my initial research on the datasets provided and</w:t>
+      </w:r>
+      <w:r>
+        <w:rPr>
+          <w:rFonts w:ascii="Baskerville" w:hAnsi="Baskerville"/>
+          <w:color w:val="000000"/>
+          <w:sz w:val="26"/>
+          <w:szCs w:val="26"/>
+        </w:rPr>
+        <w:br/>
+        <w:t>chose the “</w:t>
+      </w:r>
+      <w:r>
+        <w:rPr>
+          <w:rFonts w:ascii="TimesNewRomanPSMT" w:eastAsia="Times New Roman" w:hAnsi="TimesNewRomanPSMT" w:cs="Times New Roman"/>
+          <w:color w:val="000000"/>
+          <w:sz w:val="24"/>
+          <w:szCs w:val="24"/>
+        </w:rPr>
+        <w:t>Wireless Indoor Localization</w:t>
+      </w:r>
+      <w:r>
+        <w:rPr>
+          <w:rFonts w:ascii="Baskerville" w:hAnsi="Baskerville"/>
+          <w:color w:val="000000"/>
+          <w:sz w:val="26"/>
+          <w:szCs w:val="26"/>
+        </w:rPr>
+        <w:t>” dataset for my project</w:t>
+      </w:r>
+      <w:r>
+        <w:rPr>
+          <w:rFonts w:ascii="Baskerville" w:hAnsi="Baskerville"/>
+          <w:color w:val="000000"/>
+          <w:sz w:val="26"/>
+          <w:szCs w:val="26"/>
+        </w:rPr>
+        <w:t>.</w:t>
+      </w:r>
+      <w:r>
+        <w:rPr>
+          <w:rFonts w:ascii="Baskerville" w:hAnsi="Baskerville"/>
+          <w:color w:val="000000"/>
+          <w:sz w:val="26"/>
+          <w:szCs w:val="26"/>
+        </w:rPr>
+        <w:t xml:space="preserve"> </w:t>
+      </w:r>
+      <w:r>
+        <w:rPr>
+          <w:rFonts w:ascii="Baskerville" w:hAnsi="Baskerville"/>
+          <w:color w:val="000000"/>
+          <w:sz w:val="26"/>
+          <w:szCs w:val="26"/>
+        </w:rPr>
+        <w:t>The dataset has around 200 data samples and 7 features.</w:t>
+      </w:r>
+      <w:r>
+        <w:rPr>
+          <w:rFonts w:ascii="Baskerville" w:hAnsi="Baskerville"/>
+          <w:color w:val="000000"/>
+          <w:sz w:val="26"/>
+          <w:szCs w:val="26"/>
+        </w:rPr>
+        <w:t xml:space="preserve"> </w:t>
+      </w:r>
+      <w:r>
+        <w:rPr>
+          <w:rFonts w:ascii="Baskerville" w:hAnsi="Baskerville"/>
+          <w:color w:val="000000"/>
+          <w:sz w:val="26"/>
+          <w:szCs w:val="26"/>
+        </w:rPr>
+        <w:t>The data was collected from an indoor WiFi system which has 8 Wifi routers at various locations.</w:t>
+      </w:r>
+      <w:r>
+        <w:rPr>
+          <w:rFonts w:ascii="Baskerville" w:hAnsi="Baskerville"/>
+          <w:color w:val="000000"/>
+          <w:sz w:val="26"/>
+          <w:szCs w:val="26"/>
+        </w:rPr>
+        <w:t xml:space="preserve"> </w:t>
+      </w:r>
+      <w:r>
+        <w:rPr>
+          <w:rFonts w:ascii="Baskerville" w:hAnsi="Baskerville"/>
+          <w:color w:val="000000"/>
+          <w:sz w:val="26"/>
+          <w:szCs w:val="26"/>
+        </w:rPr>
+        <w:t xml:space="preserve">column </w:t>
+      </w:r>
+      <w:r>
+        <w:rPr>
+          <w:rFonts w:ascii="Baskerville" w:hAnsi="Baskerville"/>
+          <w:color w:val="000000"/>
+          <w:sz w:val="26"/>
+          <w:szCs w:val="26"/>
         </w:rPr>
         <w:t>2</w:t>
       </w:r>
       <w:r>
         <w:rPr>
-          <w:b/>
-          <w:sz w:val="24"/>
-          <w:szCs w:val="24"/>
-        </w:rPr>
-        <w:t xml:space="preserve">. </w:t>
-      </w:r>
-      <w:r>
-        <w:rPr>
-          <w:b/>
-          <w:sz w:val="24"/>
-          <w:szCs w:val="24"/>
-        </w:rPr>
-        <w:t>Introduction</w:t>
-      </w:r>
-    </w:p>
-    <w:p>
-      <w:pPr>
-        <w:jc w:val="both"/>
-        <w:rPr>
-          <w:rFonts w:ascii="Baskerville" w:hAnsi="Baskerville"/>
-          <w:color w:val="000000"/>
-          <w:sz w:val="26"/>
-          <w:szCs w:val="26"/>
-        </w:rPr>
-      </w:pPr>
-      <w:r>
-        <w:rPr>
-          <w:rFonts w:ascii="Baskerville" w:hAnsi="Baskerville"/>
-          <w:color w:val="000000"/>
-          <w:sz w:val="26"/>
-          <w:szCs w:val="26"/>
-        </w:rPr>
-        <w:t>Pattern recognition is the science of making inferences from perceptual data, using tools</w:t>
-      </w:r>
-      <w:r>
-        <w:rPr>
-          <w:rFonts w:ascii="Baskerville" w:hAnsi="Baskerville"/>
-          <w:color w:val="000000"/>
-          <w:sz w:val="26"/>
-          <w:szCs w:val="26"/>
-        </w:rPr>
-        <w:br/>
-        <w:t>from statistics, probability, computational geometry, machine learning, signal processing,</w:t>
-      </w:r>
-      <w:r>
-        <w:rPr>
-          <w:rFonts w:ascii="Baskerville" w:hAnsi="Baskerville"/>
-          <w:color w:val="000000"/>
-          <w:sz w:val="26"/>
-          <w:szCs w:val="26"/>
-        </w:rPr>
-        <w:br/>
-        <w:t>and algorithm design. A Pattern Recognition system is a system that is developed to</w:t>
-      </w:r>
-      <w:r>
-        <w:rPr>
-          <w:rFonts w:ascii="Baskerville" w:hAnsi="Baskerville"/>
-          <w:color w:val="000000"/>
-          <w:sz w:val="26"/>
-          <w:szCs w:val="26"/>
-        </w:rPr>
-        <w:br/>
-        <w:t>perform pattern recognition automatically. In this project we develop a pattern</w:t>
-      </w:r>
-      <w:r>
-        <w:rPr>
-          <w:rFonts w:ascii="Baskerville" w:hAnsi="Baskerville"/>
-          <w:color w:val="000000"/>
-          <w:sz w:val="26"/>
-          <w:szCs w:val="26"/>
-        </w:rPr>
-        <w:br/>
-        <w:t>recognition system to efficiently classify a real world dataset</w:t>
-      </w:r>
-      <w:r>
-        <w:rPr>
-          <w:rFonts w:ascii="Baskerville" w:hAnsi="Baskerville"/>
-          <w:color w:val="000000"/>
-          <w:sz w:val="26"/>
-          <w:szCs w:val="26"/>
-        </w:rPr>
-        <w:t>.</w:t>
+          <w:rFonts w:ascii="Baskerville" w:hAnsi="Baskerville"/>
+          <w:color w:val="000000"/>
+          <w:sz w:val="26"/>
+          <w:szCs w:val="26"/>
+        </w:rPr>
+        <w:t>~</w:t>
+      </w:r>
+      <w:r>
+        <w:rPr>
+          <w:rFonts w:ascii="Baskerville" w:hAnsi="Baskerville"/>
+          <w:color w:val="000000"/>
+          <w:sz w:val="26"/>
+          <w:szCs w:val="26"/>
+        </w:rPr>
+        <w:t>8</w:t>
+      </w:r>
+      <w:r>
+        <w:rPr>
+          <w:rFonts w:ascii="Baskerville" w:hAnsi="Baskerville"/>
+          <w:color w:val="000000"/>
+          <w:sz w:val="26"/>
+          <w:szCs w:val="26"/>
+        </w:rPr>
+        <w:t xml:space="preserve"> refer to the measured signal strength (dB, integers) at 7 wireless sensors (WS1-WS7 below) (routers); column </w:t>
+      </w:r>
+      <w:r>
+        <w:rPr>
+          <w:rFonts w:ascii="Baskerville" w:hAnsi="Baskerville"/>
+          <w:color w:val="000000"/>
+          <w:sz w:val="26"/>
+          <w:szCs w:val="26"/>
+        </w:rPr>
+        <w:t>1</w:t>
+      </w:r>
+      <w:r>
+        <w:rPr>
+          <w:rFonts w:ascii="Baskerville" w:hAnsi="Baskerville"/>
+          <w:color w:val="000000"/>
+          <w:sz w:val="26"/>
+          <w:szCs w:val="26"/>
+        </w:rPr>
+        <w:t xml:space="preserve"> is the user location (class).</w:t>
       </w:r>
       <w:r>
         <w:rPr>
@@ -510,73 +841,14 @@
         </w:rPr>
         <w:t xml:space="preserve"> </w:t>
       </w:r>
-    </w:p>
-    <w:p>
-      <w:pPr>
-        <w:jc w:val="both"/>
-        <w:rPr>
-          <w:rFonts w:ascii="Baskerville" w:hAnsi="Baskerville"/>
-          <w:color w:val="000000"/>
-          <w:sz w:val="26"/>
-          <w:szCs w:val="26"/>
-        </w:rPr>
-      </w:pPr>
-      <w:r>
-        <w:rPr>
-          <w:rFonts w:ascii="Baskerville" w:hAnsi="Baskerville"/>
-          <w:color w:val="000000"/>
-          <w:sz w:val="26"/>
-          <w:szCs w:val="26"/>
-        </w:rPr>
-        <w:t>The project report has been structured in the following manner . At first I have presented</w:t>
-      </w:r>
-      <w:r>
-        <w:rPr>
-          <w:rFonts w:ascii="Baskerville" w:hAnsi="Baskerville"/>
-          <w:color w:val="000000"/>
-          <w:sz w:val="26"/>
-          <w:szCs w:val="26"/>
-        </w:rPr>
-        <w:br/>
-        <w:t xml:space="preserve">the details of the datasetI am using including the </w:t>
-      </w:r>
-      <w:r>
-        <w:rPr>
-          <w:rFonts w:ascii="Baskerville" w:hAnsi="Baskerville"/>
-          <w:color w:val="000000"/>
-          <w:sz w:val="26"/>
-          <w:szCs w:val="26"/>
-          <w:u w:val="single"/>
-        </w:rPr>
-        <w:t>pre-processing and feature extraction</w:t>
-      </w:r>
-      <w:r>
-        <w:rPr>
-          <w:rFonts w:ascii="Baskerville" w:hAnsi="Baskerville"/>
-          <w:color w:val="000000"/>
-          <w:sz w:val="26"/>
-          <w:szCs w:val="26"/>
-        </w:rPr>
-        <w:t xml:space="preserve"> I</w:t>
-      </w:r>
-      <w:r>
-        <w:rPr>
-          <w:rFonts w:ascii="Baskerville" w:hAnsi="Baskerville"/>
-          <w:color w:val="000000"/>
-          <w:sz w:val="26"/>
-          <w:szCs w:val="26"/>
-        </w:rPr>
-        <w:br/>
-        <w:t>have performed on he dataset</w:t>
-      </w:r>
-      <w:r>
-        <w:rPr>
-          <w:rFonts w:ascii="Baskerville" w:hAnsi="Baskerville"/>
-          <w:color w:val="000000"/>
-          <w:sz w:val="26"/>
-          <w:szCs w:val="26"/>
-        </w:rPr>
-        <w:t>.</w:t>
+      <w:r>
+        <w:rPr>
+          <w:rFonts w:ascii="Baskerville" w:hAnsi="Baskerville"/>
+          <w:color w:val="000000"/>
+          <w:sz w:val="26"/>
+          <w:szCs w:val="26"/>
+        </w:rPr>
+        <w:t>There are 500 data points for each location (class).</w:t>
       </w:r>
       <w:r>
         <w:rPr>
@@ -594,26 +866,7 @@
           <w:sz w:val="26"/>
           <w:szCs w:val="26"/>
         </w:rPr>
-        <w:t>The next section gives the implementation details of each</w:t>
-      </w:r>
-      <w:r>
-        <w:rPr>
-          <w:rFonts w:ascii="Baskerville" w:hAnsi="Baskerville"/>
-          <w:color w:val="000000"/>
-          <w:sz w:val="26"/>
-          <w:szCs w:val="26"/>
-        </w:rPr>
-        <w:br/>
-        <w:t>classifier with the results obtained</w:t>
-      </w:r>
-      <w:r>
-        <w:rPr>
-          <w:rFonts w:ascii="Baskerville" w:hAnsi="Baskerville"/>
-          <w:color w:val="000000"/>
-          <w:sz w:val="26"/>
-          <w:szCs w:val="26"/>
-        </w:rPr>
-        <w:t>.</w:t>
+        <w:t>Thus, there are 7 input variables (features) and 4 classes (user locations).</w:t>
       </w:r>
       <w:r>
         <w:rPr>
@@ -624,295 +877,12 @@
         </w:rPr>
         <w:t xml:space="preserve"> </w:t>
       </w:r>
-      <w:r>
-        <w:rPr>
-          <w:rFonts w:ascii="Baskerville" w:hAnsi="Baskerville"/>
-          <w:color w:val="000000"/>
-          <w:sz w:val="26"/>
-          <w:szCs w:val="26"/>
-        </w:rPr>
-        <w:t>Lastly a comparative study has been performed on the</w:t>
-      </w:r>
-      <w:r>
-        <w:rPr>
-          <w:rFonts w:ascii="Baskerville" w:hAnsi="Baskerville"/>
-          <w:color w:val="000000"/>
-          <w:sz w:val="26"/>
-          <w:szCs w:val="26"/>
-        </w:rPr>
-        <w:br/>
-        <w:t>classification results obtained by running each classifier on the given real world data set.</w:t>
-      </w:r>
-    </w:p>
-    <w:p>
-      <w:pPr>
-        <w:jc w:val="both"/>
-        <w:rPr>
-          <w:rFonts w:ascii="Baskerville" w:hAnsi="Baskerville"/>
-          <w:color w:val="000000"/>
-          <w:sz w:val="26"/>
-          <w:szCs w:val="26"/>
-        </w:rPr>
-      </w:pPr>
-    </w:p>
-    <w:p>
-      <w:pPr>
-        <w:jc w:val="both"/>
-        <w:rPr>
-          <w:b/>
-          <w:sz w:val="24"/>
-          <w:szCs w:val="24"/>
-        </w:rPr>
-      </w:pPr>
-      <w:r>
-        <w:rPr>
-          <w:b/>
-          <w:sz w:val="24"/>
-          <w:szCs w:val="24"/>
-        </w:rPr>
-        <w:t>3</w:t>
-      </w:r>
-      <w:r>
-        <w:rPr>
-          <w:b/>
-          <w:sz w:val="24"/>
-          <w:szCs w:val="24"/>
-        </w:rPr>
-        <w:t xml:space="preserve">. </w:t>
-      </w:r>
-      <w:r>
-        <w:rPr>
-          <w:b/>
-          <w:sz w:val="24"/>
-          <w:szCs w:val="24"/>
-        </w:rPr>
-        <w:t>Description of the dataset and Pre-processing</w:t>
-      </w:r>
-    </w:p>
-    <w:p>
-      <w:pPr>
-        <w:jc w:val="both"/>
-        <w:rPr>
-          <w:b/>
-          <w:sz w:val="24"/>
-          <w:szCs w:val="24"/>
-        </w:rPr>
-      </w:pPr>
-      <w:r>
-        <w:rPr>
-          <w:rFonts w:ascii="Baskerville" w:hAnsi="Baskerville"/>
-          <w:color w:val="000000"/>
-          <w:sz w:val="26"/>
-          <w:szCs w:val="26"/>
-        </w:rPr>
-        <w:t>The initial step in implementing the project was to choose a proper dataset to perform the</w:t>
-      </w:r>
-      <w:r>
-        <w:rPr>
-          <w:rFonts w:ascii="Baskerville" w:hAnsi="Baskerville"/>
-          <w:color w:val="000000"/>
-          <w:sz w:val="26"/>
-          <w:szCs w:val="26"/>
-        </w:rPr>
-        <w:br/>
-        <w:t>classification . In order to do this I did my initial research on the datasets provided and</w:t>
-      </w:r>
-      <w:r>
-        <w:rPr>
-          <w:rFonts w:ascii="Baskerville" w:hAnsi="Baskerville"/>
-          <w:color w:val="000000"/>
-          <w:sz w:val="26"/>
-          <w:szCs w:val="26"/>
-        </w:rPr>
-        <w:br/>
-        <w:t>chose the “</w:t>
-      </w:r>
-      <w:r>
-        <w:rPr>
-          <w:rFonts w:ascii="TimesNewRomanPSMT" w:eastAsia="Times New Roman" w:hAnsi="TimesNewRomanPSMT" w:cs="Times New Roman"/>
-          <w:color w:val="000000"/>
-          <w:sz w:val="24"/>
-          <w:szCs w:val="24"/>
-        </w:rPr>
-        <w:t>Wireless Indoor Localization</w:t>
-      </w:r>
-      <w:r>
-        <w:rPr>
-          <w:rFonts w:ascii="Baskerville" w:hAnsi="Baskerville"/>
-          <w:color w:val="000000"/>
-          <w:sz w:val="26"/>
-          <w:szCs w:val="26"/>
-        </w:rPr>
-        <w:t>” dataset for my project</w:t>
-      </w:r>
-      <w:r>
-        <w:rPr>
-          <w:rFonts w:ascii="Baskerville" w:hAnsi="Baskerville"/>
-          <w:color w:val="000000"/>
-          <w:sz w:val="26"/>
-          <w:szCs w:val="26"/>
-        </w:rPr>
-        <w:t>.</w:t>
-      </w:r>
-      <w:r>
-        <w:rPr>
-          <w:rFonts w:ascii="Baskerville" w:hAnsi="Baskerville"/>
-          <w:color w:val="000000"/>
-          <w:sz w:val="26"/>
-          <w:szCs w:val="26"/>
-        </w:rPr>
-        <w:t xml:space="preserve"> </w:t>
-      </w:r>
-      <w:r>
-        <w:rPr>
-          <w:rFonts w:ascii="Baskerville" w:hAnsi="Baskerville"/>
-          <w:color w:val="000000"/>
-          <w:sz w:val="26"/>
-          <w:szCs w:val="26"/>
-        </w:rPr>
-        <w:t>The dataset has around 200 data samples and 7 features.</w:t>
-      </w:r>
-      <w:r>
-        <w:rPr>
-          <w:rFonts w:ascii="Baskerville" w:hAnsi="Baskerville"/>
-          <w:color w:val="000000"/>
-          <w:sz w:val="26"/>
-          <w:szCs w:val="26"/>
-        </w:rPr>
-        <w:t xml:space="preserve"> </w:t>
-      </w:r>
-      <w:r>
-        <w:rPr>
-          <w:rFonts w:ascii="Baskerville" w:hAnsi="Baskerville"/>
-          <w:color w:val="000000"/>
-          <w:sz w:val="26"/>
-          <w:szCs w:val="26"/>
-        </w:rPr>
-        <w:t>The data was collected from an indoor WiFi system which has 8 Wifi routers at various locations.</w:t>
-      </w:r>
-      <w:r>
-        <w:rPr>
-          <w:rFonts w:ascii="Baskerville" w:hAnsi="Baskerville"/>
-          <w:color w:val="000000"/>
-          <w:sz w:val="26"/>
-          <w:szCs w:val="26"/>
-        </w:rPr>
-        <w:t xml:space="preserve"> </w:t>
-      </w:r>
-      <w:r>
-        <w:rPr>
-          <w:rFonts w:ascii="Baskerville" w:hAnsi="Baskerville"/>
-          <w:color w:val="000000"/>
-          <w:sz w:val="26"/>
-          <w:szCs w:val="26"/>
-        </w:rPr>
-        <w:t xml:space="preserve">column </w:t>
-      </w:r>
-      <w:r>
-        <w:rPr>
-          <w:rFonts w:ascii="Baskerville" w:hAnsi="Baskerville"/>
-          <w:color w:val="000000"/>
-          <w:sz w:val="26"/>
-          <w:szCs w:val="26"/>
-        </w:rPr>
-        <w:t>2</w:t>
-      </w:r>
-      <w:r>
-        <w:rPr>
-          <w:rFonts w:ascii="Baskerville" w:hAnsi="Baskerville"/>
-          <w:color w:val="000000"/>
-          <w:sz w:val="26"/>
-          <w:szCs w:val="26"/>
-        </w:rPr>
-        <w:t>~</w:t>
-      </w:r>
-      <w:r>
-        <w:rPr>
-          <w:rFonts w:ascii="Baskerville" w:hAnsi="Baskerville"/>
-          <w:color w:val="000000"/>
-          <w:sz w:val="26"/>
-          <w:szCs w:val="26"/>
-        </w:rPr>
-        <w:t>8</w:t>
-      </w:r>
-      <w:r>
-        <w:rPr>
-          <w:rFonts w:ascii="Baskerville" w:hAnsi="Baskerville"/>
-          <w:color w:val="000000"/>
-          <w:sz w:val="26"/>
-          <w:szCs w:val="26"/>
-        </w:rPr>
-        <w:t xml:space="preserve"> refer to the measured signal strength (dB, integers) at 7 wireless sensors (WS1-WS7 below) (routers); column </w:t>
-      </w:r>
-      <w:r>
-        <w:rPr>
-          <w:rFonts w:ascii="Baskerville" w:hAnsi="Baskerville"/>
-          <w:color w:val="000000"/>
-          <w:sz w:val="26"/>
-          <w:szCs w:val="26"/>
-        </w:rPr>
-        <w:t>1</w:t>
-      </w:r>
-      <w:r>
-        <w:rPr>
-          <w:rFonts w:ascii="Baskerville" w:hAnsi="Baskerville"/>
-          <w:color w:val="000000"/>
-          <w:sz w:val="26"/>
-          <w:szCs w:val="26"/>
-        </w:rPr>
-        <w:t xml:space="preserve"> is the user location (class).</w:t>
-      </w:r>
-      <w:r>
-        <w:rPr>
-          <w:rFonts w:ascii="Baskerville" w:hAnsi="Baskerville"/>
-          <w:color w:val="000000"/>
-          <w:sz w:val="26"/>
-          <w:szCs w:val="26"/>
-        </w:rPr>
-        <w:t xml:space="preserve"> </w:t>
-      </w:r>
-      <w:r>
-        <w:rPr>
-          <w:rFonts w:ascii="Baskerville" w:hAnsi="Baskerville"/>
-          <w:color w:val="000000"/>
-          <w:sz w:val="26"/>
-          <w:szCs w:val="26"/>
-        </w:rPr>
-        <w:t>There are 500 data points for each location (class).</w:t>
-      </w:r>
-      <w:r>
-        <w:rPr>
-          <w:rFonts w:ascii="Baskerville" w:hAnsi="Baskerville"/>
-          <w:color w:val="000000"/>
-          <w:sz w:val="26"/>
-          <w:szCs w:val="26"/>
-        </w:rPr>
-        <w:t xml:space="preserve"> </w:t>
-      </w:r>
-      <w:r>
-        <w:rPr>
-          <w:rFonts w:ascii="Baskerville" w:hAnsi="Baskerville"/>
-          <w:color w:val="000000"/>
-          <w:sz w:val="26"/>
-          <w:szCs w:val="26"/>
-        </w:rPr>
-        <w:t>Thus, there are 7 input variables (features) and 4 classes (user locations).</w:t>
-      </w:r>
-      <w:r>
-        <w:rPr>
-          <w:rFonts w:ascii="Baskerville" w:hAnsi="Baskerville"/>
-          <w:color w:val="000000"/>
-          <w:sz w:val="26"/>
-          <w:szCs w:val="26"/>
-        </w:rPr>
-        <w:t xml:space="preserve"> </w:t>
-      </w:r>
     </w:p>
     <w:p>
       <w:pPr>
         <w:jc w:val="center"/>
         <w:rPr>
-          <w:rFonts w:ascii="Baskerville" w:hAnsi="Baskerville"/>
+          <w:rFonts w:ascii="Baskerville" w:hAnsi="Baskerville" w:hint="eastAsia"/>
           <w:color w:val="000000"/>
           <w:sz w:val="26"/>
           <w:szCs w:val="26"/>
@@ -1087,6 +1057,2187 @@
         </w:rPr>
         <w:t>standard scaler(such that its distribution will have a mean value 0 and standard deviation of 1)</w:t>
       </w:r>
+      <w:r>
+        <w:rPr>
+          <w:rFonts w:ascii="Baskerville" w:hAnsi="Baskerville"/>
+          <w:color w:val="000000"/>
+          <w:sz w:val="26"/>
+          <w:szCs w:val="26"/>
+        </w:rPr>
+        <w:t>.</w:t>
+      </w:r>
+    </w:p>
+    <w:p>
+      <w:pPr>
+        <w:jc w:val="both"/>
+        <w:rPr>
+          <w:sz w:val="24"/>
+          <w:szCs w:val="24"/>
+        </w:rPr>
+      </w:pPr>
+    </w:p>
+    <w:p>
+      <w:pPr>
+        <w:jc w:val="both"/>
+        <w:rPr>
+          <w:b/>
+          <w:sz w:val="24"/>
+          <w:szCs w:val="24"/>
+        </w:rPr>
+      </w:pPr>
+      <w:r>
+        <w:rPr>
+          <w:b/>
+          <w:sz w:val="24"/>
+          <w:szCs w:val="24"/>
+        </w:rPr>
+        <w:t>Language and Tool box Used for Implementation</w:t>
+      </w:r>
+      <w:r>
+        <w:rPr>
+          <w:b/>
+          <w:sz w:val="24"/>
+          <w:szCs w:val="24"/>
+        </w:rPr>
+        <w:t>:</w:t>
+      </w:r>
+    </w:p>
+    <w:p>
+      <w:pPr>
+        <w:jc w:val="both"/>
+        <w:rPr>
+          <w:rFonts w:ascii="Baskerville" w:hAnsi="Baskerville"/>
+          <w:color w:val="000000"/>
+          <w:sz w:val="26"/>
+          <w:szCs w:val="26"/>
+        </w:rPr>
+      </w:pPr>
+      <w:r>
+        <w:rPr>
+          <w:rFonts w:ascii="Baskerville" w:hAnsi="Baskerville"/>
+          <w:color w:val="000000"/>
+          <w:sz w:val="26"/>
+          <w:szCs w:val="26"/>
+        </w:rPr>
+        <w:t xml:space="preserve">The entire project was implemented using </w:t>
+      </w:r>
+      <w:r>
+        <w:rPr>
+          <w:rFonts w:ascii="Baskerville" w:hAnsi="Baskerville"/>
+          <w:color w:val="000000"/>
+          <w:sz w:val="26"/>
+          <w:szCs w:val="26"/>
+        </w:rPr>
+        <w:t>Python</w:t>
+      </w:r>
+      <w:r>
+        <w:rPr>
+          <w:rFonts w:ascii="Baskerville" w:hAnsi="Baskerville"/>
+          <w:color w:val="000000"/>
+          <w:sz w:val="26"/>
+          <w:szCs w:val="26"/>
+        </w:rPr>
+        <w:t xml:space="preserve"> and certain other pattern</w:t>
+      </w:r>
+      <w:r>
+        <w:rPr>
+          <w:rFonts w:ascii="Baskerville" w:hAnsi="Baskerville"/>
+          <w:color w:val="000000"/>
+          <w:sz w:val="26"/>
+          <w:szCs w:val="26"/>
+        </w:rPr>
+        <w:br/>
+      </w:r>
+      <w:r>
+        <w:rPr>
+          <w:rFonts w:ascii="Baskerville" w:hAnsi="Baskerville"/>
+          <w:color w:val="000000"/>
+          <w:sz w:val="26"/>
+          <w:szCs w:val="26"/>
+        </w:rPr>
+        <w:t>recognition library</w:t>
+      </w:r>
+      <w:r>
+        <w:rPr>
+          <w:rFonts w:ascii="Baskerville" w:hAnsi="Baskerville"/>
+          <w:color w:val="000000"/>
+          <w:sz w:val="26"/>
+          <w:szCs w:val="26"/>
+        </w:rPr>
+        <w:t xml:space="preserve">. I have used the </w:t>
+      </w:r>
+      <w:r>
+        <w:rPr>
+          <w:rFonts w:ascii="Baskerville" w:hAnsi="Baskerville"/>
+          <w:color w:val="000000"/>
+          <w:sz w:val="26"/>
+          <w:szCs w:val="26"/>
+        </w:rPr>
+        <w:t>scikit-learn, panda, matplotlib, tensorflow</w:t>
+      </w:r>
+      <w:r>
+        <w:rPr>
+          <w:rFonts w:ascii="Baskerville" w:hAnsi="Baskerville"/>
+          <w:color w:val="000000"/>
+          <w:sz w:val="26"/>
+          <w:szCs w:val="26"/>
+        </w:rPr>
+        <w:t xml:space="preserve"> </w:t>
+      </w:r>
+      <w:r>
+        <w:rPr>
+          <w:rFonts w:ascii="Baskerville" w:hAnsi="Baskerville"/>
+          <w:color w:val="000000"/>
+          <w:sz w:val="26"/>
+          <w:szCs w:val="26"/>
+        </w:rPr>
+        <w:t>for implementing the classifiers.</w:t>
+      </w:r>
+    </w:p>
+    <w:p>
+      <w:pPr>
+        <w:jc w:val="both"/>
+        <w:rPr>
+          <w:rFonts w:ascii="Baskerville" w:hAnsi="Baskerville"/>
+          <w:color w:val="000000"/>
+          <w:sz w:val="26"/>
+          <w:szCs w:val="26"/>
+        </w:rPr>
+      </w:pPr>
+    </w:p>
+    <w:p>
+      <w:pPr>
+        <w:jc w:val="both"/>
+        <w:rPr>
+          <w:sz w:val="24"/>
+          <w:szCs w:val="24"/>
+        </w:rPr>
+      </w:pPr>
+      <w:r>
+        <w:rPr>
+          <w:rFonts w:ascii="Baskerville" w:hAnsi="Baskerville" w:hint="eastAsia"/>
+          <w:color w:val="000000"/>
+          <w:sz w:val="26"/>
+          <w:szCs w:val="26"/>
+        </w:rPr>
+        <w:t>S</w:t>
+      </w:r>
+      <w:r>
+        <w:rPr>
+          <w:rFonts w:ascii="Baskerville" w:hAnsi="Baskerville"/>
+          <w:color w:val="000000"/>
+          <w:sz w:val="26"/>
+          <w:szCs w:val="26"/>
+        </w:rPr>
+        <w:t>ki-learn Function Used:</w:t>
+      </w:r>
+      <w:r>
+        <w:rPr>
+          <w:sz w:val="24"/>
+          <w:szCs w:val="24"/>
+        </w:rPr>
+        <w:t xml:space="preserve"> </w:t>
+      </w:r>
+    </w:p>
+    <w:p>
+      <w:pPr>
+        <w:jc w:val="both"/>
+        <w:rPr>
+          <w:sz w:val="24"/>
+          <w:szCs w:val="24"/>
+        </w:rPr>
+      </w:pPr>
+      <w:r>
+        <w:rPr>
+          <w:sz w:val="24"/>
+          <w:szCs w:val="24"/>
+        </w:rPr>
+        <w:t>preprocessing.StandardScaler: normalization process</w:t>
+      </w:r>
+    </w:p>
+    <w:p>
+      <w:pPr>
+        <w:jc w:val="both"/>
+        <w:rPr>
+          <w:sz w:val="24"/>
+          <w:szCs w:val="24"/>
+        </w:rPr>
+      </w:pPr>
+      <w:r>
+        <w:rPr>
+          <w:sz w:val="24"/>
+          <w:szCs w:val="24"/>
+        </w:rPr>
+        <w:t>G</w:t>
+      </w:r>
+      <w:r>
+        <w:rPr>
+          <w:sz w:val="24"/>
+          <w:szCs w:val="24"/>
+        </w:rPr>
+        <w:t xml:space="preserve">ausianNB: Navie Bayer Model </w:t>
+      </w:r>
+      <w:r>
+        <w:rPr>
+          <w:sz w:val="24"/>
+          <w:szCs w:val="24"/>
+        </w:rPr>
+        <w:t>classifier</w:t>
+      </w:r>
+    </w:p>
+    <w:p>
+      <w:pPr>
+        <w:jc w:val="both"/>
+        <w:rPr>
+          <w:sz w:val="24"/>
+          <w:szCs w:val="24"/>
+        </w:rPr>
+      </w:pPr>
+      <w:r>
+        <w:rPr>
+          <w:sz w:val="24"/>
+          <w:szCs w:val="24"/>
+        </w:rPr>
+        <w:t>s</w:t>
+      </w:r>
+      <w:r>
+        <w:rPr>
+          <w:sz w:val="24"/>
+          <w:szCs w:val="24"/>
+        </w:rPr>
+        <w:t>vm: SVM classsifer</w:t>
+      </w:r>
+    </w:p>
+    <w:p>
+      <w:pPr>
+        <w:jc w:val="both"/>
+        <w:rPr>
+          <w:sz w:val="24"/>
+          <w:szCs w:val="24"/>
+        </w:rPr>
+      </w:pPr>
+      <w:r>
+        <w:rPr>
+          <w:sz w:val="24"/>
+          <w:szCs w:val="24"/>
+        </w:rPr>
+        <w:t>pca:  feature-space dimensionality adjustment</w:t>
+      </w:r>
+    </w:p>
+    <w:p>
+      <w:pPr>
+        <w:jc w:val="both"/>
+        <w:rPr>
+          <w:sz w:val="24"/>
+          <w:szCs w:val="24"/>
+        </w:rPr>
+      </w:pPr>
+      <w:r>
+        <w:rPr>
+          <w:sz w:val="24"/>
+          <w:szCs w:val="24"/>
+        </w:rPr>
+        <w:t>cross_val_score: cross validation score</w:t>
+      </w:r>
+    </w:p>
+    <w:p>
+      <w:pPr>
+        <w:jc w:val="both"/>
+        <w:rPr>
+          <w:sz w:val="24"/>
+          <w:szCs w:val="24"/>
+        </w:rPr>
+      </w:pPr>
+    </w:p>
+    <w:p>
+      <w:pPr>
+        <w:jc w:val="both"/>
+        <w:rPr>
+          <w:sz w:val="24"/>
+          <w:szCs w:val="24"/>
+        </w:rPr>
+      </w:pPr>
+      <w:r>
+        <w:rPr>
+          <w:sz w:val="24"/>
+          <w:szCs w:val="24"/>
+        </w:rPr>
+        <w:t>The above functions were used to implement the classifiers . The implementation details are given in the sections below.</w:t>
+      </w:r>
+    </w:p>
+    <w:p>
+      <w:pPr>
+        <w:jc w:val="both"/>
+        <w:rPr>
+          <w:sz w:val="24"/>
+          <w:szCs w:val="24"/>
+        </w:rPr>
+      </w:pPr>
+      <w:r>
+        <w:rPr>
+          <w:sz w:val="24"/>
+          <w:szCs w:val="24"/>
+        </w:rPr>
+        <w:t>Another tool box I have used for implementing my project is the tensorflow library. This library was used to train perceptron.</w:t>
+      </w:r>
+    </w:p>
+    <w:p>
+      <w:pPr>
+        <w:jc w:val="both"/>
+        <w:rPr>
+          <w:sz w:val="24"/>
+          <w:szCs w:val="24"/>
+        </w:rPr>
+      </w:pPr>
+      <w:r>
+        <w:rPr>
+          <w:sz w:val="24"/>
+          <w:szCs w:val="24"/>
+        </w:rPr>
+        <w:t>I have used panda library to import and parse csv data.</w:t>
+      </w:r>
+    </w:p>
+    <w:p>
+      <w:pPr>
+        <w:jc w:val="both"/>
+        <w:rPr>
+          <w:sz w:val="24"/>
+          <w:szCs w:val="24"/>
+        </w:rPr>
+      </w:pPr>
+    </w:p>
+    <w:p>
+      <w:pPr>
+        <w:jc w:val="both"/>
+        <w:rPr>
+          <w:b/>
+          <w:sz w:val="24"/>
+          <w:szCs w:val="24"/>
+        </w:rPr>
+      </w:pPr>
+      <w:r>
+        <w:rPr>
+          <w:b/>
+          <w:sz w:val="24"/>
+          <w:szCs w:val="24"/>
+        </w:rPr>
+        <w:lastRenderedPageBreak/>
+        <w:t>Cross Validation</w:t>
+      </w:r>
+      <w:r>
+        <w:rPr>
+          <w:b/>
+          <w:sz w:val="24"/>
+          <w:szCs w:val="24"/>
+        </w:rPr>
+        <w:t>:</w:t>
+      </w:r>
+    </w:p>
+    <w:p>
+      <w:pPr>
+        <w:jc w:val="both"/>
+        <w:rPr>
+          <w:rFonts w:ascii="Baskerville" w:hAnsi="Baskerville"/>
+          <w:color w:val="000000"/>
+          <w:sz w:val="26"/>
+          <w:szCs w:val="26"/>
+        </w:rPr>
+      </w:pPr>
+      <w:r>
+        <w:rPr>
+          <w:rFonts w:ascii="Baskerville" w:hAnsi="Baskerville"/>
+          <w:color w:val="000000"/>
+          <w:sz w:val="26"/>
+          <w:szCs w:val="26"/>
+        </w:rPr>
+        <w:t>For Each of the classifiers I have implemented cross-validation to test and validate the</w:t>
+      </w:r>
+      <w:r>
+        <w:rPr>
+          <w:rFonts w:ascii="Baskerville" w:hAnsi="Baskerville"/>
+          <w:color w:val="000000"/>
+          <w:sz w:val="26"/>
+          <w:szCs w:val="26"/>
+        </w:rPr>
+        <w:br/>
+        <w:t>performance of the classifier and in some cases also to determine the best feature</w:t>
+      </w:r>
+      <w:r>
+        <w:rPr>
+          <w:rFonts w:ascii="Baskerville" w:hAnsi="Baskerville"/>
+          <w:color w:val="000000"/>
+          <w:sz w:val="26"/>
+          <w:szCs w:val="26"/>
+        </w:rPr>
+        <w:br/>
+        <w:t>dimension which is then used used for feature dimension reduction.</w:t>
+      </w:r>
+    </w:p>
+    <w:p>
+      <w:pPr>
+        <w:jc w:val="both"/>
+        <w:rPr>
+          <w:rFonts w:ascii="Baskerville" w:hAnsi="Baskerville"/>
+          <w:color w:val="000000"/>
+          <w:sz w:val="26"/>
+          <w:szCs w:val="26"/>
+        </w:rPr>
+      </w:pPr>
+      <w:r>
+        <w:rPr>
+          <w:rFonts w:ascii="Baskerville" w:hAnsi="Baskerville"/>
+          <w:color w:val="000000"/>
+          <w:sz w:val="26"/>
+          <w:szCs w:val="26"/>
+        </w:rPr>
+        <w:t>I implemented cross-validation in order to evaluate the classifier performance so that we do not corrupt our training and test data . The 1600 samples of training data was divided into 8 sets of samples D1 through D8 . In an iterative process I considered one of these 8 sets to be the validation set and the remaining 1400 samples to be the training set .</w:t>
+      </w:r>
+    </w:p>
+    <w:p>
+      <w:pPr>
+        <w:jc w:val="both"/>
+        <w:rPr>
+          <w:rFonts w:ascii="Baskerville" w:hAnsi="Baskerville"/>
+          <w:color w:val="000000"/>
+          <w:sz w:val="26"/>
+          <w:szCs w:val="26"/>
+        </w:rPr>
+      </w:pPr>
+      <w:r>
+        <w:rPr>
+          <w:rFonts w:ascii="Baskerville" w:hAnsi="Baskerville"/>
+          <w:color w:val="000000"/>
+          <w:sz w:val="26"/>
+          <w:szCs w:val="26"/>
+        </w:rPr>
+        <w:t xml:space="preserve">During each iteration I changed the validation set so that we can determine the error for each set of samples and evaluate the performance of the classifier. </w:t>
+      </w:r>
+      <w:r>
+        <w:rPr>
+          <w:rFonts w:ascii="Baskerville" w:hAnsi="Baskerville"/>
+          <w:color w:val="000000"/>
+          <w:sz w:val="26"/>
+          <w:szCs w:val="26"/>
+          <w:u w:val="single"/>
+        </w:rPr>
+        <w:t>The classifier giving the minimum error was then chosen as the best</w:t>
+      </w:r>
+      <w:r>
+        <w:rPr>
+          <w:rFonts w:ascii="Baskerville" w:hAnsi="Baskerville"/>
+          <w:color w:val="000000"/>
+          <w:sz w:val="26"/>
+          <w:szCs w:val="26"/>
+        </w:rPr>
+        <w:t xml:space="preserve"> and its performance was evaluated using the 400 samples of test data.</w:t>
+      </w:r>
+    </w:p>
+    <w:p>
+      <w:pPr>
+        <w:jc w:val="both"/>
+        <w:rPr>
+          <w:sz w:val="24"/>
+          <w:szCs w:val="24"/>
+        </w:rPr>
+      </w:pPr>
+    </w:p>
+    <w:p>
+      <w:pPr>
+        <w:jc w:val="both"/>
+        <w:rPr>
+          <w:sz w:val="24"/>
+          <w:szCs w:val="24"/>
+        </w:rPr>
+      </w:pPr>
+      <w:r>
+        <w:rPr>
+          <w:b/>
+          <w:sz w:val="24"/>
+          <w:szCs w:val="24"/>
+        </w:rPr>
+        <w:t>Feature Reduction</w:t>
+      </w:r>
+      <w:r>
+        <w:rPr>
+          <w:b/>
+          <w:sz w:val="24"/>
+          <w:szCs w:val="24"/>
+        </w:rPr>
+        <w:t>:</w:t>
+      </w:r>
+    </w:p>
+    <w:p>
+      <w:pPr>
+        <w:jc w:val="both"/>
+        <w:rPr>
+          <w:sz w:val="24"/>
+          <w:szCs w:val="24"/>
+        </w:rPr>
+      </w:pPr>
+      <w:r>
+        <w:rPr>
+          <w:sz w:val="24"/>
+          <w:szCs w:val="24"/>
+        </w:rPr>
+        <w:t>Feature Dimension is an effective way of reducing the complexity of implementation and other curses of high dimensionality. The PCA and FLD are very common and well known methods of implementing feature reduction. In this project I have implemented a types of feature dimension reduction techniques the Principal Component Analysis(PCA).</w:t>
+      </w:r>
+    </w:p>
+    <w:p>
+      <w:pPr>
+        <w:jc w:val="both"/>
+        <w:rPr>
+          <w:sz w:val="24"/>
+          <w:szCs w:val="24"/>
+        </w:rPr>
+      </w:pPr>
+    </w:p>
+    <w:p>
+      <w:pPr>
+        <w:jc w:val="both"/>
+        <w:rPr>
+          <w:b/>
+          <w:sz w:val="24"/>
+          <w:szCs w:val="24"/>
+        </w:rPr>
+      </w:pPr>
+      <w:r>
+        <w:rPr>
+          <w:b/>
+          <w:sz w:val="24"/>
+          <w:szCs w:val="24"/>
+        </w:rPr>
+        <w:t>Classifer</w:t>
+      </w:r>
+      <w:r>
+        <w:rPr>
+          <w:b/>
+          <w:sz w:val="24"/>
+          <w:szCs w:val="24"/>
+        </w:rPr>
+        <w:t>:</w:t>
+      </w:r>
+    </w:p>
+    <w:p>
+      <w:pPr>
+        <w:jc w:val="both"/>
+        <w:rPr>
+          <w:b/>
+          <w:sz w:val="24"/>
+          <w:szCs w:val="24"/>
+        </w:rPr>
+      </w:pPr>
+      <w:r>
+        <w:rPr>
+          <w:b/>
+          <w:sz w:val="24"/>
+          <w:szCs w:val="24"/>
+        </w:rPr>
+        <w:t>Random Assignment Classfier</w:t>
+      </w:r>
+      <w:r>
+        <w:rPr>
+          <w:b/>
+          <w:sz w:val="24"/>
+          <w:szCs w:val="24"/>
+        </w:rPr>
+        <w:t>:</w:t>
+      </w:r>
+    </w:p>
+    <w:p>
+      <w:pPr>
+        <w:jc w:val="both"/>
+        <w:rPr>
+          <w:rFonts w:ascii="Baskerville" w:hAnsi="Baskerville"/>
+          <w:color w:val="000000"/>
+          <w:sz w:val="26"/>
+          <w:szCs w:val="26"/>
+        </w:rPr>
+      </w:pPr>
+      <w:r>
+        <w:rPr>
+          <w:rFonts w:ascii="Baskerville" w:hAnsi="Baskerville"/>
+          <w:color w:val="000000"/>
+          <w:sz w:val="26"/>
+          <w:szCs w:val="26"/>
+        </w:rPr>
+        <w:t>The random assignment classifier assigns classes to samples using randomization without</w:t>
+      </w:r>
+      <w:r>
+        <w:rPr>
+          <w:rFonts w:ascii="Baskerville" w:hAnsi="Baskerville"/>
+          <w:color w:val="000000"/>
+          <w:sz w:val="26"/>
+          <w:szCs w:val="26"/>
+        </w:rPr>
+        <w:br/>
+        <w:t>any criterion or probabilistic models. In this problem I have implemented random class</w:t>
+      </w:r>
+      <w:r>
+        <w:rPr>
+          <w:rFonts w:ascii="Baskerville" w:hAnsi="Baskerville"/>
+          <w:color w:val="000000"/>
+          <w:sz w:val="26"/>
+          <w:szCs w:val="26"/>
+        </w:rPr>
+        <w:br/>
+        <w:t>assignment with prior information also where the classes assigned to the samples are</w:t>
+      </w:r>
+      <w:r>
+        <w:rPr>
+          <w:rFonts w:ascii="Baskerville" w:hAnsi="Baskerville"/>
+          <w:color w:val="000000"/>
+          <w:sz w:val="26"/>
+          <w:szCs w:val="26"/>
+        </w:rPr>
+        <w:br/>
+        <w:t>randomized but this randomization is controlled by the class probability .I have</w:t>
+      </w:r>
+      <w:r>
+        <w:rPr>
+          <w:rFonts w:ascii="Baskerville" w:hAnsi="Baskerville"/>
+          <w:color w:val="000000"/>
+          <w:sz w:val="26"/>
+          <w:szCs w:val="26"/>
+        </w:rPr>
+        <w:br/>
+        <w:t xml:space="preserve">implemented random class assignment using the </w:t>
+      </w:r>
+      <w:r>
+        <w:rPr>
+          <w:rFonts w:ascii="Baskerville" w:hAnsi="Baskerville"/>
+          <w:color w:val="000000"/>
+          <w:sz w:val="26"/>
+          <w:szCs w:val="26"/>
+          <w:u w:val="single"/>
+        </w:rPr>
+        <w:t>randi()</w:t>
+      </w:r>
+      <w:r>
+        <w:rPr>
+          <w:rFonts w:ascii="Baskerville" w:hAnsi="Baskerville"/>
+          <w:color w:val="000000"/>
+          <w:sz w:val="26"/>
+          <w:szCs w:val="26"/>
+        </w:rPr>
+        <w:t xml:space="preserve"> function in </w:t>
+      </w:r>
+      <w:r>
+        <w:rPr>
+          <w:rFonts w:ascii="Baskerville" w:hAnsi="Baskerville"/>
+          <w:color w:val="000000"/>
+          <w:sz w:val="26"/>
+          <w:szCs w:val="26"/>
+        </w:rPr>
+        <w:t>Python</w:t>
+      </w:r>
+      <w:r>
+        <w:rPr>
+          <w:rFonts w:ascii="Baskerville" w:hAnsi="Baskerville"/>
+          <w:color w:val="000000"/>
+          <w:sz w:val="26"/>
+          <w:szCs w:val="26"/>
+        </w:rPr>
+        <w:t xml:space="preserve"> and</w:t>
+      </w:r>
+      <w:r>
+        <w:rPr>
+          <w:rFonts w:ascii="Baskerville" w:hAnsi="Baskerville"/>
+          <w:color w:val="000000"/>
+          <w:sz w:val="26"/>
+          <w:szCs w:val="26"/>
+        </w:rPr>
+        <w:br/>
+        <w:t>assigned random numbers between 1-</w:t>
+      </w:r>
+      <w:r>
+        <w:rPr>
+          <w:rFonts w:ascii="Baskerville" w:hAnsi="Baskerville"/>
+          <w:color w:val="000000"/>
+          <w:sz w:val="26"/>
+          <w:szCs w:val="26"/>
+        </w:rPr>
+        <w:t>4</w:t>
+      </w:r>
+      <w:r>
+        <w:rPr>
+          <w:rFonts w:ascii="Baskerville" w:hAnsi="Baskerville"/>
+          <w:color w:val="000000"/>
+          <w:sz w:val="26"/>
+          <w:szCs w:val="26"/>
+        </w:rPr>
+        <w:t xml:space="preserve"> (</w:t>
+      </w:r>
+      <w:r>
+        <w:rPr>
+          <w:rFonts w:ascii="Baskerville" w:hAnsi="Baskerville"/>
+          <w:color w:val="000000"/>
+          <w:sz w:val="26"/>
+          <w:szCs w:val="26"/>
+        </w:rPr>
+        <w:t>4</w:t>
+      </w:r>
+      <w:r>
+        <w:rPr>
+          <w:rFonts w:ascii="Baskerville" w:hAnsi="Baskerville"/>
+          <w:color w:val="000000"/>
+          <w:sz w:val="26"/>
+          <w:szCs w:val="26"/>
+        </w:rPr>
+        <w:t xml:space="preserve"> class problem) to the </w:t>
+      </w:r>
+      <w:r>
+        <w:rPr>
+          <w:rFonts w:ascii="Baskerville" w:hAnsi="Baskerville"/>
+          <w:color w:val="000000"/>
+          <w:sz w:val="26"/>
+          <w:szCs w:val="26"/>
+        </w:rPr>
+        <w:t>1600</w:t>
+      </w:r>
+      <w:r>
+        <w:rPr>
+          <w:rFonts w:ascii="Baskerville" w:hAnsi="Baskerville"/>
+          <w:color w:val="000000"/>
+          <w:sz w:val="26"/>
+          <w:szCs w:val="26"/>
+        </w:rPr>
+        <w:t xml:space="preserve"> samples . Then I have</w:t>
+      </w:r>
+      <w:r>
+        <w:rPr>
+          <w:rFonts w:ascii="Baskerville" w:hAnsi="Baskerville"/>
+          <w:color w:val="000000"/>
+          <w:sz w:val="26"/>
+          <w:szCs w:val="26"/>
+        </w:rPr>
+        <w:br/>
+        <w:t>compared the randomly assigned classes to the actual class of the samples and calculated</w:t>
+      </w:r>
+      <w:r>
+        <w:rPr>
+          <w:rFonts w:ascii="Baskerville" w:hAnsi="Baskerville"/>
+          <w:color w:val="000000"/>
+          <w:sz w:val="26"/>
+          <w:szCs w:val="26"/>
+        </w:rPr>
+        <w:br/>
+        <w:t>the percentage error in classification . For the second part I have calculated the</w:t>
+      </w:r>
+      <w:r>
+        <w:rPr>
+          <w:rFonts w:ascii="Baskerville" w:hAnsi="Baskerville"/>
+          <w:color w:val="000000"/>
+          <w:sz w:val="26"/>
+          <w:szCs w:val="26"/>
+        </w:rPr>
+        <w:br/>
+        <w:t>probability of each class which gives us the class priors. The probability was calculated as</w:t>
+      </w:r>
+      <w:r>
+        <w:rPr>
+          <w:rFonts w:ascii="Baskerville" w:hAnsi="Baskerville"/>
+          <w:color w:val="000000"/>
+          <w:sz w:val="26"/>
+          <w:szCs w:val="26"/>
+        </w:rPr>
+        <w:br/>
+        <w:t>the ratio of frequency of each class to the total number of samples. The class prior</w:t>
+      </w:r>
+      <w:r>
+        <w:br/>
+      </w:r>
+      <w:r>
+        <w:rPr>
+          <w:rFonts w:ascii="Baskerville" w:hAnsi="Baskerville"/>
+          <w:color w:val="000000"/>
+          <w:sz w:val="26"/>
+          <w:szCs w:val="26"/>
+        </w:rPr>
+        <w:t>information was calculated from the training data . Using this information I then</w:t>
+      </w:r>
+      <w:r>
+        <w:rPr>
+          <w:rFonts w:ascii="Baskerville" w:hAnsi="Baskerville"/>
+          <w:color w:val="000000"/>
+          <w:sz w:val="26"/>
+          <w:szCs w:val="26"/>
+        </w:rPr>
+        <w:br/>
+        <w:t>randomly assigned the classes to the test data samples and obtained the following results</w:t>
+      </w:r>
+      <w:r>
+        <w:rPr>
+          <w:rFonts w:ascii="Baskerville" w:hAnsi="Baskerville"/>
+          <w:color w:val="000000"/>
+          <w:sz w:val="26"/>
+          <w:szCs w:val="26"/>
+        </w:rPr>
+        <w:br/>
+      </w:r>
+      <w:r>
+        <w:rPr>
+          <w:rFonts w:ascii="Baskerville" w:hAnsi="Baskerville"/>
+          <w:color w:val="000000"/>
+          <w:sz w:val="26"/>
+          <w:szCs w:val="26"/>
+          <w:u w:val="single"/>
+        </w:rPr>
+        <w:t>as</w:t>
+      </w:r>
+      <w:r>
+        <w:rPr>
+          <w:rFonts w:ascii="Baskerville" w:hAnsi="Baskerville"/>
+          <w:color w:val="000000"/>
+          <w:sz w:val="26"/>
+          <w:szCs w:val="26"/>
+          <w:u w:val="single"/>
+        </w:rPr>
+        <w:t xml:space="preserve"> </w:t>
+      </w:r>
+      <w:r>
+        <w:rPr>
+          <w:rFonts w:ascii="Baskerville" w:hAnsi="Baskerville"/>
+          <w:color w:val="000000"/>
+          <w:sz w:val="26"/>
+          <w:szCs w:val="26"/>
+          <w:u w:val="single"/>
+        </w:rPr>
+        <w:t>shown below :</w:t>
+      </w:r>
+      <w:r>
+        <w:rPr>
+          <w:rFonts w:ascii="Baskerville" w:hAnsi="Baskerville"/>
+          <w:color w:val="000000"/>
+          <w:sz w:val="26"/>
+          <w:szCs w:val="26"/>
+        </w:rPr>
+        <w:t xml:space="preserve"> </w:t>
+      </w:r>
+    </w:p>
+    <w:p>
+      <w:pPr>
+        <w:jc w:val="both"/>
+        <w:rPr>
+          <w:rFonts w:ascii="Baskerville" w:hAnsi="Baskerville"/>
+          <w:color w:val="000000"/>
+          <w:sz w:val="26"/>
+          <w:szCs w:val="26"/>
+        </w:rPr>
+      </w:pPr>
+    </w:p>
+    <w:p>
+      <w:pPr>
+        <w:jc w:val="both"/>
+        <w:rPr>
+          <w:sz w:val="24"/>
+          <w:szCs w:val="24"/>
+        </w:rPr>
+      </w:pPr>
+      <w:r>
+        <w:rPr>
+          <w:rFonts w:ascii="Baskerville" w:hAnsi="Baskerville"/>
+          <w:color w:val="000000"/>
+          <w:sz w:val="26"/>
+          <w:szCs w:val="26"/>
+        </w:rPr>
+        <w:t>The percentage error varies</w:t>
+      </w:r>
+      <w:r>
+        <w:rPr>
+          <w:rFonts w:ascii="Baskerville" w:hAnsi="Baskerville"/>
+          <w:color w:val="000000"/>
+          <w:sz w:val="26"/>
+          <w:szCs w:val="26"/>
+        </w:rPr>
+        <w:t xml:space="preserve"> </w:t>
+      </w:r>
+      <w:r>
+        <w:rPr>
+          <w:rFonts w:ascii="Baskerville" w:hAnsi="Baskerville"/>
+          <w:color w:val="000000"/>
+          <w:sz w:val="26"/>
+          <w:szCs w:val="26"/>
+        </w:rPr>
+        <w:t>every time we run this code as we are randomly assigning classes which changes each time</w:t>
+      </w:r>
+      <w:r>
+        <w:rPr>
+          <w:rFonts w:ascii="Baskerville" w:hAnsi="Baskerville"/>
+          <w:color w:val="000000"/>
+          <w:sz w:val="26"/>
+          <w:szCs w:val="26"/>
+        </w:rPr>
+        <w:t xml:space="preserve"> </w:t>
+      </w:r>
+      <w:r>
+        <w:rPr>
+          <w:rFonts w:ascii="Baskerville" w:hAnsi="Baskerville"/>
+          <w:color w:val="000000"/>
+          <w:sz w:val="26"/>
+          <w:szCs w:val="26"/>
+        </w:rPr>
+        <w:t>giving varying misclassification errors.</w:t>
+      </w:r>
+    </w:p>
+    <w:p>
+      <w:pPr>
+        <w:jc w:val="both"/>
+        <w:rPr>
+          <w:sz w:val="24"/>
+          <w:szCs w:val="24"/>
+        </w:rPr>
+      </w:pPr>
+    </w:p>
+    <w:p>
+      <w:pPr>
+        <w:jc w:val="both"/>
+        <w:rPr>
+          <w:b/>
+          <w:sz w:val="24"/>
+          <w:szCs w:val="24"/>
+        </w:rPr>
+      </w:pPr>
+      <w:r>
+        <w:rPr>
+          <w:b/>
+          <w:sz w:val="24"/>
+          <w:szCs w:val="24"/>
+        </w:rPr>
+        <w:t>Baseline</w:t>
+      </w:r>
+      <w:r>
+        <w:rPr>
+          <w:b/>
+          <w:sz w:val="24"/>
+          <w:szCs w:val="24"/>
+        </w:rPr>
+        <w:t xml:space="preserve"> Classfier:</w:t>
+      </w:r>
+    </w:p>
+    <w:p>
+      <w:pPr>
+        <w:jc w:val="both"/>
+        <w:rPr>
+          <w:rFonts w:ascii="Baskerville" w:hAnsi="Baskerville"/>
+          <w:color w:val="000000"/>
+          <w:sz w:val="26"/>
+          <w:szCs w:val="26"/>
+        </w:rPr>
+      </w:pPr>
+      <w:r>
+        <w:rPr>
+          <w:rFonts w:ascii="Baskerville" w:hAnsi="Baskerville"/>
+          <w:color w:val="000000"/>
+          <w:sz w:val="26"/>
+          <w:szCs w:val="26"/>
+        </w:rPr>
+        <w:t xml:space="preserve">In this project I have implemented </w:t>
+      </w:r>
+      <w:r>
+        <w:rPr>
+          <w:rFonts w:ascii="Baskerville" w:hAnsi="Baskerville"/>
+          <w:color w:val="000000"/>
+          <w:sz w:val="26"/>
+          <w:szCs w:val="26"/>
+        </w:rPr>
+        <w:t>a baseline classifiers, Navie Bayer Classifier</w:t>
+      </w:r>
+      <w:r>
+        <w:rPr>
+          <w:rFonts w:ascii="Baskerville" w:hAnsi="Baskerville"/>
+          <w:color w:val="000000"/>
+          <w:sz w:val="26"/>
+          <w:szCs w:val="26"/>
+        </w:rPr>
+        <w:t>.</w:t>
+      </w:r>
+    </w:p>
+    <w:p>
+      <w:pPr>
+        <w:jc w:val="both"/>
+        <w:rPr>
+          <w:b/>
+          <w:sz w:val="24"/>
+          <w:szCs w:val="24"/>
+        </w:rPr>
+      </w:pPr>
+    </w:p>
+    <w:p>
+      <w:pPr>
+        <w:jc w:val="both"/>
+        <w:rPr>
+          <w:b/>
+          <w:sz w:val="24"/>
+          <w:szCs w:val="24"/>
+        </w:rPr>
+      </w:pPr>
+      <w:r>
+        <w:rPr>
+          <w:b/>
+          <w:sz w:val="24"/>
+          <w:szCs w:val="24"/>
+        </w:rPr>
+        <w:t>Navie Bayer Classfier</w:t>
+      </w:r>
+      <w:r>
+        <w:rPr>
+          <w:b/>
+          <w:sz w:val="24"/>
+          <w:szCs w:val="24"/>
+        </w:rPr>
+        <w:t>:</w:t>
+      </w:r>
+    </w:p>
+    <w:p>
+      <w:pPr>
+        <w:jc w:val="both"/>
+        <w:rPr>
+          <w:rFonts w:ascii="Baskerville" w:hAnsi="Baskerville"/>
+          <w:color w:val="000000"/>
+          <w:sz w:val="26"/>
+          <w:szCs w:val="26"/>
+        </w:rPr>
+      </w:pPr>
+      <w:r>
+        <w:rPr>
+          <w:rFonts w:ascii="Baskerville" w:hAnsi="Baskerville"/>
+          <w:color w:val="000000"/>
+          <w:sz w:val="26"/>
+          <w:szCs w:val="26"/>
+        </w:rPr>
+        <w:t>The Bayes Classifier is a parametric type of statistical classifier . It assigns classes to</w:t>
+      </w:r>
+      <w:r>
+        <w:rPr>
+          <w:rFonts w:ascii="Baskerville" w:hAnsi="Baskerville"/>
+          <w:color w:val="000000"/>
+          <w:sz w:val="26"/>
+          <w:szCs w:val="26"/>
+        </w:rPr>
+        <w:br/>
+        <w:t>achieve minimum error in classification. The decision rule for a Bayes classifier is given as</w:t>
+      </w:r>
+      <w:r>
+        <w:rPr>
+          <w:rFonts w:ascii="Baskerville" w:hAnsi="Baskerville"/>
+          <w:color w:val="000000"/>
+          <w:sz w:val="26"/>
+          <w:szCs w:val="26"/>
+        </w:rPr>
+        <w:t xml:space="preserve"> </w:t>
+      </w:r>
+      <w:r>
+        <w:rPr>
+          <w:rFonts w:ascii="Baskerville" w:hAnsi="Baskerville"/>
+          <w:color w:val="000000"/>
+          <w:sz w:val="26"/>
+          <w:szCs w:val="26"/>
+        </w:rPr>
+        <w:t>follows :</w:t>
+      </w:r>
+    </w:p>
+    <w:p>
+      <w:pPr>
+        <w:jc w:val="both"/>
+        <w:rPr>
+          <w:rFonts w:ascii="Baskerville" w:hAnsi="Baskerville"/>
+          <w:b/>
+          <w:sz w:val="24"/>
+          <w:szCs w:val="24"/>
+        </w:rPr>
+      </w:pPr>
+      <m:oMathPara>
+        <m:oMath>
+          <m:r>
+            <m:rPr>
+              <m:sty m:val="bi"/>
+            </m:rPr>
+            <w:rPr>
+              <w:rFonts w:ascii="Cambria Math" w:hAnsi="Cambria Math"/>
+              <w:sz w:val="24"/>
+              <w:szCs w:val="24"/>
+            </w:rPr>
+            <m:t>p</m:t>
+          </m:r>
+          <m:d>
+            <m:dPr>
+              <m:ctrlPr>
+                <w:rPr>
+                  <w:rFonts w:ascii="Cambria Math" w:hAnsi="Cambria Math"/>
+                  <w:b/>
+                  <w:i/>
+                  <w:sz w:val="24"/>
+                  <w:szCs w:val="24"/>
+                </w:rPr>
+              </m:ctrlPr>
+            </m:dPr>
+            <m:e>
+              <m:f>
+                <m:fPr>
+                  <m:ctrlPr>
+                    <w:rPr>
+                      <w:rFonts w:ascii="Cambria Math" w:hAnsi="Cambria Math"/>
+                      <w:b/>
+                      <w:i/>
+                      <w:sz w:val="24"/>
+                      <w:szCs w:val="24"/>
+                    </w:rPr>
+                  </m:ctrlPr>
+                </m:fPr>
+                <m:num>
+                  <m:r>
+                    <m:rPr>
+                      <m:sty m:val="bi"/>
+                    </m:rPr>
+                    <w:rPr>
+                      <w:rFonts w:ascii="Cambria Math" w:hAnsi="Cambria Math"/>
+                      <w:sz w:val="24"/>
+                      <w:szCs w:val="24"/>
+                    </w:rPr>
+                    <m:t>x</m:t>
+                  </m:r>
+                </m:num>
+                <m:den>
+                  <m:sSub>
+                    <m:sSubPr>
+                      <m:ctrlPr>
+                        <w:rPr>
+                          <w:rFonts w:ascii="Cambria Math" w:hAnsi="Cambria Math"/>
+                          <w:b/>
+                          <w:i/>
+                          <w:sz w:val="24"/>
+                          <w:szCs w:val="24"/>
+                        </w:rPr>
+                      </m:ctrlPr>
+                    </m:sSubPr>
+                    <m:e>
+                      <m:r>
+                        <m:rPr>
+                          <m:sty m:val="bi"/>
+                        </m:rPr>
+                        <w:rPr>
+                          <w:rFonts w:ascii="Cambria Math" w:hAnsi="Cambria Math"/>
+                          <w:sz w:val="24"/>
+                          <w:szCs w:val="24"/>
+                        </w:rPr>
+                        <m:t>S</m:t>
+                      </m:r>
+                    </m:e>
+                    <m:sub>
+                      <m:r>
+                        <m:rPr>
+                          <m:sty m:val="bi"/>
+                        </m:rPr>
+                        <w:rPr>
+                          <w:rFonts w:ascii="Cambria Math" w:hAnsi="Cambria Math"/>
+                          <w:sz w:val="24"/>
+                          <w:szCs w:val="24"/>
+                        </w:rPr>
+                        <m:t>i</m:t>
+                      </m:r>
+                    </m:sub>
+                  </m:sSub>
+                </m:den>
+              </m:f>
+            </m:e>
+          </m:d>
+          <m:r>
+            <m:rPr>
+              <m:sty m:val="bi"/>
+            </m:rPr>
+            <w:rPr>
+              <w:rFonts w:ascii="Cambria Math" w:hAnsi="Cambria Math"/>
+              <w:sz w:val="24"/>
+              <w:szCs w:val="24"/>
+            </w:rPr>
+            <m:t>*P</m:t>
+          </m:r>
+          <m:d>
+            <m:dPr>
+              <m:ctrlPr>
+                <w:rPr>
+                  <w:rFonts w:ascii="Cambria Math" w:hAnsi="Cambria Math"/>
+                  <w:b/>
+                  <w:i/>
+                  <w:sz w:val="24"/>
+                  <w:szCs w:val="24"/>
+                </w:rPr>
+              </m:ctrlPr>
+            </m:dPr>
+            <m:e>
+              <m:sSub>
+                <m:sSubPr>
+                  <m:ctrlPr>
+                    <w:rPr>
+                      <w:rFonts w:ascii="Cambria Math" w:hAnsi="Cambria Math"/>
+                      <w:b/>
+                      <w:i/>
+                      <w:sz w:val="24"/>
+                      <w:szCs w:val="24"/>
+                    </w:rPr>
+                  </m:ctrlPr>
+                </m:sSubPr>
+                <m:e>
+                  <m:r>
+                    <m:rPr>
+                      <m:sty m:val="bi"/>
+                    </m:rPr>
+                    <w:rPr>
+                      <w:rFonts w:ascii="Cambria Math" w:hAnsi="Cambria Math"/>
+                      <w:sz w:val="24"/>
+                      <w:szCs w:val="24"/>
+                    </w:rPr>
+                    <m:t>S</m:t>
+                  </m:r>
+                </m:e>
+                <m:sub>
+                  <m:r>
+                    <m:rPr>
+                      <m:sty m:val="bi"/>
+                    </m:rPr>
+                    <w:rPr>
+                      <w:rFonts w:ascii="Cambria Math" w:hAnsi="Cambria Math"/>
+                      <w:sz w:val="24"/>
+                      <w:szCs w:val="24"/>
+                    </w:rPr>
+                    <m:t>i</m:t>
+                  </m:r>
+                </m:sub>
+              </m:sSub>
+            </m:e>
+          </m:d>
+          <m:r>
+            <m:rPr>
+              <m:sty m:val="bi"/>
+            </m:rPr>
+            <w:rPr>
+              <w:rFonts w:ascii="Cambria Math" w:hAnsi="Cambria Math"/>
+              <w:sz w:val="24"/>
+              <w:szCs w:val="24"/>
+            </w:rPr>
+            <m:t>&gt;</m:t>
+          </m:r>
+          <m:r>
+            <m:rPr>
+              <m:sty m:val="bi"/>
+            </m:rPr>
+            <w:rPr>
+              <w:rFonts w:ascii="Cambria Math" w:hAnsi="Cambria Math"/>
+              <w:sz w:val="24"/>
+              <w:szCs w:val="24"/>
+            </w:rPr>
+            <m:t>p</m:t>
+          </m:r>
+          <m:d>
+            <m:dPr>
+              <m:ctrlPr>
+                <w:rPr>
+                  <w:rFonts w:ascii="Cambria Math" w:hAnsi="Cambria Math"/>
+                  <w:b/>
+                  <w:i/>
+                  <w:sz w:val="24"/>
+                  <w:szCs w:val="24"/>
+                </w:rPr>
+              </m:ctrlPr>
+            </m:dPr>
+            <m:e>
+              <m:f>
+                <m:fPr>
+                  <m:ctrlPr>
+                    <w:rPr>
+                      <w:rFonts w:ascii="Cambria Math" w:hAnsi="Cambria Math"/>
+                      <w:b/>
+                      <w:i/>
+                      <w:sz w:val="24"/>
+                      <w:szCs w:val="24"/>
+                    </w:rPr>
+                  </m:ctrlPr>
+                </m:fPr>
+                <m:num>
+                  <m:r>
+                    <m:rPr>
+                      <m:sty m:val="bi"/>
+                    </m:rPr>
+                    <w:rPr>
+                      <w:rFonts w:ascii="Cambria Math" w:hAnsi="Cambria Math"/>
+                      <w:sz w:val="24"/>
+                      <w:szCs w:val="24"/>
+                    </w:rPr>
+                    <m:t>x</m:t>
+                  </m:r>
+                </m:num>
+                <m:den>
+                  <m:sSub>
+                    <m:sSubPr>
+                      <m:ctrlPr>
+                        <w:rPr>
+                          <w:rFonts w:ascii="Cambria Math" w:hAnsi="Cambria Math"/>
+                          <w:b/>
+                          <w:i/>
+                          <w:sz w:val="24"/>
+                          <w:szCs w:val="24"/>
+                        </w:rPr>
+                      </m:ctrlPr>
+                    </m:sSubPr>
+                    <m:e>
+                      <m:r>
+                        <m:rPr>
+                          <m:sty m:val="bi"/>
+                        </m:rPr>
+                        <w:rPr>
+                          <w:rFonts w:ascii="Cambria Math" w:hAnsi="Cambria Math"/>
+                          <w:sz w:val="24"/>
+                          <w:szCs w:val="24"/>
+                        </w:rPr>
+                        <m:t>S</m:t>
+                      </m:r>
+                    </m:e>
+                    <m:sub>
+                      <m:r>
+                        <m:rPr>
+                          <m:sty m:val="bi"/>
+                        </m:rPr>
+                        <w:rPr>
+                          <w:rFonts w:ascii="Cambria Math" w:hAnsi="Cambria Math"/>
+                          <w:sz w:val="24"/>
+                          <w:szCs w:val="24"/>
+                        </w:rPr>
+                        <m:t>j</m:t>
+                      </m:r>
+                    </m:sub>
+                  </m:sSub>
+                </m:den>
+              </m:f>
+            </m:e>
+          </m:d>
+          <m:r>
+            <m:rPr>
+              <m:sty m:val="bi"/>
+            </m:rPr>
+            <w:rPr>
+              <w:rFonts w:ascii="Cambria Math" w:hAnsi="Cambria Math"/>
+              <w:sz w:val="24"/>
+              <w:szCs w:val="24"/>
+            </w:rPr>
+            <m:t>*P</m:t>
+          </m:r>
+          <m:d>
+            <m:dPr>
+              <m:ctrlPr>
+                <w:rPr>
+                  <w:rFonts w:ascii="Cambria Math" w:hAnsi="Cambria Math"/>
+                  <w:b/>
+                  <w:i/>
+                  <w:sz w:val="24"/>
+                  <w:szCs w:val="24"/>
+                </w:rPr>
+              </m:ctrlPr>
+            </m:dPr>
+            <m:e>
+              <m:sSub>
+                <m:sSubPr>
+                  <m:ctrlPr>
+                    <w:rPr>
+                      <w:rFonts w:ascii="Cambria Math" w:hAnsi="Cambria Math"/>
+                      <w:b/>
+                      <w:i/>
+                      <w:sz w:val="24"/>
+                      <w:szCs w:val="24"/>
+                    </w:rPr>
+                  </m:ctrlPr>
+                </m:sSubPr>
+                <m:e>
+                  <m:r>
+                    <m:rPr>
+                      <m:sty m:val="bi"/>
+                    </m:rPr>
+                    <w:rPr>
+                      <w:rFonts w:ascii="Cambria Math" w:hAnsi="Cambria Math"/>
+                      <w:sz w:val="24"/>
+                      <w:szCs w:val="24"/>
+                    </w:rPr>
+                    <m:t>S</m:t>
+                  </m:r>
+                </m:e>
+                <m:sub>
+                  <m:r>
+                    <m:rPr>
+                      <m:sty m:val="bi"/>
+                    </m:rPr>
+                    <w:rPr>
+                      <w:rFonts w:ascii="Cambria Math" w:hAnsi="Cambria Math"/>
+                      <w:sz w:val="24"/>
+                      <w:szCs w:val="24"/>
+                    </w:rPr>
+                    <m:t>j</m:t>
+                  </m:r>
+                </m:sub>
+              </m:sSub>
+            </m:e>
+          </m:d>
+          <m:r>
+            <m:rPr>
+              <m:sty m:val="bi"/>
+            </m:rPr>
+            <w:rPr>
+              <w:rFonts w:ascii="Cambria Math" w:hAnsi="Cambria Math"/>
+              <w:sz w:val="24"/>
+              <w:szCs w:val="24"/>
+            </w:rPr>
+            <m:t xml:space="preserve">  for all j ≠i </m:t>
+          </m:r>
+        </m:oMath>
+      </m:oMathPara>
+    </w:p>
+    <w:p>
+      <w:pPr>
+        <w:jc w:val="center"/>
+        <w:rPr>
+          <w:rFonts w:ascii="Baskerville" w:hAnsi="Baskerville"/>
+          <w:b/>
+          <w:sz w:val="24"/>
+          <w:szCs w:val="24"/>
+        </w:rPr>
+      </w:pPr>
+      <m:oMathPara>
+        <m:oMath>
+          <m:r>
+            <m:rPr>
+              <m:sty m:val="bi"/>
+            </m:rPr>
+            <w:rPr>
+              <w:rFonts w:ascii="Cambria Math" w:hAnsi="Cambria Math"/>
+              <w:sz w:val="24"/>
+              <w:szCs w:val="24"/>
+            </w:rPr>
+            <m:t xml:space="preserve">then x belongs to </m:t>
+          </m:r>
+          <m:sSub>
+            <m:sSubPr>
+              <m:ctrlPr>
+                <w:rPr>
+                  <w:rFonts w:ascii="Cambria Math" w:hAnsi="Cambria Math"/>
+                  <w:b/>
+                  <w:i/>
+                  <w:sz w:val="24"/>
+                  <w:szCs w:val="24"/>
+                </w:rPr>
+              </m:ctrlPr>
+            </m:sSubPr>
+            <m:e>
+              <m:r>
+                <m:rPr>
+                  <m:sty m:val="bi"/>
+                </m:rPr>
+                <w:rPr>
+                  <w:rFonts w:ascii="Cambria Math" w:hAnsi="Cambria Math"/>
+                  <w:sz w:val="24"/>
+                  <w:szCs w:val="24"/>
+                </w:rPr>
+                <m:t>S</m:t>
+              </m:r>
+            </m:e>
+            <m:sub>
+              <m:r>
+                <m:rPr>
+                  <m:sty m:val="bi"/>
+                </m:rPr>
+                <w:rPr>
+                  <w:rFonts w:ascii="Cambria Math" w:hAnsi="Cambria Math"/>
+                  <w:sz w:val="24"/>
+                  <w:szCs w:val="24"/>
+                </w:rPr>
+                <m:t>i</m:t>
+              </m:r>
+            </m:sub>
+          </m:sSub>
+        </m:oMath>
+      </m:oMathPara>
+    </w:p>
+    <w:p>
+      <w:pPr>
+        <w:jc w:val="both"/>
+        <w:rPr>
+          <w:rFonts w:ascii="Baskerville" w:hAnsi="Baskerville"/>
+          <w:b/>
+          <w:sz w:val="24"/>
+          <w:szCs w:val="24"/>
+        </w:rPr>
+      </w:pPr>
+    </w:p>
+    <w:p>
+      <w:pPr>
+        <w:jc w:val="both"/>
+        <w:rPr>
+          <w:rFonts w:ascii="Baskerville" w:hAnsi="Baskerville"/>
+          <w:color w:val="000000"/>
+          <w:sz w:val="26"/>
+          <w:szCs w:val="26"/>
+        </w:rPr>
+      </w:pPr>
+      <w:r>
+        <w:rPr>
+          <w:rFonts w:ascii="Baskerville" w:hAnsi="Baskerville"/>
+          <w:color w:val="000000"/>
+          <w:sz w:val="26"/>
+          <w:szCs w:val="26"/>
+        </w:rPr>
+        <w:t>I trained the classifier using the</w:t>
+      </w:r>
+      <w:r>
+        <w:rPr>
+          <w:rFonts w:ascii="Baskerville" w:hAnsi="Baskerville"/>
+          <w:color w:val="000000"/>
+          <w:sz w:val="26"/>
+          <w:szCs w:val="26"/>
+        </w:rPr>
+        <w:t xml:space="preserve"> </w:t>
+      </w:r>
+      <w:r>
+        <w:rPr>
+          <w:rFonts w:ascii="Baskerville" w:hAnsi="Baskerville"/>
+          <w:color w:val="000000"/>
+          <w:sz w:val="26"/>
+          <w:szCs w:val="26"/>
+        </w:rPr>
+        <w:t>training dataset</w:t>
+      </w:r>
+      <w:r>
+        <w:rPr>
+          <w:rFonts w:ascii="Baskerville" w:hAnsi="Baskerville"/>
+          <w:color w:val="000000"/>
+          <w:sz w:val="26"/>
+          <w:szCs w:val="26"/>
+        </w:rPr>
+        <w:t xml:space="preserve"> based on sckit-learn’s GaussianNB</w:t>
+      </w:r>
+      <w:r>
+        <w:rPr>
+          <w:rFonts w:ascii="Baskerville" w:hAnsi="Baskerville"/>
+          <w:color w:val="000000"/>
+          <w:sz w:val="26"/>
+          <w:szCs w:val="26"/>
+        </w:rPr>
+        <w:t xml:space="preserve"> .</w:t>
+      </w:r>
+      <w:r>
+        <w:rPr>
+          <w:rFonts w:ascii="Baskerville" w:hAnsi="Baskerville"/>
+          <w:color w:val="000000"/>
+          <w:sz w:val="26"/>
+          <w:szCs w:val="26"/>
+        </w:rPr>
+        <w:t xml:space="preserve"> </w:t>
+      </w:r>
+      <w:r>
+        <w:rPr>
+          <w:rFonts w:ascii="Baskerville" w:hAnsi="Baskerville"/>
+          <w:color w:val="000000"/>
+          <w:sz w:val="26"/>
+          <w:szCs w:val="26"/>
+        </w:rPr>
+        <w:t>The implementation details of cross-validation was given in the previous</w:t>
+      </w:r>
+      <w:r>
+        <w:rPr>
+          <w:rFonts w:ascii="Baskerville" w:hAnsi="Baskerville"/>
+          <w:color w:val="000000"/>
+          <w:sz w:val="26"/>
+          <w:szCs w:val="26"/>
+        </w:rPr>
+        <w:t xml:space="preserve"> </w:t>
+      </w:r>
+      <w:r>
+        <w:rPr>
+          <w:rFonts w:ascii="Baskerville" w:hAnsi="Baskerville"/>
+          <w:color w:val="000000"/>
+          <w:sz w:val="26"/>
+          <w:szCs w:val="26"/>
+        </w:rPr>
+        <w:t>section.</w:t>
+      </w:r>
+    </w:p>
+    <w:p>
+      <w:pPr>
+        <w:jc w:val="both"/>
+        <w:rPr>
+          <w:rFonts w:ascii="Baskerville" w:hAnsi="Baskerville"/>
+          <w:color w:val="000000"/>
+          <w:sz w:val="26"/>
+          <w:szCs w:val="26"/>
+          <w:u w:val="single"/>
+        </w:rPr>
+      </w:pPr>
+      <w:r>
+        <w:rPr>
+          <w:rFonts w:ascii="Baskerville" w:hAnsi="Baskerville"/>
+          <w:color w:val="000000"/>
+          <w:sz w:val="26"/>
+          <w:szCs w:val="26"/>
+          <w:u w:val="single"/>
+        </w:rPr>
+        <w:t>Figure</w:t>
+      </w:r>
+    </w:p>
+    <w:p>
+      <w:pPr>
+        <w:jc w:val="both"/>
+        <w:rPr>
+          <w:b/>
+          <w:sz w:val="24"/>
+          <w:szCs w:val="24"/>
+        </w:rPr>
+      </w:pPr>
+      <w:r>
+        <w:rPr>
+          <w:b/>
+          <w:sz w:val="24"/>
+          <w:szCs w:val="24"/>
+        </w:rPr>
+        <w:t>Perceptron</w:t>
+      </w:r>
+      <w:r>
+        <w:rPr>
+          <w:b/>
+          <w:sz w:val="24"/>
+          <w:szCs w:val="24"/>
+        </w:rPr>
+        <w:t xml:space="preserve"> Classfier:</w:t>
+      </w:r>
+    </w:p>
+    <w:p>
+      <w:pPr>
+        <w:jc w:val="both"/>
+        <w:rPr>
+          <w:rFonts w:ascii="Baskerville" w:hAnsi="Baskerville"/>
+          <w:color w:val="000000"/>
+          <w:sz w:val="26"/>
+          <w:szCs w:val="26"/>
+        </w:rPr>
+      </w:pPr>
+      <w:r>
+        <w:rPr>
+          <w:rFonts w:ascii="Baskerville" w:hAnsi="Baskerville"/>
+          <w:color w:val="000000"/>
+          <w:sz w:val="26"/>
+          <w:szCs w:val="26"/>
+        </w:rPr>
+        <w:t>The perceptron is an algorithm for supervised classification of an input into one of</w:t>
+      </w:r>
+      <w:r>
+        <w:rPr>
+          <w:rFonts w:ascii="Baskerville" w:hAnsi="Baskerville"/>
+          <w:color w:val="000000"/>
+          <w:sz w:val="26"/>
+          <w:szCs w:val="26"/>
+        </w:rPr>
+        <w:br/>
+        <w:t>several possible non-binary outputs. It is a type of linear classifier, i.e. a classification</w:t>
+      </w:r>
+      <w:r>
+        <w:rPr>
+          <w:rFonts w:ascii="Baskerville" w:hAnsi="Baskerville"/>
+          <w:color w:val="000000"/>
+          <w:sz w:val="26"/>
+          <w:szCs w:val="26"/>
+        </w:rPr>
+        <w:br/>
+        <w:t>algorithm that makes its predictions based on a linear predictor function combining a set</w:t>
+      </w:r>
+      <w:r>
+        <w:rPr>
+          <w:rFonts w:ascii="Baskerville" w:hAnsi="Baskerville"/>
+          <w:color w:val="000000"/>
+          <w:sz w:val="26"/>
+          <w:szCs w:val="26"/>
+        </w:rPr>
+        <w:br/>
+        <w:t>of weights with the feature vector. The perceptron algorithm has been implemented using</w:t>
+      </w:r>
+      <w:r>
+        <w:rPr>
+          <w:rFonts w:ascii="Baskerville" w:hAnsi="Baskerville"/>
+          <w:color w:val="000000"/>
+          <w:sz w:val="26"/>
+          <w:szCs w:val="26"/>
+        </w:rPr>
+        <w:br/>
+        <w:t>the</w:t>
+      </w:r>
+      <w:r>
+        <w:rPr>
+          <w:rFonts w:ascii="Baskerville" w:hAnsi="Baskerville"/>
+          <w:color w:val="000000"/>
+          <w:sz w:val="26"/>
+          <w:szCs w:val="26"/>
+        </w:rPr>
+        <w:t xml:space="preserve"> tensorflow toolbox</w:t>
+      </w:r>
+      <w:r>
+        <w:rPr>
+          <w:rFonts w:ascii="Baskerville" w:hAnsi="Baskerville"/>
+          <w:color w:val="000000"/>
+          <w:sz w:val="26"/>
+          <w:szCs w:val="26"/>
+        </w:rPr>
+        <w:t>.</w:t>
+      </w:r>
+    </w:p>
+    <w:p>
+      <w:pPr>
+        <w:jc w:val="both"/>
+        <w:rPr>
+          <w:rFonts w:ascii="Baskerville" w:hAnsi="Baskerville"/>
+          <w:color w:val="000000"/>
+          <w:sz w:val="26"/>
+          <w:szCs w:val="26"/>
+          <w:u w:val="single"/>
+        </w:rPr>
+      </w:pPr>
+      <w:r>
+        <w:rPr>
+          <w:rFonts w:ascii="Baskerville" w:hAnsi="Baskerville"/>
+          <w:color w:val="000000"/>
+          <w:sz w:val="26"/>
+          <w:szCs w:val="26"/>
+          <w:u w:val="single"/>
+        </w:rPr>
+        <w:t>Figure</w:t>
+      </w:r>
+    </w:p>
+    <w:p>
+      <w:pPr>
+        <w:jc w:val="both"/>
+        <w:rPr>
+          <w:rFonts w:ascii="Baskerville" w:hAnsi="Baskerville"/>
+          <w:color w:val="000000"/>
+          <w:sz w:val="26"/>
+          <w:szCs w:val="26"/>
+          <w:u w:val="single"/>
+        </w:rPr>
+      </w:pPr>
+    </w:p>
+    <w:p>
+      <w:pPr>
+        <w:jc w:val="both"/>
+        <w:rPr>
+          <w:b/>
+          <w:sz w:val="24"/>
+          <w:szCs w:val="24"/>
+        </w:rPr>
+      </w:pPr>
+      <w:r>
+        <w:rPr>
+          <w:b/>
+          <w:sz w:val="24"/>
+          <w:szCs w:val="24"/>
+        </w:rPr>
+        <w:t>S</w:t>
+      </w:r>
+      <w:r>
+        <w:rPr>
+          <w:b/>
+          <w:sz w:val="24"/>
+          <w:szCs w:val="24"/>
+        </w:rPr>
+        <w:t>upport Vector Machine</w:t>
+      </w:r>
+      <w:r>
+        <w:rPr>
+          <w:b/>
+          <w:sz w:val="24"/>
+          <w:szCs w:val="24"/>
+        </w:rPr>
+        <w:t>:</w:t>
+      </w:r>
+    </w:p>
+    <w:p>
+      <w:pPr>
+        <w:jc w:val="both"/>
+        <w:rPr>
+          <w:rFonts w:ascii="Baskerville" w:hAnsi="Baskerville"/>
+          <w:color w:val="000000"/>
+          <w:sz w:val="26"/>
+          <w:szCs w:val="26"/>
+        </w:rPr>
+      </w:pPr>
+      <w:r>
+        <w:rPr>
+          <w:rFonts w:ascii="Baskerville" w:hAnsi="Baskerville"/>
+          <w:color w:val="000000"/>
+          <w:sz w:val="26"/>
+          <w:szCs w:val="26"/>
+        </w:rPr>
+        <w:t>The support vector machine is a useful classification technique which classifies data by</w:t>
+      </w:r>
+      <w:r>
+        <w:rPr>
+          <w:rFonts w:ascii="Baskerville" w:hAnsi="Baskerville"/>
+          <w:color w:val="000000"/>
+          <w:sz w:val="26"/>
+          <w:szCs w:val="26"/>
+        </w:rPr>
+        <w:br/>
+        <w:t>creating a hyperplane in a high or infinite-dimensional space, which can be used for</w:t>
+      </w:r>
+      <w:r>
+        <w:rPr>
+          <w:rFonts w:ascii="Baskerville" w:hAnsi="Baskerville"/>
+          <w:color w:val="000000"/>
+          <w:sz w:val="26"/>
+          <w:szCs w:val="26"/>
+        </w:rPr>
+        <w:br/>
+        <w:t>classification, regression, or other tasks. Each instance in the training set contains one</w:t>
+      </w:r>
+      <w:r>
+        <w:br/>
+      </w:r>
+      <w:r>
+        <w:rPr>
+          <w:rFonts w:ascii="Baskerville" w:hAnsi="Baskerville"/>
+          <w:color w:val="000000"/>
+          <w:sz w:val="26"/>
+          <w:szCs w:val="26"/>
+        </w:rPr>
+        <w:t>“target value” (i.e. the class labels) and several “attributes” (i.e. the features or observed</w:t>
+      </w:r>
+      <w:r>
+        <w:rPr>
+          <w:rFonts w:ascii="Baskerville" w:hAnsi="Baskerville"/>
+          <w:color w:val="000000"/>
+          <w:sz w:val="26"/>
+          <w:szCs w:val="26"/>
+        </w:rPr>
+        <w:br/>
+      </w:r>
+      <w:r>
+        <w:rPr>
+          <w:rFonts w:ascii="Baskerville" w:hAnsi="Baskerville"/>
+          <w:color w:val="000000"/>
+          <w:sz w:val="26"/>
+          <w:szCs w:val="26"/>
+        </w:rPr>
+        <w:lastRenderedPageBreak/>
+        <w:t>variables). The goal of SVM is to produce a model (based on the training data) which</w:t>
+      </w:r>
+      <w:r>
+        <w:rPr>
+          <w:rFonts w:ascii="Baskerville" w:hAnsi="Baskerville"/>
+          <w:color w:val="000000"/>
+          <w:sz w:val="26"/>
+          <w:szCs w:val="26"/>
+        </w:rPr>
+        <w:br/>
+        <w:t>predicts the target values of the test data given only the test data attributes.</w:t>
+      </w:r>
+    </w:p>
+    <w:p>
+      <w:pPr>
+        <w:jc w:val="both"/>
+        <w:rPr>
+          <w:rFonts w:ascii="Baskerville" w:hAnsi="Baskerville"/>
+          <w:color w:val="000000"/>
+          <w:sz w:val="26"/>
+          <w:szCs w:val="26"/>
+        </w:rPr>
+      </w:pPr>
+      <w:r>
+        <w:rPr>
+          <w:rFonts w:ascii="Baskerville" w:hAnsi="Baskerville"/>
+          <w:color w:val="000000"/>
+          <w:sz w:val="26"/>
+          <w:szCs w:val="26"/>
+        </w:rPr>
+        <w:t xml:space="preserve">The SVM classifier is implemented using </w:t>
+      </w:r>
+      <w:r>
+        <w:rPr>
+          <w:rFonts w:ascii="Baskerville" w:hAnsi="Baskerville"/>
+          <w:color w:val="000000"/>
+          <w:sz w:val="26"/>
+          <w:szCs w:val="26"/>
+        </w:rPr>
+        <w:t>scikit-learn</w:t>
+      </w:r>
+      <w:r>
+        <w:rPr>
+          <w:rFonts w:ascii="Baskerville" w:hAnsi="Baskerville"/>
+          <w:color w:val="000000"/>
+          <w:sz w:val="26"/>
+          <w:szCs w:val="26"/>
+        </w:rPr>
+        <w:t xml:space="preserve"> library package.</w:t>
+      </w:r>
+      <w:r>
+        <w:rPr>
+          <w:rFonts w:ascii="Baskerville" w:hAnsi="Baskerville"/>
+          <w:color w:val="000000"/>
+          <w:sz w:val="26"/>
+          <w:szCs w:val="26"/>
+        </w:rPr>
+        <w:t xml:space="preserve"> </w:t>
+      </w:r>
+      <w:r>
+        <w:rPr>
+          <w:rFonts w:ascii="Baskerville" w:hAnsi="Baskerville"/>
+          <w:color w:val="000000"/>
+          <w:sz w:val="26"/>
+          <w:szCs w:val="26"/>
+        </w:rPr>
+        <w:t>Once we have</w:t>
+      </w:r>
+      <w:r>
+        <w:rPr>
+          <w:rFonts w:ascii="Baskerville" w:hAnsi="Baskerville"/>
+          <w:color w:val="000000"/>
+          <w:sz w:val="26"/>
+          <w:szCs w:val="26"/>
+        </w:rPr>
+        <w:br/>
+        <w:t xml:space="preserve">these datasets we then train the classifier using the </w:t>
+      </w:r>
+      <w:r>
+        <w:rPr>
+          <w:rFonts w:ascii="Baskerville" w:hAnsi="Baskerville"/>
+          <w:color w:val="000000"/>
+          <w:sz w:val="26"/>
+          <w:szCs w:val="26"/>
+        </w:rPr>
+        <w:t>svm.SVC</w:t>
+      </w:r>
+      <w:r>
+        <w:rPr>
+          <w:rFonts w:ascii="Baskerville" w:hAnsi="Baskerville"/>
+          <w:color w:val="000000"/>
+          <w:sz w:val="26"/>
+          <w:szCs w:val="26"/>
+        </w:rPr>
+        <w:t>()</w:t>
+      </w:r>
+      <w:r>
+        <w:rPr>
+          <w:rFonts w:ascii="Baskerville" w:hAnsi="Baskerville"/>
+          <w:color w:val="000000"/>
+          <w:sz w:val="26"/>
+          <w:szCs w:val="26"/>
+        </w:rPr>
+        <w:t>.fit</w:t>
+      </w:r>
+      <w:r>
+        <w:rPr>
+          <w:rFonts w:ascii="Baskerville" w:hAnsi="Baskerville"/>
+          <w:color w:val="000000"/>
+          <w:sz w:val="26"/>
+          <w:szCs w:val="26"/>
+        </w:rPr>
+        <w:t xml:space="preserve"> in </w:t>
+      </w:r>
+      <w:r>
+        <w:rPr>
+          <w:rFonts w:ascii="Baskerville" w:hAnsi="Baskerville"/>
+          <w:color w:val="000000"/>
+          <w:sz w:val="26"/>
+          <w:szCs w:val="26"/>
+        </w:rPr>
+        <w:t>scikit-learn</w:t>
+      </w:r>
+      <w:r>
+        <w:rPr>
+          <w:rFonts w:ascii="Baskerville" w:hAnsi="Baskerville"/>
+          <w:color w:val="000000"/>
+          <w:sz w:val="26"/>
+          <w:szCs w:val="26"/>
+        </w:rPr>
+        <w:t>.</w:t>
+      </w:r>
+    </w:p>
+    <w:p>
+      <w:pPr>
+        <w:jc w:val="both"/>
+        <w:rPr>
+          <w:rFonts w:ascii="Baskerville" w:hAnsi="Baskerville"/>
+          <w:color w:val="000000"/>
+          <w:sz w:val="26"/>
+          <w:szCs w:val="26"/>
+        </w:rPr>
+      </w:pPr>
+      <w:r>
+        <w:rPr>
+          <w:rFonts w:ascii="Baskerville" w:hAnsi="Baskerville"/>
+          <w:color w:val="000000"/>
+          <w:sz w:val="26"/>
+          <w:szCs w:val="26"/>
+        </w:rPr>
+        <w:t>- c changes</w:t>
+      </w:r>
+    </w:p>
+    <w:p>
+      <w:pPr>
+        <w:jc w:val="both"/>
+        <w:rPr>
+          <w:b/>
+          <w:sz w:val="24"/>
+          <w:szCs w:val="24"/>
+        </w:rPr>
+      </w:pPr>
+      <w:r>
+        <w:rPr>
+          <w:noProof/>
+        </w:rPr>
+        <w:drawing>
+          <wp:inline distT="0" distB="0" distL="0" distR="0" wp14:anchorId="402D3A91" wp14:editId="2BC7823A">
+            <wp:extent cx="5943600" cy="1062355"/>
+            <wp:effectExtent l="0" t="0" r="0" b="4445"/>
+            <wp:docPr id="2" name="Picture 2"/>
+            <wp:cNvGraphicFramePr>
+              <a:graphicFrameLocks xmlns:a="http://schemas.openxmlformats.org/drawingml/2006/main" noChangeAspect="1"/>
+            </wp:cNvGraphicFramePr>
+            <a:graphic xmlns:a="http://schemas.openxmlformats.org/drawingml/2006/main">
+              <a:graphicData uri="http://schemas.openxmlformats.org/drawingml/2006/picture">
+                <pic:pic xmlns:pic="http://schemas.openxmlformats.org/drawingml/2006/picture">
+                  <pic:nvPicPr>
+                    <pic:cNvPr id="1" name=""/>
+                    <pic:cNvPicPr/>
+                  </pic:nvPicPr>
+                  <pic:blipFill>
+                    <a:blip r:embed="rId5"/>
+                    <a:stretch>
+                      <a:fillRect/>
+                    </a:stretch>
+                  </pic:blipFill>
+                  <pic:spPr>
+                    <a:xfrm>
+                      <a:off x="0" y="0"/>
+                      <a:ext cx="5943600" cy="1062355"/>
+                    </a:xfrm>
+                    <a:prstGeom prst="rect">
+                      <a:avLst/>
+                    </a:prstGeom>
+                  </pic:spPr>
+                </pic:pic>
+              </a:graphicData>
+            </a:graphic>
+          </wp:inline>
+        </w:drawing>
+      </w:r>
+    </w:p>
+    <w:p>
+      <w:pPr>
+        <w:jc w:val="both"/>
+        <w:rPr>
+          <w:rFonts w:ascii="Baskerville" w:hAnsi="Baskerville"/>
+          <w:color w:val="000000"/>
+          <w:sz w:val="26"/>
+          <w:szCs w:val="26"/>
+        </w:rPr>
+      </w:pPr>
+      <w:r>
+        <w:rPr>
+          <w:rFonts w:ascii="Baskerville" w:hAnsi="Baskerville"/>
+          <w:color w:val="000000"/>
+          <w:sz w:val="26"/>
+          <w:szCs w:val="26"/>
+        </w:rPr>
+        <w:t xml:space="preserve">- </w:t>
+      </w:r>
+      <w:r>
+        <w:rPr>
+          <w:rFonts w:ascii="Baskerville" w:hAnsi="Baskerville"/>
+          <w:color w:val="000000"/>
+          <w:sz w:val="26"/>
+          <w:szCs w:val="26"/>
+        </w:rPr>
+        <w:t>kernel type</w:t>
+      </w:r>
+      <w:r>
+        <w:rPr>
+          <w:rFonts w:ascii="Baskerville" w:hAnsi="Baskerville"/>
+          <w:color w:val="000000"/>
+          <w:sz w:val="26"/>
+          <w:szCs w:val="26"/>
+        </w:rPr>
+        <w:t xml:space="preserve"> changes</w:t>
+      </w:r>
+    </w:p>
+    <w:p>
+      <w:pPr>
+        <w:jc w:val="both"/>
+        <w:rPr>
+          <w:b/>
+          <w:sz w:val="24"/>
+          <w:szCs w:val="24"/>
+        </w:rPr>
+      </w:pPr>
+      <w:r>
+        <w:rPr>
+          <w:noProof/>
+        </w:rPr>
+        <w:drawing>
+          <wp:inline distT="0" distB="0" distL="0" distR="0" wp14:anchorId="1BBA5327" wp14:editId="041915B2">
+            <wp:extent cx="5943600" cy="1449705"/>
+            <wp:effectExtent l="0" t="0" r="0" b="0"/>
+            <wp:docPr id="3" name="Picture 3"/>
+            <wp:cNvGraphicFramePr>
+              <a:graphicFrameLocks xmlns:a="http://schemas.openxmlformats.org/drawingml/2006/main" noChangeAspect="1"/>
+            </wp:cNvGraphicFramePr>
+            <a:graphic xmlns:a="http://schemas.openxmlformats.org/drawingml/2006/main">
+              <a:graphicData uri="http://schemas.openxmlformats.org/drawingml/2006/picture">
+                <pic:pic xmlns:pic="http://schemas.openxmlformats.org/drawingml/2006/picture">
+                  <pic:nvPicPr>
+                    <pic:cNvPr id="1" name=""/>
+                    <pic:cNvPicPr/>
+                  </pic:nvPicPr>
+                  <pic:blipFill>
+                    <a:blip r:embed="rId6"/>
+                    <a:stretch>
+                      <a:fillRect/>
+                    </a:stretch>
+                  </pic:blipFill>
+                  <pic:spPr>
+                    <a:xfrm>
+                      <a:off x="0" y="0"/>
+                      <a:ext cx="5943600" cy="1449705"/>
+                    </a:xfrm>
+                    <a:prstGeom prst="rect">
+                      <a:avLst/>
+                    </a:prstGeom>
+                  </pic:spPr>
+                </pic:pic>
+              </a:graphicData>
+            </a:graphic>
+          </wp:inline>
+        </w:drawing>
+      </w:r>
+    </w:p>
+    <w:p>
+      <w:pPr>
+        <w:jc w:val="both"/>
+        <w:rPr>
+          <w:rFonts w:ascii="Baskerville" w:hAnsi="Baskerville"/>
+          <w:color w:val="000000"/>
+          <w:sz w:val="26"/>
+          <w:szCs w:val="26"/>
+        </w:rPr>
+      </w:pPr>
+      <w:r>
+        <w:rPr>
+          <w:rFonts w:ascii="Baskerville" w:hAnsi="Baskerville"/>
+          <w:color w:val="000000"/>
+          <w:sz w:val="26"/>
+          <w:szCs w:val="26"/>
+        </w:rPr>
+        <w:t xml:space="preserve">- </w:t>
+      </w:r>
+      <w:r>
+        <w:rPr>
+          <w:rFonts w:ascii="Baskerville" w:hAnsi="Baskerville"/>
+          <w:color w:val="000000"/>
+          <w:sz w:val="26"/>
+          <w:szCs w:val="26"/>
+        </w:rPr>
+        <w:t>gamba</w:t>
+      </w:r>
       <w:bookmarkStart w:id="0" w:name="_GoBack"/>
       <w:bookmarkEnd w:id="0"/>
       <w:r>
@@ -1096,13 +3247,14 @@
           <w:sz w:val="26"/>
           <w:szCs w:val="26"/>
         </w:rPr>
-        <w:t>.</w:t>
-      </w:r>
-    </w:p>
-    <w:p>
-      <w:pPr>
-        <w:jc w:val="both"/>
-        <w:rPr>
+        <w:t xml:space="preserve"> changes</w:t>
+      </w:r>
+    </w:p>
+    <w:p>
+      <w:pPr>
+        <w:jc w:val="both"/>
+        <w:rPr>
+          <w:b/>
           <w:sz w:val="24"/>
           <w:szCs w:val="24"/>
         </w:rPr>
@@ -1580,6 +3732,16 @@
       <w:szCs w:val="24"/>
     </w:rPr>
   </w:style>
+  <w:style w:type="character" w:styleId="PlaceholderText">
+    <w:name w:val="Placeholder Text"/>
+    <w:basedOn w:val="DefaultParagraphFont"/>
+    <w:uiPriority w:val="99"/>
+    <w:semiHidden/>
+    <w:rsid w:val="00C17FC2"/>
+    <w:rPr>
+      <w:color w:val="808080"/>
+    </w:rPr>
+  </w:style>
 </w:styles>
 </file>
 

</xml_diff>

<commit_message>
[add] add random classifier
</commit_message>
<xml_diff>
--- a/report.docx
+++ b/report.docx
@@ -1106,7 +1106,7 @@
       <w:pPr>
         <w:jc w:val="both"/>
         <w:rPr>
-          <w:rFonts w:ascii="Baskerville" w:hAnsi="Baskerville"/>
+          <w:rFonts w:ascii="Baskerville" w:hAnsi="Baskerville" w:hint="eastAsia"/>
           <w:color w:val="000000"/>
           <w:sz w:val="26"/>
           <w:szCs w:val="26"/>
@@ -1198,28 +1198,28 @@
       <w:pPr>
         <w:jc w:val="both"/>
         <w:rPr>
-          <w:rFonts w:ascii="Baskerville" w:hAnsi="Baskerville"/>
-          <w:color w:val="000000"/>
-          <w:sz w:val="26"/>
-          <w:szCs w:val="26"/>
-        </w:rPr>
-      </w:pPr>
-    </w:p>
-    <w:p>
-      <w:pPr>
-        <w:jc w:val="both"/>
-        <w:rPr>
-          <w:sz w:val="24"/>
-          <w:szCs w:val="24"/>
-        </w:rPr>
-      </w:pPr>
-      <w:r>
-        <w:rPr>
           <w:rFonts w:ascii="Baskerville" w:hAnsi="Baskerville" w:hint="eastAsia"/>
           <w:color w:val="000000"/>
           <w:sz w:val="26"/>
           <w:szCs w:val="26"/>
         </w:rPr>
+      </w:pPr>
+    </w:p>
+    <w:p>
+      <w:pPr>
+        <w:jc w:val="both"/>
+        <w:rPr>
+          <w:sz w:val="24"/>
+          <w:szCs w:val="24"/>
+        </w:rPr>
+      </w:pPr>
+      <w:r>
+        <w:rPr>
+          <w:rFonts w:ascii="Baskerville" w:hAnsi="Baskerville" w:hint="eastAsia"/>
+          <w:color w:val="000000"/>
+          <w:sz w:val="26"/>
+          <w:szCs w:val="26"/>
+        </w:rPr>
         <w:t>S</w:t>
       </w:r>
       <w:r>
@@ -1422,7 +1422,132 @@
           <w:szCs w:val="24"/>
         </w:rPr>
         <w:lastRenderedPageBreak/>
-        <w:t>Cross Validation</w:t>
+        <w:t>Cross Validation:</w:t>
+      </w:r>
+    </w:p>
+    <w:p>
+      <w:pPr>
+        <w:jc w:val="both"/>
+        <w:rPr>
+          <w:rFonts w:ascii="Baskerville" w:hAnsi="Baskerville" w:hint="eastAsia"/>
+          <w:color w:val="000000"/>
+          <w:sz w:val="26"/>
+          <w:szCs w:val="26"/>
+        </w:rPr>
+      </w:pPr>
+      <w:r>
+        <w:rPr>
+          <w:rFonts w:ascii="Baskerville" w:hAnsi="Baskerville"/>
+          <w:color w:val="000000"/>
+          <w:sz w:val="26"/>
+          <w:szCs w:val="26"/>
+        </w:rPr>
+        <w:t>For Each of the classifiers I have implemented cross-validation to test and validate the</w:t>
+      </w:r>
+      <w:r>
+        <w:rPr>
+          <w:rFonts w:ascii="Baskerville" w:hAnsi="Baskerville"/>
+          <w:color w:val="000000"/>
+          <w:sz w:val="26"/>
+          <w:szCs w:val="26"/>
+        </w:rPr>
+        <w:br/>
+        <w:t>performance of the classifier and in some cases also to determine the best feature</w:t>
+      </w:r>
+      <w:r>
+        <w:rPr>
+          <w:rFonts w:ascii="Baskerville" w:hAnsi="Baskerville"/>
+          <w:color w:val="000000"/>
+          <w:sz w:val="26"/>
+          <w:szCs w:val="26"/>
+        </w:rPr>
+        <w:br/>
+        <w:t>dimension which is then used used for feature dimension reduction.</w:t>
+      </w:r>
+    </w:p>
+    <w:p>
+      <w:pPr>
+        <w:jc w:val="both"/>
+        <w:rPr>
+          <w:rFonts w:ascii="Baskerville" w:hAnsi="Baskerville" w:hint="eastAsia"/>
+          <w:color w:val="000000"/>
+          <w:sz w:val="26"/>
+          <w:szCs w:val="26"/>
+        </w:rPr>
+      </w:pPr>
+      <w:r>
+        <w:rPr>
+          <w:rFonts w:ascii="Baskerville" w:hAnsi="Baskerville"/>
+          <w:color w:val="000000"/>
+          <w:sz w:val="26"/>
+          <w:szCs w:val="26"/>
+        </w:rPr>
+        <w:t>I implemented cross-validation in order to evaluate the classifier performance so that we do not corrupt our training and test data . The 1600 samples of training data was divided into 8 sets of samples D1 through D8 . In an iterative process I considered one of these 8 sets to be the validation set and the remaining 1400 samples to be the training set .</w:t>
+      </w:r>
+    </w:p>
+    <w:p>
+      <w:pPr>
+        <w:jc w:val="both"/>
+        <w:rPr>
+          <w:rFonts w:ascii="Baskerville" w:hAnsi="Baskerville" w:hint="eastAsia"/>
+          <w:color w:val="000000"/>
+          <w:sz w:val="26"/>
+          <w:szCs w:val="26"/>
+        </w:rPr>
+      </w:pPr>
+      <w:r>
+        <w:rPr>
+          <w:rFonts w:ascii="Baskerville" w:hAnsi="Baskerville"/>
+          <w:color w:val="000000"/>
+          <w:sz w:val="26"/>
+          <w:szCs w:val="26"/>
+        </w:rPr>
+        <w:t xml:space="preserve">During each iteration I changed the validation set so that we can determine the error for each set of samples and evaluate the performance of the classifier. </w:t>
+      </w:r>
+      <w:r>
+        <w:rPr>
+          <w:rFonts w:ascii="Baskerville" w:hAnsi="Baskerville"/>
+          <w:color w:val="000000"/>
+          <w:sz w:val="26"/>
+          <w:szCs w:val="26"/>
+          <w:u w:val="single"/>
+        </w:rPr>
+        <w:t>The classifier giving the minimum error was then chosen as the best</w:t>
+      </w:r>
+      <w:r>
+        <w:rPr>
+          <w:rFonts w:ascii="Baskerville" w:hAnsi="Baskerville"/>
+          <w:color w:val="000000"/>
+          <w:sz w:val="26"/>
+          <w:szCs w:val="26"/>
+        </w:rPr>
+        <w:t xml:space="preserve"> and its performance was evaluated using the 400 samples of test data.</w:t>
+      </w:r>
+    </w:p>
+    <w:p>
+      <w:pPr>
+        <w:jc w:val="both"/>
+        <w:rPr>
+          <w:sz w:val="24"/>
+          <w:szCs w:val="24"/>
+        </w:rPr>
+      </w:pPr>
+    </w:p>
+    <w:p>
+      <w:pPr>
+        <w:jc w:val="both"/>
+        <w:rPr>
+          <w:sz w:val="24"/>
+          <w:szCs w:val="24"/>
+        </w:rPr>
+      </w:pPr>
+      <w:r>
+        <w:rPr>
+          <w:b/>
+          <w:sz w:val="24"/>
+          <w:szCs w:val="24"/>
+        </w:rPr>
+        <w:t>Feature Reduction</w:t>
       </w:r>
       <w:r>
         <w:rPr>
@@ -1437,80 +1562,129 @@
       <w:pPr>
         <w:jc w:val="both"/>
         <w:rPr>
-          <w:rFonts w:ascii="Baskerville" w:hAnsi="Baskerville"/>
-          <w:color w:val="000000"/>
-          <w:sz w:val="26"/>
-          <w:szCs w:val="26"/>
-        </w:rPr>
-      </w:pPr>
-      <w:r>
-        <w:rPr>
-          <w:rFonts w:ascii="Baskerville" w:hAnsi="Baskerville"/>
-          <w:color w:val="000000"/>
-          <w:sz w:val="26"/>
-          <w:szCs w:val="26"/>
-        </w:rPr>
-        <w:t>For Each of the classifiers I have implemented cross-validation to test and validate the</w:t>
-      </w:r>
-      <w:r>
-        <w:rPr>
-          <w:rFonts w:ascii="Baskerville" w:hAnsi="Baskerville"/>
-          <w:color w:val="000000"/>
-          <w:sz w:val="26"/>
-          <w:szCs w:val="26"/>
-        </w:rPr>
-        <w:br/>
-        <w:t>performance of the classifier and in some cases also to determine the best feature</w:t>
-      </w:r>
-      <w:r>
-        <w:rPr>
-          <w:rFonts w:ascii="Baskerville" w:hAnsi="Baskerville"/>
-          <w:color w:val="000000"/>
-          <w:sz w:val="26"/>
-          <w:szCs w:val="26"/>
-        </w:rPr>
-        <w:br/>
-        <w:t>dimension which is then used used for feature dimension reduction.</w:t>
-      </w:r>
-    </w:p>
-    <w:p>
-      <w:pPr>
-        <w:jc w:val="both"/>
-        <w:rPr>
-          <w:rFonts w:ascii="Baskerville" w:hAnsi="Baskerville"/>
-          <w:color w:val="000000"/>
-          <w:sz w:val="26"/>
-          <w:szCs w:val="26"/>
-        </w:rPr>
-      </w:pPr>
-      <w:r>
-        <w:rPr>
-          <w:rFonts w:ascii="Baskerville" w:hAnsi="Baskerville"/>
-          <w:color w:val="000000"/>
-          <w:sz w:val="26"/>
-          <w:szCs w:val="26"/>
-        </w:rPr>
-        <w:t>I implemented cross-validation in order to evaluate the classifier performance so that we do not corrupt our training and test data . The 1600 samples of training data was divided into 8 sets of samples D1 through D8 . In an iterative process I considered one of these 8 sets to be the validation set and the remaining 1400 samples to be the training set .</w:t>
-      </w:r>
-    </w:p>
-    <w:p>
-      <w:pPr>
-        <w:jc w:val="both"/>
-        <w:rPr>
-          <w:rFonts w:ascii="Baskerville" w:hAnsi="Baskerville"/>
-          <w:color w:val="000000"/>
-          <w:sz w:val="26"/>
-          <w:szCs w:val="26"/>
-        </w:rPr>
-      </w:pPr>
-      <w:r>
-        <w:rPr>
-          <w:rFonts w:ascii="Baskerville" w:hAnsi="Baskerville"/>
-          <w:color w:val="000000"/>
-          <w:sz w:val="26"/>
-          <w:szCs w:val="26"/>
-        </w:rPr>
-        <w:t xml:space="preserve">During each iteration I changed the validation set so that we can determine the error for each set of samples and evaluate the performance of the classifier. </w:t>
+          <w:sz w:val="24"/>
+          <w:szCs w:val="24"/>
+        </w:rPr>
+      </w:pPr>
+      <w:r>
+        <w:rPr>
+          <w:sz w:val="24"/>
+          <w:szCs w:val="24"/>
+        </w:rPr>
+        <w:t>Feature Dimension is an effective way of reducing the complexity of implementation and other curses of high dimensionality. The PCA and FLD are very common and well known methods of implementing feature reduction. In this project I have implemented a types of feature dimension reduction techniques the Principal Component Analysis(PCA).</w:t>
+      </w:r>
+    </w:p>
+    <w:p>
+      <w:pPr>
+        <w:jc w:val="both"/>
+        <w:rPr>
+          <w:sz w:val="24"/>
+          <w:szCs w:val="24"/>
+        </w:rPr>
+      </w:pPr>
+    </w:p>
+    <w:p>
+      <w:pPr>
+        <w:jc w:val="both"/>
+        <w:rPr>
+          <w:b/>
+          <w:sz w:val="24"/>
+          <w:szCs w:val="24"/>
+        </w:rPr>
+      </w:pPr>
+      <w:r>
+        <w:rPr>
+          <w:b/>
+          <w:sz w:val="24"/>
+          <w:szCs w:val="24"/>
+        </w:rPr>
+        <w:t>Classifer:</w:t>
+      </w:r>
+    </w:p>
+    <w:p>
+      <w:pPr>
+        <w:jc w:val="both"/>
+        <w:rPr>
+          <w:b/>
+          <w:sz w:val="24"/>
+          <w:szCs w:val="24"/>
+        </w:rPr>
+      </w:pPr>
+      <w:r>
+        <w:rPr>
+          <w:b/>
+          <w:sz w:val="24"/>
+          <w:szCs w:val="24"/>
+        </w:rPr>
+        <w:t>Random Assignment Classfier</w:t>
+      </w:r>
+      <w:r>
+        <w:rPr>
+          <w:b/>
+          <w:sz w:val="24"/>
+          <w:szCs w:val="24"/>
+        </w:rPr>
+        <w:t>:</w:t>
+      </w:r>
+    </w:p>
+    <w:p>
+      <w:pPr>
+        <w:jc w:val="both"/>
+        <w:rPr>
+          <w:rFonts w:ascii="Baskerville" w:hAnsi="Baskerville" w:hint="eastAsia"/>
+          <w:color w:val="000000"/>
+          <w:sz w:val="26"/>
+          <w:szCs w:val="26"/>
+        </w:rPr>
+      </w:pPr>
+      <w:r>
+        <w:rPr>
+          <w:rFonts w:ascii="Baskerville" w:hAnsi="Baskerville"/>
+          <w:color w:val="000000"/>
+          <w:sz w:val="26"/>
+          <w:szCs w:val="26"/>
+        </w:rPr>
+        <w:t>The random assignment classifier assigns classes to samples using randomization without</w:t>
+      </w:r>
+      <w:r>
+        <w:rPr>
+          <w:rFonts w:ascii="Baskerville" w:hAnsi="Baskerville"/>
+          <w:color w:val="000000"/>
+          <w:sz w:val="26"/>
+          <w:szCs w:val="26"/>
+        </w:rPr>
+        <w:br/>
+        <w:t>any criterion or probabilistic models. In this problem I have implemented random class</w:t>
+      </w:r>
+      <w:r>
+        <w:rPr>
+          <w:rFonts w:ascii="Baskerville" w:hAnsi="Baskerville"/>
+          <w:color w:val="000000"/>
+          <w:sz w:val="26"/>
+          <w:szCs w:val="26"/>
+        </w:rPr>
+        <w:br/>
+        <w:t>assignment with prior information also where the classes assigned to the samples are</w:t>
+      </w:r>
+      <w:r>
+        <w:rPr>
+          <w:rFonts w:ascii="Baskerville" w:hAnsi="Baskerville"/>
+          <w:color w:val="000000"/>
+          <w:sz w:val="26"/>
+          <w:szCs w:val="26"/>
+        </w:rPr>
+        <w:br/>
+        <w:t>randomized but this randomization is controlled by the class probability .I have</w:t>
+      </w:r>
+      <w:r>
+        <w:rPr>
+          <w:rFonts w:ascii="Baskerville" w:hAnsi="Baskerville"/>
+          <w:color w:val="000000"/>
+          <w:sz w:val="26"/>
+          <w:szCs w:val="26"/>
+        </w:rPr>
+        <w:br/>
+        <w:t xml:space="preserve">implemented random class assignment using the </w:t>
       </w:r>
       <w:r>
         <w:rPr>
@@ -1520,42 +1694,374 @@
           <w:szCs w:val="26"/>
           <w:u w:val="single"/>
         </w:rPr>
-        <w:t>The classifier giving the minimum error was then chosen as the best</w:t>
-      </w:r>
-      <w:r>
-        <w:rPr>
-          <w:rFonts w:ascii="Baskerville" w:hAnsi="Baskerville"/>
-          <w:color w:val="000000"/>
-          <w:sz w:val="26"/>
-          <w:szCs w:val="26"/>
-        </w:rPr>
-        <w:t xml:space="preserve"> and its performance was evaluated using the 400 samples of test data.</w:t>
-      </w:r>
-    </w:p>
-    <w:p>
-      <w:pPr>
-        <w:jc w:val="both"/>
-        <w:rPr>
-          <w:sz w:val="24"/>
-          <w:szCs w:val="24"/>
-        </w:rPr>
-      </w:pPr>
-    </w:p>
-    <w:p>
-      <w:pPr>
-        <w:jc w:val="both"/>
-        <w:rPr>
-          <w:sz w:val="24"/>
-          <w:szCs w:val="24"/>
-        </w:rPr>
-      </w:pPr>
-      <w:r>
-        <w:rPr>
-          <w:b/>
-          <w:sz w:val="24"/>
-          <w:szCs w:val="24"/>
-        </w:rPr>
-        <w:t>Feature Reduction</w:t>
+        <w:t>randi()</w:t>
+      </w:r>
+      <w:r>
+        <w:rPr>
+          <w:rFonts w:ascii="Baskerville" w:hAnsi="Baskerville"/>
+          <w:color w:val="000000"/>
+          <w:sz w:val="26"/>
+          <w:szCs w:val="26"/>
+        </w:rPr>
+        <w:t xml:space="preserve"> function in </w:t>
+      </w:r>
+      <w:r>
+        <w:rPr>
+          <w:rFonts w:ascii="Baskerville" w:hAnsi="Baskerville"/>
+          <w:color w:val="000000"/>
+          <w:sz w:val="26"/>
+          <w:szCs w:val="26"/>
+        </w:rPr>
+        <w:t>Python</w:t>
+      </w:r>
+      <w:r>
+        <w:rPr>
+          <w:rFonts w:ascii="Baskerville" w:hAnsi="Baskerville"/>
+          <w:color w:val="000000"/>
+          <w:sz w:val="26"/>
+          <w:szCs w:val="26"/>
+        </w:rPr>
+        <w:t xml:space="preserve"> and</w:t>
+      </w:r>
+      <w:r>
+        <w:rPr>
+          <w:rFonts w:ascii="Baskerville" w:hAnsi="Baskerville"/>
+          <w:color w:val="000000"/>
+          <w:sz w:val="26"/>
+          <w:szCs w:val="26"/>
+        </w:rPr>
+        <w:br/>
+        <w:t>assigned random numbers between 1-</w:t>
+      </w:r>
+      <w:r>
+        <w:rPr>
+          <w:rFonts w:ascii="Baskerville" w:hAnsi="Baskerville"/>
+          <w:color w:val="000000"/>
+          <w:sz w:val="26"/>
+          <w:szCs w:val="26"/>
+        </w:rPr>
+        <w:t>4</w:t>
+      </w:r>
+      <w:r>
+        <w:rPr>
+          <w:rFonts w:ascii="Baskerville" w:hAnsi="Baskerville"/>
+          <w:color w:val="000000"/>
+          <w:sz w:val="26"/>
+          <w:szCs w:val="26"/>
+        </w:rPr>
+        <w:t xml:space="preserve"> (</w:t>
+      </w:r>
+      <w:r>
+        <w:rPr>
+          <w:rFonts w:ascii="Baskerville" w:hAnsi="Baskerville"/>
+          <w:color w:val="000000"/>
+          <w:sz w:val="26"/>
+          <w:szCs w:val="26"/>
+        </w:rPr>
+        <w:t>4</w:t>
+      </w:r>
+      <w:r>
+        <w:rPr>
+          <w:rFonts w:ascii="Baskerville" w:hAnsi="Baskerville"/>
+          <w:color w:val="000000"/>
+          <w:sz w:val="26"/>
+          <w:szCs w:val="26"/>
+        </w:rPr>
+        <w:t xml:space="preserve"> class problem) to the </w:t>
+      </w:r>
+      <w:r>
+        <w:rPr>
+          <w:rFonts w:ascii="Baskerville" w:hAnsi="Baskerville"/>
+          <w:color w:val="000000"/>
+          <w:sz w:val="26"/>
+          <w:szCs w:val="26"/>
+        </w:rPr>
+        <w:t>1600</w:t>
+      </w:r>
+      <w:r>
+        <w:rPr>
+          <w:rFonts w:ascii="Baskerville" w:hAnsi="Baskerville"/>
+          <w:color w:val="000000"/>
+          <w:sz w:val="26"/>
+          <w:szCs w:val="26"/>
+        </w:rPr>
+        <w:t xml:space="preserve"> samples . Then I have</w:t>
+      </w:r>
+      <w:r>
+        <w:rPr>
+          <w:rFonts w:ascii="Baskerville" w:hAnsi="Baskerville"/>
+          <w:color w:val="000000"/>
+          <w:sz w:val="26"/>
+          <w:szCs w:val="26"/>
+        </w:rPr>
+        <w:br/>
+        <w:t>compared the randomly assigned classes to the actual class of the samples and calculated</w:t>
+      </w:r>
+      <w:r>
+        <w:rPr>
+          <w:rFonts w:ascii="Baskerville" w:hAnsi="Baskerville"/>
+          <w:color w:val="000000"/>
+          <w:sz w:val="26"/>
+          <w:szCs w:val="26"/>
+        </w:rPr>
+        <w:br/>
+        <w:t>the percentage error in classification . For the second part I have calculated the</w:t>
+      </w:r>
+      <w:r>
+        <w:rPr>
+          <w:rFonts w:ascii="Baskerville" w:hAnsi="Baskerville"/>
+          <w:color w:val="000000"/>
+          <w:sz w:val="26"/>
+          <w:szCs w:val="26"/>
+        </w:rPr>
+        <w:br/>
+        <w:t>probability of each class which gives us the class priors. The probability was calculated as</w:t>
+      </w:r>
+      <w:r>
+        <w:rPr>
+          <w:rFonts w:ascii="Baskerville" w:hAnsi="Baskerville"/>
+          <w:color w:val="000000"/>
+          <w:sz w:val="26"/>
+          <w:szCs w:val="26"/>
+        </w:rPr>
+        <w:br/>
+        <w:t>the ratio of frequency of each class to the total number of samples. The class prior</w:t>
+      </w:r>
+      <w:r>
+        <w:br/>
+      </w:r>
+      <w:r>
+        <w:rPr>
+          <w:rFonts w:ascii="Baskerville" w:hAnsi="Baskerville"/>
+          <w:color w:val="000000"/>
+          <w:sz w:val="26"/>
+          <w:szCs w:val="26"/>
+        </w:rPr>
+        <w:t>information was calculated from the training data . Using this information I then</w:t>
+      </w:r>
+      <w:r>
+        <w:rPr>
+          <w:rFonts w:ascii="Baskerville" w:hAnsi="Baskerville"/>
+          <w:color w:val="000000"/>
+          <w:sz w:val="26"/>
+          <w:szCs w:val="26"/>
+        </w:rPr>
+        <w:br/>
+        <w:t>randomly assigned the classes to the test data samples and obtained the following results</w:t>
+      </w:r>
+      <w:r>
+        <w:rPr>
+          <w:rFonts w:ascii="Baskerville" w:hAnsi="Baskerville"/>
+          <w:color w:val="000000"/>
+          <w:sz w:val="26"/>
+          <w:szCs w:val="26"/>
+        </w:rPr>
+        <w:br/>
+      </w:r>
+      <w:r>
+        <w:rPr>
+          <w:rFonts w:ascii="Baskerville" w:hAnsi="Baskerville"/>
+          <w:color w:val="000000"/>
+          <w:sz w:val="26"/>
+          <w:szCs w:val="26"/>
+          <w:u w:val="single"/>
+        </w:rPr>
+        <w:t>as</w:t>
+      </w:r>
+      <w:r>
+        <w:rPr>
+          <w:rFonts w:ascii="Baskerville" w:hAnsi="Baskerville"/>
+          <w:color w:val="000000"/>
+          <w:sz w:val="26"/>
+          <w:szCs w:val="26"/>
+          <w:u w:val="single"/>
+        </w:rPr>
+        <w:t xml:space="preserve"> </w:t>
+      </w:r>
+      <w:r>
+        <w:rPr>
+          <w:rFonts w:ascii="Baskerville" w:hAnsi="Baskerville"/>
+          <w:color w:val="000000"/>
+          <w:sz w:val="26"/>
+          <w:szCs w:val="26"/>
+          <w:u w:val="single"/>
+        </w:rPr>
+        <w:t>shown below :</w:t>
+      </w:r>
+      <w:r>
+        <w:rPr>
+          <w:rFonts w:ascii="Baskerville" w:hAnsi="Baskerville"/>
+          <w:color w:val="000000"/>
+          <w:sz w:val="26"/>
+          <w:szCs w:val="26"/>
+        </w:rPr>
+        <w:t xml:space="preserve"> </w:t>
+      </w:r>
+    </w:p>
+    <w:p>
+      <w:pPr>
+        <w:jc w:val="both"/>
+        <w:rPr>
+          <w:rFonts w:ascii="Baskerville" w:hAnsi="Baskerville" w:hint="eastAsia"/>
+          <w:color w:val="000000"/>
+          <w:sz w:val="26"/>
+          <w:szCs w:val="26"/>
+        </w:rPr>
+      </w:pPr>
+    </w:p>
+    <w:p>
+      <w:pPr>
+        <w:jc w:val="both"/>
+        <w:rPr>
+          <w:sz w:val="24"/>
+          <w:szCs w:val="24"/>
+        </w:rPr>
+      </w:pPr>
+      <w:r>
+        <w:rPr>
+          <w:rFonts w:ascii="Baskerville" w:hAnsi="Baskerville"/>
+          <w:color w:val="000000"/>
+          <w:sz w:val="26"/>
+          <w:szCs w:val="26"/>
+        </w:rPr>
+        <w:t>The percentage error varies</w:t>
+      </w:r>
+      <w:r>
+        <w:rPr>
+          <w:rFonts w:ascii="Baskerville" w:hAnsi="Baskerville"/>
+          <w:color w:val="000000"/>
+          <w:sz w:val="26"/>
+          <w:szCs w:val="26"/>
+        </w:rPr>
+        <w:t xml:space="preserve"> </w:t>
+      </w:r>
+      <w:r>
+        <w:rPr>
+          <w:rFonts w:ascii="Baskerville" w:hAnsi="Baskerville"/>
+          <w:color w:val="000000"/>
+          <w:sz w:val="26"/>
+          <w:szCs w:val="26"/>
+        </w:rPr>
+        <w:t>every time we run this code as we are randomly assigning classes which changes each time</w:t>
+      </w:r>
+      <w:r>
+        <w:rPr>
+          <w:rFonts w:ascii="Baskerville" w:hAnsi="Baskerville"/>
+          <w:color w:val="000000"/>
+          <w:sz w:val="26"/>
+          <w:szCs w:val="26"/>
+        </w:rPr>
+        <w:t xml:space="preserve"> </w:t>
+      </w:r>
+      <w:r>
+        <w:rPr>
+          <w:rFonts w:ascii="Baskerville" w:hAnsi="Baskerville"/>
+          <w:color w:val="000000"/>
+          <w:sz w:val="26"/>
+          <w:szCs w:val="26"/>
+        </w:rPr>
+        <w:t>giving varying misclassification errors.</w:t>
+      </w:r>
+    </w:p>
+    <w:p>
+      <w:pPr>
+        <w:jc w:val="both"/>
+        <w:rPr>
+          <w:sz w:val="24"/>
+          <w:szCs w:val="24"/>
+        </w:rPr>
+      </w:pPr>
+    </w:p>
+    <w:p>
+      <w:pPr>
+        <w:jc w:val="both"/>
+        <w:rPr>
+          <w:b/>
+          <w:sz w:val="24"/>
+          <w:szCs w:val="24"/>
+        </w:rPr>
+      </w:pPr>
+      <w:r>
+        <w:rPr>
+          <w:b/>
+          <w:sz w:val="24"/>
+          <w:szCs w:val="24"/>
+        </w:rPr>
+        <w:t>Baseline</w:t>
+      </w:r>
+      <w:r>
+        <w:rPr>
+          <w:b/>
+          <w:sz w:val="24"/>
+          <w:szCs w:val="24"/>
+        </w:rPr>
+        <w:t xml:space="preserve"> Classfier:</w:t>
+      </w:r>
+    </w:p>
+    <w:p>
+      <w:pPr>
+        <w:jc w:val="both"/>
+        <w:rPr>
+          <w:rFonts w:ascii="Baskerville" w:hAnsi="Baskerville" w:hint="eastAsia"/>
+          <w:color w:val="000000"/>
+          <w:sz w:val="26"/>
+          <w:szCs w:val="26"/>
+        </w:rPr>
+      </w:pPr>
+      <w:r>
+        <w:rPr>
+          <w:rFonts w:ascii="Baskerville" w:hAnsi="Baskerville"/>
+          <w:color w:val="000000"/>
+          <w:sz w:val="26"/>
+          <w:szCs w:val="26"/>
+        </w:rPr>
+        <w:t xml:space="preserve">In this project I have implemented </w:t>
+      </w:r>
+      <w:r>
+        <w:rPr>
+          <w:rFonts w:ascii="Baskerville" w:hAnsi="Baskerville"/>
+          <w:color w:val="000000"/>
+          <w:sz w:val="26"/>
+          <w:szCs w:val="26"/>
+        </w:rPr>
+        <w:t>a baseline classifiers, Navie Bayer Classifier</w:t>
+      </w:r>
+      <w:r>
+        <w:rPr>
+          <w:rFonts w:ascii="Baskerville" w:hAnsi="Baskerville"/>
+          <w:color w:val="000000"/>
+          <w:sz w:val="26"/>
+          <w:szCs w:val="26"/>
+        </w:rPr>
+        <w:t>.</w:t>
+      </w:r>
+    </w:p>
+    <w:p>
+      <w:pPr>
+        <w:jc w:val="both"/>
+        <w:rPr>
+          <w:b/>
+          <w:sz w:val="24"/>
+          <w:szCs w:val="24"/>
+        </w:rPr>
+      </w:pPr>
+    </w:p>
+    <w:p>
+      <w:pPr>
+        <w:jc w:val="both"/>
+        <w:rPr>
+          <w:b/>
+          <w:sz w:val="24"/>
+          <w:szCs w:val="24"/>
+        </w:rPr>
+      </w:pPr>
+      <w:r>
+        <w:rPr>
+          <w:b/>
+          <w:sz w:val="24"/>
+          <w:szCs w:val="24"/>
+        </w:rPr>
+        <w:t>Navie Bayer Classfier</w:t>
       </w:r>
       <w:r>
         <w:rPr>
@@ -1570,327 +2076,37 @@
       <w:pPr>
         <w:jc w:val="both"/>
         <w:rPr>
-          <w:sz w:val="24"/>
-          <w:szCs w:val="24"/>
-        </w:rPr>
-      </w:pPr>
-      <w:r>
-        <w:rPr>
-          <w:sz w:val="24"/>
-          <w:szCs w:val="24"/>
-        </w:rPr>
-        <w:t>Feature Dimension is an effective way of reducing the complexity of implementation and other curses of high dimensionality. The PCA and FLD are very common and well known methods of implementing feature reduction. In this project I have implemented a types of feature dimension reduction techniques the Principal Component Analysis(PCA).</w:t>
-      </w:r>
-    </w:p>
-    <w:p>
-      <w:pPr>
-        <w:jc w:val="both"/>
-        <w:rPr>
-          <w:sz w:val="24"/>
-          <w:szCs w:val="24"/>
-        </w:rPr>
-      </w:pPr>
-    </w:p>
-    <w:p>
-      <w:pPr>
-        <w:jc w:val="both"/>
-        <w:rPr>
-          <w:b/>
-          <w:sz w:val="24"/>
-          <w:szCs w:val="24"/>
-        </w:rPr>
-      </w:pPr>
-      <w:r>
-        <w:rPr>
-          <w:b/>
-          <w:sz w:val="24"/>
-          <w:szCs w:val="24"/>
-        </w:rPr>
-        <w:t>Classifer</w:t>
-      </w:r>
-      <w:r>
-        <w:rPr>
-          <w:b/>
-          <w:sz w:val="24"/>
-          <w:szCs w:val="24"/>
-        </w:rPr>
-        <w:t>:</w:t>
-      </w:r>
-    </w:p>
-    <w:p>
-      <w:pPr>
-        <w:jc w:val="both"/>
-        <w:rPr>
-          <w:b/>
-          <w:sz w:val="24"/>
-          <w:szCs w:val="24"/>
-        </w:rPr>
-      </w:pPr>
-      <w:r>
-        <w:rPr>
-          <w:b/>
-          <w:sz w:val="24"/>
-          <w:szCs w:val="24"/>
-        </w:rPr>
-        <w:t>Random Assignment Classfier</w:t>
-      </w:r>
-      <w:r>
-        <w:rPr>
-          <w:b/>
-          <w:sz w:val="24"/>
-          <w:szCs w:val="24"/>
-        </w:rPr>
-        <w:t>:</w:t>
-      </w:r>
-    </w:p>
-    <w:p>
-      <w:pPr>
-        <w:jc w:val="both"/>
-        <w:rPr>
-          <w:rFonts w:ascii="Baskerville" w:hAnsi="Baskerville"/>
-          <w:color w:val="000000"/>
-          <w:sz w:val="26"/>
-          <w:szCs w:val="26"/>
-        </w:rPr>
-      </w:pPr>
-      <w:r>
-        <w:rPr>
-          <w:rFonts w:ascii="Baskerville" w:hAnsi="Baskerville"/>
-          <w:color w:val="000000"/>
-          <w:sz w:val="26"/>
-          <w:szCs w:val="26"/>
-        </w:rPr>
-        <w:t>The random assignment classifier assigns classes to samples using randomization without</w:t>
-      </w:r>
-      <w:r>
-        <w:rPr>
-          <w:rFonts w:ascii="Baskerville" w:hAnsi="Baskerville"/>
-          <w:color w:val="000000"/>
-          <w:sz w:val="26"/>
-          <w:szCs w:val="26"/>
-        </w:rPr>
-        <w:br/>
-        <w:t>any criterion or probabilistic models. In this problem I have implemented random class</w:t>
-      </w:r>
-      <w:r>
-        <w:rPr>
-          <w:rFonts w:ascii="Baskerville" w:hAnsi="Baskerville"/>
-          <w:color w:val="000000"/>
-          <w:sz w:val="26"/>
-          <w:szCs w:val="26"/>
-        </w:rPr>
-        <w:br/>
-        <w:t>assignment with prior information also where the classes assigned to the samples are</w:t>
-      </w:r>
-      <w:r>
-        <w:rPr>
-          <w:rFonts w:ascii="Baskerville" w:hAnsi="Baskerville"/>
-          <w:color w:val="000000"/>
-          <w:sz w:val="26"/>
-          <w:szCs w:val="26"/>
-        </w:rPr>
-        <w:br/>
-        <w:t>randomized but this randomization is controlled by the class probability .I have</w:t>
-      </w:r>
-      <w:r>
-        <w:rPr>
-          <w:rFonts w:ascii="Baskerville" w:hAnsi="Baskerville"/>
-          <w:color w:val="000000"/>
-          <w:sz w:val="26"/>
-          <w:szCs w:val="26"/>
-        </w:rPr>
-        <w:br/>
-        <w:t xml:space="preserve">implemented random class assignment using the </w:t>
-      </w:r>
-      <w:r>
-        <w:rPr>
-          <w:rFonts w:ascii="Baskerville" w:hAnsi="Baskerville"/>
-          <w:color w:val="000000"/>
-          <w:sz w:val="26"/>
-          <w:szCs w:val="26"/>
-          <w:u w:val="single"/>
-        </w:rPr>
-        <w:t>randi()</w:t>
-      </w:r>
-      <w:r>
-        <w:rPr>
-          <w:rFonts w:ascii="Baskerville" w:hAnsi="Baskerville"/>
-          <w:color w:val="000000"/>
-          <w:sz w:val="26"/>
-          <w:szCs w:val="26"/>
-        </w:rPr>
-        <w:t xml:space="preserve"> function in </w:t>
-      </w:r>
-      <w:r>
-        <w:rPr>
-          <w:rFonts w:ascii="Baskerville" w:hAnsi="Baskerville"/>
-          <w:color w:val="000000"/>
-          <w:sz w:val="26"/>
-          <w:szCs w:val="26"/>
-        </w:rPr>
-        <w:t>Python</w:t>
-      </w:r>
-      <w:r>
-        <w:rPr>
-          <w:rFonts w:ascii="Baskerville" w:hAnsi="Baskerville"/>
-          <w:color w:val="000000"/>
-          <w:sz w:val="26"/>
-          <w:szCs w:val="26"/>
-        </w:rPr>
-        <w:t xml:space="preserve"> and</w:t>
-      </w:r>
-      <w:r>
-        <w:rPr>
-          <w:rFonts w:ascii="Baskerville" w:hAnsi="Baskerville"/>
-          <w:color w:val="000000"/>
-          <w:sz w:val="26"/>
-          <w:szCs w:val="26"/>
-        </w:rPr>
-        <w:br/>
-        <w:t>assigned random numbers between 1-</w:t>
-      </w:r>
-      <w:r>
-        <w:rPr>
-          <w:rFonts w:ascii="Baskerville" w:hAnsi="Baskerville"/>
-          <w:color w:val="000000"/>
-          <w:sz w:val="26"/>
-          <w:szCs w:val="26"/>
-        </w:rPr>
-        <w:t>4</w:t>
-      </w:r>
-      <w:r>
-        <w:rPr>
-          <w:rFonts w:ascii="Baskerville" w:hAnsi="Baskerville"/>
-          <w:color w:val="000000"/>
-          <w:sz w:val="26"/>
-          <w:szCs w:val="26"/>
-        </w:rPr>
-        <w:t xml:space="preserve"> (</w:t>
-      </w:r>
-      <w:r>
-        <w:rPr>
-          <w:rFonts w:ascii="Baskerville" w:hAnsi="Baskerville"/>
-          <w:color w:val="000000"/>
-          <w:sz w:val="26"/>
-          <w:szCs w:val="26"/>
-        </w:rPr>
-        <w:t>4</w:t>
-      </w:r>
-      <w:r>
-        <w:rPr>
-          <w:rFonts w:ascii="Baskerville" w:hAnsi="Baskerville"/>
-          <w:color w:val="000000"/>
-          <w:sz w:val="26"/>
-          <w:szCs w:val="26"/>
-        </w:rPr>
-        <w:t xml:space="preserve"> class problem) to the </w:t>
-      </w:r>
-      <w:r>
-        <w:rPr>
-          <w:rFonts w:ascii="Baskerville" w:hAnsi="Baskerville"/>
-          <w:color w:val="000000"/>
-          <w:sz w:val="26"/>
-          <w:szCs w:val="26"/>
-        </w:rPr>
-        <w:t>1600</w:t>
-      </w:r>
-      <w:r>
-        <w:rPr>
-          <w:rFonts w:ascii="Baskerville" w:hAnsi="Baskerville"/>
-          <w:color w:val="000000"/>
-          <w:sz w:val="26"/>
-          <w:szCs w:val="26"/>
-        </w:rPr>
-        <w:t xml:space="preserve"> samples . Then I have</w:t>
-      </w:r>
-      <w:r>
-        <w:rPr>
-          <w:rFonts w:ascii="Baskerville" w:hAnsi="Baskerville"/>
-          <w:color w:val="000000"/>
-          <w:sz w:val="26"/>
-          <w:szCs w:val="26"/>
-        </w:rPr>
-        <w:br/>
-        <w:t>compared the randomly assigned classes to the actual class of the samples and calculated</w:t>
-      </w:r>
-      <w:r>
-        <w:rPr>
-          <w:rFonts w:ascii="Baskerville" w:hAnsi="Baskerville"/>
-          <w:color w:val="000000"/>
-          <w:sz w:val="26"/>
-          <w:szCs w:val="26"/>
-        </w:rPr>
-        <w:br/>
-        <w:t>the percentage error in classification . For the second part I have calculated the</w:t>
-      </w:r>
-      <w:r>
-        <w:rPr>
-          <w:rFonts w:ascii="Baskerville" w:hAnsi="Baskerville"/>
-          <w:color w:val="000000"/>
-          <w:sz w:val="26"/>
-          <w:szCs w:val="26"/>
-        </w:rPr>
-        <w:br/>
-        <w:t>probability of each class which gives us the class priors. The probability was calculated as</w:t>
-      </w:r>
-      <w:r>
-        <w:rPr>
-          <w:rFonts w:ascii="Baskerville" w:hAnsi="Baskerville"/>
-          <w:color w:val="000000"/>
-          <w:sz w:val="26"/>
-          <w:szCs w:val="26"/>
-        </w:rPr>
-        <w:br/>
-        <w:t>the ratio of frequency of each class to the total number of samples. The class prior</w:t>
-      </w:r>
-      <w:r>
-        <w:br/>
-      </w:r>
-      <w:r>
-        <w:rPr>
-          <w:rFonts w:ascii="Baskerville" w:hAnsi="Baskerville"/>
-          <w:color w:val="000000"/>
-          <w:sz w:val="26"/>
-          <w:szCs w:val="26"/>
-        </w:rPr>
-        <w:t>information was calculated from the training data . Using this information I then</w:t>
-      </w:r>
-      <w:r>
-        <w:rPr>
-          <w:rFonts w:ascii="Baskerville" w:hAnsi="Baskerville"/>
-          <w:color w:val="000000"/>
-          <w:sz w:val="26"/>
-          <w:szCs w:val="26"/>
-        </w:rPr>
-        <w:br/>
-        <w:t>randomly assigned the classes to the test data samples and obtained the following results</w:t>
-      </w:r>
-      <w:r>
-        <w:rPr>
-          <w:rFonts w:ascii="Baskerville" w:hAnsi="Baskerville"/>
-          <w:color w:val="000000"/>
-          <w:sz w:val="26"/>
-          <w:szCs w:val="26"/>
-        </w:rPr>
-        <w:br/>
-      </w:r>
-      <w:r>
-        <w:rPr>
-          <w:rFonts w:ascii="Baskerville" w:hAnsi="Baskerville"/>
-          <w:color w:val="000000"/>
-          <w:sz w:val="26"/>
-          <w:szCs w:val="26"/>
-          <w:u w:val="single"/>
-        </w:rPr>
-        <w:t>as</w:t>
-      </w:r>
-      <w:r>
-        <w:rPr>
-          <w:rFonts w:ascii="Baskerville" w:hAnsi="Baskerville"/>
-          <w:color w:val="000000"/>
-          <w:sz w:val="26"/>
-          <w:szCs w:val="26"/>
-          <w:u w:val="single"/>
+          <w:rFonts w:ascii="Baskerville" w:hAnsi="Baskerville" w:hint="eastAsia"/>
+          <w:color w:val="000000"/>
+          <w:sz w:val="26"/>
+          <w:szCs w:val="26"/>
+        </w:rPr>
+      </w:pPr>
+      <w:r>
+        <w:rPr>
+          <w:rFonts w:ascii="Baskerville" w:hAnsi="Baskerville"/>
+          <w:color w:val="000000"/>
+          <w:sz w:val="26"/>
+          <w:szCs w:val="26"/>
+        </w:rPr>
+        <w:t>The Bayes Classifier is a parametric type of statistical classifier . It assigns classes to</w:t>
+      </w:r>
+      <w:r>
+        <w:rPr>
+          <w:rFonts w:ascii="Baskerville" w:hAnsi="Baskerville"/>
+          <w:color w:val="000000"/>
+          <w:sz w:val="26"/>
+          <w:szCs w:val="26"/>
+        </w:rPr>
+        <w:br/>
+        <w:t>achieve minimum error in classification. The decision rule for a Bayes classifier is given as</w:t>
+      </w:r>
+      <w:r>
+        <w:rPr>
+          <w:rFonts w:ascii="Baskerville" w:hAnsi="Baskerville"/>
+          <w:color w:val="000000"/>
+          <w:sz w:val="26"/>
+          <w:szCs w:val="26"/>
         </w:rPr>
         <w:t xml:space="preserve"> </w:t>
       </w:r>
@@ -1900,238 +2116,6 @@
           <w:color w:val="000000"/>
           <w:sz w:val="26"/>
           <w:szCs w:val="26"/>
-          <w:u w:val="single"/>
-        </w:rPr>
-        <w:t>shown below :</w:t>
-      </w:r>
-      <w:r>
-        <w:rPr>
-          <w:rFonts w:ascii="Baskerville" w:hAnsi="Baskerville"/>
-          <w:color w:val="000000"/>
-          <w:sz w:val="26"/>
-          <w:szCs w:val="26"/>
-        </w:rPr>
-        <w:t xml:space="preserve"> </w:t>
-      </w:r>
-    </w:p>
-    <w:p>
-      <w:pPr>
-        <w:jc w:val="both"/>
-        <w:rPr>
-          <w:rFonts w:ascii="Baskerville" w:hAnsi="Baskerville"/>
-          <w:color w:val="000000"/>
-          <w:sz w:val="26"/>
-          <w:szCs w:val="26"/>
-        </w:rPr>
-      </w:pPr>
-    </w:p>
-    <w:p>
-      <w:pPr>
-        <w:jc w:val="both"/>
-        <w:rPr>
-          <w:sz w:val="24"/>
-          <w:szCs w:val="24"/>
-        </w:rPr>
-      </w:pPr>
-      <w:r>
-        <w:rPr>
-          <w:rFonts w:ascii="Baskerville" w:hAnsi="Baskerville"/>
-          <w:color w:val="000000"/>
-          <w:sz w:val="26"/>
-          <w:szCs w:val="26"/>
-        </w:rPr>
-        <w:t>The percentage error varies</w:t>
-      </w:r>
-      <w:r>
-        <w:rPr>
-          <w:rFonts w:ascii="Baskerville" w:hAnsi="Baskerville"/>
-          <w:color w:val="000000"/>
-          <w:sz w:val="26"/>
-          <w:szCs w:val="26"/>
-        </w:rPr>
-        <w:t xml:space="preserve"> </w:t>
-      </w:r>
-      <w:r>
-        <w:rPr>
-          <w:rFonts w:ascii="Baskerville" w:hAnsi="Baskerville"/>
-          <w:color w:val="000000"/>
-          <w:sz w:val="26"/>
-          <w:szCs w:val="26"/>
-        </w:rPr>
-        <w:t>every time we run this code as we are randomly assigning classes which changes each time</w:t>
-      </w:r>
-      <w:r>
-        <w:rPr>
-          <w:rFonts w:ascii="Baskerville" w:hAnsi="Baskerville"/>
-          <w:color w:val="000000"/>
-          <w:sz w:val="26"/>
-          <w:szCs w:val="26"/>
-        </w:rPr>
-        <w:t xml:space="preserve"> </w:t>
-      </w:r>
-      <w:r>
-        <w:rPr>
-          <w:rFonts w:ascii="Baskerville" w:hAnsi="Baskerville"/>
-          <w:color w:val="000000"/>
-          <w:sz w:val="26"/>
-          <w:szCs w:val="26"/>
-        </w:rPr>
-        <w:t>giving varying misclassification errors.</w:t>
-      </w:r>
-    </w:p>
-    <w:p>
-      <w:pPr>
-        <w:jc w:val="both"/>
-        <w:rPr>
-          <w:sz w:val="24"/>
-          <w:szCs w:val="24"/>
-        </w:rPr>
-      </w:pPr>
-    </w:p>
-    <w:p>
-      <w:pPr>
-        <w:jc w:val="both"/>
-        <w:rPr>
-          <w:b/>
-          <w:sz w:val="24"/>
-          <w:szCs w:val="24"/>
-        </w:rPr>
-      </w:pPr>
-      <w:r>
-        <w:rPr>
-          <w:b/>
-          <w:sz w:val="24"/>
-          <w:szCs w:val="24"/>
-        </w:rPr>
-        <w:t>Baseline</w:t>
-      </w:r>
-      <w:r>
-        <w:rPr>
-          <w:b/>
-          <w:sz w:val="24"/>
-          <w:szCs w:val="24"/>
-        </w:rPr>
-        <w:t xml:space="preserve"> Classfier:</w:t>
-      </w:r>
-    </w:p>
-    <w:p>
-      <w:pPr>
-        <w:jc w:val="both"/>
-        <w:rPr>
-          <w:rFonts w:ascii="Baskerville" w:hAnsi="Baskerville"/>
-          <w:color w:val="000000"/>
-          <w:sz w:val="26"/>
-          <w:szCs w:val="26"/>
-        </w:rPr>
-      </w:pPr>
-      <w:r>
-        <w:rPr>
-          <w:rFonts w:ascii="Baskerville" w:hAnsi="Baskerville"/>
-          <w:color w:val="000000"/>
-          <w:sz w:val="26"/>
-          <w:szCs w:val="26"/>
-        </w:rPr>
-        <w:t xml:space="preserve">In this project I have implemented </w:t>
-      </w:r>
-      <w:r>
-        <w:rPr>
-          <w:rFonts w:ascii="Baskerville" w:hAnsi="Baskerville"/>
-          <w:color w:val="000000"/>
-          <w:sz w:val="26"/>
-          <w:szCs w:val="26"/>
-        </w:rPr>
-        <w:t>a baseline classifiers, Navie Bayer Classifier</w:t>
-      </w:r>
-      <w:r>
-        <w:rPr>
-          <w:rFonts w:ascii="Baskerville" w:hAnsi="Baskerville"/>
-          <w:color w:val="000000"/>
-          <w:sz w:val="26"/>
-          <w:szCs w:val="26"/>
-        </w:rPr>
-        <w:t>.</w:t>
-      </w:r>
-    </w:p>
-    <w:p>
-      <w:pPr>
-        <w:jc w:val="both"/>
-        <w:rPr>
-          <w:b/>
-          <w:sz w:val="24"/>
-          <w:szCs w:val="24"/>
-        </w:rPr>
-      </w:pPr>
-    </w:p>
-    <w:p>
-      <w:pPr>
-        <w:jc w:val="both"/>
-        <w:rPr>
-          <w:b/>
-          <w:sz w:val="24"/>
-          <w:szCs w:val="24"/>
-        </w:rPr>
-      </w:pPr>
-      <w:r>
-        <w:rPr>
-          <w:b/>
-          <w:sz w:val="24"/>
-          <w:szCs w:val="24"/>
-        </w:rPr>
-        <w:t>Navie Bayer Classfier</w:t>
-      </w:r>
-      <w:r>
-        <w:rPr>
-          <w:b/>
-          <w:sz w:val="24"/>
-          <w:szCs w:val="24"/>
-        </w:rPr>
-        <w:t>:</w:t>
-      </w:r>
-    </w:p>
-    <w:p>
-      <w:pPr>
-        <w:jc w:val="both"/>
-        <w:rPr>
-          <w:rFonts w:ascii="Baskerville" w:hAnsi="Baskerville"/>
-          <w:color w:val="000000"/>
-          <w:sz w:val="26"/>
-          <w:szCs w:val="26"/>
-        </w:rPr>
-      </w:pPr>
-      <w:r>
-        <w:rPr>
-          <w:rFonts w:ascii="Baskerville" w:hAnsi="Baskerville"/>
-          <w:color w:val="000000"/>
-          <w:sz w:val="26"/>
-          <w:szCs w:val="26"/>
-        </w:rPr>
-        <w:t>The Bayes Classifier is a parametric type of statistical classifier . It assigns classes to</w:t>
-      </w:r>
-      <w:r>
-        <w:rPr>
-          <w:rFonts w:ascii="Baskerville" w:hAnsi="Baskerville"/>
-          <w:color w:val="000000"/>
-          <w:sz w:val="26"/>
-          <w:szCs w:val="26"/>
-        </w:rPr>
-        <w:br/>
-        <w:t>achieve minimum error in classification. The decision rule for a Bayes classifier is given as</w:t>
-      </w:r>
-      <w:r>
-        <w:rPr>
-          <w:rFonts w:ascii="Baskerville" w:hAnsi="Baskerville"/>
-          <w:color w:val="000000"/>
-          <w:sz w:val="26"/>
-          <w:szCs w:val="26"/>
-        </w:rPr>
-        <w:t xml:space="preserve"> </w:t>
-      </w:r>
-      <w:r>
-        <w:rPr>
-          <w:rFonts w:ascii="Baskerville" w:hAnsi="Baskerville"/>
-          <w:color w:val="000000"/>
-          <w:sz w:val="26"/>
-          <w:szCs w:val="26"/>
         </w:rPr>
         <w:t>follows :</w:t>
       </w:r>
@@ -2140,7 +2124,7 @@
       <w:pPr>
         <w:jc w:val="both"/>
         <w:rPr>
-          <w:rFonts w:ascii="Baskerville" w:hAnsi="Baskerville"/>
+          <w:rFonts w:ascii="Baskerville" w:hAnsi="Baskerville" w:hint="eastAsia"/>
           <w:b/>
           <w:sz w:val="24"/>
           <w:szCs w:val="24"/>
@@ -2315,18 +2299,7 @@
               <w:sz w:val="24"/>
               <w:szCs w:val="24"/>
             </w:rPr>
-            <m:t>&gt;</m:t>
-          </m:r>
-          <m:r>
-            <m:rPr>
-              <m:sty m:val="bi"/>
-            </m:rPr>
-            <w:rPr>
-              <w:rFonts w:ascii="Cambria Math" w:hAnsi="Cambria Math"/>
-              <w:sz w:val="24"/>
-              <w:szCs w:val="24"/>
-            </w:rPr>
-            <m:t>p</m:t>
+            <m:t>&gt;p</m:t>
           </m:r>
           <m:d>
             <m:dPr>
@@ -2493,7 +2466,7 @@
       <w:pPr>
         <w:jc w:val="center"/>
         <w:rPr>
-          <w:rFonts w:ascii="Baskerville" w:hAnsi="Baskerville"/>
+          <w:rFonts w:ascii="Baskerville" w:hAnsi="Baskerville" w:hint="eastAsia"/>
           <w:b/>
           <w:sz w:val="24"/>
           <w:szCs w:val="24"/>
@@ -2558,18 +2531,18 @@
       <w:pPr>
         <w:jc w:val="both"/>
         <w:rPr>
-          <w:rFonts w:ascii="Baskerville" w:hAnsi="Baskerville"/>
-          <w:b/>
-          <w:sz w:val="24"/>
-          <w:szCs w:val="24"/>
-        </w:rPr>
-      </w:pPr>
-    </w:p>
-    <w:p>
-      <w:pPr>
-        <w:jc w:val="both"/>
-        <w:rPr>
-          <w:rFonts w:ascii="Baskerville" w:hAnsi="Baskerville"/>
+          <w:rFonts w:ascii="Baskerville" w:hAnsi="Baskerville" w:hint="eastAsia"/>
+          <w:b/>
+          <w:sz w:val="24"/>
+          <w:szCs w:val="24"/>
+        </w:rPr>
+      </w:pPr>
+    </w:p>
+    <w:p>
+      <w:pPr>
+        <w:jc w:val="both"/>
+        <w:rPr>
+          <w:rFonts w:ascii="Baskerville" w:hAnsi="Baskerville" w:hint="eastAsia"/>
           <w:color w:val="000000"/>
           <w:sz w:val="26"/>
           <w:szCs w:val="26"/>
@@ -2661,7 +2634,7 @@
       <w:pPr>
         <w:jc w:val="both"/>
         <w:rPr>
-          <w:rFonts w:ascii="Baskerville" w:hAnsi="Baskerville"/>
+          <w:rFonts w:ascii="Baskerville" w:hAnsi="Baskerville" w:hint="eastAsia"/>
           <w:color w:val="000000"/>
           <w:sz w:val="26"/>
           <w:szCs w:val="26"/>
@@ -2694,22 +2667,14 @@
           <w:sz w:val="24"/>
           <w:szCs w:val="24"/>
         </w:rPr>
-        <w:t>Perceptron</w:t>
-      </w:r>
-      <w:r>
-        <w:rPr>
-          <w:b/>
-          <w:sz w:val="24"/>
-          <w:szCs w:val="24"/>
-        </w:rPr>
-        <w:t xml:space="preserve"> Classfier:</w:t>
-      </w:r>
-    </w:p>
-    <w:p>
-      <w:pPr>
-        <w:jc w:val="both"/>
-        <w:rPr>
-          <w:rFonts w:ascii="Baskerville" w:hAnsi="Baskerville"/>
+        <w:t>Perceptron Classfier:</w:t>
+      </w:r>
+    </w:p>
+    <w:p>
+      <w:pPr>
+        <w:jc w:val="both"/>
+        <w:rPr>
+          <w:rFonts w:ascii="Baskerville" w:hAnsi="Baskerville" w:hint="eastAsia"/>
           <w:color w:val="000000"/>
           <w:sz w:val="26"/>
           <w:szCs w:val="26"/>
@@ -2787,7 +2752,7 @@
       <w:pPr>
         <w:jc w:val="both"/>
         <w:rPr>
-          <w:rFonts w:ascii="Baskerville" w:hAnsi="Baskerville"/>
+          <w:rFonts w:ascii="Baskerville" w:hAnsi="Baskerville" w:hint="eastAsia"/>
           <w:color w:val="000000"/>
           <w:sz w:val="26"/>
           <w:szCs w:val="26"/>
@@ -2809,7 +2774,7 @@
       <w:pPr>
         <w:jc w:val="both"/>
         <w:rPr>
-          <w:rFonts w:ascii="Baskerville" w:hAnsi="Baskerville"/>
+          <w:rFonts w:ascii="Baskerville" w:hAnsi="Baskerville" w:hint="eastAsia"/>
           <w:color w:val="000000"/>
           <w:sz w:val="26"/>
           <w:szCs w:val="26"/>
@@ -2855,7 +2820,7 @@
       <w:pPr>
         <w:jc w:val="both"/>
         <w:rPr>
-          <w:rFonts w:ascii="Baskerville" w:hAnsi="Baskerville"/>
+          <w:rFonts w:ascii="Baskerville" w:hAnsi="Baskerville" w:hint="eastAsia"/>
           <w:color w:val="000000"/>
           <w:sz w:val="26"/>
           <w:szCs w:val="26"/>
@@ -2936,7 +2901,7 @@
       <w:pPr>
         <w:jc w:val="both"/>
         <w:rPr>
-          <w:rFonts w:ascii="Baskerville" w:hAnsi="Baskerville"/>
+          <w:rFonts w:ascii="Baskerville" w:hAnsi="Baskerville" w:hint="eastAsia"/>
           <w:color w:val="000000"/>
           <w:sz w:val="26"/>
           <w:szCs w:val="26"/>
@@ -3056,7 +3021,7 @@
       <w:pPr>
         <w:jc w:val="both"/>
         <w:rPr>
-          <w:rFonts w:ascii="Baskerville" w:hAnsi="Baskerville"/>
+          <w:rFonts w:ascii="Baskerville" w:hAnsi="Baskerville" w:hint="eastAsia"/>
           <w:color w:val="000000"/>
           <w:sz w:val="26"/>
           <w:szCs w:val="26"/>
@@ -3126,38 +3091,20 @@
       <w:pPr>
         <w:jc w:val="both"/>
         <w:rPr>
-          <w:rFonts w:ascii="Baskerville" w:hAnsi="Baskerville"/>
-          <w:color w:val="000000"/>
-          <w:sz w:val="26"/>
-          <w:szCs w:val="26"/>
-        </w:rPr>
-      </w:pPr>
-      <w:r>
-        <w:rPr>
-          <w:rFonts w:ascii="Baskerville" w:hAnsi="Baskerville"/>
-          <w:color w:val="000000"/>
-          <w:sz w:val="26"/>
-          <w:szCs w:val="26"/>
-        </w:rPr>
-        <w:t xml:space="preserve">- </w:t>
-      </w:r>
-      <w:r>
-        <w:rPr>
-          <w:rFonts w:ascii="Baskerville" w:hAnsi="Baskerville"/>
-          <w:color w:val="000000"/>
-          <w:sz w:val="26"/>
-          <w:szCs w:val="26"/>
-        </w:rPr>
-        <w:t>kernel type</w:t>
-      </w:r>
-      <w:r>
-        <w:rPr>
-          <w:rFonts w:ascii="Baskerville" w:hAnsi="Baskerville"/>
-          <w:color w:val="000000"/>
-          <w:sz w:val="26"/>
-          <w:szCs w:val="26"/>
-        </w:rPr>
-        <w:t xml:space="preserve"> changes</w:t>
+          <w:rFonts w:ascii="Baskerville" w:hAnsi="Baskerville" w:hint="eastAsia"/>
+          <w:color w:val="000000"/>
+          <w:sz w:val="26"/>
+          <w:szCs w:val="26"/>
+        </w:rPr>
+      </w:pPr>
+      <w:r>
+        <w:rPr>
+          <w:rFonts w:ascii="Baskerville" w:hAnsi="Baskerville"/>
+          <w:color w:val="000000"/>
+          <w:sz w:val="26"/>
+          <w:szCs w:val="26"/>
+        </w:rPr>
+        <w:t>- kernel type changes</w:t>
       </w:r>
     </w:p>
     <w:p>
@@ -3214,41 +3161,453 @@
       <w:pPr>
         <w:jc w:val="both"/>
         <w:rPr>
-          <w:rFonts w:ascii="Baskerville" w:hAnsi="Baskerville"/>
-          <w:color w:val="000000"/>
-          <w:sz w:val="26"/>
-          <w:szCs w:val="26"/>
-        </w:rPr>
-      </w:pPr>
-      <w:r>
-        <w:rPr>
-          <w:rFonts w:ascii="Baskerville" w:hAnsi="Baskerville"/>
-          <w:color w:val="000000"/>
-          <w:sz w:val="26"/>
-          <w:szCs w:val="26"/>
-        </w:rPr>
-        <w:t xml:space="preserve">- </w:t>
-      </w:r>
-      <w:r>
-        <w:rPr>
-          <w:rFonts w:ascii="Baskerville" w:hAnsi="Baskerville"/>
-          <w:color w:val="000000"/>
-          <w:sz w:val="26"/>
-          <w:szCs w:val="26"/>
-        </w:rPr>
-        <w:t>gamba</w:t>
+          <w:rFonts w:ascii="Baskerville" w:hAnsi="Baskerville" w:hint="eastAsia"/>
+          <w:color w:val="000000"/>
+          <w:sz w:val="26"/>
+          <w:szCs w:val="26"/>
+        </w:rPr>
+      </w:pPr>
+      <w:r>
+        <w:rPr>
+          <w:rFonts w:ascii="Baskerville" w:hAnsi="Baskerville"/>
+          <w:color w:val="000000"/>
+          <w:sz w:val="26"/>
+          <w:szCs w:val="26"/>
+        </w:rPr>
+        <w:t>- gamba changes</w:t>
+      </w:r>
+    </w:p>
+    <w:p>
+      <w:pPr>
+        <w:jc w:val="both"/>
+        <w:rPr>
+          <w:b/>
+          <w:sz w:val="24"/>
+          <w:szCs w:val="24"/>
+        </w:rPr>
+      </w:pPr>
+    </w:p>
+    <w:p>
+      <w:pPr>
+        <w:jc w:val="both"/>
+        <w:rPr>
+          <w:b/>
+          <w:sz w:val="24"/>
+          <w:szCs w:val="24"/>
+        </w:rPr>
+      </w:pPr>
+      <w:r>
+        <w:rPr>
+          <w:b/>
+          <w:sz w:val="24"/>
+          <w:szCs w:val="24"/>
+        </w:rPr>
+        <w:t>Conclusion</w:t>
+      </w:r>
+      <w:r>
+        <w:rPr>
+          <w:b/>
+          <w:sz w:val="24"/>
+          <w:szCs w:val="24"/>
+        </w:rPr>
+        <w:t>:</w:t>
+      </w:r>
+    </w:p>
+    <w:p>
+      <w:pPr>
+        <w:jc w:val="both"/>
+        <w:rPr>
+          <w:rFonts w:ascii="Baskerville" w:hAnsi="Baskerville"/>
+          <w:color w:val="000000"/>
+          <w:sz w:val="26"/>
+          <w:szCs w:val="26"/>
+        </w:rPr>
+      </w:pPr>
+      <w:r>
+        <w:rPr>
+          <w:rFonts w:ascii="Baskerville" w:hAnsi="Baskerville"/>
+          <w:color w:val="000000"/>
+          <w:sz w:val="26"/>
+          <w:szCs w:val="26"/>
+        </w:rPr>
+        <w:t>This section of my report summarizes my learning and results obtained through the</w:t>
+      </w:r>
+      <w:r>
+        <w:rPr>
+          <w:rFonts w:ascii="Baskerville" w:hAnsi="Baskerville"/>
+          <w:color w:val="000000"/>
+          <w:sz w:val="26"/>
+          <w:szCs w:val="26"/>
+        </w:rPr>
+        <w:br/>
+        <w:t>course of this project .Analyzing the error rate of classification of each of the classifiers ,</w:t>
+      </w:r>
+      <w:r>
+        <w:rPr>
+          <w:rFonts w:ascii="Baskerville" w:hAnsi="Baskerville"/>
+          <w:color w:val="000000"/>
+          <w:sz w:val="26"/>
+          <w:szCs w:val="26"/>
+        </w:rPr>
+        <w:br/>
+        <w:t>we can observe that the Support Vector Machine gives us the best classification accuracy</w:t>
+      </w:r>
+      <w:r>
+        <w:rPr>
+          <w:rFonts w:ascii="Baskerville" w:hAnsi="Baskerville"/>
+          <w:color w:val="000000"/>
+          <w:sz w:val="26"/>
+          <w:szCs w:val="26"/>
+        </w:rPr>
+        <w:br/>
+        <w:t xml:space="preserve">for the test </w:t>
+      </w:r>
+      <w:r>
+        <w:rPr>
+          <w:rFonts w:ascii="Baskerville" w:hAnsi="Baskerville"/>
+          <w:color w:val="000000"/>
+          <w:sz w:val="26"/>
+          <w:szCs w:val="26"/>
+        </w:rPr>
+        <w:t>data of a given dataset , 97.5</w:t>
+      </w:r>
+      <w:r>
+        <w:rPr>
+          <w:rFonts w:ascii="Baskerville" w:hAnsi="Baskerville"/>
+          <w:color w:val="000000"/>
+          <w:sz w:val="26"/>
+          <w:szCs w:val="26"/>
+        </w:rPr>
+        <w:t xml:space="preserve"> %. To analyze the performance of the SVM</w:t>
+      </w:r>
+      <w:r>
+        <w:rPr>
+          <w:rFonts w:ascii="Baskerville" w:hAnsi="Baskerville"/>
+          <w:color w:val="000000"/>
+          <w:sz w:val="26"/>
+          <w:szCs w:val="26"/>
+        </w:rPr>
+        <w:br/>
+        <w:t>I have studied the effect of the kernel type , gamma parameter and the cost parameter.</w:t>
+      </w:r>
+      <w:r>
+        <w:rPr>
+          <w:rFonts w:ascii="Baskerville" w:hAnsi="Baskerville"/>
+          <w:color w:val="000000"/>
+          <w:sz w:val="26"/>
+          <w:szCs w:val="26"/>
+        </w:rPr>
+        <w:br/>
+        <w:t>The best classification result on test data was obtained for polynomial kernel with</w:t>
+      </w:r>
+      <w:r>
+        <w:rPr>
+          <w:rFonts w:ascii="Baskerville" w:hAnsi="Baskerville"/>
+          <w:color w:val="000000"/>
+          <w:sz w:val="26"/>
+          <w:szCs w:val="26"/>
+        </w:rPr>
+        <w:br/>
+      </w:r>
+      <w:r>
+        <w:rPr>
+          <w:rFonts w:ascii="Baskerville" w:hAnsi="Baskerville"/>
+          <w:color w:val="000000"/>
+          <w:sz w:val="26"/>
+          <w:szCs w:val="26"/>
+          <w:u w:val="single"/>
+        </w:rPr>
+        <w:t>gamma=10 and Cost parameter =101</w:t>
+      </w:r>
+      <w:r>
+        <w:rPr>
+          <w:rFonts w:ascii="Baskerville" w:hAnsi="Baskerville"/>
+          <w:color w:val="000000"/>
+          <w:sz w:val="26"/>
+          <w:szCs w:val="26"/>
+        </w:rPr>
+        <w:t xml:space="preserve"> .</w:t>
+      </w:r>
+    </w:p>
+    <w:p>
+      <w:pPr>
+        <w:jc w:val="both"/>
+        <w:rPr>
+          <w:b/>
+          <w:sz w:val="24"/>
+          <w:szCs w:val="24"/>
+        </w:rPr>
+      </w:pPr>
+      <w:r>
+        <w:rPr>
+          <w:rFonts w:ascii="Baskerville" w:hAnsi="Baskerville"/>
+          <w:color w:val="000000"/>
+          <w:sz w:val="26"/>
+          <w:szCs w:val="26"/>
+        </w:rPr>
+        <w:t xml:space="preserve">Among the baseline classifiers </w:t>
+      </w:r>
+      <w:r>
+        <w:rPr>
+          <w:rFonts w:ascii="Baskerville" w:hAnsi="Baskerville"/>
+          <w:color w:val="000000"/>
+          <w:sz w:val="26"/>
+          <w:szCs w:val="26"/>
+        </w:rPr>
+        <w:t>I select the</w:t>
+      </w:r>
+      <w:r>
+        <w:rPr>
+          <w:rFonts w:ascii="Baskerville" w:hAnsi="Baskerville"/>
+          <w:color w:val="000000"/>
+          <w:sz w:val="26"/>
+          <w:szCs w:val="26"/>
+        </w:rPr>
+        <w:t xml:space="preserve"> </w:t>
+      </w:r>
+      <w:r>
+        <w:rPr>
+          <w:rFonts w:ascii="Baskerville" w:hAnsi="Baskerville"/>
+          <w:color w:val="000000"/>
+          <w:sz w:val="26"/>
+          <w:szCs w:val="26"/>
+        </w:rPr>
+        <w:t xml:space="preserve">Navie Bayer </w:t>
+      </w:r>
+      <w:r>
+        <w:rPr>
+          <w:rFonts w:ascii="Baskerville" w:hAnsi="Baskerville"/>
+          <w:color w:val="000000"/>
+          <w:sz w:val="26"/>
+          <w:szCs w:val="26"/>
+        </w:rPr>
+        <w:t>Classifier. The performance of</w:t>
+      </w:r>
+      <w:r>
+        <w:rPr>
+          <w:rFonts w:ascii="Baskerville" w:hAnsi="Baskerville"/>
+          <w:color w:val="000000"/>
+          <w:sz w:val="26"/>
+          <w:szCs w:val="26"/>
+        </w:rPr>
+        <w:br/>
+        <w:t>each classifier is based on their test data classification.</w:t>
+      </w:r>
+      <w:r>
+        <w:rPr>
+          <w:rFonts w:ascii="Baskerville" w:hAnsi="Baskerville"/>
+          <w:color w:val="000000"/>
+          <w:sz w:val="26"/>
+          <w:szCs w:val="26"/>
+        </w:rPr>
+        <w:t xml:space="preserve"> </w:t>
+      </w:r>
+      <w:r>
+        <w:rPr>
+          <w:rFonts w:ascii="Baskerville" w:hAnsi="Baskerville"/>
+          <w:color w:val="000000"/>
+          <w:sz w:val="26"/>
+          <w:szCs w:val="26"/>
+        </w:rPr>
+        <w:t>We can see that having random class assignment with prior information performs better</w:t>
+      </w:r>
+      <w:r>
+        <w:rPr>
+          <w:rFonts w:ascii="Baskerville" w:hAnsi="Baskerville"/>
+          <w:color w:val="000000"/>
+          <w:sz w:val="26"/>
+          <w:szCs w:val="26"/>
+        </w:rPr>
+        <w:t xml:space="preserve"> </w:t>
+      </w:r>
+      <w:r>
+        <w:rPr>
+          <w:rFonts w:ascii="Baskerville" w:hAnsi="Baskerville"/>
+          <w:color w:val="000000"/>
+          <w:sz w:val="26"/>
+          <w:szCs w:val="26"/>
+        </w:rPr>
+        <w:t>as seen from the reduced error rate of classification . The percentage error varies everytime we run this code as we are randomly assigning classes which changes each time</w:t>
+      </w:r>
+      <w:r>
+        <w:rPr>
+          <w:rFonts w:ascii="Baskerville" w:hAnsi="Baskerville"/>
+          <w:color w:val="000000"/>
+          <w:sz w:val="26"/>
+          <w:szCs w:val="26"/>
+        </w:rPr>
+        <w:t xml:space="preserve"> </w:t>
+      </w:r>
+      <w:r>
+        <w:rPr>
+          <w:rFonts w:ascii="Baskerville" w:hAnsi="Baskerville"/>
+          <w:color w:val="000000"/>
+          <w:sz w:val="26"/>
+          <w:szCs w:val="26"/>
+        </w:rPr>
+        <w:t>giving varying misclassification errors.</w:t>
+      </w:r>
+      <w:r>
+        <w:rPr>
+          <w:rFonts w:ascii="Baskerville" w:hAnsi="Baskerville"/>
+          <w:color w:val="000000"/>
+          <w:sz w:val="26"/>
+          <w:szCs w:val="26"/>
+        </w:rPr>
+        <w:br/>
+      </w:r>
+      <w:r>
+        <w:rPr>
+          <w:rFonts w:ascii="Baskerville" w:hAnsi="Baskerville"/>
+          <w:color w:val="000000"/>
+          <w:sz w:val="26"/>
+          <w:szCs w:val="26"/>
+        </w:rPr>
+        <w:lastRenderedPageBreak/>
+        <w:t>Comparing the feature dimension reduction results , we can see that the Principal</w:t>
+      </w:r>
+      <w:r>
+        <w:rPr>
+          <w:rFonts w:ascii="Baskerville" w:hAnsi="Baskerville"/>
+          <w:color w:val="000000"/>
+          <w:sz w:val="26"/>
+          <w:szCs w:val="26"/>
+        </w:rPr>
+        <w:br/>
+        <w:t>Component Analysis gives</w:t>
+      </w:r>
+      <w:r>
+        <w:rPr>
+          <w:rFonts w:ascii="Baskerville" w:hAnsi="Baskerville"/>
+          <w:color w:val="000000"/>
+          <w:sz w:val="26"/>
+          <w:szCs w:val="26"/>
+        </w:rPr>
+        <w:t xml:space="preserve"> no</w:t>
+      </w:r>
+      <w:r>
+        <w:rPr>
+          <w:rFonts w:ascii="Baskerville" w:hAnsi="Baskerville"/>
+          <w:color w:val="000000"/>
+          <w:sz w:val="26"/>
+          <w:szCs w:val="26"/>
+        </w:rPr>
+        <w:t xml:space="preserve"> better classification </w:t>
+      </w:r>
+      <w:r>
+        <w:rPr>
+          <w:rFonts w:ascii="Baskerville" w:hAnsi="Baskerville"/>
+          <w:color w:val="000000"/>
+          <w:sz w:val="26"/>
+          <w:szCs w:val="26"/>
+        </w:rPr>
+        <w:t>rate than normal classification.</w:t>
+      </w:r>
+      <w:r>
+        <w:rPr>
+          <w:rFonts w:ascii="Baskerville" w:hAnsi="Baskerville"/>
+          <w:color w:val="000000"/>
+          <w:sz w:val="26"/>
+          <w:szCs w:val="26"/>
+        </w:rPr>
+        <w:br/>
+        <w:t>For all the classifiers the error classification rate for each dimension was plotted and</w:t>
+      </w:r>
+      <w:r>
+        <w:rPr>
+          <w:rFonts w:ascii="Baskerville" w:hAnsi="Baskerville"/>
+          <w:color w:val="000000"/>
+          <w:sz w:val="26"/>
+          <w:szCs w:val="26"/>
+        </w:rPr>
+        <w:br/>
+        <w:t>shown. These plots were generated for each iteration . The best classifier and the best</w:t>
+      </w:r>
+      <w:r>
+        <w:rPr>
+          <w:rFonts w:ascii="Baskerville" w:hAnsi="Baskerville"/>
+          <w:color w:val="000000"/>
+          <w:sz w:val="26"/>
+          <w:szCs w:val="26"/>
+        </w:rPr>
+        <w:br/>
+        <w:t>dimension is the one which gives the minimum error through all the seven iterations. This</w:t>
+      </w:r>
+      <w:r>
+        <w:rPr>
+          <w:rFonts w:ascii="Baskerville" w:hAnsi="Baskerville"/>
+          <w:color w:val="000000"/>
+          <w:sz w:val="26"/>
+          <w:szCs w:val="26"/>
+        </w:rPr>
+        <w:br/>
+        <w:t>dimension was then chosen to train the classifier and evaluate it using the test data.</w:t>
+      </w:r>
+      <w:r>
+        <w:rPr>
+          <w:rFonts w:ascii="Baskerville" w:hAnsi="Baskerville"/>
+          <w:color w:val="000000"/>
+          <w:sz w:val="26"/>
+          <w:szCs w:val="26"/>
+        </w:rPr>
+        <w:br/>
+      </w:r>
+    </w:p>
+    <w:p>
+      <w:pPr>
+        <w:jc w:val="both"/>
+        <w:rPr>
+          <w:b/>
+          <w:sz w:val="24"/>
+          <w:szCs w:val="24"/>
+        </w:rPr>
+      </w:pPr>
+      <w:r>
+        <w:rPr>
+          <w:b/>
+          <w:sz w:val="24"/>
+          <w:szCs w:val="24"/>
+        </w:rPr>
+        <w:t>Apppendix:</w:t>
+      </w:r>
+    </w:p>
+    <w:p>
+      <w:pPr>
+        <w:jc w:val="both"/>
+        <w:rPr>
+          <w:b/>
+          <w:sz w:val="24"/>
+          <w:szCs w:val="24"/>
+        </w:rPr>
+      </w:pPr>
+      <w:r>
+        <w:rPr>
+          <w:b/>
+          <w:sz w:val="24"/>
+          <w:szCs w:val="24"/>
+        </w:rPr>
+        <w:t>PYTHON</w:t>
       </w:r>
       <w:bookmarkStart w:id="0" w:name="_GoBack"/>
       <w:bookmarkEnd w:id="0"/>
       <w:r>
         <w:rPr>
-          <w:rFonts w:ascii="Baskerville" w:hAnsi="Baskerville"/>
-          <w:color w:val="000000"/>
-          <w:sz w:val="26"/>
-          <w:szCs w:val="26"/>
-        </w:rPr>
-        <w:t xml:space="preserve"> changes</w:t>
-      </w:r>
+          <w:b/>
+          <w:sz w:val="24"/>
+          <w:szCs w:val="24"/>
+        </w:rPr>
+        <w:t xml:space="preserve"> CODE:</w:t>
+      </w:r>
+    </w:p>
+    <w:p>
+      <w:pPr>
+        <w:jc w:val="both"/>
+        <w:rPr>
+          <w:b/>
+          <w:sz w:val="24"/>
+          <w:szCs w:val="24"/>
+        </w:rPr>
+      </w:pPr>
     </w:p>
     <w:p>
       <w:pPr>
@@ -3742,6 +4101,21 @@
       <w:color w:val="808080"/>
     </w:rPr>
   </w:style>
+  <w:style w:type="character" w:customStyle="1" w:styleId="fontstyle31">
+    <w:name w:val="fontstyle31"/>
+    <w:basedOn w:val="DefaultParagraphFont"/>
+    <w:rsid w:val="00375260"/>
+    <w:rPr>
+      <w:rFonts w:ascii="Helvetica" w:hAnsi="Helvetica" w:hint="default"/>
+      <w:b w:val="0"/>
+      <w:bCs w:val="0"/>
+      <w:i w:val="0"/>
+      <w:iCs w:val="0"/>
+      <w:color w:val="000000"/>
+      <w:sz w:val="20"/>
+      <w:szCs w:val="20"/>
+    </w:rPr>
+  </w:style>
 </w:styles>
 </file>
 

</xml_diff>

<commit_message>
[add] add knn classfier.
</commit_message>
<xml_diff>
--- a/report.docx
+++ b/report.docx
@@ -201,17 +201,88 @@
           <w:sz w:val="26"/>
           <w:szCs w:val="26"/>
         </w:rPr>
-        <w:t>I have</w:t>
-      </w:r>
-      <w:r>
-        <w:rPr>
-          <w:rFonts w:ascii="Baskerville" w:hAnsi="Baskerville"/>
-          <w:color w:val="000000"/>
-          <w:sz w:val="26"/>
-          <w:szCs w:val="26"/>
-        </w:rPr>
-        <w:br/>
-        <w:t xml:space="preserve">implemented a </w:t>
+        <w:t>Through the project I have implemented</w:t>
+      </w:r>
+      <w:r>
+        <w:rPr>
+          <w:rFonts w:ascii="Baskerville" w:hAnsi="Baskerville"/>
+          <w:color w:val="000000"/>
+          <w:sz w:val="26"/>
+          <w:szCs w:val="26"/>
+        </w:rPr>
+        <w:t xml:space="preserve"> </w:t>
+      </w:r>
+      <w:r>
+        <w:rPr>
+          <w:rFonts w:ascii="Baskerville" w:hAnsi="Baskerville"/>
+          <w:color w:val="000000"/>
+          <w:sz w:val="26"/>
+          <w:szCs w:val="26"/>
+        </w:rPr>
+        <w:t xml:space="preserve">various classifiers like </w:t>
+      </w:r>
+      <w:r>
+        <w:rPr>
+          <w:rFonts w:ascii="Baskerville" w:hAnsi="Baskerville"/>
+          <w:color w:val="000000"/>
+          <w:sz w:val="26"/>
+          <w:szCs w:val="26"/>
+        </w:rPr>
+        <w:t xml:space="preserve">Navie Bayer, SVM, </w:t>
+      </w:r>
+      <w:r>
+        <w:rPr>
+          <w:rFonts w:ascii="Baskerville" w:hAnsi="Baskerville"/>
+          <w:color w:val="000000"/>
+          <w:sz w:val="26"/>
+          <w:szCs w:val="26"/>
+        </w:rPr>
+        <w:t>KNN,</w:t>
+      </w:r>
+      <w:r>
+        <w:rPr>
+          <w:rFonts w:ascii="Baskerville" w:hAnsi="Baskerville"/>
+          <w:color w:val="000000"/>
+          <w:sz w:val="26"/>
+          <w:szCs w:val="26"/>
+        </w:rPr>
+        <w:t xml:space="preserve"> </w:t>
+      </w:r>
+      <w:r>
+        <w:rPr>
+          <w:rFonts w:ascii="Baskerville" w:hAnsi="Baskerville"/>
+          <w:color w:val="000000"/>
+          <w:sz w:val="26"/>
+          <w:szCs w:val="26"/>
+        </w:rPr>
+        <w:t>LMS</w:t>
+      </w:r>
+      <w:r>
+        <w:rPr>
+          <w:rFonts w:ascii="Baskerville" w:hAnsi="Baskerville"/>
+          <w:color w:val="000000"/>
+          <w:sz w:val="26"/>
+          <w:szCs w:val="26"/>
+        </w:rPr>
+        <w:t>, Random Classifier and the support vector machine and performed a comparative study of their performance</w:t>
+      </w:r>
+      <w:r>
+        <w:rPr>
+          <w:rFonts w:ascii="Baskerville" w:hAnsi="Baskerville"/>
+          <w:color w:val="000000"/>
+          <w:sz w:val="26"/>
+          <w:szCs w:val="26"/>
+        </w:rPr>
+        <w:t>.</w:t>
+      </w:r>
+      <w:r>
+        <w:rPr>
+          <w:rFonts w:ascii="Baskerville" w:hAnsi="Baskerville"/>
+          <w:color w:val="000000"/>
+          <w:sz w:val="26"/>
+          <w:szCs w:val="26"/>
+        </w:rPr>
+        <w:t xml:space="preserve"> </w:t>
       </w:r>
       <w:r>
         <w:rPr>
@@ -221,7 +292,61 @@
           <w:szCs w:val="26"/>
           <w:u w:val="single"/>
         </w:rPr>
-        <w:t>3</w:t>
+        <w:t>The dataset was first processed</w:t>
+      </w:r>
+      <w:r>
+        <w:rPr>
+          <w:rFonts w:ascii="Baskerville" w:hAnsi="Baskerville"/>
+          <w:color w:val="000000"/>
+          <w:sz w:val="26"/>
+          <w:szCs w:val="26"/>
+        </w:rPr>
+        <w:t xml:space="preserve"> so that the classifiers can be trained. After training each of the classifier</w:t>
+      </w:r>
+      <w:r>
+        <w:rPr>
+          <w:rFonts w:ascii="Baskerville" w:hAnsi="Baskerville"/>
+          <w:color w:val="000000"/>
+          <w:sz w:val="26"/>
+          <w:szCs w:val="26"/>
+        </w:rPr>
+        <w:t xml:space="preserve">, </w:t>
+      </w:r>
+      <w:r>
+        <w:rPr>
+          <w:rFonts w:ascii="Baskerville" w:hAnsi="Baskerville"/>
+          <w:color w:val="000000"/>
+          <w:sz w:val="26"/>
+          <w:szCs w:val="26"/>
+        </w:rPr>
+        <w:t>cross validation was performed to validate and evaluate the performance of the classifier</w:t>
+      </w:r>
+      <w:r>
+        <w:rPr>
+          <w:rFonts w:ascii="Baskerville" w:hAnsi="Baskerville"/>
+          <w:color w:val="000000"/>
+          <w:sz w:val="26"/>
+          <w:szCs w:val="26"/>
+        </w:rPr>
+        <w:t>.</w:t>
+      </w:r>
+      <w:r>
+        <w:rPr>
+          <w:rFonts w:ascii="Baskerville" w:hAnsi="Baskerville"/>
+          <w:color w:val="000000"/>
+          <w:sz w:val="26"/>
+          <w:szCs w:val="26"/>
+        </w:rPr>
+        <w:t xml:space="preserve"> </w:t>
+      </w:r>
+      <w:r>
+        <w:rPr>
+          <w:rFonts w:ascii="Baskerville" w:hAnsi="Baskerville"/>
+          <w:color w:val="000000"/>
+          <w:sz w:val="26"/>
+          <w:szCs w:val="26"/>
+        </w:rPr>
+        <w:t xml:space="preserve">The </w:t>
       </w:r>
       <w:r>
         <w:rPr>
@@ -231,16 +356,105 @@
           <w:szCs w:val="26"/>
           <w:u w:val="single"/>
         </w:rPr>
-        <w:t xml:space="preserve"> class</w:t>
-      </w:r>
-      <w:r>
-        <w:rPr>
-          <w:rFonts w:ascii="Baskerville" w:hAnsi="Baskerville"/>
-          <w:color w:val="000000"/>
-          <w:sz w:val="26"/>
-          <w:szCs w:val="26"/>
-        </w:rPr>
-        <w:t xml:space="preserve"> classification problem</w:t>
+        <w:t>support vector machine</w:t>
+      </w:r>
+      <w:r>
+        <w:rPr>
+          <w:rFonts w:ascii="Baskerville" w:hAnsi="Baskerville"/>
+          <w:color w:val="000000"/>
+          <w:sz w:val="26"/>
+          <w:szCs w:val="26"/>
+        </w:rPr>
+        <w:t xml:space="preserve"> gave the best classification result on my dataset of choice.</w:t>
+      </w:r>
+    </w:p>
+    <w:p>
+      <w:pPr>
+        <w:jc w:val="both"/>
+        <w:rPr>
+          <w:rFonts w:ascii="TimesNewRomanPSMT" w:hAnsi="TimesNewRomanPSMT" w:hint="eastAsia"/>
+          <w:color w:val="000000"/>
+          <w:sz w:val="24"/>
+          <w:szCs w:val="24"/>
+        </w:rPr>
+      </w:pPr>
+    </w:p>
+    <w:p>
+      <w:pPr>
+        <w:jc w:val="both"/>
+        <w:rPr>
+          <w:b/>
+          <w:sz w:val="24"/>
+          <w:szCs w:val="24"/>
+        </w:rPr>
+      </w:pPr>
+      <w:r>
+        <w:rPr>
+          <w:b/>
+          <w:sz w:val="24"/>
+          <w:szCs w:val="24"/>
+        </w:rPr>
+        <w:t>Introduction</w:t>
+      </w:r>
+    </w:p>
+    <w:p>
+      <w:pPr>
+        <w:jc w:val="both"/>
+        <w:rPr>
+          <w:rFonts w:ascii="Baskerville" w:hAnsi="Baskerville" w:hint="eastAsia"/>
+          <w:color w:val="000000"/>
+          <w:sz w:val="26"/>
+          <w:szCs w:val="26"/>
+        </w:rPr>
+      </w:pPr>
+      <w:r>
+        <w:rPr>
+          <w:rFonts w:ascii="Baskerville" w:hAnsi="Baskerville"/>
+          <w:color w:val="000000"/>
+          <w:sz w:val="26"/>
+          <w:szCs w:val="26"/>
+        </w:rPr>
+        <w:t>Pattern recognition is the science of making inferences from perceptual data, using tools</w:t>
+      </w:r>
+      <w:r>
+        <w:rPr>
+          <w:rFonts w:ascii="Baskerville" w:hAnsi="Baskerville"/>
+          <w:color w:val="000000"/>
+          <w:sz w:val="26"/>
+          <w:szCs w:val="26"/>
+        </w:rPr>
+        <w:br/>
+        <w:t>from statistics, probability, computational geometry, machine learning, signal processing,</w:t>
+      </w:r>
+      <w:r>
+        <w:rPr>
+          <w:rFonts w:ascii="Baskerville" w:hAnsi="Baskerville"/>
+          <w:color w:val="000000"/>
+          <w:sz w:val="26"/>
+          <w:szCs w:val="26"/>
+        </w:rPr>
+        <w:br/>
+        <w:t>and algorithm design. A Pattern Recognition system is a system that is developed to</w:t>
+      </w:r>
+      <w:r>
+        <w:rPr>
+          <w:rFonts w:ascii="Baskerville" w:hAnsi="Baskerville"/>
+          <w:color w:val="000000"/>
+          <w:sz w:val="26"/>
+          <w:szCs w:val="26"/>
+        </w:rPr>
+        <w:br/>
+        <w:t>perform pattern recognition automatically. In this project we develop a pattern</w:t>
+      </w:r>
+      <w:r>
+        <w:rPr>
+          <w:rFonts w:ascii="Baskerville" w:hAnsi="Baskerville"/>
+          <w:color w:val="000000"/>
+          <w:sz w:val="26"/>
+          <w:szCs w:val="26"/>
+        </w:rPr>
+        <w:br/>
+        <w:t>recognition system to efficiently classify a real world dataset</w:t>
       </w:r>
       <w:r>
         <w:rPr>
@@ -260,33 +474,82 @@
         </w:rPr>
         <w:t xml:space="preserve"> </w:t>
       </w:r>
-      <w:r>
-        <w:rPr>
-          <w:rFonts w:ascii="Baskerville" w:hAnsi="Baskerville"/>
-          <w:color w:val="000000"/>
-          <w:sz w:val="26"/>
-          <w:szCs w:val="26"/>
-        </w:rPr>
-        <w:t>Through the project I have implemented</w:t>
-      </w:r>
-      <w:r>
-        <w:rPr>
-          <w:rFonts w:ascii="Baskerville" w:hAnsi="Baskerville"/>
-          <w:color w:val="000000"/>
-          <w:sz w:val="26"/>
-          <w:szCs w:val="26"/>
-        </w:rPr>
-        <w:br/>
-        <w:t xml:space="preserve">various classifiers like </w:t>
-      </w:r>
-      <w:r>
-        <w:rPr>
-          <w:rFonts w:ascii="Baskerville" w:hAnsi="Baskerville"/>
-          <w:color w:val="000000"/>
-          <w:sz w:val="26"/>
-          <w:szCs w:val="26"/>
-        </w:rPr>
-        <w:t>Navie Bayer, SVM, Perceptron, Random Classifier and the support vector machine and performed a comparative study of their performance</w:t>
+    </w:p>
+    <w:p>
+      <w:pPr>
+        <w:jc w:val="both"/>
+        <w:rPr>
+          <w:rFonts w:ascii="Baskerville" w:hAnsi="Baskerville" w:hint="eastAsia"/>
+          <w:color w:val="000000"/>
+          <w:sz w:val="26"/>
+          <w:szCs w:val="26"/>
+        </w:rPr>
+      </w:pPr>
+      <w:r>
+        <w:rPr>
+          <w:rFonts w:ascii="Baskerville" w:hAnsi="Baskerville"/>
+          <w:color w:val="000000"/>
+          <w:sz w:val="26"/>
+          <w:szCs w:val="26"/>
+        </w:rPr>
+        <w:t>The project report has been structured in the following manner . At first I have presented</w:t>
+      </w:r>
+      <w:r>
+        <w:rPr>
+          <w:rFonts w:ascii="Baskerville" w:hAnsi="Baskerville"/>
+          <w:color w:val="000000"/>
+          <w:sz w:val="26"/>
+          <w:szCs w:val="26"/>
+        </w:rPr>
+        <w:br/>
+        <w:t>the details of the dataset</w:t>
+      </w:r>
+      <w:r>
+        <w:rPr>
+          <w:rFonts w:ascii="Baskerville" w:hAnsi="Baskerville"/>
+          <w:color w:val="000000"/>
+          <w:sz w:val="26"/>
+          <w:szCs w:val="26"/>
+        </w:rPr>
+        <w:t xml:space="preserve">. </w:t>
+      </w:r>
+      <w:r>
+        <w:rPr>
+          <w:rFonts w:ascii="Baskerville" w:hAnsi="Baskerville"/>
+          <w:color w:val="000000"/>
+          <w:sz w:val="26"/>
+          <w:szCs w:val="26"/>
+        </w:rPr>
+        <w:t xml:space="preserve">I am using including the </w:t>
+      </w:r>
+      <w:r>
+        <w:rPr>
+          <w:rFonts w:ascii="Baskerville" w:hAnsi="Baskerville"/>
+          <w:color w:val="000000"/>
+          <w:sz w:val="26"/>
+          <w:szCs w:val="26"/>
+          <w:u w:val="single"/>
+        </w:rPr>
+        <w:t>pre-processing and feature extraction</w:t>
+      </w:r>
+      <w:r>
+        <w:rPr>
+          <w:rFonts w:ascii="Baskerville" w:hAnsi="Baskerville"/>
+          <w:color w:val="000000"/>
+          <w:sz w:val="26"/>
+          <w:szCs w:val="26"/>
+        </w:rPr>
+        <w:t xml:space="preserve"> I</w:t>
+      </w:r>
+      <w:r>
+        <w:rPr>
+          <w:rFonts w:ascii="Baskerville" w:hAnsi="Baskerville"/>
+          <w:color w:val="000000"/>
+          <w:sz w:val="26"/>
+          <w:szCs w:val="26"/>
+        </w:rPr>
+        <w:br/>
+        <w:t>have performed on he dataset</w:t>
       </w:r>
       <w:r>
         <w:rPr>
@@ -312,36 +575,18 @@
           <w:color w:val="000000"/>
           <w:sz w:val="26"/>
           <w:szCs w:val="26"/>
-          <w:u w:val="single"/>
-        </w:rPr>
-        <w:t>The dataset was first processed</w:t>
-      </w:r>
-      <w:r>
-        <w:rPr>
-          <w:rFonts w:ascii="Baskerville" w:hAnsi="Baskerville"/>
-          <w:color w:val="000000"/>
-          <w:sz w:val="26"/>
-          <w:szCs w:val="26"/>
-        </w:rPr>
-        <w:t xml:space="preserve"> so that the classifiers can be trained. After training each of the classifier</w:t>
-      </w:r>
-      <w:r>
-        <w:rPr>
-          <w:rFonts w:ascii="Baskerville" w:hAnsi="Baskerville"/>
-          <w:color w:val="000000"/>
-          <w:sz w:val="26"/>
-          <w:szCs w:val="26"/>
-        </w:rPr>
-        <w:t xml:space="preserve">, </w:t>
-      </w:r>
-      <w:r>
-        <w:rPr>
-          <w:rFonts w:ascii="Baskerville" w:hAnsi="Baskerville"/>
-          <w:color w:val="000000"/>
-          <w:sz w:val="26"/>
-          <w:szCs w:val="26"/>
-        </w:rPr>
-        <w:t>cross validation was performed to validate and evaluate the performance of the classifier</w:t>
+        </w:rPr>
+        <w:t>The next section gives the implementation details of each</w:t>
+      </w:r>
+      <w:r>
+        <w:rPr>
+          <w:rFonts w:ascii="Baskerville" w:hAnsi="Baskerville"/>
+          <w:color w:val="000000"/>
+          <w:sz w:val="26"/>
+          <w:szCs w:val="26"/>
+        </w:rPr>
+        <w:br/>
+        <w:t>classifier with the results obtained</w:t>
       </w:r>
       <w:r>
         <w:rPr>
@@ -368,55 +613,17 @@
           <w:sz w:val="26"/>
           <w:szCs w:val="26"/>
         </w:rPr>
-        <w:t xml:space="preserve">The </w:t>
-      </w:r>
-      <w:r>
-        <w:rPr>
-          <w:rFonts w:ascii="Baskerville" w:hAnsi="Baskerville"/>
-          <w:color w:val="000000"/>
-          <w:sz w:val="26"/>
-          <w:szCs w:val="26"/>
-          <w:u w:val="single"/>
-        </w:rPr>
-        <w:t>support vector machine</w:t>
-      </w:r>
-      <w:r>
-        <w:rPr>
-          <w:rFonts w:ascii="Baskerville" w:hAnsi="Baskerville"/>
-          <w:color w:val="000000"/>
-          <w:sz w:val="26"/>
-          <w:szCs w:val="26"/>
-        </w:rPr>
-        <w:t xml:space="preserve"> gave the best classification result on my dataset of choice.</w:t>
-      </w:r>
-    </w:p>
-    <w:p>
-      <w:pPr>
-        <w:jc w:val="both"/>
-        <w:rPr>
-          <w:rFonts w:ascii="TimesNewRomanPSMT" w:hAnsi="TimesNewRomanPSMT" w:hint="eastAsia"/>
-          <w:color w:val="000000"/>
-          <w:sz w:val="24"/>
-          <w:szCs w:val="24"/>
-        </w:rPr>
-      </w:pPr>
-    </w:p>
-    <w:p>
-      <w:pPr>
-        <w:jc w:val="both"/>
-        <w:rPr>
-          <w:b/>
-          <w:sz w:val="24"/>
-          <w:szCs w:val="24"/>
-        </w:rPr>
-      </w:pPr>
-      <w:r>
-        <w:rPr>
-          <w:b/>
-          <w:sz w:val="24"/>
-          <w:szCs w:val="24"/>
-        </w:rPr>
-        <w:t>Introduction</w:t>
+        <w:t>Lastly a comparative study has been performed on the</w:t>
+      </w:r>
+      <w:r>
+        <w:rPr>
+          <w:rFonts w:ascii="Baskerville" w:hAnsi="Baskerville"/>
+          <w:color w:val="000000"/>
+          <w:sz w:val="26"/>
+          <w:szCs w:val="26"/>
+        </w:rPr>
+        <w:br/>
+        <w:t>classification results obtained by running each classifier on the given real world data set.</w:t>
       </w:r>
     </w:p>
     <w:p>
@@ -429,54 +636,80 @@
           <w:szCs w:val="26"/>
         </w:rPr>
       </w:pPr>
-      <w:r>
-        <w:rPr>
-          <w:rFonts w:ascii="Baskerville" w:hAnsi="Baskerville"/>
-          <w:color w:val="000000"/>
-          <w:sz w:val="26"/>
-          <w:szCs w:val="26"/>
-        </w:rPr>
-        <w:t>Pattern recognition is the science of making inferences from perceptual data, using tools</w:t>
-      </w:r>
-      <w:r>
-        <w:rPr>
-          <w:rFonts w:ascii="Baskerville" w:hAnsi="Baskerville"/>
-          <w:color w:val="000000"/>
-          <w:sz w:val="26"/>
-          <w:szCs w:val="26"/>
-        </w:rPr>
-        <w:br/>
-        <w:t>from statistics, probability, computational geometry, machine learning, signal processing,</w:t>
-      </w:r>
-      <w:r>
-        <w:rPr>
-          <w:rFonts w:ascii="Baskerville" w:hAnsi="Baskerville"/>
-          <w:color w:val="000000"/>
-          <w:sz w:val="26"/>
-          <w:szCs w:val="26"/>
-        </w:rPr>
-        <w:br/>
-        <w:t>and algorithm design. A Pattern Recognition system is a system that is developed to</w:t>
-      </w:r>
-      <w:r>
-        <w:rPr>
-          <w:rFonts w:ascii="Baskerville" w:hAnsi="Baskerville"/>
-          <w:color w:val="000000"/>
-          <w:sz w:val="26"/>
-          <w:szCs w:val="26"/>
-        </w:rPr>
-        <w:br/>
-        <w:t>perform pattern recognition automatically. In this project we develop a pattern</w:t>
-      </w:r>
-      <w:r>
-        <w:rPr>
-          <w:rFonts w:ascii="Baskerville" w:hAnsi="Baskerville"/>
-          <w:color w:val="000000"/>
-          <w:sz w:val="26"/>
-          <w:szCs w:val="26"/>
-        </w:rPr>
-        <w:br/>
-        <w:t>recognition system to efficiently classify a real world dataset</w:t>
+    </w:p>
+    <w:p>
+      <w:pPr>
+        <w:jc w:val="both"/>
+        <w:rPr>
+          <w:b/>
+          <w:sz w:val="24"/>
+          <w:szCs w:val="24"/>
+        </w:rPr>
+      </w:pPr>
+      <w:r>
+        <w:rPr>
+          <w:b/>
+          <w:sz w:val="24"/>
+          <w:szCs w:val="24"/>
+        </w:rPr>
+        <w:t>Description of the dataset and Pre-processing</w:t>
+      </w:r>
+    </w:p>
+    <w:p>
+      <w:pPr>
+        <w:jc w:val="both"/>
+        <w:rPr>
+          <w:b/>
+          <w:sz w:val="24"/>
+          <w:szCs w:val="24"/>
+        </w:rPr>
+      </w:pPr>
+      <w:r>
+        <w:rPr>
+          <w:rFonts w:ascii="Baskerville" w:hAnsi="Baskerville"/>
+          <w:color w:val="000000"/>
+          <w:sz w:val="26"/>
+          <w:szCs w:val="26"/>
+        </w:rPr>
+        <w:t>The initial step in implementing the project was to choose a proper dataset to perform the</w:t>
+      </w:r>
+      <w:r>
+        <w:rPr>
+          <w:rFonts w:ascii="Baskerville" w:hAnsi="Baskerville"/>
+          <w:color w:val="000000"/>
+          <w:sz w:val="26"/>
+          <w:szCs w:val="26"/>
+        </w:rPr>
+        <w:br/>
+        <w:t>classification . In order to do this I did my initial research on the datasets provided and</w:t>
+      </w:r>
+      <w:r>
+        <w:rPr>
+          <w:rFonts w:ascii="Baskerville" w:hAnsi="Baskerville"/>
+          <w:color w:val="000000"/>
+          <w:sz w:val="26"/>
+          <w:szCs w:val="26"/>
+        </w:rPr>
+        <w:br/>
+        <w:t>chose the “</w:t>
+      </w:r>
+      <w:r>
+        <w:rPr>
+          <w:rFonts w:ascii="TimesNewRomanPSMT" w:eastAsia="Times New Roman" w:hAnsi="TimesNewRomanPSMT" w:cs="Times New Roman"/>
+          <w:color w:val="000000"/>
+          <w:sz w:val="24"/>
+          <w:szCs w:val="24"/>
+        </w:rPr>
+        <w:t>Wireless Indoor Localization</w:t>
+      </w:r>
+      <w:r>
+        <w:rPr>
+          <w:rFonts w:ascii="Baskerville" w:hAnsi="Baskerville"/>
+          <w:color w:val="000000"/>
+          <w:sz w:val="26"/>
+          <w:szCs w:val="26"/>
+        </w:rPr>
+        <w:t>” dataset for my project</w:t>
       </w:r>
       <w:r>
         <w:rPr>
@@ -496,251 +729,32 @@
         </w:rPr>
         <w:t xml:space="preserve"> </w:t>
       </w:r>
-    </w:p>
-    <w:p>
-      <w:pPr>
-        <w:jc w:val="both"/>
-        <w:rPr>
-          <w:rFonts w:ascii="Baskerville" w:hAnsi="Baskerville" w:hint="eastAsia"/>
-          <w:color w:val="000000"/>
-          <w:sz w:val="26"/>
-          <w:szCs w:val="26"/>
-        </w:rPr>
-      </w:pPr>
-      <w:r>
-        <w:rPr>
-          <w:rFonts w:ascii="Baskerville" w:hAnsi="Baskerville"/>
-          <w:color w:val="000000"/>
-          <w:sz w:val="26"/>
-          <w:szCs w:val="26"/>
-        </w:rPr>
-        <w:t>The project report has been structured in the following manner . At first I have presented</w:t>
-      </w:r>
-      <w:r>
-        <w:rPr>
-          <w:rFonts w:ascii="Baskerville" w:hAnsi="Baskerville"/>
-          <w:color w:val="000000"/>
-          <w:sz w:val="26"/>
-          <w:szCs w:val="26"/>
-        </w:rPr>
-        <w:br/>
-        <w:t xml:space="preserve">the details of the datasetI am using including the </w:t>
-      </w:r>
-      <w:r>
-        <w:rPr>
-          <w:rFonts w:ascii="Baskerville" w:hAnsi="Baskerville"/>
-          <w:color w:val="000000"/>
-          <w:sz w:val="26"/>
-          <w:szCs w:val="26"/>
-          <w:u w:val="single"/>
-        </w:rPr>
-        <w:t>pre-processing and feature extraction</w:t>
-      </w:r>
-      <w:r>
-        <w:rPr>
-          <w:rFonts w:ascii="Baskerville" w:hAnsi="Baskerville"/>
-          <w:color w:val="000000"/>
-          <w:sz w:val="26"/>
-          <w:szCs w:val="26"/>
-        </w:rPr>
-        <w:t xml:space="preserve"> I</w:t>
-      </w:r>
-      <w:r>
-        <w:rPr>
-          <w:rFonts w:ascii="Baskerville" w:hAnsi="Baskerville"/>
-          <w:color w:val="000000"/>
-          <w:sz w:val="26"/>
-          <w:szCs w:val="26"/>
-        </w:rPr>
-        <w:br/>
-        <w:t>have performed on he dataset</w:t>
-      </w:r>
-      <w:r>
-        <w:rPr>
-          <w:rFonts w:ascii="Baskerville" w:hAnsi="Baskerville"/>
-          <w:color w:val="000000"/>
-          <w:sz w:val="26"/>
-          <w:szCs w:val="26"/>
-        </w:rPr>
-        <w:t>.</w:t>
-      </w:r>
-      <w:r>
-        <w:rPr>
-          <w:rFonts w:ascii="Baskerville" w:hAnsi="Baskerville"/>
-          <w:color w:val="000000"/>
-          <w:sz w:val="26"/>
-          <w:szCs w:val="26"/>
-        </w:rPr>
-        <w:t xml:space="preserve"> </w:t>
-      </w:r>
-      <w:r>
-        <w:rPr>
-          <w:rFonts w:ascii="Baskerville" w:hAnsi="Baskerville"/>
-          <w:color w:val="000000"/>
-          <w:sz w:val="26"/>
-          <w:szCs w:val="26"/>
-        </w:rPr>
-        <w:t>The next section gives the implementation details of each</w:t>
-      </w:r>
-      <w:r>
-        <w:rPr>
-          <w:rFonts w:ascii="Baskerville" w:hAnsi="Baskerville"/>
-          <w:color w:val="000000"/>
-          <w:sz w:val="26"/>
-          <w:szCs w:val="26"/>
-        </w:rPr>
-        <w:br/>
-        <w:t>classifier with the results obtained</w:t>
-      </w:r>
-      <w:r>
-        <w:rPr>
-          <w:rFonts w:ascii="Baskerville" w:hAnsi="Baskerville"/>
-          <w:color w:val="000000"/>
-          <w:sz w:val="26"/>
-          <w:szCs w:val="26"/>
-        </w:rPr>
-        <w:t>.</w:t>
-      </w:r>
-      <w:r>
-        <w:rPr>
-          <w:rFonts w:ascii="Baskerville" w:hAnsi="Baskerville"/>
-          <w:color w:val="000000"/>
-          <w:sz w:val="26"/>
-          <w:szCs w:val="26"/>
-        </w:rPr>
-        <w:t xml:space="preserve"> </w:t>
-      </w:r>
-      <w:r>
-        <w:rPr>
-          <w:rFonts w:ascii="Baskerville" w:hAnsi="Baskerville"/>
-          <w:color w:val="000000"/>
-          <w:sz w:val="26"/>
-          <w:szCs w:val="26"/>
-        </w:rPr>
-        <w:t>Lastly a comparative study has been performed on the</w:t>
-      </w:r>
-      <w:r>
-        <w:rPr>
-          <w:rFonts w:ascii="Baskerville" w:hAnsi="Baskerville"/>
-          <w:color w:val="000000"/>
-          <w:sz w:val="26"/>
-          <w:szCs w:val="26"/>
-        </w:rPr>
-        <w:br/>
-        <w:t>classification results obtained by running each classifier on the given real world data set.</w:t>
-      </w:r>
-    </w:p>
-    <w:p>
-      <w:pPr>
-        <w:jc w:val="both"/>
-        <w:rPr>
-          <w:rFonts w:ascii="Baskerville" w:hAnsi="Baskerville" w:hint="eastAsia"/>
-          <w:color w:val="000000"/>
-          <w:sz w:val="26"/>
-          <w:szCs w:val="26"/>
-        </w:rPr>
-      </w:pPr>
-    </w:p>
-    <w:p>
-      <w:pPr>
-        <w:jc w:val="both"/>
-        <w:rPr>
-          <w:b/>
-          <w:sz w:val="24"/>
-          <w:szCs w:val="24"/>
-        </w:rPr>
-      </w:pPr>
-      <w:r>
-        <w:rPr>
-          <w:b/>
-          <w:sz w:val="24"/>
-          <w:szCs w:val="24"/>
-        </w:rPr>
-        <w:t>Description of the dataset and Pre-processing</w:t>
-      </w:r>
-    </w:p>
-    <w:p>
-      <w:pPr>
-        <w:jc w:val="both"/>
-        <w:rPr>
-          <w:b/>
-          <w:sz w:val="24"/>
-          <w:szCs w:val="24"/>
-        </w:rPr>
-      </w:pPr>
-      <w:r>
-        <w:rPr>
-          <w:rFonts w:ascii="Baskerville" w:hAnsi="Baskerville"/>
-          <w:color w:val="000000"/>
-          <w:sz w:val="26"/>
-          <w:szCs w:val="26"/>
-        </w:rPr>
-        <w:t>The initial step in implementing the project was to choose a proper dataset to perform the</w:t>
-      </w:r>
-      <w:r>
-        <w:rPr>
-          <w:rFonts w:ascii="Baskerville" w:hAnsi="Baskerville"/>
-          <w:color w:val="000000"/>
-          <w:sz w:val="26"/>
-          <w:szCs w:val="26"/>
-        </w:rPr>
-        <w:br/>
-        <w:t>classification . In order to do this I did my initial research on the datasets provided and</w:t>
-      </w:r>
-      <w:r>
-        <w:rPr>
-          <w:rFonts w:ascii="Baskerville" w:hAnsi="Baskerville"/>
-          <w:color w:val="000000"/>
-          <w:sz w:val="26"/>
-          <w:szCs w:val="26"/>
-        </w:rPr>
-        <w:br/>
-        <w:t>chose the “</w:t>
-      </w:r>
-      <w:r>
-        <w:rPr>
-          <w:rFonts w:ascii="TimesNewRomanPSMT" w:eastAsia="Times New Roman" w:hAnsi="TimesNewRomanPSMT" w:cs="Times New Roman"/>
-          <w:color w:val="000000"/>
-          <w:sz w:val="24"/>
-          <w:szCs w:val="24"/>
-        </w:rPr>
-        <w:t>Wireless Indoor Localization</w:t>
-      </w:r>
-      <w:r>
-        <w:rPr>
-          <w:rFonts w:ascii="Baskerville" w:hAnsi="Baskerville"/>
-          <w:color w:val="000000"/>
-          <w:sz w:val="26"/>
-          <w:szCs w:val="26"/>
-        </w:rPr>
-        <w:t>” dataset for my project</w:t>
-      </w:r>
-      <w:r>
-        <w:rPr>
-          <w:rFonts w:ascii="Baskerville" w:hAnsi="Baskerville"/>
-          <w:color w:val="000000"/>
-          <w:sz w:val="26"/>
-          <w:szCs w:val="26"/>
-        </w:rPr>
-        <w:t>.</w:t>
-      </w:r>
-      <w:r>
-        <w:rPr>
-          <w:rFonts w:ascii="Baskerville" w:hAnsi="Baskerville"/>
-          <w:color w:val="000000"/>
-          <w:sz w:val="26"/>
-          <w:szCs w:val="26"/>
-        </w:rPr>
-        <w:t xml:space="preserve"> </w:t>
-      </w:r>
-      <w:r>
-        <w:rPr>
-          <w:rFonts w:ascii="Baskerville" w:hAnsi="Baskerville"/>
-          <w:color w:val="000000"/>
-          <w:sz w:val="26"/>
-          <w:szCs w:val="26"/>
-        </w:rPr>
-        <w:t>The dataset has around 200 data samples and 7 features.</w:t>
+      <w:r>
+        <w:rPr>
+          <w:rFonts w:ascii="Baskerville" w:hAnsi="Baskerville"/>
+          <w:color w:val="000000"/>
+          <w:sz w:val="26"/>
+          <w:szCs w:val="26"/>
+        </w:rPr>
+        <w:t>The dataset has around 20</w:t>
+      </w:r>
+      <w:r>
+        <w:rPr>
+          <w:rFonts w:ascii="Baskerville" w:hAnsi="Baskerville"/>
+          <w:color w:val="000000"/>
+          <w:sz w:val="26"/>
+          <w:szCs w:val="26"/>
+        </w:rPr>
+        <w:t>0</w:t>
+      </w:r>
+      <w:r>
+        <w:rPr>
+          <w:rFonts w:ascii="Baskerville" w:hAnsi="Baskerville"/>
+          <w:color w:val="000000"/>
+          <w:sz w:val="26"/>
+          <w:szCs w:val="26"/>
+        </w:rPr>
+        <w:t>0 data samples and 7 features.</w:t>
       </w:r>
       <w:r>
         <w:rPr>
@@ -1631,6 +1645,229 @@
       <w:pPr>
         <w:jc w:val="both"/>
         <w:rPr>
+          <w:rFonts w:ascii="Baskerville" w:hAnsi="Baskerville"/>
+          <w:color w:val="000000"/>
+          <w:sz w:val="26"/>
+          <w:szCs w:val="26"/>
+        </w:rPr>
+      </w:pPr>
+      <w:r>
+        <w:rPr>
+          <w:rFonts w:ascii="Baskerville" w:hAnsi="Baskerville"/>
+          <w:color w:val="000000"/>
+          <w:sz w:val="26"/>
+          <w:szCs w:val="26"/>
+        </w:rPr>
+        <w:t>The random assignment classifier assigns classes to samples using randomization without</w:t>
+      </w:r>
+      <w:r>
+        <w:rPr>
+          <w:rFonts w:ascii="Baskerville" w:hAnsi="Baskerville"/>
+          <w:color w:val="000000"/>
+          <w:sz w:val="26"/>
+          <w:szCs w:val="26"/>
+        </w:rPr>
+        <w:br/>
+        <w:t>any criterion or probabilistic models. In this problem I have implemented random class</w:t>
+      </w:r>
+      <w:r>
+        <w:rPr>
+          <w:rFonts w:ascii="Baskerville" w:hAnsi="Baskerville"/>
+          <w:color w:val="000000"/>
+          <w:sz w:val="26"/>
+          <w:szCs w:val="26"/>
+        </w:rPr>
+        <w:br/>
+        <w:t>assignment with prior information also where the classes assigned to the samples are</w:t>
+      </w:r>
+      <w:r>
+        <w:rPr>
+          <w:rFonts w:ascii="Baskerville" w:hAnsi="Baskerville"/>
+          <w:color w:val="000000"/>
+          <w:sz w:val="26"/>
+          <w:szCs w:val="26"/>
+        </w:rPr>
+        <w:br/>
+        <w:t>randomized but this randomization is controlled by the class probability .I have</w:t>
+      </w:r>
+      <w:r>
+        <w:rPr>
+          <w:rFonts w:ascii="Baskerville" w:hAnsi="Baskerville"/>
+          <w:color w:val="000000"/>
+          <w:sz w:val="26"/>
+          <w:szCs w:val="26"/>
+        </w:rPr>
+        <w:br/>
+        <w:t xml:space="preserve">implemented random class assignment using the </w:t>
+      </w:r>
+      <w:r>
+        <w:rPr>
+          <w:rFonts w:ascii="Baskerville" w:hAnsi="Baskerville"/>
+          <w:color w:val="000000"/>
+          <w:sz w:val="26"/>
+          <w:szCs w:val="26"/>
+          <w:u w:val="single"/>
+        </w:rPr>
+        <w:t>DummyClassfier</w:t>
+      </w:r>
+      <w:r>
+        <w:rPr>
+          <w:rFonts w:ascii="Baskerville" w:hAnsi="Baskerville"/>
+          <w:color w:val="000000"/>
+          <w:sz w:val="26"/>
+          <w:szCs w:val="26"/>
+        </w:rPr>
+        <w:t xml:space="preserve"> function in </w:t>
+      </w:r>
+      <w:r>
+        <w:rPr>
+          <w:rFonts w:ascii="Baskerville" w:hAnsi="Baskerville"/>
+          <w:color w:val="000000"/>
+          <w:sz w:val="26"/>
+          <w:szCs w:val="26"/>
+        </w:rPr>
+        <w:t>Python</w:t>
+      </w:r>
+      <w:r>
+        <w:rPr>
+          <w:rFonts w:ascii="Baskerville" w:hAnsi="Baskerville"/>
+          <w:color w:val="000000"/>
+          <w:sz w:val="26"/>
+          <w:szCs w:val="26"/>
+        </w:rPr>
+        <w:t xml:space="preserve"> and</w:t>
+      </w:r>
+      <w:r>
+        <w:rPr>
+          <w:rFonts w:ascii="Baskerville" w:hAnsi="Baskerville"/>
+          <w:color w:val="000000"/>
+          <w:sz w:val="26"/>
+          <w:szCs w:val="26"/>
+        </w:rPr>
+        <w:br/>
+        <w:t>assigned random numbers between 1-</w:t>
+      </w:r>
+      <w:r>
+        <w:rPr>
+          <w:rFonts w:ascii="Baskerville" w:hAnsi="Baskerville"/>
+          <w:color w:val="000000"/>
+          <w:sz w:val="26"/>
+          <w:szCs w:val="26"/>
+        </w:rPr>
+        <w:t>4</w:t>
+      </w:r>
+      <w:r>
+        <w:rPr>
+          <w:rFonts w:ascii="Baskerville" w:hAnsi="Baskerville"/>
+          <w:color w:val="000000"/>
+          <w:sz w:val="26"/>
+          <w:szCs w:val="26"/>
+        </w:rPr>
+        <w:t xml:space="preserve"> (</w:t>
+      </w:r>
+      <w:r>
+        <w:rPr>
+          <w:rFonts w:ascii="Baskerville" w:hAnsi="Baskerville"/>
+          <w:color w:val="000000"/>
+          <w:sz w:val="26"/>
+          <w:szCs w:val="26"/>
+        </w:rPr>
+        <w:t>4</w:t>
+      </w:r>
+      <w:r>
+        <w:rPr>
+          <w:rFonts w:ascii="Baskerville" w:hAnsi="Baskerville"/>
+          <w:color w:val="000000"/>
+          <w:sz w:val="26"/>
+          <w:szCs w:val="26"/>
+        </w:rPr>
+        <w:t xml:space="preserve"> class problem) to the </w:t>
+      </w:r>
+      <w:r>
+        <w:rPr>
+          <w:rFonts w:ascii="Baskerville" w:hAnsi="Baskerville"/>
+          <w:color w:val="000000"/>
+          <w:sz w:val="26"/>
+          <w:szCs w:val="26"/>
+        </w:rPr>
+        <w:t>1600</w:t>
+      </w:r>
+      <w:r>
+        <w:rPr>
+          <w:rFonts w:ascii="Baskerville" w:hAnsi="Baskerville"/>
+          <w:color w:val="000000"/>
+          <w:sz w:val="26"/>
+          <w:szCs w:val="26"/>
+        </w:rPr>
+        <w:t xml:space="preserve"> samples . Then I have</w:t>
+      </w:r>
+      <w:r>
+        <w:rPr>
+          <w:rFonts w:ascii="Baskerville" w:hAnsi="Baskerville"/>
+          <w:color w:val="000000"/>
+          <w:sz w:val="26"/>
+          <w:szCs w:val="26"/>
+        </w:rPr>
+        <w:br/>
+        <w:t>compared the randomly assigned classes to the actual class of the samples and calculated</w:t>
+      </w:r>
+      <w:r>
+        <w:rPr>
+          <w:rFonts w:ascii="Baskerville" w:hAnsi="Baskerville"/>
+          <w:color w:val="000000"/>
+          <w:sz w:val="26"/>
+          <w:szCs w:val="26"/>
+        </w:rPr>
+        <w:br/>
+        <w:t>the percentage error in classification . For the second part I have calculated the</w:t>
+      </w:r>
+      <w:r>
+        <w:rPr>
+          <w:rFonts w:ascii="Baskerville" w:hAnsi="Baskerville"/>
+          <w:color w:val="000000"/>
+          <w:sz w:val="26"/>
+          <w:szCs w:val="26"/>
+        </w:rPr>
+        <w:br/>
+        <w:t>probability of each class which gives us the class priors. The probability was calculated as</w:t>
+      </w:r>
+      <w:r>
+        <w:rPr>
+          <w:rFonts w:ascii="Baskerville" w:hAnsi="Baskerville"/>
+          <w:color w:val="000000"/>
+          <w:sz w:val="26"/>
+          <w:szCs w:val="26"/>
+        </w:rPr>
+        <w:br/>
+        <w:t>the ratio of frequency of each class to the total number of samples. The class prior</w:t>
+      </w:r>
+      <w:r>
+        <w:br/>
+      </w:r>
+      <w:r>
+        <w:rPr>
+          <w:rFonts w:ascii="Baskerville" w:hAnsi="Baskerville"/>
+          <w:color w:val="000000"/>
+          <w:sz w:val="26"/>
+          <w:szCs w:val="26"/>
+        </w:rPr>
+        <w:t>information was calculated from the training data . Using this information I then</w:t>
+      </w:r>
+      <w:r>
+        <w:rPr>
+          <w:rFonts w:ascii="Baskerville" w:hAnsi="Baskerville"/>
+          <w:color w:val="000000"/>
+          <w:sz w:val="26"/>
+          <w:szCs w:val="26"/>
+        </w:rPr>
+        <w:br/>
+        <w:t>randomly assigned the classes to the test data samples and obtained the following results</w:t>
+      </w:r>
+    </w:p>
+    <w:p>
+      <w:pPr>
+        <w:jc w:val="center"/>
+        <w:rPr>
           <w:rFonts w:ascii="Baskerville" w:hAnsi="Baskerville" w:hint="eastAsia"/>
           <w:color w:val="000000"/>
           <w:sz w:val="26"/>
@@ -1639,263 +1876,128 @@
       </w:pPr>
       <w:r>
         <w:rPr>
-          <w:rFonts w:ascii="Baskerville" w:hAnsi="Baskerville"/>
-          <w:color w:val="000000"/>
-          <w:sz w:val="26"/>
-          <w:szCs w:val="26"/>
-        </w:rPr>
-        <w:t>The random assignment classifier assigns classes to samples using randomization without</w:t>
-      </w:r>
-      <w:r>
-        <w:rPr>
-          <w:rFonts w:ascii="Baskerville" w:hAnsi="Baskerville"/>
-          <w:color w:val="000000"/>
-          <w:sz w:val="26"/>
-          <w:szCs w:val="26"/>
-        </w:rPr>
-        <w:br/>
-        <w:t>any criterion or probabilistic models. In this problem I have implemented random class</w:t>
-      </w:r>
-      <w:r>
-        <w:rPr>
-          <w:rFonts w:ascii="Baskerville" w:hAnsi="Baskerville"/>
-          <w:color w:val="000000"/>
-          <w:sz w:val="26"/>
-          <w:szCs w:val="26"/>
-        </w:rPr>
-        <w:br/>
-        <w:t>assignment with prior information also where the classes assigned to the samples are</w:t>
-      </w:r>
-      <w:r>
-        <w:rPr>
-          <w:rFonts w:ascii="Baskerville" w:hAnsi="Baskerville"/>
-          <w:color w:val="000000"/>
-          <w:sz w:val="26"/>
-          <w:szCs w:val="26"/>
-        </w:rPr>
-        <w:br/>
-        <w:t>randomized but this randomization is controlled by the class probability .I have</w:t>
-      </w:r>
-      <w:r>
-        <w:rPr>
-          <w:rFonts w:ascii="Baskerville" w:hAnsi="Baskerville"/>
-          <w:color w:val="000000"/>
-          <w:sz w:val="26"/>
-          <w:szCs w:val="26"/>
-        </w:rPr>
-        <w:br/>
-        <w:t xml:space="preserve">implemented random class assignment using the </w:t>
-      </w:r>
-      <w:r>
-        <w:rPr>
-          <w:rFonts w:ascii="Baskerville" w:hAnsi="Baskerville"/>
-          <w:color w:val="000000"/>
-          <w:sz w:val="26"/>
-          <w:szCs w:val="26"/>
-          <w:u w:val="single"/>
-        </w:rPr>
-        <w:t>randi()</w:t>
-      </w:r>
-      <w:r>
-        <w:rPr>
-          <w:rFonts w:ascii="Baskerville" w:hAnsi="Baskerville"/>
-          <w:color w:val="000000"/>
-          <w:sz w:val="26"/>
-          <w:szCs w:val="26"/>
-        </w:rPr>
-        <w:t xml:space="preserve"> function in </w:t>
-      </w:r>
-      <w:r>
-        <w:rPr>
-          <w:rFonts w:ascii="Baskerville" w:hAnsi="Baskerville"/>
-          <w:color w:val="000000"/>
-          <w:sz w:val="26"/>
-          <w:szCs w:val="26"/>
-        </w:rPr>
-        <w:t>Python</w:t>
-      </w:r>
-      <w:r>
-        <w:rPr>
-          <w:rFonts w:ascii="Baskerville" w:hAnsi="Baskerville"/>
-          <w:color w:val="000000"/>
-          <w:sz w:val="26"/>
-          <w:szCs w:val="26"/>
-        </w:rPr>
-        <w:t xml:space="preserve"> and</w:t>
-      </w:r>
-      <w:r>
-        <w:rPr>
-          <w:rFonts w:ascii="Baskerville" w:hAnsi="Baskerville"/>
-          <w:color w:val="000000"/>
-          <w:sz w:val="26"/>
-          <w:szCs w:val="26"/>
-        </w:rPr>
-        <w:br/>
-        <w:t>assigned random numbers between 1-</w:t>
-      </w:r>
-      <w:r>
-        <w:rPr>
-          <w:rFonts w:ascii="Baskerville" w:hAnsi="Baskerville"/>
-          <w:color w:val="000000"/>
-          <w:sz w:val="26"/>
-          <w:szCs w:val="26"/>
-        </w:rPr>
-        <w:t>4</w:t>
-      </w:r>
-      <w:r>
-        <w:rPr>
-          <w:rFonts w:ascii="Baskerville" w:hAnsi="Baskerville"/>
-          <w:color w:val="000000"/>
-          <w:sz w:val="26"/>
-          <w:szCs w:val="26"/>
-        </w:rPr>
-        <w:t xml:space="preserve"> (</w:t>
-      </w:r>
-      <w:r>
-        <w:rPr>
-          <w:rFonts w:ascii="Baskerville" w:hAnsi="Baskerville"/>
-          <w:color w:val="000000"/>
-          <w:sz w:val="26"/>
-          <w:szCs w:val="26"/>
-        </w:rPr>
-        <w:t>4</w:t>
-      </w:r>
-      <w:r>
-        <w:rPr>
-          <w:rFonts w:ascii="Baskerville" w:hAnsi="Baskerville"/>
-          <w:color w:val="000000"/>
-          <w:sz w:val="26"/>
-          <w:szCs w:val="26"/>
-        </w:rPr>
-        <w:t xml:space="preserve"> class problem) to the </w:t>
-      </w:r>
-      <w:r>
-        <w:rPr>
-          <w:rFonts w:ascii="Baskerville" w:hAnsi="Baskerville"/>
-          <w:color w:val="000000"/>
-          <w:sz w:val="26"/>
-          <w:szCs w:val="26"/>
-        </w:rPr>
-        <w:t>1600</w:t>
-      </w:r>
-      <w:r>
-        <w:rPr>
-          <w:rFonts w:ascii="Baskerville" w:hAnsi="Baskerville"/>
-          <w:color w:val="000000"/>
-          <w:sz w:val="26"/>
-          <w:szCs w:val="26"/>
-        </w:rPr>
-        <w:t xml:space="preserve"> samples . Then I have</w:t>
-      </w:r>
-      <w:r>
-        <w:rPr>
-          <w:rFonts w:ascii="Baskerville" w:hAnsi="Baskerville"/>
-          <w:color w:val="000000"/>
-          <w:sz w:val="26"/>
-          <w:szCs w:val="26"/>
-        </w:rPr>
-        <w:br/>
-        <w:t>compared the randomly assigned classes to the actual class of the samples and calculated</w:t>
-      </w:r>
-      <w:r>
-        <w:rPr>
-          <w:rFonts w:ascii="Baskerville" w:hAnsi="Baskerville"/>
-          <w:color w:val="000000"/>
-          <w:sz w:val="26"/>
-          <w:szCs w:val="26"/>
-        </w:rPr>
-        <w:br/>
-        <w:t>the percentage error in classification . For the second part I have calculated the</w:t>
-      </w:r>
-      <w:r>
-        <w:rPr>
-          <w:rFonts w:ascii="Baskerville" w:hAnsi="Baskerville"/>
-          <w:color w:val="000000"/>
-          <w:sz w:val="26"/>
-          <w:szCs w:val="26"/>
-        </w:rPr>
-        <w:br/>
-        <w:t>probability of each class which gives us the class priors. The probability was calculated as</w:t>
-      </w:r>
-      <w:r>
-        <w:rPr>
-          <w:rFonts w:ascii="Baskerville" w:hAnsi="Baskerville"/>
-          <w:color w:val="000000"/>
-          <w:sz w:val="26"/>
-          <w:szCs w:val="26"/>
-        </w:rPr>
-        <w:br/>
-        <w:t>the ratio of frequency of each class to the total number of samples. The class prior</w:t>
-      </w:r>
-      <w:r>
-        <w:br/>
-      </w:r>
-      <w:r>
-        <w:rPr>
-          <w:rFonts w:ascii="Baskerville" w:hAnsi="Baskerville"/>
-          <w:color w:val="000000"/>
-          <w:sz w:val="26"/>
-          <w:szCs w:val="26"/>
-        </w:rPr>
-        <w:t>information was calculated from the training data . Using this information I then</w:t>
-      </w:r>
-      <w:r>
-        <w:rPr>
-          <w:rFonts w:ascii="Baskerville" w:hAnsi="Baskerville"/>
-          <w:color w:val="000000"/>
-          <w:sz w:val="26"/>
-          <w:szCs w:val="26"/>
-        </w:rPr>
-        <w:br/>
-        <w:t>randomly assigned the classes to the test data samples and obtained the following results</w:t>
-      </w:r>
-      <w:r>
-        <w:rPr>
-          <w:rFonts w:ascii="Baskerville" w:hAnsi="Baskerville"/>
-          <w:color w:val="000000"/>
-          <w:sz w:val="26"/>
-          <w:szCs w:val="26"/>
-        </w:rPr>
-        <w:br/>
-      </w:r>
-      <w:r>
-        <w:rPr>
-          <w:rFonts w:ascii="Baskerville" w:hAnsi="Baskerville"/>
-          <w:color w:val="000000"/>
-          <w:sz w:val="26"/>
-          <w:szCs w:val="26"/>
-          <w:u w:val="single"/>
-        </w:rPr>
-        <w:t>as</w:t>
-      </w:r>
-      <w:r>
-        <w:rPr>
-          <w:rFonts w:ascii="Baskerville" w:hAnsi="Baskerville"/>
-          <w:color w:val="000000"/>
-          <w:sz w:val="26"/>
-          <w:szCs w:val="26"/>
-          <w:u w:val="single"/>
-        </w:rPr>
-        <w:t xml:space="preserve"> </w:t>
-      </w:r>
-      <w:r>
-        <w:rPr>
-          <w:rFonts w:ascii="Baskerville" w:hAnsi="Baskerville"/>
-          <w:color w:val="000000"/>
-          <w:sz w:val="26"/>
-          <w:szCs w:val="26"/>
-          <w:u w:val="single"/>
-        </w:rPr>
-        <w:t>shown below :</w:t>
-      </w:r>
-      <w:r>
-        <w:rPr>
-          <w:rFonts w:ascii="Baskerville" w:hAnsi="Baskerville"/>
-          <w:color w:val="000000"/>
-          <w:sz w:val="26"/>
-          <w:szCs w:val="26"/>
-        </w:rPr>
-        <w:t xml:space="preserve"> </w:t>
+          <w:noProof/>
+        </w:rPr>
+        <w:lastRenderedPageBreak/>
+        <w:drawing>
+          <wp:inline distT="0" distB="0" distL="0" distR="0" wp14:anchorId="47246517" wp14:editId="4604F08C">
+            <wp:extent cx="4791075" cy="1381125"/>
+            <wp:effectExtent l="0" t="0" r="9525" b="9525"/>
+            <wp:docPr id="5" name="Picture 5"/>
+            <wp:cNvGraphicFramePr>
+              <a:graphicFrameLocks xmlns:a="http://schemas.openxmlformats.org/drawingml/2006/main" noChangeAspect="1"/>
+            </wp:cNvGraphicFramePr>
+            <a:graphic xmlns:a="http://schemas.openxmlformats.org/drawingml/2006/main">
+              <a:graphicData uri="http://schemas.openxmlformats.org/drawingml/2006/picture">
+                <pic:pic xmlns:pic="http://schemas.openxmlformats.org/drawingml/2006/picture">
+                  <pic:nvPicPr>
+                    <pic:cNvPr id="1" name=""/>
+                    <pic:cNvPicPr/>
+                  </pic:nvPicPr>
+                  <pic:blipFill>
+                    <a:blip r:embed="rId5"/>
+                    <a:stretch>
+                      <a:fillRect/>
+                    </a:stretch>
+                  </pic:blipFill>
+                  <pic:spPr>
+                    <a:xfrm>
+                      <a:off x="0" y="0"/>
+                      <a:ext cx="4791075" cy="1381125"/>
+                    </a:xfrm>
+                    <a:prstGeom prst="rect">
+                      <a:avLst/>
+                    </a:prstGeom>
+                  </pic:spPr>
+                </pic:pic>
+              </a:graphicData>
+            </a:graphic>
+          </wp:inline>
+        </w:drawing>
+      </w:r>
+      <w:r>
+        <w:rPr>
+          <w:rFonts w:ascii="Baskerville" w:hAnsi="Baskerville"/>
+          <w:color w:val="000000"/>
+          <w:sz w:val="26"/>
+          <w:szCs w:val="26"/>
+        </w:rPr>
+        <w:br/>
+      </w:r>
+      <w:r>
+        <w:rPr>
+          <w:noProof/>
+        </w:rPr>
+        <w:drawing>
+          <wp:inline distT="0" distB="0" distL="0" distR="0" wp14:anchorId="0D8592BC" wp14:editId="6A8CEA9F">
+            <wp:extent cx="5943600" cy="588010"/>
+            <wp:effectExtent l="0" t="0" r="0" b="2540"/>
+            <wp:docPr id="4" name="Picture 4"/>
+            <wp:cNvGraphicFramePr>
+              <a:graphicFrameLocks xmlns:a="http://schemas.openxmlformats.org/drawingml/2006/main" noChangeAspect="1"/>
+            </wp:cNvGraphicFramePr>
+            <a:graphic xmlns:a="http://schemas.openxmlformats.org/drawingml/2006/main">
+              <a:graphicData uri="http://schemas.openxmlformats.org/drawingml/2006/picture">
+                <pic:pic xmlns:pic="http://schemas.openxmlformats.org/drawingml/2006/picture">
+                  <pic:nvPicPr>
+                    <pic:cNvPr id="1" name=""/>
+                    <pic:cNvPicPr/>
+                  </pic:nvPicPr>
+                  <pic:blipFill>
+                    <a:blip r:embed="rId6"/>
+                    <a:stretch>
+                      <a:fillRect/>
+                    </a:stretch>
+                  </pic:blipFill>
+                  <pic:spPr>
+                    <a:xfrm>
+                      <a:off x="0" y="0"/>
+                      <a:ext cx="5943600" cy="588010"/>
+                    </a:xfrm>
+                    <a:prstGeom prst="rect">
+                      <a:avLst/>
+                    </a:prstGeom>
+                  </pic:spPr>
+                </pic:pic>
+              </a:graphicData>
+            </a:graphic>
+          </wp:inline>
+        </w:drawing>
+      </w:r>
+    </w:p>
+    <w:p>
+      <w:pPr>
+        <w:jc w:val="both"/>
+        <w:rPr>
+          <w:sz w:val="24"/>
+          <w:szCs w:val="24"/>
+        </w:rPr>
+      </w:pPr>
+    </w:p>
+    <w:p>
+      <w:pPr>
+        <w:jc w:val="both"/>
+        <w:rPr>
+          <w:b/>
+          <w:sz w:val="24"/>
+          <w:szCs w:val="24"/>
+        </w:rPr>
+      </w:pPr>
+      <w:r>
+        <w:rPr>
+          <w:b/>
+          <w:sz w:val="24"/>
+          <w:szCs w:val="24"/>
+        </w:rPr>
+        <w:t>Baseline</w:t>
+      </w:r>
+      <w:r>
+        <w:rPr>
+          <w:b/>
+          <w:sz w:val="24"/>
+          <w:szCs w:val="24"/>
+        </w:rPr>
+        <w:t xml:space="preserve"> Classfier:</w:t>
       </w:r>
     </w:p>
     <w:p>
@@ -1908,114 +2010,32 @@
           <w:szCs w:val="26"/>
         </w:rPr>
       </w:pPr>
-    </w:p>
-    <w:p>
-      <w:pPr>
-        <w:jc w:val="both"/>
-        <w:rPr>
-          <w:sz w:val="24"/>
-          <w:szCs w:val="24"/>
-        </w:rPr>
-      </w:pPr>
-      <w:r>
-        <w:rPr>
-          <w:rFonts w:ascii="Baskerville" w:hAnsi="Baskerville"/>
-          <w:color w:val="000000"/>
-          <w:sz w:val="26"/>
-          <w:szCs w:val="26"/>
-        </w:rPr>
-        <w:t>The percentage error varies</w:t>
-      </w:r>
-      <w:r>
-        <w:rPr>
-          <w:rFonts w:ascii="Baskerville" w:hAnsi="Baskerville"/>
-          <w:color w:val="000000"/>
-          <w:sz w:val="26"/>
-          <w:szCs w:val="26"/>
-        </w:rPr>
-        <w:t xml:space="preserve"> </w:t>
-      </w:r>
-      <w:r>
-        <w:rPr>
-          <w:rFonts w:ascii="Baskerville" w:hAnsi="Baskerville"/>
-          <w:color w:val="000000"/>
-          <w:sz w:val="26"/>
-          <w:szCs w:val="26"/>
-        </w:rPr>
-        <w:t>every time we run this code as we are randomly assigning classes which changes each time</w:t>
-      </w:r>
-      <w:r>
-        <w:rPr>
-          <w:rFonts w:ascii="Baskerville" w:hAnsi="Baskerville"/>
-          <w:color w:val="000000"/>
-          <w:sz w:val="26"/>
-          <w:szCs w:val="26"/>
-        </w:rPr>
-        <w:t xml:space="preserve"> </w:t>
-      </w:r>
-      <w:r>
-        <w:rPr>
-          <w:rFonts w:ascii="Baskerville" w:hAnsi="Baskerville"/>
-          <w:color w:val="000000"/>
-          <w:sz w:val="26"/>
-          <w:szCs w:val="26"/>
-        </w:rPr>
-        <w:t>giving varying misclassification errors.</w:t>
-      </w:r>
-    </w:p>
-    <w:p>
-      <w:pPr>
-        <w:jc w:val="both"/>
-        <w:rPr>
-          <w:sz w:val="24"/>
-          <w:szCs w:val="24"/>
-        </w:rPr>
-      </w:pPr>
-    </w:p>
-    <w:p>
-      <w:pPr>
-        <w:jc w:val="both"/>
-        <w:rPr>
-          <w:b/>
-          <w:sz w:val="24"/>
-          <w:szCs w:val="24"/>
-        </w:rPr>
-      </w:pPr>
-      <w:r>
-        <w:rPr>
-          <w:b/>
-          <w:sz w:val="24"/>
-          <w:szCs w:val="24"/>
-        </w:rPr>
-        <w:t>Baseline</w:t>
-      </w:r>
-      <w:r>
-        <w:rPr>
-          <w:b/>
-          <w:sz w:val="24"/>
-          <w:szCs w:val="24"/>
-        </w:rPr>
-        <w:t xml:space="preserve"> Classfier:</w:t>
-      </w:r>
-    </w:p>
-    <w:p>
-      <w:pPr>
-        <w:jc w:val="both"/>
-        <w:rPr>
-          <w:rFonts w:ascii="Baskerville" w:hAnsi="Baskerville" w:hint="eastAsia"/>
-          <w:color w:val="000000"/>
-          <w:sz w:val="26"/>
-          <w:szCs w:val="26"/>
-        </w:rPr>
-      </w:pPr>
-      <w:r>
-        <w:rPr>
-          <w:rFonts w:ascii="Baskerville" w:hAnsi="Baskerville"/>
-          <w:color w:val="000000"/>
-          <w:sz w:val="26"/>
-          <w:szCs w:val="26"/>
-        </w:rPr>
-        <w:t xml:space="preserve">In this project I have implemented </w:t>
+      <w:r>
+        <w:rPr>
+          <w:rFonts w:ascii="Baskerville" w:hAnsi="Baskerville"/>
+          <w:color w:val="000000"/>
+          <w:sz w:val="26"/>
+          <w:szCs w:val="26"/>
+        </w:rPr>
+        <w:t>In this project</w:t>
+      </w:r>
+      <w:r>
+        <w:rPr>
+          <w:rFonts w:ascii="Baskerville" w:hAnsi="Baskerville"/>
+          <w:color w:val="000000"/>
+          <w:sz w:val="26"/>
+          <w:szCs w:val="26"/>
+        </w:rPr>
+        <w:t>,</w:t>
+      </w:r>
+      <w:r>
+        <w:rPr>
+          <w:rFonts w:ascii="Baskerville" w:hAnsi="Baskerville"/>
+          <w:color w:val="000000"/>
+          <w:sz w:val="26"/>
+          <w:szCs w:val="26"/>
+        </w:rPr>
+        <w:t xml:space="preserve"> I have implemented </w:t>
       </w:r>
       <w:r>
         <w:rPr>
@@ -2634,6 +2654,137 @@
       <w:pPr>
         <w:jc w:val="both"/>
         <w:rPr>
+          <w:rFonts w:ascii="Baskerville" w:hAnsi="Baskerville"/>
+          <w:color w:val="000000"/>
+          <w:sz w:val="26"/>
+          <w:szCs w:val="26"/>
+          <w:u w:val="single"/>
+        </w:rPr>
+      </w:pPr>
+      <w:r>
+        <w:rPr>
+          <w:noProof/>
+        </w:rPr>
+        <w:drawing>
+          <wp:inline distT="0" distB="0" distL="0" distR="0" wp14:anchorId="7E1E3823" wp14:editId="1CFD63BA">
+            <wp:extent cx="5943600" cy="1704975"/>
+            <wp:effectExtent l="0" t="0" r="0" b="9525"/>
+            <wp:docPr id="6" name="Picture 6"/>
+            <wp:cNvGraphicFramePr>
+              <a:graphicFrameLocks xmlns:a="http://schemas.openxmlformats.org/drawingml/2006/main" noChangeAspect="1"/>
+            </wp:cNvGraphicFramePr>
+            <a:graphic xmlns:a="http://schemas.openxmlformats.org/drawingml/2006/main">
+              <a:graphicData uri="http://schemas.openxmlformats.org/drawingml/2006/picture">
+                <pic:pic xmlns:pic="http://schemas.openxmlformats.org/drawingml/2006/picture">
+                  <pic:nvPicPr>
+                    <pic:cNvPr id="1" name=""/>
+                    <pic:cNvPicPr/>
+                  </pic:nvPicPr>
+                  <pic:blipFill>
+                    <a:blip r:embed="rId7"/>
+                    <a:stretch>
+                      <a:fillRect/>
+                    </a:stretch>
+                  </pic:blipFill>
+                  <pic:spPr>
+                    <a:xfrm>
+                      <a:off x="0" y="0"/>
+                      <a:ext cx="5943600" cy="1704975"/>
+                    </a:xfrm>
+                    <a:prstGeom prst="rect">
+                      <a:avLst/>
+                    </a:prstGeom>
+                  </pic:spPr>
+                </pic:pic>
+              </a:graphicData>
+            </a:graphic>
+          </wp:inline>
+        </w:drawing>
+      </w:r>
+    </w:p>
+    <w:p>
+      <w:pPr>
+        <w:jc w:val="both"/>
+        <w:rPr>
+          <w:rFonts w:ascii="Baskerville" w:hAnsi="Baskerville"/>
+          <w:color w:val="000000"/>
+          <w:sz w:val="26"/>
+          <w:szCs w:val="26"/>
+          <w:u w:val="single"/>
+        </w:rPr>
+      </w:pPr>
+      <w:r>
+        <w:rPr>
+          <w:noProof/>
+        </w:rPr>
+        <w:drawing>
+          <wp:inline distT="0" distB="0" distL="0" distR="0" wp14:anchorId="478B5D3A" wp14:editId="1C592DA0">
+            <wp:extent cx="5943600" cy="417830"/>
+            <wp:effectExtent l="0" t="0" r="0" b="1270"/>
+            <wp:docPr id="7" name="Picture 7"/>
+            <wp:cNvGraphicFramePr>
+              <a:graphicFrameLocks xmlns:a="http://schemas.openxmlformats.org/drawingml/2006/main" noChangeAspect="1"/>
+            </wp:cNvGraphicFramePr>
+            <a:graphic xmlns:a="http://schemas.openxmlformats.org/drawingml/2006/main">
+              <a:graphicData uri="http://schemas.openxmlformats.org/drawingml/2006/picture">
+                <pic:pic xmlns:pic="http://schemas.openxmlformats.org/drawingml/2006/picture">
+                  <pic:nvPicPr>
+                    <pic:cNvPr id="1" name=""/>
+                    <pic:cNvPicPr/>
+                  </pic:nvPicPr>
+                  <pic:blipFill>
+                    <a:blip r:embed="rId8"/>
+                    <a:stretch>
+                      <a:fillRect/>
+                    </a:stretch>
+                  </pic:blipFill>
+                  <pic:spPr>
+                    <a:xfrm>
+                      <a:off x="0" y="0"/>
+                      <a:ext cx="5943600" cy="417830"/>
+                    </a:xfrm>
+                    <a:prstGeom prst="rect">
+                      <a:avLst/>
+                    </a:prstGeom>
+                  </pic:spPr>
+                </pic:pic>
+              </a:graphicData>
+            </a:graphic>
+          </wp:inline>
+        </w:drawing>
+      </w:r>
+    </w:p>
+    <w:p>
+      <w:pPr>
+        <w:jc w:val="both"/>
+        <w:rPr>
+          <w:b/>
+          <w:sz w:val="24"/>
+          <w:szCs w:val="24"/>
+        </w:rPr>
+      </w:pPr>
+      <w:r>
+        <w:rPr>
+          <w:b/>
+          <w:sz w:val="24"/>
+          <w:szCs w:val="24"/>
+        </w:rPr>
+        <w:lastRenderedPageBreak/>
+        <w:t>K-nearest neighbor(KNN) density based classfier</w:t>
+      </w:r>
+      <w:r>
+        <w:rPr>
+          <w:b/>
+          <w:sz w:val="24"/>
+          <w:szCs w:val="24"/>
+        </w:rPr>
+        <w:t>:</w:t>
+      </w:r>
+    </w:p>
+    <w:p>
+      <w:pPr>
+        <w:jc w:val="both"/>
+        <w:rPr>
           <w:rFonts w:ascii="Baskerville" w:hAnsi="Baskerville" w:hint="eastAsia"/>
           <w:color w:val="000000"/>
           <w:sz w:val="26"/>
@@ -2647,110 +2798,225 @@
           <w:color w:val="000000"/>
           <w:sz w:val="26"/>
           <w:szCs w:val="26"/>
+        </w:rPr>
+        <w:t>KNN classifier is a non-parametric statistical classifier that counts the k-nearest features to</w:t>
+      </w:r>
+      <w:r>
+        <w:rPr>
+          <w:rFonts w:ascii="Baskerville" w:hAnsi="Baskerville"/>
+          <w:color w:val="000000"/>
+          <w:sz w:val="26"/>
+          <w:szCs w:val="26"/>
+        </w:rPr>
+        <w:br/>
+        <w:t>determine the class of a sample</w:t>
+      </w:r>
+      <w:bookmarkStart w:id="0" w:name="_GoBack"/>
+      <w:bookmarkEnd w:id="0"/>
+    </w:p>
+    <w:p>
+      <w:pPr>
+        <w:jc w:val="both"/>
+        <w:rPr>
+          <w:b/>
+          <w:sz w:val="24"/>
+          <w:szCs w:val="24"/>
+        </w:rPr>
+      </w:pPr>
+      <w:r>
+        <w:rPr>
+          <w:b/>
+          <w:sz w:val="24"/>
+          <w:szCs w:val="24"/>
+        </w:rPr>
+        <w:t>Neural Network</w:t>
+      </w:r>
+      <w:r>
+        <w:rPr>
+          <w:b/>
+          <w:sz w:val="24"/>
+          <w:szCs w:val="24"/>
+        </w:rPr>
+        <w:t xml:space="preserve"> Classfier:</w:t>
+      </w:r>
+    </w:p>
+    <w:p>
+      <w:pPr>
+        <w:jc w:val="both"/>
+        <w:rPr>
+          <w:rFonts w:ascii="Baskerville" w:hAnsi="Baskerville" w:hint="eastAsia"/>
+          <w:color w:val="000000"/>
+          <w:sz w:val="26"/>
+          <w:szCs w:val="26"/>
+        </w:rPr>
+      </w:pPr>
+      <w:r>
+        <w:rPr>
+          <w:rFonts w:ascii="Baskerville" w:hAnsi="Baskerville"/>
+          <w:color w:val="000000"/>
+          <w:sz w:val="26"/>
+          <w:szCs w:val="26"/>
+        </w:rPr>
+        <w:t>The main structural feature of RegularNets is that all the neurons are connected to each other.</w:t>
+      </w:r>
+    </w:p>
+    <w:p>
+      <w:pPr>
+        <w:jc w:val="both"/>
+        <w:rPr>
+          <w:rFonts w:ascii="Baskerville" w:hAnsi="Baskerville"/>
+          <w:color w:val="000000"/>
+          <w:sz w:val="26"/>
+          <w:szCs w:val="26"/>
           <w:u w:val="single"/>
         </w:rPr>
-        <w:t>Figure</w:t>
-      </w:r>
-    </w:p>
-    <w:p>
-      <w:pPr>
-        <w:jc w:val="both"/>
-        <w:rPr>
-          <w:b/>
-          <w:sz w:val="24"/>
-          <w:szCs w:val="24"/>
-        </w:rPr>
-      </w:pPr>
-      <w:r>
-        <w:rPr>
-          <w:b/>
-          <w:sz w:val="24"/>
-          <w:szCs w:val="24"/>
-        </w:rPr>
-        <w:t>Perceptron Classfier:</w:t>
-      </w:r>
-    </w:p>
-    <w:p>
-      <w:pPr>
-        <w:jc w:val="both"/>
+      </w:pPr>
+      <w:r>
+        <w:rPr>
+          <w:noProof/>
+        </w:rPr>
+        <w:drawing>
+          <wp:inline distT="0" distB="0" distL="0" distR="0" wp14:anchorId="54744662" wp14:editId="177C2109">
+            <wp:extent cx="5943600" cy="3628390"/>
+            <wp:effectExtent l="0" t="0" r="0" b="0"/>
+            <wp:docPr id="8" name="Picture 8"/>
+            <wp:cNvGraphicFramePr>
+              <a:graphicFrameLocks xmlns:a="http://schemas.openxmlformats.org/drawingml/2006/main" noChangeAspect="1"/>
+            </wp:cNvGraphicFramePr>
+            <a:graphic xmlns:a="http://schemas.openxmlformats.org/drawingml/2006/main">
+              <a:graphicData uri="http://schemas.openxmlformats.org/drawingml/2006/picture">
+                <pic:pic xmlns:pic="http://schemas.openxmlformats.org/drawingml/2006/picture">
+                  <pic:nvPicPr>
+                    <pic:cNvPr id="1" name=""/>
+                    <pic:cNvPicPr/>
+                  </pic:nvPicPr>
+                  <pic:blipFill>
+                    <a:blip r:embed="rId9"/>
+                    <a:stretch>
+                      <a:fillRect/>
+                    </a:stretch>
+                  </pic:blipFill>
+                  <pic:spPr>
+                    <a:xfrm>
+                      <a:off x="0" y="0"/>
+                      <a:ext cx="5943600" cy="3628390"/>
+                    </a:xfrm>
+                    <a:prstGeom prst="rect">
+                      <a:avLst/>
+                    </a:prstGeom>
+                  </pic:spPr>
+                </pic:pic>
+              </a:graphicData>
+            </a:graphic>
+          </wp:inline>
+        </w:drawing>
+      </w:r>
+    </w:p>
+    <w:p>
+      <w:pPr>
+        <w:jc w:val="both"/>
+        <w:rPr>
+          <w:rFonts w:ascii="Baskerville" w:hAnsi="Baskerville"/>
+          <w:color w:val="000000"/>
+          <w:sz w:val="26"/>
+          <w:szCs w:val="26"/>
+          <w:u w:val="single"/>
+        </w:rPr>
+      </w:pPr>
+      <w:r>
         <w:rPr>
           <w:rFonts w:ascii="Baskerville" w:hAnsi="Baskerville" w:hint="eastAsia"/>
           <w:color w:val="000000"/>
           <w:sz w:val="26"/>
           <w:szCs w:val="26"/>
-        </w:rPr>
-      </w:pPr>
-      <w:r>
-        <w:rPr>
-          <w:rFonts w:ascii="Baskerville" w:hAnsi="Baskerville"/>
-          <w:color w:val="000000"/>
-          <w:sz w:val="26"/>
-          <w:szCs w:val="26"/>
-        </w:rPr>
-        <w:t>The perceptron is an algorithm for supervised classification of an input into one of</w:t>
-      </w:r>
-      <w:r>
-        <w:rPr>
-          <w:rFonts w:ascii="Baskerville" w:hAnsi="Baskerville"/>
-          <w:color w:val="000000"/>
-          <w:sz w:val="26"/>
-          <w:szCs w:val="26"/>
-        </w:rPr>
-        <w:br/>
-        <w:t>several possible non-binary outputs. It is a type of linear classifier, i.e. a classification</w:t>
-      </w:r>
-      <w:r>
-        <w:rPr>
-          <w:rFonts w:ascii="Baskerville" w:hAnsi="Baskerville"/>
-          <w:color w:val="000000"/>
-          <w:sz w:val="26"/>
-          <w:szCs w:val="26"/>
-        </w:rPr>
-        <w:br/>
-        <w:t>algorithm that makes its predictions based on a linear predictor function combining a set</w:t>
-      </w:r>
-      <w:r>
-        <w:rPr>
-          <w:rFonts w:ascii="Baskerville" w:hAnsi="Baskerville"/>
-          <w:color w:val="000000"/>
-          <w:sz w:val="26"/>
-          <w:szCs w:val="26"/>
-        </w:rPr>
-        <w:br/>
-        <w:t>of weights with the feature vector. The perceptron algorithm has been implemented using</w:t>
-      </w:r>
-      <w:r>
-        <w:rPr>
-          <w:rFonts w:ascii="Baskerville" w:hAnsi="Baskerville"/>
-          <w:color w:val="000000"/>
-          <w:sz w:val="26"/>
-          <w:szCs w:val="26"/>
-        </w:rPr>
-        <w:br/>
-        <w:t>the</w:t>
-      </w:r>
-      <w:r>
-        <w:rPr>
-          <w:rFonts w:ascii="Baskerville" w:hAnsi="Baskerville"/>
-          <w:color w:val="000000"/>
-          <w:sz w:val="26"/>
-          <w:szCs w:val="26"/>
-        </w:rPr>
-        <w:t xml:space="preserve"> tensorflow toolbox</w:t>
-      </w:r>
-      <w:r>
-        <w:rPr>
-          <w:rFonts w:ascii="Baskerville" w:hAnsi="Baskerville"/>
-          <w:color w:val="000000"/>
-          <w:sz w:val="26"/>
-          <w:szCs w:val="26"/>
-        </w:rPr>
-        <w:t>.</w:t>
-      </w:r>
-    </w:p>
-    <w:p>
-      <w:pPr>
-        <w:jc w:val="both"/>
+          <w:u w:val="single"/>
+        </w:rPr>
+        <w:t>I</w:t>
+      </w:r>
+      <w:r>
+        <w:rPr>
+          <w:rFonts w:ascii="Baskerville" w:hAnsi="Baskerville"/>
+          <w:color w:val="000000"/>
+          <w:sz w:val="26"/>
+          <w:szCs w:val="26"/>
+          <w:u w:val="single"/>
+        </w:rPr>
+        <w:t>n training, 1</w:t>
+      </w:r>
+      <w:r>
+        <w:rPr>
+          <w:rFonts w:ascii="Baskerville" w:hAnsi="Baskerville"/>
+          <w:color w:val="000000"/>
+          <w:sz w:val="26"/>
+          <w:szCs w:val="26"/>
+          <w:u w:val="single"/>
+          <w:vertAlign w:val="superscript"/>
+        </w:rPr>
+        <w:t>st</w:t>
+      </w:r>
+      <w:r>
+        <w:rPr>
+          <w:rFonts w:ascii="Baskerville" w:hAnsi="Baskerville"/>
+          <w:color w:val="000000"/>
+          <w:sz w:val="26"/>
+          <w:szCs w:val="26"/>
+          <w:u w:val="single"/>
+        </w:rPr>
+        <w:t xml:space="preserve"> layer has 7 neutron, 2</w:t>
+      </w:r>
+      <w:r>
+        <w:rPr>
+          <w:rFonts w:ascii="Baskerville" w:hAnsi="Baskerville"/>
+          <w:color w:val="000000"/>
+          <w:sz w:val="26"/>
+          <w:szCs w:val="26"/>
+          <w:u w:val="single"/>
+          <w:vertAlign w:val="superscript"/>
+        </w:rPr>
+        <w:t>nd</w:t>
+      </w:r>
+      <w:r>
+        <w:rPr>
+          <w:rFonts w:ascii="Baskerville" w:hAnsi="Baskerville"/>
+          <w:color w:val="000000"/>
+          <w:sz w:val="26"/>
+          <w:szCs w:val="26"/>
+          <w:u w:val="single"/>
+        </w:rPr>
+        <w:t xml:space="preserve"> layer has 32 nenutron, 3</w:t>
+      </w:r>
+      <w:r>
+        <w:rPr>
+          <w:rFonts w:ascii="Baskerville" w:hAnsi="Baskerville"/>
+          <w:color w:val="000000"/>
+          <w:sz w:val="26"/>
+          <w:szCs w:val="26"/>
+          <w:u w:val="single"/>
+          <w:vertAlign w:val="superscript"/>
+        </w:rPr>
+        <w:t>rd</w:t>
+      </w:r>
+      <w:r>
+        <w:rPr>
+          <w:rFonts w:ascii="Baskerville" w:hAnsi="Baskerville"/>
+          <w:color w:val="000000"/>
+          <w:sz w:val="26"/>
+          <w:szCs w:val="26"/>
+          <w:u w:val="single"/>
+        </w:rPr>
+        <w:t xml:space="preserve"> layer has 4 neutron with softmax</w:t>
+      </w:r>
+      <w:r>
+        <w:rPr>
+          <w:rFonts w:ascii="Baskerville" w:hAnsi="Baskerville"/>
+          <w:color w:val="000000"/>
+          <w:sz w:val="26"/>
+          <w:szCs w:val="26"/>
+          <w:u w:val="single"/>
+        </w:rPr>
+        <w:t xml:space="preserve">. </w:t>
+      </w:r>
+      <w:r>
         <w:rPr>
           <w:rFonts w:ascii="Baskerville" w:hAnsi="Baskerville" w:hint="eastAsia"/>
           <w:color w:val="000000"/>
@@ -2758,7 +3024,8 @@
           <w:szCs w:val="26"/>
           <w:u w:val="single"/>
         </w:rPr>
-      </w:pPr>
+        <w:t>A</w:t>
+      </w:r>
       <w:r>
         <w:rPr>
           <w:rFonts w:ascii="Baskerville" w:hAnsi="Baskerville"/>
@@ -2767,7 +3034,59 @@
           <w:szCs w:val="26"/>
           <w:u w:val="single"/>
         </w:rPr>
-        <w:t>Figure</w:t>
+        <w:t>nd optimizer is based on RMSPro optimizer, and loss function is based on categorial cross entropy funciton,</w:t>
+      </w:r>
+    </w:p>
+    <w:p>
+      <w:pPr>
+        <w:jc w:val="center"/>
+        <w:rPr>
+          <w:rFonts w:ascii="Baskerville" w:hAnsi="Baskerville"/>
+          <w:color w:val="000000"/>
+          <w:sz w:val="26"/>
+          <w:szCs w:val="26"/>
+          <w:u w:val="single"/>
+        </w:rPr>
+      </w:pPr>
+      <w:r>
+        <w:rPr>
+          <w:noProof/>
+        </w:rPr>
+        <w:drawing>
+          <wp:inline distT="0" distB="0" distL="0" distR="0" wp14:anchorId="6157D3C1" wp14:editId="2D347A20">
+            <wp:extent cx="5514975" cy="1485900"/>
+            <wp:effectExtent l="0" t="0" r="9525" b="0"/>
+            <wp:docPr id="9" name="Picture 9"/>
+            <wp:cNvGraphicFramePr>
+              <a:graphicFrameLocks xmlns:a="http://schemas.openxmlformats.org/drawingml/2006/main" noChangeAspect="1"/>
+            </wp:cNvGraphicFramePr>
+            <a:graphic xmlns:a="http://schemas.openxmlformats.org/drawingml/2006/main">
+              <a:graphicData uri="http://schemas.openxmlformats.org/drawingml/2006/picture">
+                <pic:pic xmlns:pic="http://schemas.openxmlformats.org/drawingml/2006/picture">
+                  <pic:nvPicPr>
+                    <pic:cNvPr id="1" name=""/>
+                    <pic:cNvPicPr/>
+                  </pic:nvPicPr>
+                  <pic:blipFill>
+                    <a:blip r:embed="rId10"/>
+                    <a:stretch>
+                      <a:fillRect/>
+                    </a:stretch>
+                  </pic:blipFill>
+                  <pic:spPr>
+                    <a:xfrm>
+                      <a:off x="0" y="0"/>
+                      <a:ext cx="5514975" cy="1485900"/>
+                    </a:xfrm>
+                    <a:prstGeom prst="rect">
+                      <a:avLst/>
+                    </a:prstGeom>
+                  </pic:spPr>
+                </pic:pic>
+              </a:graphicData>
+            </a:graphic>
+          </wp:inline>
+        </w:drawing>
       </w:r>
     </w:p>
     <w:p>
@@ -2781,6 +3100,47 @@
           <w:u w:val="single"/>
         </w:rPr>
       </w:pPr>
+      <w:r>
+        <w:rPr>
+          <w:noProof/>
+        </w:rPr>
+        <w:lastRenderedPageBreak/>
+        <w:drawing>
+          <wp:inline distT="0" distB="0" distL="0" distR="0" wp14:anchorId="2C8BB7D4" wp14:editId="793B76DD">
+            <wp:extent cx="5943600" cy="2261870"/>
+            <wp:effectExtent l="0" t="0" r="0" b="5080"/>
+            <wp:docPr id="10" name="Picture 10"/>
+            <wp:cNvGraphicFramePr>
+              <a:graphicFrameLocks xmlns:a="http://schemas.openxmlformats.org/drawingml/2006/main" noChangeAspect="1"/>
+            </wp:cNvGraphicFramePr>
+            <a:graphic xmlns:a="http://schemas.openxmlformats.org/drawingml/2006/main">
+              <a:graphicData uri="http://schemas.openxmlformats.org/drawingml/2006/picture">
+                <pic:pic xmlns:pic="http://schemas.openxmlformats.org/drawingml/2006/picture">
+                  <pic:nvPicPr>
+                    <pic:cNvPr id="1" name=""/>
+                    <pic:cNvPicPr/>
+                  </pic:nvPicPr>
+                  <pic:blipFill>
+                    <a:blip r:embed="rId11"/>
+                    <a:stretch>
+                      <a:fillRect/>
+                    </a:stretch>
+                  </pic:blipFill>
+                  <pic:spPr>
+                    <a:xfrm>
+                      <a:off x="0" y="0"/>
+                      <a:ext cx="5943600" cy="2261870"/>
+                    </a:xfrm>
+                    <a:prstGeom prst="rect">
+                      <a:avLst/>
+                    </a:prstGeom>
+                  </pic:spPr>
+                </pic:pic>
+              </a:graphicData>
+            </a:graphic>
+          </wp:inline>
+        </w:drawing>
+      </w:r>
     </w:p>
     <w:p>
       <w:pPr>
@@ -2875,15 +3235,6 @@
           <w:szCs w:val="26"/>
         </w:rPr>
         <w:br/>
-      </w:r>
-      <w:r>
-        <w:rPr>
-          <w:rFonts w:ascii="Baskerville" w:hAnsi="Baskerville"/>
-          <w:color w:val="000000"/>
-          <w:sz w:val="26"/>
-          <w:szCs w:val="26"/>
-        </w:rPr>
-        <w:lastRenderedPageBreak/>
         <w:t>variables). The goal of SVM is to produce a model (based on the training data) which</w:t>
       </w:r>
       <w:r>
@@ -3066,7 +3417,7 @@
                     <pic:cNvPicPr/>
                   </pic:nvPicPr>
                   <pic:blipFill>
-                    <a:blip r:embed="rId5"/>
+                    <a:blip r:embed="rId12"/>
                     <a:stretch>
                       <a:fillRect/>
                     </a:stretch>
@@ -3136,7 +3487,7 @@
                     <pic:cNvPicPr/>
                   </pic:nvPicPr>
                   <pic:blipFill>
-                    <a:blip r:embed="rId6"/>
+                    <a:blip r:embed="rId13"/>
                     <a:stretch>
                       <a:fillRect/>
                     </a:stretch>
@@ -3455,15 +3806,6 @@
           <w:szCs w:val="26"/>
         </w:rPr>
         <w:br/>
-      </w:r>
-      <w:r>
-        <w:rPr>
-          <w:rFonts w:ascii="Baskerville" w:hAnsi="Baskerville"/>
-          <w:color w:val="000000"/>
-          <w:sz w:val="26"/>
-          <w:szCs w:val="26"/>
-        </w:rPr>
-        <w:lastRenderedPageBreak/>
         <w:t>Comparing the feature dimension reduction results , we can see that the Principal</w:t>
       </w:r>
       <w:r>
@@ -3588,8 +3930,6 @@
         </w:rPr>
         <w:t>PYTHON</w:t>
       </w:r>
-      <w:bookmarkStart w:id="0" w:name="_GoBack"/>
-      <w:bookmarkEnd w:id="0"/>
       <w:r>
         <w:rPr>
           <w:b/>

</xml_diff>

<commit_message>
[add] Stochastic Gradient Descent
</commit_message>
<xml_diff>
--- a/report.docx
+++ b/report.docx
@@ -2785,7 +2785,37 @@
       <w:pPr>
         <w:jc w:val="both"/>
         <w:rPr>
-          <w:rFonts w:ascii="Baskerville" w:hAnsi="Baskerville" w:hint="eastAsia"/>
+          <w:rFonts w:ascii="Baskerville" w:hAnsi="Baskerville"/>
+          <w:color w:val="000000"/>
+          <w:sz w:val="26"/>
+          <w:szCs w:val="26"/>
+        </w:rPr>
+      </w:pPr>
+      <w:r>
+        <w:rPr>
+          <w:rFonts w:ascii="Baskerville" w:hAnsi="Baskerville"/>
+          <w:color w:val="000000"/>
+          <w:sz w:val="26"/>
+          <w:szCs w:val="26"/>
+        </w:rPr>
+        <w:t>KNN classifier is a non-parametric statistical classifier that counts the k-nearest features to</w:t>
+      </w:r>
+      <w:r>
+        <w:rPr>
+          <w:rFonts w:ascii="Baskerville" w:hAnsi="Baskerville"/>
+          <w:color w:val="000000"/>
+          <w:sz w:val="26"/>
+          <w:szCs w:val="26"/>
+        </w:rPr>
+        <w:br/>
+        <w:t>determine the class of a sample</w:t>
+      </w:r>
+    </w:p>
+    <w:p>
+      <w:pPr>
+        <w:jc w:val="both"/>
+        <w:rPr>
+          <w:rFonts w:ascii="Baskerville" w:hAnsi="Baskerville"/>
           <w:color w:val="000000"/>
           <w:sz w:val="26"/>
           <w:szCs w:val="26"/>
@@ -2794,92 +2824,13 @@
       </w:pPr>
       <w:r>
         <w:rPr>
-          <w:rFonts w:ascii="Baskerville" w:hAnsi="Baskerville"/>
-          <w:color w:val="000000"/>
-          <w:sz w:val="26"/>
-          <w:szCs w:val="26"/>
-        </w:rPr>
-        <w:t>KNN classifier is a non-parametric statistical classifier that counts the k-nearest features to</w:t>
-      </w:r>
-      <w:r>
-        <w:rPr>
-          <w:rFonts w:ascii="Baskerville" w:hAnsi="Baskerville"/>
-          <w:color w:val="000000"/>
-          <w:sz w:val="26"/>
-          <w:szCs w:val="26"/>
-        </w:rPr>
-        <w:br/>
-        <w:t>determine the class of a sample</w:t>
-      </w:r>
-      <w:bookmarkStart w:id="0" w:name="_GoBack"/>
-      <w:bookmarkEnd w:id="0"/>
-    </w:p>
-    <w:p>
-      <w:pPr>
-        <w:jc w:val="both"/>
-        <w:rPr>
-          <w:b/>
-          <w:sz w:val="24"/>
-          <w:szCs w:val="24"/>
-        </w:rPr>
-      </w:pPr>
-      <w:r>
-        <w:rPr>
-          <w:b/>
-          <w:sz w:val="24"/>
-          <w:szCs w:val="24"/>
-        </w:rPr>
-        <w:t>Neural Network</w:t>
-      </w:r>
-      <w:r>
-        <w:rPr>
-          <w:b/>
-          <w:sz w:val="24"/>
-          <w:szCs w:val="24"/>
-        </w:rPr>
-        <w:t xml:space="preserve"> Classfier:</w:t>
-      </w:r>
-    </w:p>
-    <w:p>
-      <w:pPr>
-        <w:jc w:val="both"/>
-        <w:rPr>
-          <w:rFonts w:ascii="Baskerville" w:hAnsi="Baskerville" w:hint="eastAsia"/>
-          <w:color w:val="000000"/>
-          <w:sz w:val="26"/>
-          <w:szCs w:val="26"/>
-        </w:rPr>
-      </w:pPr>
-      <w:r>
-        <w:rPr>
-          <w:rFonts w:ascii="Baskerville" w:hAnsi="Baskerville"/>
-          <w:color w:val="000000"/>
-          <w:sz w:val="26"/>
-          <w:szCs w:val="26"/>
-        </w:rPr>
-        <w:t>The main structural feature of RegularNets is that all the neurons are connected to each other.</w:t>
-      </w:r>
-    </w:p>
-    <w:p>
-      <w:pPr>
-        <w:jc w:val="both"/>
-        <w:rPr>
-          <w:rFonts w:ascii="Baskerville" w:hAnsi="Baskerville"/>
-          <w:color w:val="000000"/>
-          <w:sz w:val="26"/>
-          <w:szCs w:val="26"/>
-          <w:u w:val="single"/>
-        </w:rPr>
-      </w:pPr>
-      <w:r>
-        <w:rPr>
           <w:noProof/>
         </w:rPr>
         <w:drawing>
-          <wp:inline distT="0" distB="0" distL="0" distR="0" wp14:anchorId="54744662" wp14:editId="177C2109">
-            <wp:extent cx="5943600" cy="3628390"/>
-            <wp:effectExtent l="0" t="0" r="0" b="0"/>
-            <wp:docPr id="8" name="Picture 8"/>
+          <wp:inline distT="0" distB="0" distL="0" distR="0" wp14:anchorId="5482A675" wp14:editId="147DAC8C">
+            <wp:extent cx="5943600" cy="1706245"/>
+            <wp:effectExtent l="0" t="0" r="0" b="8255"/>
+            <wp:docPr id="11" name="Picture 11"/>
             <wp:cNvGraphicFramePr>
               <a:graphicFrameLocks xmlns:a="http://schemas.openxmlformats.org/drawingml/2006/main" noChangeAspect="1"/>
             </wp:cNvGraphicFramePr>
@@ -2899,7 +2850,7 @@
                   <pic:spPr>
                     <a:xfrm>
                       <a:off x="0" y="0"/>
-                      <a:ext cx="5943600" cy="3628390"/>
+                      <a:ext cx="5943600" cy="1706245"/>
                     </a:xfrm>
                     <a:prstGeom prst="rect">
                       <a:avLst/>
@@ -2916,7 +2867,7 @@
       <w:pPr>
         <w:jc w:val="both"/>
         <w:rPr>
-          <w:rFonts w:ascii="Baskerville" w:hAnsi="Baskerville"/>
+          <w:rFonts w:ascii="Baskerville" w:hAnsi="Baskerville" w:hint="eastAsia"/>
           <w:color w:val="000000"/>
           <w:sz w:val="26"/>
           <w:szCs w:val="26"/>
@@ -2925,138 +2876,13 @@
       </w:pPr>
       <w:r>
         <w:rPr>
-          <w:rFonts w:ascii="Baskerville" w:hAnsi="Baskerville" w:hint="eastAsia"/>
-          <w:color w:val="000000"/>
-          <w:sz w:val="26"/>
-          <w:szCs w:val="26"/>
-          <w:u w:val="single"/>
-        </w:rPr>
-        <w:t>I</w:t>
-      </w:r>
-      <w:r>
-        <w:rPr>
-          <w:rFonts w:ascii="Baskerville" w:hAnsi="Baskerville"/>
-          <w:color w:val="000000"/>
-          <w:sz w:val="26"/>
-          <w:szCs w:val="26"/>
-          <w:u w:val="single"/>
-        </w:rPr>
-        <w:t>n training, 1</w:t>
-      </w:r>
-      <w:r>
-        <w:rPr>
-          <w:rFonts w:ascii="Baskerville" w:hAnsi="Baskerville"/>
-          <w:color w:val="000000"/>
-          <w:sz w:val="26"/>
-          <w:szCs w:val="26"/>
-          <w:u w:val="single"/>
-          <w:vertAlign w:val="superscript"/>
-        </w:rPr>
-        <w:t>st</w:t>
-      </w:r>
-      <w:r>
-        <w:rPr>
-          <w:rFonts w:ascii="Baskerville" w:hAnsi="Baskerville"/>
-          <w:color w:val="000000"/>
-          <w:sz w:val="26"/>
-          <w:szCs w:val="26"/>
-          <w:u w:val="single"/>
-        </w:rPr>
-        <w:t xml:space="preserve"> layer has 7 neutron, 2</w:t>
-      </w:r>
-      <w:r>
-        <w:rPr>
-          <w:rFonts w:ascii="Baskerville" w:hAnsi="Baskerville"/>
-          <w:color w:val="000000"/>
-          <w:sz w:val="26"/>
-          <w:szCs w:val="26"/>
-          <w:u w:val="single"/>
-          <w:vertAlign w:val="superscript"/>
-        </w:rPr>
-        <w:t>nd</w:t>
-      </w:r>
-      <w:r>
-        <w:rPr>
-          <w:rFonts w:ascii="Baskerville" w:hAnsi="Baskerville"/>
-          <w:color w:val="000000"/>
-          <w:sz w:val="26"/>
-          <w:szCs w:val="26"/>
-          <w:u w:val="single"/>
-        </w:rPr>
-        <w:t xml:space="preserve"> layer has 32 nenutron, 3</w:t>
-      </w:r>
-      <w:r>
-        <w:rPr>
-          <w:rFonts w:ascii="Baskerville" w:hAnsi="Baskerville"/>
-          <w:color w:val="000000"/>
-          <w:sz w:val="26"/>
-          <w:szCs w:val="26"/>
-          <w:u w:val="single"/>
-          <w:vertAlign w:val="superscript"/>
-        </w:rPr>
-        <w:t>rd</w:t>
-      </w:r>
-      <w:r>
-        <w:rPr>
-          <w:rFonts w:ascii="Baskerville" w:hAnsi="Baskerville"/>
-          <w:color w:val="000000"/>
-          <w:sz w:val="26"/>
-          <w:szCs w:val="26"/>
-          <w:u w:val="single"/>
-        </w:rPr>
-        <w:t xml:space="preserve"> layer has 4 neutron with softmax</w:t>
-      </w:r>
-      <w:r>
-        <w:rPr>
-          <w:rFonts w:ascii="Baskerville" w:hAnsi="Baskerville"/>
-          <w:color w:val="000000"/>
-          <w:sz w:val="26"/>
-          <w:szCs w:val="26"/>
-          <w:u w:val="single"/>
-        </w:rPr>
-        <w:t xml:space="preserve">. </w:t>
-      </w:r>
-      <w:r>
-        <w:rPr>
-          <w:rFonts w:ascii="Baskerville" w:hAnsi="Baskerville" w:hint="eastAsia"/>
-          <w:color w:val="000000"/>
-          <w:sz w:val="26"/>
-          <w:szCs w:val="26"/>
-          <w:u w:val="single"/>
-        </w:rPr>
-        <w:t>A</w:t>
-      </w:r>
-      <w:r>
-        <w:rPr>
-          <w:rFonts w:ascii="Baskerville" w:hAnsi="Baskerville"/>
-          <w:color w:val="000000"/>
-          <w:sz w:val="26"/>
-          <w:szCs w:val="26"/>
-          <w:u w:val="single"/>
-        </w:rPr>
-        <w:t>nd optimizer is based on RMSPro optimizer, and loss function is based on categorial cross entropy funciton,</w:t>
-      </w:r>
-    </w:p>
-    <w:p>
-      <w:pPr>
-        <w:jc w:val="center"/>
-        <w:rPr>
-          <w:rFonts w:ascii="Baskerville" w:hAnsi="Baskerville"/>
-          <w:color w:val="000000"/>
-          <w:sz w:val="26"/>
-          <w:szCs w:val="26"/>
-          <w:u w:val="single"/>
-        </w:rPr>
-      </w:pPr>
-      <w:r>
-        <w:rPr>
           <w:noProof/>
         </w:rPr>
         <w:drawing>
-          <wp:inline distT="0" distB="0" distL="0" distR="0" wp14:anchorId="6157D3C1" wp14:editId="2D347A20">
-            <wp:extent cx="5514975" cy="1485900"/>
-            <wp:effectExtent l="0" t="0" r="9525" b="0"/>
-            <wp:docPr id="9" name="Picture 9"/>
+          <wp:inline distT="0" distB="0" distL="0" distR="0" wp14:anchorId="5981B0EE" wp14:editId="222D455D">
+            <wp:extent cx="5810250" cy="638175"/>
+            <wp:effectExtent l="0" t="0" r="0" b="9525"/>
+            <wp:docPr id="12" name="Picture 12"/>
             <wp:cNvGraphicFramePr>
               <a:graphicFrameLocks xmlns:a="http://schemas.openxmlformats.org/drawingml/2006/main" noChangeAspect="1"/>
             </wp:cNvGraphicFramePr>
@@ -3076,7 +2902,7 @@
                   <pic:spPr>
                     <a:xfrm>
                       <a:off x="0" y="0"/>
-                      <a:ext cx="5514975" cy="1485900"/>
+                      <a:ext cx="5810250" cy="638175"/>
                     </a:xfrm>
                     <a:prstGeom prst="rect">
                       <a:avLst/>
@@ -3088,6 +2914,34 @@
           </wp:inline>
         </w:drawing>
       </w:r>
+      <w:bookmarkStart w:id="0" w:name="_GoBack"/>
+      <w:bookmarkEnd w:id="0"/>
+    </w:p>
+    <w:p>
+      <w:pPr>
+        <w:jc w:val="both"/>
+        <w:rPr>
+          <w:b/>
+          <w:sz w:val="24"/>
+          <w:szCs w:val="24"/>
+        </w:rPr>
+      </w:pPr>
+      <w:r>
+        <w:rPr>
+          <w:b/>
+          <w:sz w:val="24"/>
+          <w:szCs w:val="24"/>
+        </w:rPr>
+        <w:t>Neural Network</w:t>
+      </w:r>
+      <w:r>
+        <w:rPr>
+          <w:b/>
+          <w:sz w:val="24"/>
+          <w:szCs w:val="24"/>
+        </w:rPr>
+        <w:t xml:space="preserve"> Classfier:</w:t>
+      </w:r>
     </w:p>
     <w:p>
       <w:pPr>
@@ -3097,6 +2951,26 @@
           <w:color w:val="000000"/>
           <w:sz w:val="26"/>
           <w:szCs w:val="26"/>
+        </w:rPr>
+      </w:pPr>
+      <w:r>
+        <w:rPr>
+          <w:rFonts w:ascii="Baskerville" w:hAnsi="Baskerville"/>
+          <w:color w:val="000000"/>
+          <w:sz w:val="26"/>
+          <w:szCs w:val="26"/>
+        </w:rPr>
+        <w:t>The main structural feature of RegularNets is that all the neurons are connected to each other.</w:t>
+      </w:r>
+    </w:p>
+    <w:p>
+      <w:pPr>
+        <w:jc w:val="both"/>
+        <w:rPr>
+          <w:rFonts w:ascii="Baskerville" w:hAnsi="Baskerville"/>
+          <w:color w:val="000000"/>
+          <w:sz w:val="26"/>
+          <w:szCs w:val="26"/>
           <w:u w:val="single"/>
         </w:rPr>
       </w:pPr>
@@ -3104,12 +2978,11 @@
         <w:rPr>
           <w:noProof/>
         </w:rPr>
-        <w:lastRenderedPageBreak/>
         <w:drawing>
-          <wp:inline distT="0" distB="0" distL="0" distR="0" wp14:anchorId="2C8BB7D4" wp14:editId="793B76DD">
-            <wp:extent cx="5943600" cy="2261870"/>
-            <wp:effectExtent l="0" t="0" r="0" b="5080"/>
-            <wp:docPr id="10" name="Picture 10"/>
+          <wp:inline distT="0" distB="0" distL="0" distR="0" wp14:anchorId="54744662" wp14:editId="177C2109">
+            <wp:extent cx="5943600" cy="3628390"/>
+            <wp:effectExtent l="0" t="0" r="0" b="0"/>
+            <wp:docPr id="8" name="Picture 8"/>
             <wp:cNvGraphicFramePr>
               <a:graphicFrameLocks xmlns:a="http://schemas.openxmlformats.org/drawingml/2006/main" noChangeAspect="1"/>
             </wp:cNvGraphicFramePr>
@@ -3129,7 +3002,7 @@
                   <pic:spPr>
                     <a:xfrm>
                       <a:off x="0" y="0"/>
-                      <a:ext cx="5943600" cy="2261870"/>
+                      <a:ext cx="5943600" cy="3628390"/>
                     </a:xfrm>
                     <a:prstGeom prst="rect">
                       <a:avLst/>
@@ -3146,255 +3019,137 @@
       <w:pPr>
         <w:jc w:val="both"/>
         <w:rPr>
-          <w:b/>
-          <w:sz w:val="24"/>
-          <w:szCs w:val="24"/>
-        </w:rPr>
-      </w:pPr>
-      <w:r>
-        <w:rPr>
-          <w:b/>
-          <w:sz w:val="24"/>
-          <w:szCs w:val="24"/>
-        </w:rPr>
-        <w:t>S</w:t>
-      </w:r>
-      <w:r>
-        <w:rPr>
-          <w:b/>
-          <w:sz w:val="24"/>
-          <w:szCs w:val="24"/>
-        </w:rPr>
-        <w:t>upport Vector Machine</w:t>
-      </w:r>
-      <w:r>
-        <w:rPr>
-          <w:b/>
-          <w:sz w:val="24"/>
-          <w:szCs w:val="24"/>
-        </w:rPr>
-        <w:t>:</w:t>
-      </w:r>
-    </w:p>
-    <w:p>
-      <w:pPr>
-        <w:jc w:val="both"/>
+          <w:rFonts w:ascii="Baskerville" w:hAnsi="Baskerville"/>
+          <w:color w:val="000000"/>
+          <w:sz w:val="26"/>
+          <w:szCs w:val="26"/>
+          <w:u w:val="single"/>
+        </w:rPr>
+      </w:pPr>
+      <w:r>
         <w:rPr>
           <w:rFonts w:ascii="Baskerville" w:hAnsi="Baskerville" w:hint="eastAsia"/>
           <w:color w:val="000000"/>
           <w:sz w:val="26"/>
           <w:szCs w:val="26"/>
-        </w:rPr>
-      </w:pPr>
-      <w:r>
-        <w:rPr>
-          <w:rFonts w:ascii="Baskerville" w:hAnsi="Baskerville"/>
-          <w:color w:val="000000"/>
-          <w:sz w:val="26"/>
-          <w:szCs w:val="26"/>
-        </w:rPr>
-        <w:t>The support vector machine is a useful classification technique which classifies data by</w:t>
-      </w:r>
-      <w:r>
-        <w:rPr>
-          <w:rFonts w:ascii="Baskerville" w:hAnsi="Baskerville"/>
-          <w:color w:val="000000"/>
-          <w:sz w:val="26"/>
-          <w:szCs w:val="26"/>
-        </w:rPr>
-        <w:br/>
-        <w:t>creating a hyperplane in a high or infinite-dimensional space, which can be used for</w:t>
-      </w:r>
-      <w:r>
-        <w:rPr>
-          <w:rFonts w:ascii="Baskerville" w:hAnsi="Baskerville"/>
-          <w:color w:val="000000"/>
-          <w:sz w:val="26"/>
-          <w:szCs w:val="26"/>
-        </w:rPr>
-        <w:br/>
-        <w:t>classification, regression, or other tasks. Each instance in the training set contains one</w:t>
-      </w:r>
-      <w:r>
-        <w:br/>
-      </w:r>
-      <w:r>
-        <w:rPr>
-          <w:rFonts w:ascii="Baskerville" w:hAnsi="Baskerville"/>
-          <w:color w:val="000000"/>
-          <w:sz w:val="26"/>
-          <w:szCs w:val="26"/>
-        </w:rPr>
-        <w:t>“target value” (i.e. the class labels) and several “attributes” (i.e. the features or observed</w:t>
-      </w:r>
-      <w:r>
-        <w:rPr>
-          <w:rFonts w:ascii="Baskerville" w:hAnsi="Baskerville"/>
-          <w:color w:val="000000"/>
-          <w:sz w:val="26"/>
-          <w:szCs w:val="26"/>
-        </w:rPr>
-        <w:br/>
-        <w:t>variables). The goal of SVM is to produce a model (based on the training data) which</w:t>
-      </w:r>
-      <w:r>
-        <w:rPr>
-          <w:rFonts w:ascii="Baskerville" w:hAnsi="Baskerville"/>
-          <w:color w:val="000000"/>
-          <w:sz w:val="26"/>
-          <w:szCs w:val="26"/>
-        </w:rPr>
-        <w:br/>
-        <w:t>predicts the target values of the test data given only the test data attributes.</w:t>
-      </w:r>
-    </w:p>
-    <w:p>
-      <w:pPr>
-        <w:jc w:val="both"/>
+          <w:u w:val="single"/>
+        </w:rPr>
+        <w:lastRenderedPageBreak/>
+        <w:t>I</w:t>
+      </w:r>
+      <w:r>
+        <w:rPr>
+          <w:rFonts w:ascii="Baskerville" w:hAnsi="Baskerville"/>
+          <w:color w:val="000000"/>
+          <w:sz w:val="26"/>
+          <w:szCs w:val="26"/>
+          <w:u w:val="single"/>
+        </w:rPr>
+        <w:t>n training, 1</w:t>
+      </w:r>
+      <w:r>
+        <w:rPr>
+          <w:rFonts w:ascii="Baskerville" w:hAnsi="Baskerville"/>
+          <w:color w:val="000000"/>
+          <w:sz w:val="26"/>
+          <w:szCs w:val="26"/>
+          <w:u w:val="single"/>
+          <w:vertAlign w:val="superscript"/>
+        </w:rPr>
+        <w:t>st</w:t>
+      </w:r>
+      <w:r>
+        <w:rPr>
+          <w:rFonts w:ascii="Baskerville" w:hAnsi="Baskerville"/>
+          <w:color w:val="000000"/>
+          <w:sz w:val="26"/>
+          <w:szCs w:val="26"/>
+          <w:u w:val="single"/>
+        </w:rPr>
+        <w:t xml:space="preserve"> layer has 7 neutron, 2</w:t>
+      </w:r>
+      <w:r>
+        <w:rPr>
+          <w:rFonts w:ascii="Baskerville" w:hAnsi="Baskerville"/>
+          <w:color w:val="000000"/>
+          <w:sz w:val="26"/>
+          <w:szCs w:val="26"/>
+          <w:u w:val="single"/>
+          <w:vertAlign w:val="superscript"/>
+        </w:rPr>
+        <w:t>nd</w:t>
+      </w:r>
+      <w:r>
+        <w:rPr>
+          <w:rFonts w:ascii="Baskerville" w:hAnsi="Baskerville"/>
+          <w:color w:val="000000"/>
+          <w:sz w:val="26"/>
+          <w:szCs w:val="26"/>
+          <w:u w:val="single"/>
+        </w:rPr>
+        <w:t xml:space="preserve"> layer has 32 nenutron, 3</w:t>
+      </w:r>
+      <w:r>
+        <w:rPr>
+          <w:rFonts w:ascii="Baskerville" w:hAnsi="Baskerville"/>
+          <w:color w:val="000000"/>
+          <w:sz w:val="26"/>
+          <w:szCs w:val="26"/>
+          <w:u w:val="single"/>
+          <w:vertAlign w:val="superscript"/>
+        </w:rPr>
+        <w:t>rd</w:t>
+      </w:r>
+      <w:r>
+        <w:rPr>
+          <w:rFonts w:ascii="Baskerville" w:hAnsi="Baskerville"/>
+          <w:color w:val="000000"/>
+          <w:sz w:val="26"/>
+          <w:szCs w:val="26"/>
+          <w:u w:val="single"/>
+        </w:rPr>
+        <w:t xml:space="preserve"> layer has 4 neutron with softmax</w:t>
+      </w:r>
+      <w:r>
+        <w:rPr>
+          <w:rFonts w:ascii="Baskerville" w:hAnsi="Baskerville"/>
+          <w:color w:val="000000"/>
+          <w:sz w:val="26"/>
+          <w:szCs w:val="26"/>
+          <w:u w:val="single"/>
+        </w:rPr>
+        <w:t xml:space="preserve">. </w:t>
+      </w:r>
+      <w:r>
         <w:rPr>
           <w:rFonts w:ascii="Baskerville" w:hAnsi="Baskerville" w:hint="eastAsia"/>
           <w:color w:val="000000"/>
           <w:sz w:val="26"/>
           <w:szCs w:val="26"/>
-        </w:rPr>
-      </w:pPr>
-      <w:r>
-        <w:rPr>
-          <w:rFonts w:ascii="Baskerville" w:hAnsi="Baskerville"/>
-          <w:color w:val="000000"/>
-          <w:sz w:val="26"/>
-          <w:szCs w:val="26"/>
-        </w:rPr>
-        <w:t xml:space="preserve">The SVM classifier is implemented using </w:t>
-      </w:r>
-      <w:r>
-        <w:rPr>
-          <w:rFonts w:ascii="Baskerville" w:hAnsi="Baskerville"/>
-          <w:color w:val="000000"/>
-          <w:sz w:val="26"/>
-          <w:szCs w:val="26"/>
-        </w:rPr>
-        <w:t>scikit-learn</w:t>
-      </w:r>
-      <w:r>
-        <w:rPr>
-          <w:rFonts w:ascii="Baskerville" w:hAnsi="Baskerville"/>
-          <w:color w:val="000000"/>
-          <w:sz w:val="26"/>
-          <w:szCs w:val="26"/>
-        </w:rPr>
-        <w:t xml:space="preserve"> library package.</w:t>
-      </w:r>
-      <w:r>
-        <w:rPr>
-          <w:rFonts w:ascii="Baskerville" w:hAnsi="Baskerville"/>
-          <w:color w:val="000000"/>
-          <w:sz w:val="26"/>
-          <w:szCs w:val="26"/>
-        </w:rPr>
-        <w:t xml:space="preserve"> </w:t>
-      </w:r>
-      <w:r>
-        <w:rPr>
-          <w:rFonts w:ascii="Baskerville" w:hAnsi="Baskerville"/>
-          <w:color w:val="000000"/>
-          <w:sz w:val="26"/>
-          <w:szCs w:val="26"/>
-        </w:rPr>
-        <w:t>Once we have</w:t>
-      </w:r>
-      <w:r>
-        <w:rPr>
-          <w:rFonts w:ascii="Baskerville" w:hAnsi="Baskerville"/>
-          <w:color w:val="000000"/>
-          <w:sz w:val="26"/>
-          <w:szCs w:val="26"/>
-        </w:rPr>
-        <w:br/>
-        <w:t xml:space="preserve">these datasets we then train the classifier using the </w:t>
-      </w:r>
-      <w:r>
-        <w:rPr>
-          <w:rFonts w:ascii="Baskerville" w:hAnsi="Baskerville"/>
-          <w:color w:val="000000"/>
-          <w:sz w:val="26"/>
-          <w:szCs w:val="26"/>
-        </w:rPr>
-        <w:t>svm.SVC</w:t>
-      </w:r>
-      <w:r>
-        <w:rPr>
-          <w:rFonts w:ascii="Baskerville" w:hAnsi="Baskerville"/>
-          <w:color w:val="000000"/>
-          <w:sz w:val="26"/>
-          <w:szCs w:val="26"/>
-        </w:rPr>
-        <w:t>()</w:t>
-      </w:r>
-      <w:r>
-        <w:rPr>
-          <w:rFonts w:ascii="Baskerville" w:hAnsi="Baskerville"/>
-          <w:color w:val="000000"/>
-          <w:sz w:val="26"/>
-          <w:szCs w:val="26"/>
-        </w:rPr>
-        <w:t>.fit</w:t>
-      </w:r>
-      <w:r>
-        <w:rPr>
-          <w:rFonts w:ascii="Baskerville" w:hAnsi="Baskerville"/>
-          <w:color w:val="000000"/>
-          <w:sz w:val="26"/>
-          <w:szCs w:val="26"/>
-        </w:rPr>
-        <w:t xml:space="preserve"> in </w:t>
-      </w:r>
-      <w:r>
-        <w:rPr>
-          <w:rFonts w:ascii="Baskerville" w:hAnsi="Baskerville"/>
-          <w:color w:val="000000"/>
-          <w:sz w:val="26"/>
-          <w:szCs w:val="26"/>
-        </w:rPr>
-        <w:t>scikit-learn</w:t>
-      </w:r>
-      <w:r>
-        <w:rPr>
-          <w:rFonts w:ascii="Baskerville" w:hAnsi="Baskerville"/>
-          <w:color w:val="000000"/>
-          <w:sz w:val="26"/>
-          <w:szCs w:val="26"/>
-        </w:rPr>
-        <w:t>.</w:t>
-      </w:r>
-    </w:p>
-    <w:p>
-      <w:pPr>
-        <w:jc w:val="both"/>
-        <w:rPr>
-          <w:rFonts w:ascii="Baskerville" w:hAnsi="Baskerville" w:hint="eastAsia"/>
-          <w:color w:val="000000"/>
-          <w:sz w:val="26"/>
-          <w:szCs w:val="26"/>
-        </w:rPr>
-      </w:pPr>
-      <w:r>
-        <w:rPr>
-          <w:rFonts w:ascii="Baskerville" w:hAnsi="Baskerville"/>
-          <w:color w:val="000000"/>
-          <w:sz w:val="26"/>
-          <w:szCs w:val="26"/>
-        </w:rPr>
-        <w:t>- c changes</w:t>
-      </w:r>
-    </w:p>
-    <w:p>
-      <w:pPr>
-        <w:jc w:val="both"/>
-        <w:rPr>
-          <w:b/>
-          <w:sz w:val="24"/>
-          <w:szCs w:val="24"/>
+          <w:u w:val="single"/>
+        </w:rPr>
+        <w:t>A</w:t>
+      </w:r>
+      <w:r>
+        <w:rPr>
+          <w:rFonts w:ascii="Baskerville" w:hAnsi="Baskerville"/>
+          <w:color w:val="000000"/>
+          <w:sz w:val="26"/>
+          <w:szCs w:val="26"/>
+          <w:u w:val="single"/>
+        </w:rPr>
+        <w:t>nd optimizer is based on RMSPro optimizer, and loss function is based on categorial cross entropy funciton,</w:t>
+      </w:r>
+    </w:p>
+    <w:p>
+      <w:pPr>
+        <w:jc w:val="center"/>
+        <w:rPr>
+          <w:rFonts w:ascii="Baskerville" w:hAnsi="Baskerville"/>
+          <w:color w:val="000000"/>
+          <w:sz w:val="26"/>
+          <w:szCs w:val="26"/>
+          <w:u w:val="single"/>
         </w:rPr>
       </w:pPr>
       <w:r>
@@ -3402,10 +3157,10 @@
           <w:noProof/>
         </w:rPr>
         <w:drawing>
-          <wp:inline distT="0" distB="0" distL="0" distR="0" wp14:anchorId="402D3A91" wp14:editId="2BC7823A">
-            <wp:extent cx="5943600" cy="1062355"/>
-            <wp:effectExtent l="0" t="0" r="0" b="4445"/>
-            <wp:docPr id="2" name="Picture 2"/>
+          <wp:inline distT="0" distB="0" distL="0" distR="0" wp14:anchorId="6157D3C1" wp14:editId="2D347A20">
+            <wp:extent cx="5514975" cy="1485900"/>
+            <wp:effectExtent l="0" t="0" r="9525" b="0"/>
+            <wp:docPr id="9" name="Picture 9"/>
             <wp:cNvGraphicFramePr>
               <a:graphicFrameLocks xmlns:a="http://schemas.openxmlformats.org/drawingml/2006/main" noChangeAspect="1"/>
             </wp:cNvGraphicFramePr>
@@ -3425,6 +3180,354 @@
                   <pic:spPr>
                     <a:xfrm>
                       <a:off x="0" y="0"/>
+                      <a:ext cx="5514975" cy="1485900"/>
+                    </a:xfrm>
+                    <a:prstGeom prst="rect">
+                      <a:avLst/>
+                    </a:prstGeom>
+                  </pic:spPr>
+                </pic:pic>
+              </a:graphicData>
+            </a:graphic>
+          </wp:inline>
+        </w:drawing>
+      </w:r>
+    </w:p>
+    <w:p>
+      <w:pPr>
+        <w:jc w:val="both"/>
+        <w:rPr>
+          <w:rFonts w:ascii="Baskerville" w:hAnsi="Baskerville" w:hint="eastAsia"/>
+          <w:color w:val="000000"/>
+          <w:sz w:val="26"/>
+          <w:szCs w:val="26"/>
+          <w:u w:val="single"/>
+        </w:rPr>
+      </w:pPr>
+      <w:r>
+        <w:rPr>
+          <w:noProof/>
+        </w:rPr>
+        <w:drawing>
+          <wp:inline distT="0" distB="0" distL="0" distR="0" wp14:anchorId="2C8BB7D4" wp14:editId="793B76DD">
+            <wp:extent cx="5943600" cy="2261870"/>
+            <wp:effectExtent l="0" t="0" r="0" b="5080"/>
+            <wp:docPr id="10" name="Picture 10"/>
+            <wp:cNvGraphicFramePr>
+              <a:graphicFrameLocks xmlns:a="http://schemas.openxmlformats.org/drawingml/2006/main" noChangeAspect="1"/>
+            </wp:cNvGraphicFramePr>
+            <a:graphic xmlns:a="http://schemas.openxmlformats.org/drawingml/2006/main">
+              <a:graphicData uri="http://schemas.openxmlformats.org/drawingml/2006/picture">
+                <pic:pic xmlns:pic="http://schemas.openxmlformats.org/drawingml/2006/picture">
+                  <pic:nvPicPr>
+                    <pic:cNvPr id="1" name=""/>
+                    <pic:cNvPicPr/>
+                  </pic:nvPicPr>
+                  <pic:blipFill>
+                    <a:blip r:embed="rId13"/>
+                    <a:stretch>
+                      <a:fillRect/>
+                    </a:stretch>
+                  </pic:blipFill>
+                  <pic:spPr>
+                    <a:xfrm>
+                      <a:off x="0" y="0"/>
+                      <a:ext cx="5943600" cy="2261870"/>
+                    </a:xfrm>
+                    <a:prstGeom prst="rect">
+                      <a:avLst/>
+                    </a:prstGeom>
+                  </pic:spPr>
+                </pic:pic>
+              </a:graphicData>
+            </a:graphic>
+          </wp:inline>
+        </w:drawing>
+      </w:r>
+    </w:p>
+    <w:p>
+      <w:pPr>
+        <w:jc w:val="both"/>
+        <w:rPr>
+          <w:b/>
+          <w:sz w:val="24"/>
+          <w:szCs w:val="24"/>
+        </w:rPr>
+      </w:pPr>
+      <w:r>
+        <w:rPr>
+          <w:b/>
+          <w:sz w:val="24"/>
+          <w:szCs w:val="24"/>
+        </w:rPr>
+        <w:t>S</w:t>
+      </w:r>
+      <w:r>
+        <w:rPr>
+          <w:b/>
+          <w:sz w:val="24"/>
+          <w:szCs w:val="24"/>
+        </w:rPr>
+        <w:t>upport Vector Machine</w:t>
+      </w:r>
+      <w:r>
+        <w:rPr>
+          <w:b/>
+          <w:sz w:val="24"/>
+          <w:szCs w:val="24"/>
+        </w:rPr>
+        <w:t>:</w:t>
+      </w:r>
+    </w:p>
+    <w:p>
+      <w:pPr>
+        <w:jc w:val="both"/>
+        <w:rPr>
+          <w:rFonts w:ascii="Baskerville" w:hAnsi="Baskerville" w:hint="eastAsia"/>
+          <w:color w:val="000000"/>
+          <w:sz w:val="26"/>
+          <w:szCs w:val="26"/>
+        </w:rPr>
+      </w:pPr>
+      <w:r>
+        <w:rPr>
+          <w:rFonts w:ascii="Baskerville" w:hAnsi="Baskerville"/>
+          <w:color w:val="000000"/>
+          <w:sz w:val="26"/>
+          <w:szCs w:val="26"/>
+        </w:rPr>
+        <w:t>The support vector machine is a useful classification technique which classifies data by</w:t>
+      </w:r>
+      <w:r>
+        <w:rPr>
+          <w:rFonts w:ascii="Baskerville" w:hAnsi="Baskerville"/>
+          <w:color w:val="000000"/>
+          <w:sz w:val="26"/>
+          <w:szCs w:val="26"/>
+        </w:rPr>
+        <w:br/>
+        <w:t>creating a hyperplane in a high or infinite-dimensional space, which can be used for</w:t>
+      </w:r>
+      <w:r>
+        <w:rPr>
+          <w:rFonts w:ascii="Baskerville" w:hAnsi="Baskerville"/>
+          <w:color w:val="000000"/>
+          <w:sz w:val="26"/>
+          <w:szCs w:val="26"/>
+        </w:rPr>
+        <w:br/>
+        <w:t>classification, regression, or other tasks. Each instance in the training set contains one</w:t>
+      </w:r>
+      <w:r>
+        <w:br/>
+      </w:r>
+      <w:r>
+        <w:rPr>
+          <w:rFonts w:ascii="Baskerville" w:hAnsi="Baskerville"/>
+          <w:color w:val="000000"/>
+          <w:sz w:val="26"/>
+          <w:szCs w:val="26"/>
+        </w:rPr>
+        <w:t>“target value” (i.e. the class labels) and several “attributes” (i.e. the features or observed</w:t>
+      </w:r>
+      <w:r>
+        <w:rPr>
+          <w:rFonts w:ascii="Baskerville" w:hAnsi="Baskerville"/>
+          <w:color w:val="000000"/>
+          <w:sz w:val="26"/>
+          <w:szCs w:val="26"/>
+        </w:rPr>
+        <w:br/>
+        <w:t>variables). The goal of SVM is to produce a model (based on the training data) which</w:t>
+      </w:r>
+      <w:r>
+        <w:rPr>
+          <w:rFonts w:ascii="Baskerville" w:hAnsi="Baskerville"/>
+          <w:color w:val="000000"/>
+          <w:sz w:val="26"/>
+          <w:szCs w:val="26"/>
+        </w:rPr>
+        <w:br/>
+        <w:t>predicts the target values of the test data given only the test data attributes.</w:t>
+      </w:r>
+    </w:p>
+    <w:p>
+      <w:pPr>
+        <w:jc w:val="both"/>
+        <w:rPr>
+          <w:rFonts w:ascii="Baskerville" w:hAnsi="Baskerville" w:hint="eastAsia"/>
+          <w:color w:val="000000"/>
+          <w:sz w:val="26"/>
+          <w:szCs w:val="26"/>
+        </w:rPr>
+      </w:pPr>
+      <w:r>
+        <w:rPr>
+          <w:rFonts w:ascii="Baskerville" w:hAnsi="Baskerville"/>
+          <w:color w:val="000000"/>
+          <w:sz w:val="26"/>
+          <w:szCs w:val="26"/>
+        </w:rPr>
+        <w:t xml:space="preserve">The SVM classifier is implemented using </w:t>
+      </w:r>
+      <w:r>
+        <w:rPr>
+          <w:rFonts w:ascii="Baskerville" w:hAnsi="Baskerville"/>
+          <w:color w:val="000000"/>
+          <w:sz w:val="26"/>
+          <w:szCs w:val="26"/>
+        </w:rPr>
+        <w:t>scikit-learn</w:t>
+      </w:r>
+      <w:r>
+        <w:rPr>
+          <w:rFonts w:ascii="Baskerville" w:hAnsi="Baskerville"/>
+          <w:color w:val="000000"/>
+          <w:sz w:val="26"/>
+          <w:szCs w:val="26"/>
+        </w:rPr>
+        <w:t xml:space="preserve"> library package.</w:t>
+      </w:r>
+      <w:r>
+        <w:rPr>
+          <w:rFonts w:ascii="Baskerville" w:hAnsi="Baskerville"/>
+          <w:color w:val="000000"/>
+          <w:sz w:val="26"/>
+          <w:szCs w:val="26"/>
+        </w:rPr>
+        <w:t xml:space="preserve"> </w:t>
+      </w:r>
+      <w:r>
+        <w:rPr>
+          <w:rFonts w:ascii="Baskerville" w:hAnsi="Baskerville"/>
+          <w:color w:val="000000"/>
+          <w:sz w:val="26"/>
+          <w:szCs w:val="26"/>
+        </w:rPr>
+        <w:t>Once we have</w:t>
+      </w:r>
+      <w:r>
+        <w:rPr>
+          <w:rFonts w:ascii="Baskerville" w:hAnsi="Baskerville"/>
+          <w:color w:val="000000"/>
+          <w:sz w:val="26"/>
+          <w:szCs w:val="26"/>
+        </w:rPr>
+        <w:br/>
+        <w:t xml:space="preserve">these datasets we then train the classifier using the </w:t>
+      </w:r>
+      <w:r>
+        <w:rPr>
+          <w:rFonts w:ascii="Baskerville" w:hAnsi="Baskerville"/>
+          <w:color w:val="000000"/>
+          <w:sz w:val="26"/>
+          <w:szCs w:val="26"/>
+        </w:rPr>
+        <w:t>svm.SVC</w:t>
+      </w:r>
+      <w:r>
+        <w:rPr>
+          <w:rFonts w:ascii="Baskerville" w:hAnsi="Baskerville"/>
+          <w:color w:val="000000"/>
+          <w:sz w:val="26"/>
+          <w:szCs w:val="26"/>
+        </w:rPr>
+        <w:t>()</w:t>
+      </w:r>
+      <w:r>
+        <w:rPr>
+          <w:rFonts w:ascii="Baskerville" w:hAnsi="Baskerville"/>
+          <w:color w:val="000000"/>
+          <w:sz w:val="26"/>
+          <w:szCs w:val="26"/>
+        </w:rPr>
+        <w:t>.fit</w:t>
+      </w:r>
+      <w:r>
+        <w:rPr>
+          <w:rFonts w:ascii="Baskerville" w:hAnsi="Baskerville"/>
+          <w:color w:val="000000"/>
+          <w:sz w:val="26"/>
+          <w:szCs w:val="26"/>
+        </w:rPr>
+        <w:t xml:space="preserve"> in </w:t>
+      </w:r>
+      <w:r>
+        <w:rPr>
+          <w:rFonts w:ascii="Baskerville" w:hAnsi="Baskerville"/>
+          <w:color w:val="000000"/>
+          <w:sz w:val="26"/>
+          <w:szCs w:val="26"/>
+        </w:rPr>
+        <w:t>scikit-learn</w:t>
+      </w:r>
+      <w:r>
+        <w:rPr>
+          <w:rFonts w:ascii="Baskerville" w:hAnsi="Baskerville"/>
+          <w:color w:val="000000"/>
+          <w:sz w:val="26"/>
+          <w:szCs w:val="26"/>
+        </w:rPr>
+        <w:t>.</w:t>
+      </w:r>
+    </w:p>
+    <w:p>
+      <w:pPr>
+        <w:jc w:val="both"/>
+        <w:rPr>
+          <w:rFonts w:ascii="Baskerville" w:hAnsi="Baskerville" w:hint="eastAsia"/>
+          <w:color w:val="000000"/>
+          <w:sz w:val="26"/>
+          <w:szCs w:val="26"/>
+        </w:rPr>
+      </w:pPr>
+      <w:r>
+        <w:rPr>
+          <w:rFonts w:ascii="Baskerville" w:hAnsi="Baskerville"/>
+          <w:color w:val="000000"/>
+          <w:sz w:val="26"/>
+          <w:szCs w:val="26"/>
+        </w:rPr>
+        <w:t>- c changes</w:t>
+      </w:r>
+    </w:p>
+    <w:p>
+      <w:pPr>
+        <w:jc w:val="both"/>
+        <w:rPr>
+          <w:b/>
+          <w:sz w:val="24"/>
+          <w:szCs w:val="24"/>
+        </w:rPr>
+      </w:pPr>
+      <w:r>
+        <w:rPr>
+          <w:noProof/>
+        </w:rPr>
+        <w:drawing>
+          <wp:inline distT="0" distB="0" distL="0" distR="0" wp14:anchorId="402D3A91" wp14:editId="2BC7823A">
+            <wp:extent cx="5943600" cy="1062355"/>
+            <wp:effectExtent l="0" t="0" r="0" b="4445"/>
+            <wp:docPr id="2" name="Picture 2"/>
+            <wp:cNvGraphicFramePr>
+              <a:graphicFrameLocks xmlns:a="http://schemas.openxmlformats.org/drawingml/2006/main" noChangeAspect="1"/>
+            </wp:cNvGraphicFramePr>
+            <a:graphic xmlns:a="http://schemas.openxmlformats.org/drawingml/2006/main">
+              <a:graphicData uri="http://schemas.openxmlformats.org/drawingml/2006/picture">
+                <pic:pic xmlns:pic="http://schemas.openxmlformats.org/drawingml/2006/picture">
+                  <pic:nvPicPr>
+                    <pic:cNvPr id="1" name=""/>
+                    <pic:cNvPicPr/>
+                  </pic:nvPicPr>
+                  <pic:blipFill>
+                    <a:blip r:embed="rId14"/>
+                    <a:stretch>
+                      <a:fillRect/>
+                    </a:stretch>
+                  </pic:blipFill>
+                  <pic:spPr>
+                    <a:xfrm>
+                      <a:off x="0" y="0"/>
                       <a:ext cx="5943600" cy="1062355"/>
                     </a:xfrm>
                     <a:prstGeom prst="rect">
@@ -3455,6 +3558,7 @@
           <w:sz w:val="26"/>
           <w:szCs w:val="26"/>
         </w:rPr>
+        <w:lastRenderedPageBreak/>
         <w:t>- kernel type changes</w:t>
       </w:r>
     </w:p>
@@ -3487,7 +3591,7 @@
                     <pic:cNvPicPr/>
                   </pic:nvPicPr>
                   <pic:blipFill>
-                    <a:blip r:embed="rId13"/>
+                    <a:blip r:embed="rId15"/>
                     <a:stretch>
                       <a:fillRect/>
                     </a:stretch>

</xml_diff>

<commit_message>
[update] update sgd classifier
</commit_message>
<xml_diff>
--- a/report.docx
+++ b/report.docx
@@ -912,978 +912,6 @@
             <wp:extent cx="4905375" cy="1933575"/>
             <wp:effectExtent l="0" t="0" r="9525" b="9525"/>
             <wp:docPr id="1" name="Picture 1"/>
-            <wp:cNvGraphicFramePr>
-              <a:graphicFrameLocks xmlns:a="http://schemas.openxmlformats.org/drawingml/2006/main" noChangeAspect="1"/>
-            </wp:cNvGraphicFramePr>
-            <a:graphic xmlns:a="http://schemas.openxmlformats.org/drawingml/2006/main">
-              <a:graphicData uri="http://schemas.openxmlformats.org/drawingml/2006/picture">
-                <pic:pic xmlns:pic="http://schemas.openxmlformats.org/drawingml/2006/picture">
-                  <pic:nvPicPr>
-                    <pic:cNvPr id="1" name=""/>
-                    <pic:cNvPicPr/>
-                  </pic:nvPicPr>
-                  <pic:blipFill>
-                    <a:blip r:embed="rId4"/>
-                    <a:stretch>
-                      <a:fillRect/>
-                    </a:stretch>
-                  </pic:blipFill>
-                  <pic:spPr>
-                    <a:xfrm>
-                      <a:off x="0" y="0"/>
-                      <a:ext cx="4905375" cy="1933575"/>
-                    </a:xfrm>
-                    <a:prstGeom prst="rect">
-                      <a:avLst/>
-                    </a:prstGeom>
-                  </pic:spPr>
-                </pic:pic>
-              </a:graphicData>
-            </a:graphic>
-          </wp:inline>
-        </w:drawing>
-      </w:r>
-    </w:p>
-    <w:p>
-      <w:pPr>
-        <w:jc w:val="both"/>
-        <w:rPr>
-          <w:b/>
-          <w:sz w:val="24"/>
-          <w:szCs w:val="24"/>
-        </w:rPr>
-      </w:pPr>
-      <w:r>
-        <w:rPr>
-          <w:rFonts w:ascii="Baskerville" w:hAnsi="Baskerville"/>
-          <w:color w:val="000000"/>
-          <w:sz w:val="26"/>
-          <w:szCs w:val="26"/>
-        </w:rPr>
-        <w:t xml:space="preserve">Also as part of preprocessing , I have </w:t>
-      </w:r>
-      <w:r>
-        <w:rPr>
-          <w:rFonts w:ascii="Baskerville" w:hAnsi="Baskerville"/>
-          <w:color w:val="000000"/>
-          <w:sz w:val="26"/>
-          <w:szCs w:val="26"/>
-        </w:rPr>
-        <w:t>tried to</w:t>
-      </w:r>
-      <w:r>
-        <w:rPr>
-          <w:rFonts w:ascii="Baskerville" w:hAnsi="Baskerville"/>
-          <w:color w:val="000000"/>
-          <w:sz w:val="26"/>
-          <w:szCs w:val="26"/>
-        </w:rPr>
-        <w:t xml:space="preserve"> implemented the normalization process on the</w:t>
-      </w:r>
-      <w:r>
-        <w:rPr>
-          <w:rFonts w:ascii="Baskerville" w:hAnsi="Baskerville"/>
-          <w:color w:val="000000"/>
-          <w:sz w:val="26"/>
-          <w:szCs w:val="26"/>
-        </w:rPr>
-        <w:t xml:space="preserve"> </w:t>
-      </w:r>
-      <w:r>
-        <w:rPr>
-          <w:rFonts w:ascii="Baskerville" w:hAnsi="Baskerville"/>
-          <w:color w:val="000000"/>
-          <w:sz w:val="26"/>
-          <w:szCs w:val="26"/>
-        </w:rPr>
-        <w:t xml:space="preserve">features </w:t>
-      </w:r>
-      <w:r>
-        <w:rPr>
-          <w:rFonts w:ascii="Baskerville" w:hAnsi="Baskerville"/>
-          <w:color w:val="000000"/>
-          <w:sz w:val="26"/>
-          <w:szCs w:val="26"/>
-        </w:rPr>
-        <w:t>but</w:t>
-      </w:r>
-      <w:r>
-        <w:rPr>
-          <w:rFonts w:ascii="Baskerville" w:hAnsi="Baskerville"/>
-          <w:color w:val="000000"/>
-          <w:sz w:val="26"/>
-          <w:szCs w:val="26"/>
-        </w:rPr>
-        <w:t xml:space="preserve"> </w:t>
-      </w:r>
-      <w:r>
-        <w:rPr>
-          <w:rFonts w:ascii="Baskerville" w:hAnsi="Baskerville"/>
-          <w:color w:val="000000"/>
-          <w:sz w:val="26"/>
-          <w:szCs w:val="26"/>
-        </w:rPr>
-        <w:t xml:space="preserve">there is no better </w:t>
-      </w:r>
-      <w:r>
-        <w:rPr>
-          <w:rFonts w:ascii="Baskerville" w:hAnsi="Baskerville"/>
-          <w:color w:val="000000"/>
-          <w:sz w:val="26"/>
-          <w:szCs w:val="26"/>
-        </w:rPr>
-        <w:t>classification results.</w:t>
-      </w:r>
-      <w:r>
-        <w:rPr>
-          <w:rFonts w:ascii="Baskerville" w:hAnsi="Baskerville"/>
-          <w:color w:val="000000"/>
-          <w:sz w:val="26"/>
-          <w:szCs w:val="26"/>
-        </w:rPr>
-        <w:t xml:space="preserve"> </w:t>
-      </w:r>
-      <w:r>
-        <w:rPr>
-          <w:rFonts w:ascii="Baskerville" w:hAnsi="Baskerville"/>
-          <w:color w:val="000000"/>
-          <w:sz w:val="26"/>
-          <w:szCs w:val="26"/>
-        </w:rPr>
-        <w:t>The normalization was done based</w:t>
-      </w:r>
-      <w:r>
-        <w:rPr>
-          <w:rFonts w:ascii="Baskerville" w:hAnsi="Baskerville"/>
-          <w:color w:val="000000"/>
-          <w:sz w:val="26"/>
-          <w:szCs w:val="26"/>
-        </w:rPr>
-        <w:br/>
-        <w:t xml:space="preserve">on the </w:t>
-      </w:r>
-      <w:r>
-        <w:rPr>
-          <w:rFonts w:ascii="Baskerville" w:hAnsi="Baskerville"/>
-          <w:color w:val="000000"/>
-          <w:sz w:val="26"/>
-          <w:szCs w:val="26"/>
-        </w:rPr>
-        <w:t>standard scaler(such that its distribution will have a mean value 0 and standard deviation of 1)</w:t>
-      </w:r>
-      <w:r>
-        <w:rPr>
-          <w:rFonts w:ascii="Baskerville" w:hAnsi="Baskerville"/>
-          <w:color w:val="000000"/>
-          <w:sz w:val="26"/>
-          <w:szCs w:val="26"/>
-        </w:rPr>
-        <w:t>.</w:t>
-      </w:r>
-    </w:p>
-    <w:p>
-      <w:pPr>
-        <w:jc w:val="both"/>
-        <w:rPr>
-          <w:sz w:val="24"/>
-          <w:szCs w:val="24"/>
-        </w:rPr>
-      </w:pPr>
-    </w:p>
-    <w:p>
-      <w:pPr>
-        <w:jc w:val="both"/>
-        <w:rPr>
-          <w:b/>
-          <w:sz w:val="24"/>
-          <w:szCs w:val="24"/>
-        </w:rPr>
-      </w:pPr>
-      <w:r>
-        <w:rPr>
-          <w:b/>
-          <w:sz w:val="24"/>
-          <w:szCs w:val="24"/>
-        </w:rPr>
-        <w:t>Language and Tool box Used for Implementation</w:t>
-      </w:r>
-      <w:r>
-        <w:rPr>
-          <w:b/>
-          <w:sz w:val="24"/>
-          <w:szCs w:val="24"/>
-        </w:rPr>
-        <w:t>:</w:t>
-      </w:r>
-    </w:p>
-    <w:p>
-      <w:pPr>
-        <w:jc w:val="both"/>
-        <w:rPr>
-          <w:rFonts w:ascii="Baskerville" w:hAnsi="Baskerville" w:hint="eastAsia"/>
-          <w:color w:val="000000"/>
-          <w:sz w:val="26"/>
-          <w:szCs w:val="26"/>
-        </w:rPr>
-      </w:pPr>
-      <w:r>
-        <w:rPr>
-          <w:rFonts w:ascii="Baskerville" w:hAnsi="Baskerville"/>
-          <w:color w:val="000000"/>
-          <w:sz w:val="26"/>
-          <w:szCs w:val="26"/>
-        </w:rPr>
-        <w:t xml:space="preserve">The entire project was implemented using </w:t>
-      </w:r>
-      <w:r>
-        <w:rPr>
-          <w:rFonts w:ascii="Baskerville" w:hAnsi="Baskerville"/>
-          <w:color w:val="000000"/>
-          <w:sz w:val="26"/>
-          <w:szCs w:val="26"/>
-        </w:rPr>
-        <w:t>Python</w:t>
-      </w:r>
-      <w:r>
-        <w:rPr>
-          <w:rFonts w:ascii="Baskerville" w:hAnsi="Baskerville"/>
-          <w:color w:val="000000"/>
-          <w:sz w:val="26"/>
-          <w:szCs w:val="26"/>
-        </w:rPr>
-        <w:t xml:space="preserve"> and certain other pattern</w:t>
-      </w:r>
-      <w:r>
-        <w:rPr>
-          <w:rFonts w:ascii="Baskerville" w:hAnsi="Baskerville"/>
-          <w:color w:val="000000"/>
-          <w:sz w:val="26"/>
-          <w:szCs w:val="26"/>
-        </w:rPr>
-        <w:br/>
-      </w:r>
-      <w:r>
-        <w:rPr>
-          <w:rFonts w:ascii="Baskerville" w:hAnsi="Baskerville"/>
-          <w:color w:val="000000"/>
-          <w:sz w:val="26"/>
-          <w:szCs w:val="26"/>
-        </w:rPr>
-        <w:t>recognition library</w:t>
-      </w:r>
-      <w:r>
-        <w:rPr>
-          <w:rFonts w:ascii="Baskerville" w:hAnsi="Baskerville"/>
-          <w:color w:val="000000"/>
-          <w:sz w:val="26"/>
-          <w:szCs w:val="26"/>
-        </w:rPr>
-        <w:t xml:space="preserve">. I have used the </w:t>
-      </w:r>
-      <w:r>
-        <w:rPr>
-          <w:rFonts w:ascii="Baskerville" w:hAnsi="Baskerville"/>
-          <w:color w:val="000000"/>
-          <w:sz w:val="26"/>
-          <w:szCs w:val="26"/>
-        </w:rPr>
-        <w:t>scikit-learn, panda, matplotlib, tensorflow</w:t>
-      </w:r>
-      <w:r>
-        <w:rPr>
-          <w:rFonts w:ascii="Baskerville" w:hAnsi="Baskerville"/>
-          <w:color w:val="000000"/>
-          <w:sz w:val="26"/>
-          <w:szCs w:val="26"/>
-        </w:rPr>
-        <w:t xml:space="preserve"> </w:t>
-      </w:r>
-      <w:r>
-        <w:rPr>
-          <w:rFonts w:ascii="Baskerville" w:hAnsi="Baskerville"/>
-          <w:color w:val="000000"/>
-          <w:sz w:val="26"/>
-          <w:szCs w:val="26"/>
-        </w:rPr>
-        <w:t>for implementing the classifiers.</w:t>
-      </w:r>
-    </w:p>
-    <w:p>
-      <w:pPr>
-        <w:jc w:val="both"/>
-        <w:rPr>
-          <w:rFonts w:ascii="Baskerville" w:hAnsi="Baskerville" w:hint="eastAsia"/>
-          <w:color w:val="000000"/>
-          <w:sz w:val="26"/>
-          <w:szCs w:val="26"/>
-        </w:rPr>
-      </w:pPr>
-    </w:p>
-    <w:p>
-      <w:pPr>
-        <w:jc w:val="both"/>
-        <w:rPr>
-          <w:sz w:val="24"/>
-          <w:szCs w:val="24"/>
-        </w:rPr>
-      </w:pPr>
-      <w:r>
-        <w:rPr>
-          <w:rFonts w:ascii="Baskerville" w:hAnsi="Baskerville" w:hint="eastAsia"/>
-          <w:color w:val="000000"/>
-          <w:sz w:val="26"/>
-          <w:szCs w:val="26"/>
-        </w:rPr>
-        <w:t>S</w:t>
-      </w:r>
-      <w:r>
-        <w:rPr>
-          <w:rFonts w:ascii="Baskerville" w:hAnsi="Baskerville"/>
-          <w:color w:val="000000"/>
-          <w:sz w:val="26"/>
-          <w:szCs w:val="26"/>
-        </w:rPr>
-        <w:t>ki-learn Function Used:</w:t>
-      </w:r>
-      <w:r>
-        <w:rPr>
-          <w:sz w:val="24"/>
-          <w:szCs w:val="24"/>
-        </w:rPr>
-        <w:t xml:space="preserve"> </w:t>
-      </w:r>
-    </w:p>
-    <w:p>
-      <w:pPr>
-        <w:jc w:val="both"/>
-        <w:rPr>
-          <w:sz w:val="24"/>
-          <w:szCs w:val="24"/>
-        </w:rPr>
-      </w:pPr>
-      <w:r>
-        <w:rPr>
-          <w:sz w:val="24"/>
-          <w:szCs w:val="24"/>
-        </w:rPr>
-        <w:t>preprocessing.StandardScaler: normalization process</w:t>
-      </w:r>
-    </w:p>
-    <w:p>
-      <w:pPr>
-        <w:jc w:val="both"/>
-        <w:rPr>
-          <w:sz w:val="24"/>
-          <w:szCs w:val="24"/>
-        </w:rPr>
-      </w:pPr>
-      <w:r>
-        <w:rPr>
-          <w:sz w:val="24"/>
-          <w:szCs w:val="24"/>
-        </w:rPr>
-        <w:t>G</w:t>
-      </w:r>
-      <w:r>
-        <w:rPr>
-          <w:sz w:val="24"/>
-          <w:szCs w:val="24"/>
-        </w:rPr>
-        <w:t xml:space="preserve">ausianNB: Navie Bayer Model </w:t>
-      </w:r>
-      <w:r>
-        <w:rPr>
-          <w:sz w:val="24"/>
-          <w:szCs w:val="24"/>
-        </w:rPr>
-        <w:t>classifier</w:t>
-      </w:r>
-    </w:p>
-    <w:p>
-      <w:pPr>
-        <w:jc w:val="both"/>
-        <w:rPr>
-          <w:sz w:val="24"/>
-          <w:szCs w:val="24"/>
-        </w:rPr>
-      </w:pPr>
-      <w:r>
-        <w:rPr>
-          <w:sz w:val="24"/>
-          <w:szCs w:val="24"/>
-        </w:rPr>
-        <w:t>s</w:t>
-      </w:r>
-      <w:r>
-        <w:rPr>
-          <w:sz w:val="24"/>
-          <w:szCs w:val="24"/>
-        </w:rPr>
-        <w:t>vm: SVM classsifer</w:t>
-      </w:r>
-    </w:p>
-    <w:p>
-      <w:pPr>
-        <w:jc w:val="both"/>
-        <w:rPr>
-          <w:sz w:val="24"/>
-          <w:szCs w:val="24"/>
-        </w:rPr>
-      </w:pPr>
-      <w:r>
-        <w:rPr>
-          <w:sz w:val="24"/>
-          <w:szCs w:val="24"/>
-        </w:rPr>
-        <w:t>pca:  feature-space dimensionality adjustment</w:t>
-      </w:r>
-    </w:p>
-    <w:p>
-      <w:pPr>
-        <w:jc w:val="both"/>
-        <w:rPr>
-          <w:sz w:val="24"/>
-          <w:szCs w:val="24"/>
-        </w:rPr>
-      </w:pPr>
-      <w:r>
-        <w:rPr>
-          <w:sz w:val="24"/>
-          <w:szCs w:val="24"/>
-        </w:rPr>
-        <w:t>cross_val_score: cross validation score</w:t>
-      </w:r>
-    </w:p>
-    <w:p>
-      <w:pPr>
-        <w:jc w:val="both"/>
-        <w:rPr>
-          <w:sz w:val="24"/>
-          <w:szCs w:val="24"/>
-        </w:rPr>
-      </w:pPr>
-    </w:p>
-    <w:p>
-      <w:pPr>
-        <w:jc w:val="both"/>
-        <w:rPr>
-          <w:sz w:val="24"/>
-          <w:szCs w:val="24"/>
-        </w:rPr>
-      </w:pPr>
-      <w:r>
-        <w:rPr>
-          <w:sz w:val="24"/>
-          <w:szCs w:val="24"/>
-        </w:rPr>
-        <w:t>The above functions were used to implement the classifiers . The implementation details are given in the sections below.</w:t>
-      </w:r>
-    </w:p>
-    <w:p>
-      <w:pPr>
-        <w:jc w:val="both"/>
-        <w:rPr>
-          <w:sz w:val="24"/>
-          <w:szCs w:val="24"/>
-        </w:rPr>
-      </w:pPr>
-      <w:r>
-        <w:rPr>
-          <w:sz w:val="24"/>
-          <w:szCs w:val="24"/>
-        </w:rPr>
-        <w:t>Another tool box I have used for implementing my project is the tensorflow library. This library was used to train perceptron.</w:t>
-      </w:r>
-    </w:p>
-    <w:p>
-      <w:pPr>
-        <w:jc w:val="both"/>
-        <w:rPr>
-          <w:sz w:val="24"/>
-          <w:szCs w:val="24"/>
-        </w:rPr>
-      </w:pPr>
-      <w:r>
-        <w:rPr>
-          <w:sz w:val="24"/>
-          <w:szCs w:val="24"/>
-        </w:rPr>
-        <w:t>I have used panda library to import and parse csv data.</w:t>
-      </w:r>
-    </w:p>
-    <w:p>
-      <w:pPr>
-        <w:jc w:val="both"/>
-        <w:rPr>
-          <w:sz w:val="24"/>
-          <w:szCs w:val="24"/>
-        </w:rPr>
-      </w:pPr>
-    </w:p>
-    <w:p>
-      <w:pPr>
-        <w:jc w:val="both"/>
-        <w:rPr>
-          <w:b/>
-          <w:sz w:val="24"/>
-          <w:szCs w:val="24"/>
-        </w:rPr>
-      </w:pPr>
-      <w:r>
-        <w:rPr>
-          <w:b/>
-          <w:sz w:val="24"/>
-          <w:szCs w:val="24"/>
-        </w:rPr>
-        <w:lastRenderedPageBreak/>
-        <w:t>Cross Validation:</w:t>
-      </w:r>
-    </w:p>
-    <w:p>
-      <w:pPr>
-        <w:jc w:val="both"/>
-        <w:rPr>
-          <w:rFonts w:ascii="Baskerville" w:hAnsi="Baskerville" w:hint="eastAsia"/>
-          <w:color w:val="000000"/>
-          <w:sz w:val="26"/>
-          <w:szCs w:val="26"/>
-        </w:rPr>
-      </w:pPr>
-      <w:r>
-        <w:rPr>
-          <w:rFonts w:ascii="Baskerville" w:hAnsi="Baskerville"/>
-          <w:color w:val="000000"/>
-          <w:sz w:val="26"/>
-          <w:szCs w:val="26"/>
-        </w:rPr>
-        <w:t>For Each of the classifiers I have implemented cross-validation to test and validate the</w:t>
-      </w:r>
-      <w:r>
-        <w:rPr>
-          <w:rFonts w:ascii="Baskerville" w:hAnsi="Baskerville"/>
-          <w:color w:val="000000"/>
-          <w:sz w:val="26"/>
-          <w:szCs w:val="26"/>
-        </w:rPr>
-        <w:br/>
-        <w:t>performance of the classifier and in some cases also to determine the best feature</w:t>
-      </w:r>
-      <w:r>
-        <w:rPr>
-          <w:rFonts w:ascii="Baskerville" w:hAnsi="Baskerville"/>
-          <w:color w:val="000000"/>
-          <w:sz w:val="26"/>
-          <w:szCs w:val="26"/>
-        </w:rPr>
-        <w:br/>
-        <w:t>dimension which is then used used for feature dimension reduction.</w:t>
-      </w:r>
-    </w:p>
-    <w:p>
-      <w:pPr>
-        <w:jc w:val="both"/>
-        <w:rPr>
-          <w:rFonts w:ascii="Baskerville" w:hAnsi="Baskerville" w:hint="eastAsia"/>
-          <w:color w:val="000000"/>
-          <w:sz w:val="26"/>
-          <w:szCs w:val="26"/>
-        </w:rPr>
-      </w:pPr>
-      <w:r>
-        <w:rPr>
-          <w:rFonts w:ascii="Baskerville" w:hAnsi="Baskerville"/>
-          <w:color w:val="000000"/>
-          <w:sz w:val="26"/>
-          <w:szCs w:val="26"/>
-        </w:rPr>
-        <w:t>I implemented cross-validation in order to evaluate the classifier performance so that we do not corrupt our training and test data . The 1600 samples of training data was divided into 8 sets of samples D1 through D8 . In an iterative process I considered one of these 8 sets to be the validation set and the remaining 1400 samples to be the training set .</w:t>
-      </w:r>
-    </w:p>
-    <w:p>
-      <w:pPr>
-        <w:jc w:val="both"/>
-        <w:rPr>
-          <w:rFonts w:ascii="Baskerville" w:hAnsi="Baskerville" w:hint="eastAsia"/>
-          <w:color w:val="000000"/>
-          <w:sz w:val="26"/>
-          <w:szCs w:val="26"/>
-        </w:rPr>
-      </w:pPr>
-      <w:r>
-        <w:rPr>
-          <w:rFonts w:ascii="Baskerville" w:hAnsi="Baskerville"/>
-          <w:color w:val="000000"/>
-          <w:sz w:val="26"/>
-          <w:szCs w:val="26"/>
-        </w:rPr>
-        <w:t xml:space="preserve">During each iteration I changed the validation set so that we can determine the error for each set of samples and evaluate the performance of the classifier. </w:t>
-      </w:r>
-      <w:r>
-        <w:rPr>
-          <w:rFonts w:ascii="Baskerville" w:hAnsi="Baskerville"/>
-          <w:color w:val="000000"/>
-          <w:sz w:val="26"/>
-          <w:szCs w:val="26"/>
-          <w:u w:val="single"/>
-        </w:rPr>
-        <w:t>The classifier giving the minimum error was then chosen as the best</w:t>
-      </w:r>
-      <w:r>
-        <w:rPr>
-          <w:rFonts w:ascii="Baskerville" w:hAnsi="Baskerville"/>
-          <w:color w:val="000000"/>
-          <w:sz w:val="26"/>
-          <w:szCs w:val="26"/>
-        </w:rPr>
-        <w:t xml:space="preserve"> and its performance was evaluated using the 400 samples of test data.</w:t>
-      </w:r>
-    </w:p>
-    <w:p>
-      <w:pPr>
-        <w:jc w:val="both"/>
-        <w:rPr>
-          <w:sz w:val="24"/>
-          <w:szCs w:val="24"/>
-        </w:rPr>
-      </w:pPr>
-    </w:p>
-    <w:p>
-      <w:pPr>
-        <w:jc w:val="both"/>
-        <w:rPr>
-          <w:sz w:val="24"/>
-          <w:szCs w:val="24"/>
-        </w:rPr>
-      </w:pPr>
-      <w:r>
-        <w:rPr>
-          <w:b/>
-          <w:sz w:val="24"/>
-          <w:szCs w:val="24"/>
-        </w:rPr>
-        <w:t>Feature Reduction</w:t>
-      </w:r>
-      <w:r>
-        <w:rPr>
-          <w:b/>
-          <w:sz w:val="24"/>
-          <w:szCs w:val="24"/>
-        </w:rPr>
-        <w:t>:</w:t>
-      </w:r>
-    </w:p>
-    <w:p>
-      <w:pPr>
-        <w:jc w:val="both"/>
-        <w:rPr>
-          <w:sz w:val="24"/>
-          <w:szCs w:val="24"/>
-        </w:rPr>
-      </w:pPr>
-      <w:r>
-        <w:rPr>
-          <w:sz w:val="24"/>
-          <w:szCs w:val="24"/>
-        </w:rPr>
-        <w:t>Feature Dimension is an effective way of reducing the complexity of implementation and other curses of high dimensionality. The PCA and FLD are very common and well known methods of implementing feature reduction. In this project I have implemented a types of feature dimension reduction techniques the Principal Component Analysis(PCA).</w:t>
-      </w:r>
-    </w:p>
-    <w:p>
-      <w:pPr>
-        <w:jc w:val="both"/>
-        <w:rPr>
-          <w:sz w:val="24"/>
-          <w:szCs w:val="24"/>
-        </w:rPr>
-      </w:pPr>
-    </w:p>
-    <w:p>
-      <w:pPr>
-        <w:jc w:val="both"/>
-        <w:rPr>
-          <w:b/>
-          <w:sz w:val="24"/>
-          <w:szCs w:val="24"/>
-        </w:rPr>
-      </w:pPr>
-      <w:r>
-        <w:rPr>
-          <w:b/>
-          <w:sz w:val="24"/>
-          <w:szCs w:val="24"/>
-        </w:rPr>
-        <w:t>Classifer:</w:t>
-      </w:r>
-    </w:p>
-    <w:p>
-      <w:pPr>
-        <w:jc w:val="both"/>
-        <w:rPr>
-          <w:b/>
-          <w:sz w:val="24"/>
-          <w:szCs w:val="24"/>
-        </w:rPr>
-      </w:pPr>
-      <w:r>
-        <w:rPr>
-          <w:b/>
-          <w:sz w:val="24"/>
-          <w:szCs w:val="24"/>
-        </w:rPr>
-        <w:t>Random Assignment Classfier</w:t>
-      </w:r>
-      <w:r>
-        <w:rPr>
-          <w:b/>
-          <w:sz w:val="24"/>
-          <w:szCs w:val="24"/>
-        </w:rPr>
-        <w:t>:</w:t>
-      </w:r>
-    </w:p>
-    <w:p>
-      <w:pPr>
-        <w:jc w:val="both"/>
-        <w:rPr>
-          <w:rFonts w:ascii="Baskerville" w:hAnsi="Baskerville"/>
-          <w:color w:val="000000"/>
-          <w:sz w:val="26"/>
-          <w:szCs w:val="26"/>
-        </w:rPr>
-      </w:pPr>
-      <w:r>
-        <w:rPr>
-          <w:rFonts w:ascii="Baskerville" w:hAnsi="Baskerville"/>
-          <w:color w:val="000000"/>
-          <w:sz w:val="26"/>
-          <w:szCs w:val="26"/>
-        </w:rPr>
-        <w:t>The random assignment classifier assigns classes to samples using randomization without</w:t>
-      </w:r>
-      <w:r>
-        <w:rPr>
-          <w:rFonts w:ascii="Baskerville" w:hAnsi="Baskerville"/>
-          <w:color w:val="000000"/>
-          <w:sz w:val="26"/>
-          <w:szCs w:val="26"/>
-        </w:rPr>
-        <w:br/>
-        <w:t>any criterion or probabilistic models. In this problem I have implemented random class</w:t>
-      </w:r>
-      <w:r>
-        <w:rPr>
-          <w:rFonts w:ascii="Baskerville" w:hAnsi="Baskerville"/>
-          <w:color w:val="000000"/>
-          <w:sz w:val="26"/>
-          <w:szCs w:val="26"/>
-        </w:rPr>
-        <w:br/>
-        <w:t>assignment with prior information also where the classes assigned to the samples are</w:t>
-      </w:r>
-      <w:r>
-        <w:rPr>
-          <w:rFonts w:ascii="Baskerville" w:hAnsi="Baskerville"/>
-          <w:color w:val="000000"/>
-          <w:sz w:val="26"/>
-          <w:szCs w:val="26"/>
-        </w:rPr>
-        <w:br/>
-        <w:t>randomized but this randomization is controlled by the class probability .I have</w:t>
-      </w:r>
-      <w:r>
-        <w:rPr>
-          <w:rFonts w:ascii="Baskerville" w:hAnsi="Baskerville"/>
-          <w:color w:val="000000"/>
-          <w:sz w:val="26"/>
-          <w:szCs w:val="26"/>
-        </w:rPr>
-        <w:br/>
-        <w:t xml:space="preserve">implemented random class assignment using the </w:t>
-      </w:r>
-      <w:r>
-        <w:rPr>
-          <w:rFonts w:ascii="Baskerville" w:hAnsi="Baskerville"/>
-          <w:color w:val="000000"/>
-          <w:sz w:val="26"/>
-          <w:szCs w:val="26"/>
-          <w:u w:val="single"/>
-        </w:rPr>
-        <w:t>DummyClassfier</w:t>
-      </w:r>
-      <w:r>
-        <w:rPr>
-          <w:rFonts w:ascii="Baskerville" w:hAnsi="Baskerville"/>
-          <w:color w:val="000000"/>
-          <w:sz w:val="26"/>
-          <w:szCs w:val="26"/>
-        </w:rPr>
-        <w:t xml:space="preserve"> function in </w:t>
-      </w:r>
-      <w:r>
-        <w:rPr>
-          <w:rFonts w:ascii="Baskerville" w:hAnsi="Baskerville"/>
-          <w:color w:val="000000"/>
-          <w:sz w:val="26"/>
-          <w:szCs w:val="26"/>
-        </w:rPr>
-        <w:t>Python</w:t>
-      </w:r>
-      <w:r>
-        <w:rPr>
-          <w:rFonts w:ascii="Baskerville" w:hAnsi="Baskerville"/>
-          <w:color w:val="000000"/>
-          <w:sz w:val="26"/>
-          <w:szCs w:val="26"/>
-        </w:rPr>
-        <w:t xml:space="preserve"> and</w:t>
-      </w:r>
-      <w:r>
-        <w:rPr>
-          <w:rFonts w:ascii="Baskerville" w:hAnsi="Baskerville"/>
-          <w:color w:val="000000"/>
-          <w:sz w:val="26"/>
-          <w:szCs w:val="26"/>
-        </w:rPr>
-        <w:br/>
-        <w:t>assigned random numbers between 1-</w:t>
-      </w:r>
-      <w:r>
-        <w:rPr>
-          <w:rFonts w:ascii="Baskerville" w:hAnsi="Baskerville"/>
-          <w:color w:val="000000"/>
-          <w:sz w:val="26"/>
-          <w:szCs w:val="26"/>
-        </w:rPr>
-        <w:t>4</w:t>
-      </w:r>
-      <w:r>
-        <w:rPr>
-          <w:rFonts w:ascii="Baskerville" w:hAnsi="Baskerville"/>
-          <w:color w:val="000000"/>
-          <w:sz w:val="26"/>
-          <w:szCs w:val="26"/>
-        </w:rPr>
-        <w:t xml:space="preserve"> (</w:t>
-      </w:r>
-      <w:r>
-        <w:rPr>
-          <w:rFonts w:ascii="Baskerville" w:hAnsi="Baskerville"/>
-          <w:color w:val="000000"/>
-          <w:sz w:val="26"/>
-          <w:szCs w:val="26"/>
-        </w:rPr>
-        <w:t>4</w:t>
-      </w:r>
-      <w:r>
-        <w:rPr>
-          <w:rFonts w:ascii="Baskerville" w:hAnsi="Baskerville"/>
-          <w:color w:val="000000"/>
-          <w:sz w:val="26"/>
-          <w:szCs w:val="26"/>
-        </w:rPr>
-        <w:t xml:space="preserve"> class problem) to the </w:t>
-      </w:r>
-      <w:r>
-        <w:rPr>
-          <w:rFonts w:ascii="Baskerville" w:hAnsi="Baskerville"/>
-          <w:color w:val="000000"/>
-          <w:sz w:val="26"/>
-          <w:szCs w:val="26"/>
-        </w:rPr>
-        <w:t>1600</w:t>
-      </w:r>
-      <w:r>
-        <w:rPr>
-          <w:rFonts w:ascii="Baskerville" w:hAnsi="Baskerville"/>
-          <w:color w:val="000000"/>
-          <w:sz w:val="26"/>
-          <w:szCs w:val="26"/>
-        </w:rPr>
-        <w:t xml:space="preserve"> samples . Then I have</w:t>
-      </w:r>
-      <w:r>
-        <w:rPr>
-          <w:rFonts w:ascii="Baskerville" w:hAnsi="Baskerville"/>
-          <w:color w:val="000000"/>
-          <w:sz w:val="26"/>
-          <w:szCs w:val="26"/>
-        </w:rPr>
-        <w:br/>
-        <w:t>compared the randomly assigned classes to the actual class of the samples and calculated</w:t>
-      </w:r>
-      <w:r>
-        <w:rPr>
-          <w:rFonts w:ascii="Baskerville" w:hAnsi="Baskerville"/>
-          <w:color w:val="000000"/>
-          <w:sz w:val="26"/>
-          <w:szCs w:val="26"/>
-        </w:rPr>
-        <w:br/>
-        <w:t>the percentage error in classification . For the second part I have calculated the</w:t>
-      </w:r>
-      <w:r>
-        <w:rPr>
-          <w:rFonts w:ascii="Baskerville" w:hAnsi="Baskerville"/>
-          <w:color w:val="000000"/>
-          <w:sz w:val="26"/>
-          <w:szCs w:val="26"/>
-        </w:rPr>
-        <w:br/>
-        <w:t>probability of each class which gives us the class priors. The probability was calculated as</w:t>
-      </w:r>
-      <w:r>
-        <w:rPr>
-          <w:rFonts w:ascii="Baskerville" w:hAnsi="Baskerville"/>
-          <w:color w:val="000000"/>
-          <w:sz w:val="26"/>
-          <w:szCs w:val="26"/>
-        </w:rPr>
-        <w:br/>
-        <w:t>the ratio of frequency of each class to the total number of samples. The class prior</w:t>
-      </w:r>
-      <w:r>
-        <w:br/>
-      </w:r>
-      <w:r>
-        <w:rPr>
-          <w:rFonts w:ascii="Baskerville" w:hAnsi="Baskerville"/>
-          <w:color w:val="000000"/>
-          <w:sz w:val="26"/>
-          <w:szCs w:val="26"/>
-        </w:rPr>
-        <w:t>information was calculated from the training data . Using this information I then</w:t>
-      </w:r>
-      <w:r>
-        <w:rPr>
-          <w:rFonts w:ascii="Baskerville" w:hAnsi="Baskerville"/>
-          <w:color w:val="000000"/>
-          <w:sz w:val="26"/>
-          <w:szCs w:val="26"/>
-        </w:rPr>
-        <w:br/>
-        <w:t>randomly assigned the classes to the test data samples and obtained the following results</w:t>
-      </w:r>
-    </w:p>
-    <w:p>
-      <w:pPr>
-        <w:jc w:val="center"/>
-        <w:rPr>
-          <w:rFonts w:ascii="Baskerville" w:hAnsi="Baskerville" w:hint="eastAsia"/>
-          <w:color w:val="000000"/>
-          <w:sz w:val="26"/>
-          <w:szCs w:val="26"/>
-        </w:rPr>
-      </w:pPr>
-      <w:r>
-        <w:rPr>
-          <w:noProof/>
-        </w:rPr>
-        <w:lastRenderedPageBreak/>
-        <w:drawing>
-          <wp:inline distT="0" distB="0" distL="0" distR="0" wp14:anchorId="47246517" wp14:editId="4604F08C">
-            <wp:extent cx="4791075" cy="1381125"/>
-            <wp:effectExtent l="0" t="0" r="9525" b="9525"/>
-            <wp:docPr id="5" name="Picture 5"/>
             <wp:cNvGraphicFramePr>
               <a:graphicFrameLocks xmlns:a="http://schemas.openxmlformats.org/drawingml/2006/main" noChangeAspect="1"/>
             </wp:cNvGraphicFramePr>
@@ -1903,6 +931,978 @@
                   <pic:spPr>
                     <a:xfrm>
                       <a:off x="0" y="0"/>
+                      <a:ext cx="4905375" cy="1933575"/>
+                    </a:xfrm>
+                    <a:prstGeom prst="rect">
+                      <a:avLst/>
+                    </a:prstGeom>
+                  </pic:spPr>
+                </pic:pic>
+              </a:graphicData>
+            </a:graphic>
+          </wp:inline>
+        </w:drawing>
+      </w:r>
+    </w:p>
+    <w:p>
+      <w:pPr>
+        <w:jc w:val="both"/>
+        <w:rPr>
+          <w:b/>
+          <w:sz w:val="24"/>
+          <w:szCs w:val="24"/>
+        </w:rPr>
+      </w:pPr>
+      <w:r>
+        <w:rPr>
+          <w:rFonts w:ascii="Baskerville" w:hAnsi="Baskerville"/>
+          <w:color w:val="000000"/>
+          <w:sz w:val="26"/>
+          <w:szCs w:val="26"/>
+        </w:rPr>
+        <w:t xml:space="preserve">Also as part of preprocessing , I have </w:t>
+      </w:r>
+      <w:r>
+        <w:rPr>
+          <w:rFonts w:ascii="Baskerville" w:hAnsi="Baskerville"/>
+          <w:color w:val="000000"/>
+          <w:sz w:val="26"/>
+          <w:szCs w:val="26"/>
+        </w:rPr>
+        <w:t>tried to</w:t>
+      </w:r>
+      <w:r>
+        <w:rPr>
+          <w:rFonts w:ascii="Baskerville" w:hAnsi="Baskerville"/>
+          <w:color w:val="000000"/>
+          <w:sz w:val="26"/>
+          <w:szCs w:val="26"/>
+        </w:rPr>
+        <w:t xml:space="preserve"> implemented the normalization process on the</w:t>
+      </w:r>
+      <w:r>
+        <w:rPr>
+          <w:rFonts w:ascii="Baskerville" w:hAnsi="Baskerville"/>
+          <w:color w:val="000000"/>
+          <w:sz w:val="26"/>
+          <w:szCs w:val="26"/>
+        </w:rPr>
+        <w:t xml:space="preserve"> </w:t>
+      </w:r>
+      <w:r>
+        <w:rPr>
+          <w:rFonts w:ascii="Baskerville" w:hAnsi="Baskerville"/>
+          <w:color w:val="000000"/>
+          <w:sz w:val="26"/>
+          <w:szCs w:val="26"/>
+        </w:rPr>
+        <w:t xml:space="preserve">features </w:t>
+      </w:r>
+      <w:r>
+        <w:rPr>
+          <w:rFonts w:ascii="Baskerville" w:hAnsi="Baskerville"/>
+          <w:color w:val="000000"/>
+          <w:sz w:val="26"/>
+          <w:szCs w:val="26"/>
+        </w:rPr>
+        <w:t>but</w:t>
+      </w:r>
+      <w:r>
+        <w:rPr>
+          <w:rFonts w:ascii="Baskerville" w:hAnsi="Baskerville"/>
+          <w:color w:val="000000"/>
+          <w:sz w:val="26"/>
+          <w:szCs w:val="26"/>
+        </w:rPr>
+        <w:t xml:space="preserve"> </w:t>
+      </w:r>
+      <w:r>
+        <w:rPr>
+          <w:rFonts w:ascii="Baskerville" w:hAnsi="Baskerville"/>
+          <w:color w:val="000000"/>
+          <w:sz w:val="26"/>
+          <w:szCs w:val="26"/>
+        </w:rPr>
+        <w:t xml:space="preserve">there is no better </w:t>
+      </w:r>
+      <w:r>
+        <w:rPr>
+          <w:rFonts w:ascii="Baskerville" w:hAnsi="Baskerville"/>
+          <w:color w:val="000000"/>
+          <w:sz w:val="26"/>
+          <w:szCs w:val="26"/>
+        </w:rPr>
+        <w:t>classification results.</w:t>
+      </w:r>
+      <w:r>
+        <w:rPr>
+          <w:rFonts w:ascii="Baskerville" w:hAnsi="Baskerville"/>
+          <w:color w:val="000000"/>
+          <w:sz w:val="26"/>
+          <w:szCs w:val="26"/>
+        </w:rPr>
+        <w:t xml:space="preserve"> </w:t>
+      </w:r>
+      <w:r>
+        <w:rPr>
+          <w:rFonts w:ascii="Baskerville" w:hAnsi="Baskerville"/>
+          <w:color w:val="000000"/>
+          <w:sz w:val="26"/>
+          <w:szCs w:val="26"/>
+        </w:rPr>
+        <w:t>The normalization was done based</w:t>
+      </w:r>
+      <w:r>
+        <w:rPr>
+          <w:rFonts w:ascii="Baskerville" w:hAnsi="Baskerville"/>
+          <w:color w:val="000000"/>
+          <w:sz w:val="26"/>
+          <w:szCs w:val="26"/>
+        </w:rPr>
+        <w:br/>
+        <w:t xml:space="preserve">on the </w:t>
+      </w:r>
+      <w:r>
+        <w:rPr>
+          <w:rFonts w:ascii="Baskerville" w:hAnsi="Baskerville"/>
+          <w:color w:val="000000"/>
+          <w:sz w:val="26"/>
+          <w:szCs w:val="26"/>
+        </w:rPr>
+        <w:t>standard scaler(such that its distribution will have a mean value 0 and standard deviation of 1)</w:t>
+      </w:r>
+      <w:r>
+        <w:rPr>
+          <w:rFonts w:ascii="Baskerville" w:hAnsi="Baskerville"/>
+          <w:color w:val="000000"/>
+          <w:sz w:val="26"/>
+          <w:szCs w:val="26"/>
+        </w:rPr>
+        <w:t>.</w:t>
+      </w:r>
+    </w:p>
+    <w:p>
+      <w:pPr>
+        <w:jc w:val="both"/>
+        <w:rPr>
+          <w:sz w:val="24"/>
+          <w:szCs w:val="24"/>
+        </w:rPr>
+      </w:pPr>
+    </w:p>
+    <w:p>
+      <w:pPr>
+        <w:jc w:val="both"/>
+        <w:rPr>
+          <w:b/>
+          <w:sz w:val="24"/>
+          <w:szCs w:val="24"/>
+        </w:rPr>
+      </w:pPr>
+      <w:r>
+        <w:rPr>
+          <w:b/>
+          <w:sz w:val="24"/>
+          <w:szCs w:val="24"/>
+        </w:rPr>
+        <w:t>Language and Tool box Used for Implementation</w:t>
+      </w:r>
+      <w:r>
+        <w:rPr>
+          <w:b/>
+          <w:sz w:val="24"/>
+          <w:szCs w:val="24"/>
+        </w:rPr>
+        <w:t>:</w:t>
+      </w:r>
+    </w:p>
+    <w:p>
+      <w:pPr>
+        <w:jc w:val="both"/>
+        <w:rPr>
+          <w:rFonts w:ascii="Baskerville" w:hAnsi="Baskerville" w:hint="eastAsia"/>
+          <w:color w:val="000000"/>
+          <w:sz w:val="26"/>
+          <w:szCs w:val="26"/>
+        </w:rPr>
+      </w:pPr>
+      <w:r>
+        <w:rPr>
+          <w:rFonts w:ascii="Baskerville" w:hAnsi="Baskerville"/>
+          <w:color w:val="000000"/>
+          <w:sz w:val="26"/>
+          <w:szCs w:val="26"/>
+        </w:rPr>
+        <w:t xml:space="preserve">The entire project was implemented using </w:t>
+      </w:r>
+      <w:r>
+        <w:rPr>
+          <w:rFonts w:ascii="Baskerville" w:hAnsi="Baskerville"/>
+          <w:color w:val="000000"/>
+          <w:sz w:val="26"/>
+          <w:szCs w:val="26"/>
+        </w:rPr>
+        <w:t>Python</w:t>
+      </w:r>
+      <w:r>
+        <w:rPr>
+          <w:rFonts w:ascii="Baskerville" w:hAnsi="Baskerville"/>
+          <w:color w:val="000000"/>
+          <w:sz w:val="26"/>
+          <w:szCs w:val="26"/>
+        </w:rPr>
+        <w:t xml:space="preserve"> and certain other pattern</w:t>
+      </w:r>
+      <w:r>
+        <w:rPr>
+          <w:rFonts w:ascii="Baskerville" w:hAnsi="Baskerville"/>
+          <w:color w:val="000000"/>
+          <w:sz w:val="26"/>
+          <w:szCs w:val="26"/>
+        </w:rPr>
+        <w:br/>
+      </w:r>
+      <w:r>
+        <w:rPr>
+          <w:rFonts w:ascii="Baskerville" w:hAnsi="Baskerville"/>
+          <w:color w:val="000000"/>
+          <w:sz w:val="26"/>
+          <w:szCs w:val="26"/>
+        </w:rPr>
+        <w:t>recognition library</w:t>
+      </w:r>
+      <w:r>
+        <w:rPr>
+          <w:rFonts w:ascii="Baskerville" w:hAnsi="Baskerville"/>
+          <w:color w:val="000000"/>
+          <w:sz w:val="26"/>
+          <w:szCs w:val="26"/>
+        </w:rPr>
+        <w:t xml:space="preserve">. I have used the </w:t>
+      </w:r>
+      <w:r>
+        <w:rPr>
+          <w:rFonts w:ascii="Baskerville" w:hAnsi="Baskerville"/>
+          <w:color w:val="000000"/>
+          <w:sz w:val="26"/>
+          <w:szCs w:val="26"/>
+        </w:rPr>
+        <w:t>scikit-learn, panda, matplotlib, tensorflow</w:t>
+      </w:r>
+      <w:r>
+        <w:rPr>
+          <w:rFonts w:ascii="Baskerville" w:hAnsi="Baskerville"/>
+          <w:color w:val="000000"/>
+          <w:sz w:val="26"/>
+          <w:szCs w:val="26"/>
+        </w:rPr>
+        <w:t xml:space="preserve"> </w:t>
+      </w:r>
+      <w:r>
+        <w:rPr>
+          <w:rFonts w:ascii="Baskerville" w:hAnsi="Baskerville"/>
+          <w:color w:val="000000"/>
+          <w:sz w:val="26"/>
+          <w:szCs w:val="26"/>
+        </w:rPr>
+        <w:t>for implementing the classifiers.</w:t>
+      </w:r>
+    </w:p>
+    <w:p>
+      <w:pPr>
+        <w:jc w:val="both"/>
+        <w:rPr>
+          <w:rFonts w:ascii="Baskerville" w:hAnsi="Baskerville" w:hint="eastAsia"/>
+          <w:color w:val="000000"/>
+          <w:sz w:val="26"/>
+          <w:szCs w:val="26"/>
+        </w:rPr>
+      </w:pPr>
+    </w:p>
+    <w:p>
+      <w:pPr>
+        <w:jc w:val="both"/>
+        <w:rPr>
+          <w:sz w:val="24"/>
+          <w:szCs w:val="24"/>
+        </w:rPr>
+      </w:pPr>
+      <w:r>
+        <w:rPr>
+          <w:rFonts w:ascii="Baskerville" w:hAnsi="Baskerville" w:hint="eastAsia"/>
+          <w:color w:val="000000"/>
+          <w:sz w:val="26"/>
+          <w:szCs w:val="26"/>
+        </w:rPr>
+        <w:t>S</w:t>
+      </w:r>
+      <w:r>
+        <w:rPr>
+          <w:rFonts w:ascii="Baskerville" w:hAnsi="Baskerville"/>
+          <w:color w:val="000000"/>
+          <w:sz w:val="26"/>
+          <w:szCs w:val="26"/>
+        </w:rPr>
+        <w:t>ki-learn Function Used:</w:t>
+      </w:r>
+      <w:r>
+        <w:rPr>
+          <w:sz w:val="24"/>
+          <w:szCs w:val="24"/>
+        </w:rPr>
+        <w:t xml:space="preserve"> </w:t>
+      </w:r>
+    </w:p>
+    <w:p>
+      <w:pPr>
+        <w:jc w:val="both"/>
+        <w:rPr>
+          <w:sz w:val="24"/>
+          <w:szCs w:val="24"/>
+        </w:rPr>
+      </w:pPr>
+      <w:r>
+        <w:rPr>
+          <w:sz w:val="24"/>
+          <w:szCs w:val="24"/>
+        </w:rPr>
+        <w:t>preprocessing.StandardScaler: normalization process</w:t>
+      </w:r>
+    </w:p>
+    <w:p>
+      <w:pPr>
+        <w:jc w:val="both"/>
+        <w:rPr>
+          <w:sz w:val="24"/>
+          <w:szCs w:val="24"/>
+        </w:rPr>
+      </w:pPr>
+      <w:r>
+        <w:rPr>
+          <w:sz w:val="24"/>
+          <w:szCs w:val="24"/>
+        </w:rPr>
+        <w:t>G</w:t>
+      </w:r>
+      <w:r>
+        <w:rPr>
+          <w:sz w:val="24"/>
+          <w:szCs w:val="24"/>
+        </w:rPr>
+        <w:t xml:space="preserve">ausianNB: Navie Bayer Model </w:t>
+      </w:r>
+      <w:r>
+        <w:rPr>
+          <w:sz w:val="24"/>
+          <w:szCs w:val="24"/>
+        </w:rPr>
+        <w:t>classifier</w:t>
+      </w:r>
+    </w:p>
+    <w:p>
+      <w:pPr>
+        <w:jc w:val="both"/>
+        <w:rPr>
+          <w:sz w:val="24"/>
+          <w:szCs w:val="24"/>
+        </w:rPr>
+      </w:pPr>
+      <w:r>
+        <w:rPr>
+          <w:sz w:val="24"/>
+          <w:szCs w:val="24"/>
+        </w:rPr>
+        <w:t>s</w:t>
+      </w:r>
+      <w:r>
+        <w:rPr>
+          <w:sz w:val="24"/>
+          <w:szCs w:val="24"/>
+        </w:rPr>
+        <w:t>vm: SVM classsifer</w:t>
+      </w:r>
+    </w:p>
+    <w:p>
+      <w:pPr>
+        <w:jc w:val="both"/>
+        <w:rPr>
+          <w:sz w:val="24"/>
+          <w:szCs w:val="24"/>
+        </w:rPr>
+      </w:pPr>
+      <w:r>
+        <w:rPr>
+          <w:sz w:val="24"/>
+          <w:szCs w:val="24"/>
+        </w:rPr>
+        <w:t>pca:  feature-space dimensionality adjustment</w:t>
+      </w:r>
+    </w:p>
+    <w:p>
+      <w:pPr>
+        <w:jc w:val="both"/>
+        <w:rPr>
+          <w:sz w:val="24"/>
+          <w:szCs w:val="24"/>
+        </w:rPr>
+      </w:pPr>
+      <w:r>
+        <w:rPr>
+          <w:sz w:val="24"/>
+          <w:szCs w:val="24"/>
+        </w:rPr>
+        <w:t>cross_val_score: cross validation score</w:t>
+      </w:r>
+    </w:p>
+    <w:p>
+      <w:pPr>
+        <w:jc w:val="both"/>
+        <w:rPr>
+          <w:sz w:val="24"/>
+          <w:szCs w:val="24"/>
+        </w:rPr>
+      </w:pPr>
+    </w:p>
+    <w:p>
+      <w:pPr>
+        <w:jc w:val="both"/>
+        <w:rPr>
+          <w:sz w:val="24"/>
+          <w:szCs w:val="24"/>
+        </w:rPr>
+      </w:pPr>
+      <w:r>
+        <w:rPr>
+          <w:sz w:val="24"/>
+          <w:szCs w:val="24"/>
+        </w:rPr>
+        <w:t>The above functions were used to implement the classifiers . The implementation details are given in the sections below.</w:t>
+      </w:r>
+    </w:p>
+    <w:p>
+      <w:pPr>
+        <w:jc w:val="both"/>
+        <w:rPr>
+          <w:sz w:val="24"/>
+          <w:szCs w:val="24"/>
+        </w:rPr>
+      </w:pPr>
+      <w:r>
+        <w:rPr>
+          <w:sz w:val="24"/>
+          <w:szCs w:val="24"/>
+        </w:rPr>
+        <w:t>Another tool box I have used for implementing my project is the tensorflow library. This library was used to train perceptron.</w:t>
+      </w:r>
+    </w:p>
+    <w:p>
+      <w:pPr>
+        <w:jc w:val="both"/>
+        <w:rPr>
+          <w:sz w:val="24"/>
+          <w:szCs w:val="24"/>
+        </w:rPr>
+      </w:pPr>
+      <w:r>
+        <w:rPr>
+          <w:sz w:val="24"/>
+          <w:szCs w:val="24"/>
+        </w:rPr>
+        <w:t>I have used panda library to import and parse csv data.</w:t>
+      </w:r>
+    </w:p>
+    <w:p>
+      <w:pPr>
+        <w:jc w:val="both"/>
+        <w:rPr>
+          <w:sz w:val="24"/>
+          <w:szCs w:val="24"/>
+        </w:rPr>
+      </w:pPr>
+    </w:p>
+    <w:p>
+      <w:pPr>
+        <w:jc w:val="both"/>
+        <w:rPr>
+          <w:b/>
+          <w:sz w:val="24"/>
+          <w:szCs w:val="24"/>
+        </w:rPr>
+      </w:pPr>
+      <w:r>
+        <w:rPr>
+          <w:b/>
+          <w:sz w:val="24"/>
+          <w:szCs w:val="24"/>
+        </w:rPr>
+        <w:lastRenderedPageBreak/>
+        <w:t>Cross Validation:</w:t>
+      </w:r>
+    </w:p>
+    <w:p>
+      <w:pPr>
+        <w:jc w:val="both"/>
+        <w:rPr>
+          <w:rFonts w:ascii="Baskerville" w:hAnsi="Baskerville" w:hint="eastAsia"/>
+          <w:color w:val="000000"/>
+          <w:sz w:val="26"/>
+          <w:szCs w:val="26"/>
+        </w:rPr>
+      </w:pPr>
+      <w:r>
+        <w:rPr>
+          <w:rFonts w:ascii="Baskerville" w:hAnsi="Baskerville"/>
+          <w:color w:val="000000"/>
+          <w:sz w:val="26"/>
+          <w:szCs w:val="26"/>
+        </w:rPr>
+        <w:t>For Each of the classifiers I have implemented cross-validation to test and validate the</w:t>
+      </w:r>
+      <w:r>
+        <w:rPr>
+          <w:rFonts w:ascii="Baskerville" w:hAnsi="Baskerville"/>
+          <w:color w:val="000000"/>
+          <w:sz w:val="26"/>
+          <w:szCs w:val="26"/>
+        </w:rPr>
+        <w:br/>
+        <w:t>performance of the classifier and in some cases also to determine the best feature</w:t>
+      </w:r>
+      <w:r>
+        <w:rPr>
+          <w:rFonts w:ascii="Baskerville" w:hAnsi="Baskerville"/>
+          <w:color w:val="000000"/>
+          <w:sz w:val="26"/>
+          <w:szCs w:val="26"/>
+        </w:rPr>
+        <w:br/>
+        <w:t>dimension which is then used used for feature dimension reduction.</w:t>
+      </w:r>
+    </w:p>
+    <w:p>
+      <w:pPr>
+        <w:jc w:val="both"/>
+        <w:rPr>
+          <w:rFonts w:ascii="Baskerville" w:hAnsi="Baskerville" w:hint="eastAsia"/>
+          <w:color w:val="000000"/>
+          <w:sz w:val="26"/>
+          <w:szCs w:val="26"/>
+        </w:rPr>
+      </w:pPr>
+      <w:r>
+        <w:rPr>
+          <w:rFonts w:ascii="Baskerville" w:hAnsi="Baskerville"/>
+          <w:color w:val="000000"/>
+          <w:sz w:val="26"/>
+          <w:szCs w:val="26"/>
+        </w:rPr>
+        <w:t>I implemented cross-validation in order to evaluate the classifier performance so that we do not corrupt our training and test data . The 1600 samples of training data was divided into 8 sets of samples D1 through D8 . In an iterative process I considered one of these 8 sets to be the validation set and the remaining 1400 samples to be the training set .</w:t>
+      </w:r>
+    </w:p>
+    <w:p>
+      <w:pPr>
+        <w:jc w:val="both"/>
+        <w:rPr>
+          <w:rFonts w:ascii="Baskerville" w:hAnsi="Baskerville" w:hint="eastAsia"/>
+          <w:color w:val="000000"/>
+          <w:sz w:val="26"/>
+          <w:szCs w:val="26"/>
+        </w:rPr>
+      </w:pPr>
+      <w:r>
+        <w:rPr>
+          <w:rFonts w:ascii="Baskerville" w:hAnsi="Baskerville"/>
+          <w:color w:val="000000"/>
+          <w:sz w:val="26"/>
+          <w:szCs w:val="26"/>
+        </w:rPr>
+        <w:t xml:space="preserve">During each iteration I changed the validation set so that we can determine the error for each set of samples and evaluate the performance of the classifier. </w:t>
+      </w:r>
+      <w:r>
+        <w:rPr>
+          <w:rFonts w:ascii="Baskerville" w:hAnsi="Baskerville"/>
+          <w:color w:val="000000"/>
+          <w:sz w:val="26"/>
+          <w:szCs w:val="26"/>
+          <w:u w:val="single"/>
+        </w:rPr>
+        <w:t>The classifier giving the minimum error was then chosen as the best</w:t>
+      </w:r>
+      <w:r>
+        <w:rPr>
+          <w:rFonts w:ascii="Baskerville" w:hAnsi="Baskerville"/>
+          <w:color w:val="000000"/>
+          <w:sz w:val="26"/>
+          <w:szCs w:val="26"/>
+        </w:rPr>
+        <w:t xml:space="preserve"> and its performance was evaluated using the 400 samples of test data.</w:t>
+      </w:r>
+    </w:p>
+    <w:p>
+      <w:pPr>
+        <w:jc w:val="both"/>
+        <w:rPr>
+          <w:sz w:val="24"/>
+          <w:szCs w:val="24"/>
+        </w:rPr>
+      </w:pPr>
+    </w:p>
+    <w:p>
+      <w:pPr>
+        <w:jc w:val="both"/>
+        <w:rPr>
+          <w:sz w:val="24"/>
+          <w:szCs w:val="24"/>
+        </w:rPr>
+      </w:pPr>
+      <w:r>
+        <w:rPr>
+          <w:b/>
+          <w:sz w:val="24"/>
+          <w:szCs w:val="24"/>
+        </w:rPr>
+        <w:t>Feature Reduction</w:t>
+      </w:r>
+      <w:r>
+        <w:rPr>
+          <w:b/>
+          <w:sz w:val="24"/>
+          <w:szCs w:val="24"/>
+        </w:rPr>
+        <w:t>:</w:t>
+      </w:r>
+    </w:p>
+    <w:p>
+      <w:pPr>
+        <w:jc w:val="both"/>
+        <w:rPr>
+          <w:sz w:val="24"/>
+          <w:szCs w:val="24"/>
+        </w:rPr>
+      </w:pPr>
+      <w:r>
+        <w:rPr>
+          <w:sz w:val="24"/>
+          <w:szCs w:val="24"/>
+        </w:rPr>
+        <w:t>Feature Dimension is an effective way of reducing the complexity of implementation and other curses of high dimensionality. The PCA and FLD are very common and well known methods of implementing feature reduction. In this project I have implemented a types of feature dimension reduction techniques the Principal Component Analysis(PCA).</w:t>
+      </w:r>
+    </w:p>
+    <w:p>
+      <w:pPr>
+        <w:jc w:val="both"/>
+        <w:rPr>
+          <w:sz w:val="24"/>
+          <w:szCs w:val="24"/>
+        </w:rPr>
+      </w:pPr>
+    </w:p>
+    <w:p>
+      <w:pPr>
+        <w:jc w:val="both"/>
+        <w:rPr>
+          <w:b/>
+          <w:sz w:val="24"/>
+          <w:szCs w:val="24"/>
+        </w:rPr>
+      </w:pPr>
+      <w:r>
+        <w:rPr>
+          <w:b/>
+          <w:sz w:val="24"/>
+          <w:szCs w:val="24"/>
+        </w:rPr>
+        <w:t>Classifer:</w:t>
+      </w:r>
+    </w:p>
+    <w:p>
+      <w:pPr>
+        <w:jc w:val="both"/>
+        <w:rPr>
+          <w:b/>
+          <w:sz w:val="24"/>
+          <w:szCs w:val="24"/>
+        </w:rPr>
+      </w:pPr>
+      <w:r>
+        <w:rPr>
+          <w:b/>
+          <w:sz w:val="24"/>
+          <w:szCs w:val="24"/>
+        </w:rPr>
+        <w:t>Random Assignment Classfier</w:t>
+      </w:r>
+      <w:r>
+        <w:rPr>
+          <w:b/>
+          <w:sz w:val="24"/>
+          <w:szCs w:val="24"/>
+        </w:rPr>
+        <w:t>:</w:t>
+      </w:r>
+    </w:p>
+    <w:p>
+      <w:pPr>
+        <w:jc w:val="both"/>
+        <w:rPr>
+          <w:rFonts w:ascii="Baskerville" w:hAnsi="Baskerville"/>
+          <w:color w:val="000000"/>
+          <w:sz w:val="26"/>
+          <w:szCs w:val="26"/>
+        </w:rPr>
+      </w:pPr>
+      <w:r>
+        <w:rPr>
+          <w:rFonts w:ascii="Baskerville" w:hAnsi="Baskerville"/>
+          <w:color w:val="000000"/>
+          <w:sz w:val="26"/>
+          <w:szCs w:val="26"/>
+        </w:rPr>
+        <w:t>The random assignment classifier assigns classes to samples using randomization without</w:t>
+      </w:r>
+      <w:r>
+        <w:rPr>
+          <w:rFonts w:ascii="Baskerville" w:hAnsi="Baskerville"/>
+          <w:color w:val="000000"/>
+          <w:sz w:val="26"/>
+          <w:szCs w:val="26"/>
+        </w:rPr>
+        <w:br/>
+        <w:t>any criterion or probabilistic models. In this problem I have implemented random class</w:t>
+      </w:r>
+      <w:r>
+        <w:rPr>
+          <w:rFonts w:ascii="Baskerville" w:hAnsi="Baskerville"/>
+          <w:color w:val="000000"/>
+          <w:sz w:val="26"/>
+          <w:szCs w:val="26"/>
+        </w:rPr>
+        <w:br/>
+        <w:t>assignment with prior information also where the classes assigned to the samples are</w:t>
+      </w:r>
+      <w:r>
+        <w:rPr>
+          <w:rFonts w:ascii="Baskerville" w:hAnsi="Baskerville"/>
+          <w:color w:val="000000"/>
+          <w:sz w:val="26"/>
+          <w:szCs w:val="26"/>
+        </w:rPr>
+        <w:br/>
+        <w:t>randomized but this randomization is controlled by the class probability .I have</w:t>
+      </w:r>
+      <w:r>
+        <w:rPr>
+          <w:rFonts w:ascii="Baskerville" w:hAnsi="Baskerville"/>
+          <w:color w:val="000000"/>
+          <w:sz w:val="26"/>
+          <w:szCs w:val="26"/>
+        </w:rPr>
+        <w:br/>
+        <w:t xml:space="preserve">implemented random class assignment using the </w:t>
+      </w:r>
+      <w:r>
+        <w:rPr>
+          <w:rFonts w:ascii="Baskerville" w:hAnsi="Baskerville"/>
+          <w:color w:val="000000"/>
+          <w:sz w:val="26"/>
+          <w:szCs w:val="26"/>
+          <w:u w:val="single"/>
+        </w:rPr>
+        <w:t>DummyClassfier</w:t>
+      </w:r>
+      <w:r>
+        <w:rPr>
+          <w:rFonts w:ascii="Baskerville" w:hAnsi="Baskerville"/>
+          <w:color w:val="000000"/>
+          <w:sz w:val="26"/>
+          <w:szCs w:val="26"/>
+        </w:rPr>
+        <w:t xml:space="preserve"> function in </w:t>
+      </w:r>
+      <w:r>
+        <w:rPr>
+          <w:rFonts w:ascii="Baskerville" w:hAnsi="Baskerville"/>
+          <w:color w:val="000000"/>
+          <w:sz w:val="26"/>
+          <w:szCs w:val="26"/>
+        </w:rPr>
+        <w:t>Python</w:t>
+      </w:r>
+      <w:r>
+        <w:rPr>
+          <w:rFonts w:ascii="Baskerville" w:hAnsi="Baskerville"/>
+          <w:color w:val="000000"/>
+          <w:sz w:val="26"/>
+          <w:szCs w:val="26"/>
+        </w:rPr>
+        <w:t xml:space="preserve"> and</w:t>
+      </w:r>
+      <w:r>
+        <w:rPr>
+          <w:rFonts w:ascii="Baskerville" w:hAnsi="Baskerville"/>
+          <w:color w:val="000000"/>
+          <w:sz w:val="26"/>
+          <w:szCs w:val="26"/>
+        </w:rPr>
+        <w:br/>
+        <w:t>assigned random numbers between 1-</w:t>
+      </w:r>
+      <w:r>
+        <w:rPr>
+          <w:rFonts w:ascii="Baskerville" w:hAnsi="Baskerville"/>
+          <w:color w:val="000000"/>
+          <w:sz w:val="26"/>
+          <w:szCs w:val="26"/>
+        </w:rPr>
+        <w:t>4</w:t>
+      </w:r>
+      <w:r>
+        <w:rPr>
+          <w:rFonts w:ascii="Baskerville" w:hAnsi="Baskerville"/>
+          <w:color w:val="000000"/>
+          <w:sz w:val="26"/>
+          <w:szCs w:val="26"/>
+        </w:rPr>
+        <w:t xml:space="preserve"> (</w:t>
+      </w:r>
+      <w:r>
+        <w:rPr>
+          <w:rFonts w:ascii="Baskerville" w:hAnsi="Baskerville"/>
+          <w:color w:val="000000"/>
+          <w:sz w:val="26"/>
+          <w:szCs w:val="26"/>
+        </w:rPr>
+        <w:t>4</w:t>
+      </w:r>
+      <w:r>
+        <w:rPr>
+          <w:rFonts w:ascii="Baskerville" w:hAnsi="Baskerville"/>
+          <w:color w:val="000000"/>
+          <w:sz w:val="26"/>
+          <w:szCs w:val="26"/>
+        </w:rPr>
+        <w:t xml:space="preserve"> class problem) to the </w:t>
+      </w:r>
+      <w:r>
+        <w:rPr>
+          <w:rFonts w:ascii="Baskerville" w:hAnsi="Baskerville"/>
+          <w:color w:val="000000"/>
+          <w:sz w:val="26"/>
+          <w:szCs w:val="26"/>
+        </w:rPr>
+        <w:t>1600</w:t>
+      </w:r>
+      <w:r>
+        <w:rPr>
+          <w:rFonts w:ascii="Baskerville" w:hAnsi="Baskerville"/>
+          <w:color w:val="000000"/>
+          <w:sz w:val="26"/>
+          <w:szCs w:val="26"/>
+        </w:rPr>
+        <w:t xml:space="preserve"> samples . Then I have</w:t>
+      </w:r>
+      <w:r>
+        <w:rPr>
+          <w:rFonts w:ascii="Baskerville" w:hAnsi="Baskerville"/>
+          <w:color w:val="000000"/>
+          <w:sz w:val="26"/>
+          <w:szCs w:val="26"/>
+        </w:rPr>
+        <w:br/>
+        <w:t>compared the randomly assigned classes to the actual class of the samples and calculated</w:t>
+      </w:r>
+      <w:r>
+        <w:rPr>
+          <w:rFonts w:ascii="Baskerville" w:hAnsi="Baskerville"/>
+          <w:color w:val="000000"/>
+          <w:sz w:val="26"/>
+          <w:szCs w:val="26"/>
+        </w:rPr>
+        <w:br/>
+        <w:t>the percentage error in classification . For the second part I have calculated the</w:t>
+      </w:r>
+      <w:r>
+        <w:rPr>
+          <w:rFonts w:ascii="Baskerville" w:hAnsi="Baskerville"/>
+          <w:color w:val="000000"/>
+          <w:sz w:val="26"/>
+          <w:szCs w:val="26"/>
+        </w:rPr>
+        <w:br/>
+        <w:t>probability of each class which gives us the class priors. The probability was calculated as</w:t>
+      </w:r>
+      <w:r>
+        <w:rPr>
+          <w:rFonts w:ascii="Baskerville" w:hAnsi="Baskerville"/>
+          <w:color w:val="000000"/>
+          <w:sz w:val="26"/>
+          <w:szCs w:val="26"/>
+        </w:rPr>
+        <w:br/>
+        <w:t>the ratio of frequency of each class to the total number of samples. The class prior</w:t>
+      </w:r>
+      <w:r>
+        <w:br/>
+      </w:r>
+      <w:r>
+        <w:rPr>
+          <w:rFonts w:ascii="Baskerville" w:hAnsi="Baskerville"/>
+          <w:color w:val="000000"/>
+          <w:sz w:val="26"/>
+          <w:szCs w:val="26"/>
+        </w:rPr>
+        <w:t>information was calculated from the training data . Using this information I then</w:t>
+      </w:r>
+      <w:r>
+        <w:rPr>
+          <w:rFonts w:ascii="Baskerville" w:hAnsi="Baskerville"/>
+          <w:color w:val="000000"/>
+          <w:sz w:val="26"/>
+          <w:szCs w:val="26"/>
+        </w:rPr>
+        <w:br/>
+        <w:t>randomly assigned the classes to the test data samples and obtained the following results</w:t>
+      </w:r>
+    </w:p>
+    <w:p>
+      <w:pPr>
+        <w:jc w:val="center"/>
+        <w:rPr>
+          <w:rFonts w:ascii="Baskerville" w:hAnsi="Baskerville" w:hint="eastAsia"/>
+          <w:color w:val="000000"/>
+          <w:sz w:val="26"/>
+          <w:szCs w:val="26"/>
+        </w:rPr>
+      </w:pPr>
+      <w:r>
+        <w:rPr>
+          <w:noProof/>
+        </w:rPr>
+        <w:lastRenderedPageBreak/>
+        <w:drawing>
+          <wp:inline distT="0" distB="0" distL="0" distR="0" wp14:anchorId="47246517" wp14:editId="4604F08C">
+            <wp:extent cx="4791075" cy="1381125"/>
+            <wp:effectExtent l="0" t="0" r="9525" b="9525"/>
+            <wp:docPr id="5" name="Picture 5"/>
+            <wp:cNvGraphicFramePr>
+              <a:graphicFrameLocks xmlns:a="http://schemas.openxmlformats.org/drawingml/2006/main" noChangeAspect="1"/>
+            </wp:cNvGraphicFramePr>
+            <a:graphic xmlns:a="http://schemas.openxmlformats.org/drawingml/2006/main">
+              <a:graphicData uri="http://schemas.openxmlformats.org/drawingml/2006/picture">
+                <pic:pic xmlns:pic="http://schemas.openxmlformats.org/drawingml/2006/picture">
+                  <pic:nvPicPr>
+                    <pic:cNvPr id="1" name=""/>
+                    <pic:cNvPicPr/>
+                  </pic:nvPicPr>
+                  <pic:blipFill>
+                    <a:blip r:embed="rId6"/>
+                    <a:stretch>
+                      <a:fillRect/>
+                    </a:stretch>
+                  </pic:blipFill>
+                  <pic:spPr>
+                    <a:xfrm>
+                      <a:off x="0" y="0"/>
                       <a:ext cx="4791075" cy="1381125"/>
                     </a:xfrm>
                     <a:prstGeom prst="rect">
@@ -1944,7 +1944,7 @@
                     <pic:cNvPicPr/>
                   </pic:nvPicPr>
                   <pic:blipFill>
-                    <a:blip r:embed="rId6"/>
+                    <a:blip r:embed="rId7"/>
                     <a:stretch>
                       <a:fillRect/>
                     </a:stretch>
@@ -2681,7 +2681,7 @@
                     <pic:cNvPicPr/>
                   </pic:nvPicPr>
                   <pic:blipFill>
-                    <a:blip r:embed="rId7"/>
+                    <a:blip r:embed="rId8"/>
                     <a:stretch>
                       <a:fillRect/>
                     </a:stretch>
@@ -2722,115 +2722,6 @@
             <wp:extent cx="5943600" cy="417830"/>
             <wp:effectExtent l="0" t="0" r="0" b="1270"/>
             <wp:docPr id="7" name="Picture 7"/>
-            <wp:cNvGraphicFramePr>
-              <a:graphicFrameLocks xmlns:a="http://schemas.openxmlformats.org/drawingml/2006/main" noChangeAspect="1"/>
-            </wp:cNvGraphicFramePr>
-            <a:graphic xmlns:a="http://schemas.openxmlformats.org/drawingml/2006/main">
-              <a:graphicData uri="http://schemas.openxmlformats.org/drawingml/2006/picture">
-                <pic:pic xmlns:pic="http://schemas.openxmlformats.org/drawingml/2006/picture">
-                  <pic:nvPicPr>
-                    <pic:cNvPr id="1" name=""/>
-                    <pic:cNvPicPr/>
-                  </pic:nvPicPr>
-                  <pic:blipFill>
-                    <a:blip r:embed="rId8"/>
-                    <a:stretch>
-                      <a:fillRect/>
-                    </a:stretch>
-                  </pic:blipFill>
-                  <pic:spPr>
-                    <a:xfrm>
-                      <a:off x="0" y="0"/>
-                      <a:ext cx="5943600" cy="417830"/>
-                    </a:xfrm>
-                    <a:prstGeom prst="rect">
-                      <a:avLst/>
-                    </a:prstGeom>
-                  </pic:spPr>
-                </pic:pic>
-              </a:graphicData>
-            </a:graphic>
-          </wp:inline>
-        </w:drawing>
-      </w:r>
-    </w:p>
-    <w:p>
-      <w:pPr>
-        <w:jc w:val="both"/>
-        <w:rPr>
-          <w:b/>
-          <w:sz w:val="24"/>
-          <w:szCs w:val="24"/>
-        </w:rPr>
-      </w:pPr>
-      <w:r>
-        <w:rPr>
-          <w:b/>
-          <w:sz w:val="24"/>
-          <w:szCs w:val="24"/>
-        </w:rPr>
-        <w:lastRenderedPageBreak/>
-        <w:t>K-nearest neighbor(KNN) density based classfier</w:t>
-      </w:r>
-      <w:r>
-        <w:rPr>
-          <w:b/>
-          <w:sz w:val="24"/>
-          <w:szCs w:val="24"/>
-        </w:rPr>
-        <w:t>:</w:t>
-      </w:r>
-    </w:p>
-    <w:p>
-      <w:pPr>
-        <w:jc w:val="both"/>
-        <w:rPr>
-          <w:rFonts w:ascii="Baskerville" w:hAnsi="Baskerville"/>
-          <w:color w:val="000000"/>
-          <w:sz w:val="26"/>
-          <w:szCs w:val="26"/>
-        </w:rPr>
-      </w:pPr>
-      <w:r>
-        <w:rPr>
-          <w:rFonts w:ascii="Baskerville" w:hAnsi="Baskerville"/>
-          <w:color w:val="000000"/>
-          <w:sz w:val="26"/>
-          <w:szCs w:val="26"/>
-        </w:rPr>
-        <w:t>KNN classifier is a non-parametric statistical classifier that counts the k-nearest features to</w:t>
-      </w:r>
-      <w:r>
-        <w:rPr>
-          <w:rFonts w:ascii="Baskerville" w:hAnsi="Baskerville"/>
-          <w:color w:val="000000"/>
-          <w:sz w:val="26"/>
-          <w:szCs w:val="26"/>
-        </w:rPr>
-        <w:br/>
-        <w:t>determine the class of a sample</w:t>
-      </w:r>
-    </w:p>
-    <w:p>
-      <w:pPr>
-        <w:jc w:val="both"/>
-        <w:rPr>
-          <w:rFonts w:ascii="Baskerville" w:hAnsi="Baskerville"/>
-          <w:color w:val="000000"/>
-          <w:sz w:val="26"/>
-          <w:szCs w:val="26"/>
-          <w:u w:val="single"/>
-        </w:rPr>
-      </w:pPr>
-      <w:r>
-        <w:rPr>
-          <w:noProof/>
-        </w:rPr>
-        <w:drawing>
-          <wp:inline distT="0" distB="0" distL="0" distR="0" wp14:anchorId="5482A675" wp14:editId="147DAC8C">
-            <wp:extent cx="5943600" cy="1706245"/>
-            <wp:effectExtent l="0" t="0" r="0" b="8255"/>
-            <wp:docPr id="11" name="Picture 11"/>
             <wp:cNvGraphicFramePr>
               <a:graphicFrameLocks xmlns:a="http://schemas.openxmlformats.org/drawingml/2006/main" noChangeAspect="1"/>
             </wp:cNvGraphicFramePr>
@@ -2850,7 +2741,7 @@
                   <pic:spPr>
                     <a:xfrm>
                       <a:off x="0" y="0"/>
-                      <a:ext cx="5943600" cy="1706245"/>
+                      <a:ext cx="5943600" cy="417830"/>
                     </a:xfrm>
                     <a:prstGeom prst="rect">
                       <a:avLst/>
@@ -2867,7 +2758,64 @@
       <w:pPr>
         <w:jc w:val="both"/>
         <w:rPr>
-          <w:rFonts w:ascii="Baskerville" w:hAnsi="Baskerville" w:hint="eastAsia"/>
+          <w:b/>
+          <w:sz w:val="24"/>
+          <w:szCs w:val="24"/>
+        </w:rPr>
+      </w:pPr>
+      <w:r>
+        <w:rPr>
+          <w:b/>
+          <w:sz w:val="24"/>
+          <w:szCs w:val="24"/>
+        </w:rPr>
+        <w:lastRenderedPageBreak/>
+        <w:t>K-nearest neighbor(KNN) density based classfier</w:t>
+      </w:r>
+      <w:r>
+        <w:rPr>
+          <w:b/>
+          <w:sz w:val="24"/>
+          <w:szCs w:val="24"/>
+        </w:rPr>
+        <w:t>:</w:t>
+      </w:r>
+    </w:p>
+    <w:p>
+      <w:pPr>
+        <w:jc w:val="both"/>
+        <w:rPr>
+          <w:rFonts w:ascii="Baskerville" w:hAnsi="Baskerville"/>
+          <w:color w:val="000000"/>
+          <w:sz w:val="26"/>
+          <w:szCs w:val="26"/>
+        </w:rPr>
+      </w:pPr>
+      <w:r>
+        <w:rPr>
+          <w:rFonts w:ascii="Baskerville" w:hAnsi="Baskerville"/>
+          <w:color w:val="000000"/>
+          <w:sz w:val="26"/>
+          <w:szCs w:val="26"/>
+        </w:rPr>
+        <w:t>KNN classifier is a non-parametric statistical classifier that counts the k-nearest features to</w:t>
+      </w:r>
+      <w:r>
+        <w:rPr>
+          <w:rFonts w:ascii="Baskerville" w:hAnsi="Baskerville"/>
+          <w:color w:val="000000"/>
+          <w:sz w:val="26"/>
+          <w:szCs w:val="26"/>
+        </w:rPr>
+        <w:br/>
+        <w:t>determine the class of a sample</w:t>
+      </w:r>
+    </w:p>
+    <w:p>
+      <w:pPr>
+        <w:jc w:val="both"/>
+        <w:rPr>
+          <w:rFonts w:ascii="Baskerville" w:hAnsi="Baskerville"/>
           <w:color w:val="000000"/>
           <w:sz w:val="26"/>
           <w:szCs w:val="26"/>
@@ -2879,10 +2827,10 @@
           <w:noProof/>
         </w:rPr>
         <w:drawing>
-          <wp:inline distT="0" distB="0" distL="0" distR="0" wp14:anchorId="5981B0EE" wp14:editId="222D455D">
-            <wp:extent cx="5810250" cy="638175"/>
-            <wp:effectExtent l="0" t="0" r="0" b="9525"/>
-            <wp:docPr id="12" name="Picture 12"/>
+          <wp:inline distT="0" distB="0" distL="0" distR="0" wp14:anchorId="5482A675" wp14:editId="147DAC8C">
+            <wp:extent cx="5943600" cy="1706245"/>
+            <wp:effectExtent l="0" t="0" r="0" b="8255"/>
+            <wp:docPr id="11" name="Picture 11"/>
             <wp:cNvGraphicFramePr>
               <a:graphicFrameLocks xmlns:a="http://schemas.openxmlformats.org/drawingml/2006/main" noChangeAspect="1"/>
             </wp:cNvGraphicFramePr>
@@ -2902,7 +2850,7 @@
                   <pic:spPr>
                     <a:xfrm>
                       <a:off x="0" y="0"/>
-                      <a:ext cx="5810250" cy="638175"/>
+                      <a:ext cx="5943600" cy="1706245"/>
                     </a:xfrm>
                     <a:prstGeom prst="rect">
                       <a:avLst/>
@@ -2914,34 +2862,6 @@
           </wp:inline>
         </w:drawing>
       </w:r>
-      <w:bookmarkStart w:id="0" w:name="_GoBack"/>
-      <w:bookmarkEnd w:id="0"/>
-    </w:p>
-    <w:p>
-      <w:pPr>
-        <w:jc w:val="both"/>
-        <w:rPr>
-          <w:b/>
-          <w:sz w:val="24"/>
-          <w:szCs w:val="24"/>
-        </w:rPr>
-      </w:pPr>
-      <w:r>
-        <w:rPr>
-          <w:b/>
-          <w:sz w:val="24"/>
-          <w:szCs w:val="24"/>
-        </w:rPr>
-        <w:t>Neural Network</w:t>
-      </w:r>
-      <w:r>
-        <w:rPr>
-          <w:b/>
-          <w:sz w:val="24"/>
-          <w:szCs w:val="24"/>
-        </w:rPr>
-        <w:t xml:space="preserve"> Classfier:</w:t>
-      </w:r>
     </w:p>
     <w:p>
       <w:pPr>
@@ -2951,26 +2871,6 @@
           <w:color w:val="000000"/>
           <w:sz w:val="26"/>
           <w:szCs w:val="26"/>
-        </w:rPr>
-      </w:pPr>
-      <w:r>
-        <w:rPr>
-          <w:rFonts w:ascii="Baskerville" w:hAnsi="Baskerville"/>
-          <w:color w:val="000000"/>
-          <w:sz w:val="26"/>
-          <w:szCs w:val="26"/>
-        </w:rPr>
-        <w:t>The main structural feature of RegularNets is that all the neurons are connected to each other.</w:t>
-      </w:r>
-    </w:p>
-    <w:p>
-      <w:pPr>
-        <w:jc w:val="both"/>
-        <w:rPr>
-          <w:rFonts w:ascii="Baskerville" w:hAnsi="Baskerville"/>
-          <w:color w:val="000000"/>
-          <w:sz w:val="26"/>
-          <w:szCs w:val="26"/>
           <w:u w:val="single"/>
         </w:rPr>
       </w:pPr>
@@ -2979,10 +2879,10 @@
           <w:noProof/>
         </w:rPr>
         <w:drawing>
-          <wp:inline distT="0" distB="0" distL="0" distR="0" wp14:anchorId="54744662" wp14:editId="177C2109">
-            <wp:extent cx="5943600" cy="3628390"/>
-            <wp:effectExtent l="0" t="0" r="0" b="0"/>
-            <wp:docPr id="8" name="Picture 8"/>
+          <wp:inline distT="0" distB="0" distL="0" distR="0" wp14:anchorId="5981B0EE" wp14:editId="222D455D">
+            <wp:extent cx="5810250" cy="638175"/>
+            <wp:effectExtent l="0" t="0" r="0" b="9525"/>
+            <wp:docPr id="12" name="Picture 12"/>
             <wp:cNvGraphicFramePr>
               <a:graphicFrameLocks xmlns:a="http://schemas.openxmlformats.org/drawingml/2006/main" noChangeAspect="1"/>
             </wp:cNvGraphicFramePr>
@@ -3002,7 +2902,7 @@
                   <pic:spPr>
                     <a:xfrm>
                       <a:off x="0" y="0"/>
-                      <a:ext cx="5943600" cy="3628390"/>
+                      <a:ext cx="5810250" cy="638175"/>
                     </a:xfrm>
                     <a:prstGeom prst="rect">
                       <a:avLst/>
@@ -3019,496 +2919,241 @@
       <w:pPr>
         <w:jc w:val="both"/>
         <w:rPr>
-          <w:rFonts w:ascii="Baskerville" w:hAnsi="Baskerville"/>
-          <w:color w:val="000000"/>
-          <w:sz w:val="26"/>
-          <w:szCs w:val="26"/>
-          <w:u w:val="single"/>
-        </w:rPr>
-      </w:pPr>
-      <w:r>
-        <w:rPr>
-          <w:rFonts w:ascii="Baskerville" w:hAnsi="Baskerville" w:hint="eastAsia"/>
-          <w:color w:val="000000"/>
-          <w:sz w:val="26"/>
-          <w:szCs w:val="26"/>
-          <w:u w:val="single"/>
+          <w:b/>
+          <w:sz w:val="24"/>
+          <w:szCs w:val="24"/>
+        </w:rPr>
+      </w:pPr>
+      <w:r>
+        <w:rPr>
+          <w:b/>
+          <w:sz w:val="24"/>
+          <w:szCs w:val="24"/>
+        </w:rPr>
+        <w:t>K-nearest neighbor(KNN) density based classfier:</w:t>
+      </w:r>
+    </w:p>
+    <w:p>
+      <w:pPr>
+        <w:pStyle w:val="NormalWeb"/>
+        <w:shd w:val="clear" w:color="auto" w:fill="FFFFFF"/>
+        <w:spacing w:before="0" w:beforeAutospacing="0"/>
+        <w:rPr>
+          <w:rFonts w:ascii="Segoe UI" w:hAnsi="Segoe UI" w:cs="Segoe UI"/>
+          <w:color w:val="212529"/>
+        </w:rPr>
+      </w:pPr>
+      <w:r>
+        <w:rPr>
+          <w:rStyle w:val="Strong"/>
+          <w:rFonts w:ascii="Segoe UI" w:hAnsi="Segoe UI" w:cs="Segoe UI"/>
+          <w:color w:val="212529"/>
+        </w:rPr>
+        <w:t>Stochastic Gradient Descent (SGD)</w:t>
+      </w:r>
+      <w:r>
+        <w:rPr>
+          <w:rFonts w:ascii="Segoe UI" w:hAnsi="Segoe UI" w:cs="Segoe UI"/>
+          <w:color w:val="212529"/>
+        </w:rPr>
+        <w:t> is a simple yet very efficient approach to discriminative learning of linear classifiers under convex loss functions such as (linear) </w:t>
+      </w:r>
+      <w:hyperlink r:id="rId12" w:history="1">
+        <w:r>
+          <w:rPr>
+            <w:rStyle w:val="Hyperlink"/>
+            <w:rFonts w:ascii="Segoe UI" w:hAnsi="Segoe UI" w:cs="Segoe UI"/>
+            <w:color w:val="2878A2"/>
+          </w:rPr>
+          <w:t>Support Vector Machines</w:t>
+        </w:r>
+      </w:hyperlink>
+      <w:r>
+        <w:rPr>
+          <w:rFonts w:ascii="Segoe UI" w:hAnsi="Segoe UI" w:cs="Segoe UI"/>
+          <w:color w:val="212529"/>
+        </w:rPr>
+        <w:t> and </w:t>
+      </w:r>
+      <w:hyperlink r:id="rId13" w:history="1">
+        <w:r>
+          <w:rPr>
+            <w:rStyle w:val="Hyperlink"/>
+            <w:rFonts w:ascii="Segoe UI" w:hAnsi="Segoe UI" w:cs="Segoe UI"/>
+            <w:color w:val="2878A2"/>
+          </w:rPr>
+          <w:t>Logistic Regression</w:t>
+        </w:r>
+      </w:hyperlink>
+      <w:r>
+        <w:rPr>
+          <w:rFonts w:ascii="Segoe UI" w:hAnsi="Segoe UI" w:cs="Segoe UI"/>
+          <w:color w:val="212529"/>
+        </w:rPr>
+        <w:t>. Even though SGD has been around in the machine learning community for a long time, it has received a considerable amount of attention just recently in the context of large-scale learning.</w:t>
+      </w:r>
+    </w:p>
+    <w:p>
+      <w:pPr>
+        <w:pStyle w:val="NormalWeb"/>
+        <w:shd w:val="clear" w:color="auto" w:fill="FFFFFF"/>
+        <w:spacing w:before="0" w:beforeAutospacing="0"/>
+        <w:rPr>
+          <w:rFonts w:ascii="Segoe UI" w:hAnsi="Segoe UI" w:cs="Segoe UI"/>
+          <w:color w:val="212529"/>
+        </w:rPr>
+      </w:pPr>
+      <w:r>
+        <w:rPr>
+          <w:rFonts w:ascii="Segoe UI" w:hAnsi="Segoe UI" w:cs="Segoe UI"/>
+          <w:color w:val="212529"/>
+        </w:rPr>
+        <w:t>SGD has been successfully applied to large-scale and sparse machine learning problems often encountered in text classification and natural language processing. Given that the data is sparse, the classifiers in this module easily scale to problems with more than 10^5 training examples and more than 10^5 features.</w:t>
+      </w:r>
+    </w:p>
+    <w:p>
+      <w:pPr>
+        <w:pStyle w:val="NormalWeb"/>
+        <w:shd w:val="clear" w:color="auto" w:fill="FFFFFF"/>
+        <w:spacing w:before="0" w:beforeAutospacing="0"/>
+        <w:rPr>
+          <w:rFonts w:ascii="Segoe UI" w:hAnsi="Segoe UI" w:cs="Segoe UI"/>
+          <w:color w:val="212529"/>
+        </w:rPr>
+      </w:pPr>
+      <w:r>
+        <w:rPr>
+          <w:rFonts w:ascii="Segoe UI" w:hAnsi="Segoe UI" w:cs="Segoe UI"/>
+          <w:color w:val="212529"/>
+        </w:rPr>
+        <w:t>The advantages of Stochastic Gradient Descent are:</w:t>
+      </w:r>
+    </w:p>
+    <w:p>
+      <w:pPr>
+        <w:pStyle w:val="NormalWeb"/>
+        <w:numPr>
+          <w:ilvl w:val="0"/>
+          <w:numId w:val="1"/>
+        </w:numPr>
+        <w:shd w:val="clear" w:color="auto" w:fill="FFFFFF"/>
+        <w:spacing w:before="0" w:beforeAutospacing="0" w:after="0" w:afterAutospacing="0"/>
+        <w:rPr>
+          <w:rFonts w:ascii="Segoe UI" w:hAnsi="Segoe UI" w:cs="Segoe UI"/>
+          <w:color w:val="212529"/>
+        </w:rPr>
+      </w:pPr>
+      <w:r>
+        <w:rPr>
+          <w:rFonts w:ascii="Segoe UI" w:hAnsi="Segoe UI" w:cs="Segoe UI"/>
+          <w:color w:val="212529"/>
+        </w:rPr>
+        <w:t>Efficiency.</w:t>
+      </w:r>
+    </w:p>
+    <w:p>
+      <w:pPr>
+        <w:pStyle w:val="NormalWeb"/>
+        <w:numPr>
+          <w:ilvl w:val="0"/>
+          <w:numId w:val="1"/>
+        </w:numPr>
+        <w:shd w:val="clear" w:color="auto" w:fill="FFFFFF"/>
+        <w:spacing w:before="0" w:beforeAutospacing="0" w:after="0" w:afterAutospacing="0"/>
+        <w:rPr>
+          <w:rFonts w:ascii="Segoe UI" w:hAnsi="Segoe UI" w:cs="Segoe UI"/>
+          <w:color w:val="212529"/>
+        </w:rPr>
+      </w:pPr>
+      <w:r>
+        <w:rPr>
+          <w:rFonts w:ascii="Segoe UI" w:hAnsi="Segoe UI" w:cs="Segoe UI"/>
+          <w:color w:val="212529"/>
+        </w:rPr>
+        <w:t>Ease of implementation (lots of opportunities for code tuning).</w:t>
+      </w:r>
+    </w:p>
+    <w:p>
+      <w:pPr>
+        <w:pStyle w:val="NormalWeb"/>
+        <w:shd w:val="clear" w:color="auto" w:fill="FFFFFF"/>
+        <w:spacing w:before="0" w:beforeAutospacing="0"/>
+        <w:rPr>
+          <w:rFonts w:ascii="Segoe UI" w:hAnsi="Segoe UI" w:cs="Segoe UI"/>
+          <w:color w:val="212529"/>
+        </w:rPr>
+      </w:pPr>
+      <w:r>
+        <w:rPr>
+          <w:rFonts w:ascii="Segoe UI" w:hAnsi="Segoe UI" w:cs="Segoe UI"/>
+          <w:color w:val="212529"/>
+        </w:rPr>
+        <w:t>The disadvantages of Stochastic Gradient Descent include:</w:t>
+      </w:r>
+    </w:p>
+    <w:p>
+      <w:pPr>
+        <w:pStyle w:val="NormalWeb"/>
+        <w:numPr>
+          <w:ilvl w:val="0"/>
+          <w:numId w:val="2"/>
+        </w:numPr>
+        <w:shd w:val="clear" w:color="auto" w:fill="FFFFFF"/>
+        <w:spacing w:before="0" w:beforeAutospacing="0" w:after="0" w:afterAutospacing="0"/>
+        <w:rPr>
+          <w:rFonts w:ascii="Segoe UI" w:hAnsi="Segoe UI" w:cs="Segoe UI"/>
+          <w:color w:val="212529"/>
+        </w:rPr>
+      </w:pPr>
+      <w:r>
+        <w:rPr>
+          <w:rFonts w:ascii="Segoe UI" w:hAnsi="Segoe UI" w:cs="Segoe UI"/>
+          <w:color w:val="212529"/>
+        </w:rPr>
+        <w:t>SGD requires a number of hyperparameters such as the regularization parameter and the number of iterations.</w:t>
+      </w:r>
+    </w:p>
+    <w:p>
+      <w:pPr>
+        <w:pStyle w:val="NormalWeb"/>
+        <w:numPr>
+          <w:ilvl w:val="0"/>
+          <w:numId w:val="2"/>
+        </w:numPr>
+        <w:shd w:val="clear" w:color="auto" w:fill="FFFFFF"/>
+        <w:spacing w:before="0" w:beforeAutospacing="0" w:after="0" w:afterAutospacing="0"/>
+        <w:rPr>
+          <w:rFonts w:ascii="Segoe UI" w:hAnsi="Segoe UI" w:cs="Segoe UI"/>
+          <w:color w:val="212529"/>
+        </w:rPr>
+      </w:pPr>
+      <w:r>
+        <w:rPr>
+          <w:rFonts w:ascii="Segoe UI" w:hAnsi="Segoe UI" w:cs="Segoe UI"/>
+          <w:color w:val="212529"/>
+        </w:rPr>
+        <w:t>SGD is sensitive to feature scaling.</w:t>
+      </w:r>
+    </w:p>
+    <w:p>
+      <w:pPr>
+        <w:jc w:val="both"/>
+        <w:rPr>
+          <w:b/>
+          <w:sz w:val="24"/>
+          <w:szCs w:val="24"/>
+        </w:rPr>
+      </w:pPr>
+      <w:r>
+        <w:rPr>
+          <w:noProof/>
         </w:rPr>
         <w:lastRenderedPageBreak/>
-        <w:t>I</w:t>
-      </w:r>
-      <w:r>
-        <w:rPr>
-          <w:rFonts w:ascii="Baskerville" w:hAnsi="Baskerville"/>
-          <w:color w:val="000000"/>
-          <w:sz w:val="26"/>
-          <w:szCs w:val="26"/>
-          <w:u w:val="single"/>
-        </w:rPr>
-        <w:t>n training, 1</w:t>
-      </w:r>
-      <w:r>
-        <w:rPr>
-          <w:rFonts w:ascii="Baskerville" w:hAnsi="Baskerville"/>
-          <w:color w:val="000000"/>
-          <w:sz w:val="26"/>
-          <w:szCs w:val="26"/>
-          <w:u w:val="single"/>
-          <w:vertAlign w:val="superscript"/>
-        </w:rPr>
-        <w:t>st</w:t>
-      </w:r>
-      <w:r>
-        <w:rPr>
-          <w:rFonts w:ascii="Baskerville" w:hAnsi="Baskerville"/>
-          <w:color w:val="000000"/>
-          <w:sz w:val="26"/>
-          <w:szCs w:val="26"/>
-          <w:u w:val="single"/>
-        </w:rPr>
-        <w:t xml:space="preserve"> layer has 7 neutron, 2</w:t>
-      </w:r>
-      <w:r>
-        <w:rPr>
-          <w:rFonts w:ascii="Baskerville" w:hAnsi="Baskerville"/>
-          <w:color w:val="000000"/>
-          <w:sz w:val="26"/>
-          <w:szCs w:val="26"/>
-          <w:u w:val="single"/>
-          <w:vertAlign w:val="superscript"/>
-        </w:rPr>
-        <w:t>nd</w:t>
-      </w:r>
-      <w:r>
-        <w:rPr>
-          <w:rFonts w:ascii="Baskerville" w:hAnsi="Baskerville"/>
-          <w:color w:val="000000"/>
-          <w:sz w:val="26"/>
-          <w:szCs w:val="26"/>
-          <w:u w:val="single"/>
-        </w:rPr>
-        <w:t xml:space="preserve"> layer has 32 nenutron, 3</w:t>
-      </w:r>
-      <w:r>
-        <w:rPr>
-          <w:rFonts w:ascii="Baskerville" w:hAnsi="Baskerville"/>
-          <w:color w:val="000000"/>
-          <w:sz w:val="26"/>
-          <w:szCs w:val="26"/>
-          <w:u w:val="single"/>
-          <w:vertAlign w:val="superscript"/>
-        </w:rPr>
-        <w:t>rd</w:t>
-      </w:r>
-      <w:r>
-        <w:rPr>
-          <w:rFonts w:ascii="Baskerville" w:hAnsi="Baskerville"/>
-          <w:color w:val="000000"/>
-          <w:sz w:val="26"/>
-          <w:szCs w:val="26"/>
-          <w:u w:val="single"/>
-        </w:rPr>
-        <w:t xml:space="preserve"> layer has 4 neutron with softmax</w:t>
-      </w:r>
-      <w:r>
-        <w:rPr>
-          <w:rFonts w:ascii="Baskerville" w:hAnsi="Baskerville"/>
-          <w:color w:val="000000"/>
-          <w:sz w:val="26"/>
-          <w:szCs w:val="26"/>
-          <w:u w:val="single"/>
-        </w:rPr>
-        <w:t xml:space="preserve">. </w:t>
-      </w:r>
-      <w:r>
-        <w:rPr>
-          <w:rFonts w:ascii="Baskerville" w:hAnsi="Baskerville" w:hint="eastAsia"/>
-          <w:color w:val="000000"/>
-          <w:sz w:val="26"/>
-          <w:szCs w:val="26"/>
-          <w:u w:val="single"/>
-        </w:rPr>
-        <w:t>A</w:t>
-      </w:r>
-      <w:r>
-        <w:rPr>
-          <w:rFonts w:ascii="Baskerville" w:hAnsi="Baskerville"/>
-          <w:color w:val="000000"/>
-          <w:sz w:val="26"/>
-          <w:szCs w:val="26"/>
-          <w:u w:val="single"/>
-        </w:rPr>
-        <w:t>nd optimizer is based on RMSPro optimizer, and loss function is based on categorial cross entropy funciton,</w:t>
-      </w:r>
-    </w:p>
-    <w:p>
-      <w:pPr>
-        <w:jc w:val="center"/>
-        <w:rPr>
-          <w:rFonts w:ascii="Baskerville" w:hAnsi="Baskerville"/>
-          <w:color w:val="000000"/>
-          <w:sz w:val="26"/>
-          <w:szCs w:val="26"/>
-          <w:u w:val="single"/>
-        </w:rPr>
-      </w:pPr>
-      <w:r>
-        <w:rPr>
-          <w:noProof/>
-        </w:rPr>
         <w:drawing>
-          <wp:inline distT="0" distB="0" distL="0" distR="0" wp14:anchorId="6157D3C1" wp14:editId="2D347A20">
-            <wp:extent cx="5514975" cy="1485900"/>
-            <wp:effectExtent l="0" t="0" r="9525" b="0"/>
-            <wp:docPr id="9" name="Picture 9"/>
-            <wp:cNvGraphicFramePr>
-              <a:graphicFrameLocks xmlns:a="http://schemas.openxmlformats.org/drawingml/2006/main" noChangeAspect="1"/>
-            </wp:cNvGraphicFramePr>
-            <a:graphic xmlns:a="http://schemas.openxmlformats.org/drawingml/2006/main">
-              <a:graphicData uri="http://schemas.openxmlformats.org/drawingml/2006/picture">
-                <pic:pic xmlns:pic="http://schemas.openxmlformats.org/drawingml/2006/picture">
-                  <pic:nvPicPr>
-                    <pic:cNvPr id="1" name=""/>
-                    <pic:cNvPicPr/>
-                  </pic:nvPicPr>
-                  <pic:blipFill>
-                    <a:blip r:embed="rId12"/>
-                    <a:stretch>
-                      <a:fillRect/>
-                    </a:stretch>
-                  </pic:blipFill>
-                  <pic:spPr>
-                    <a:xfrm>
-                      <a:off x="0" y="0"/>
-                      <a:ext cx="5514975" cy="1485900"/>
-                    </a:xfrm>
-                    <a:prstGeom prst="rect">
-                      <a:avLst/>
-                    </a:prstGeom>
-                  </pic:spPr>
-                </pic:pic>
-              </a:graphicData>
-            </a:graphic>
-          </wp:inline>
-        </w:drawing>
-      </w:r>
-    </w:p>
-    <w:p>
-      <w:pPr>
-        <w:jc w:val="both"/>
-        <w:rPr>
-          <w:rFonts w:ascii="Baskerville" w:hAnsi="Baskerville" w:hint="eastAsia"/>
-          <w:color w:val="000000"/>
-          <w:sz w:val="26"/>
-          <w:szCs w:val="26"/>
-          <w:u w:val="single"/>
-        </w:rPr>
-      </w:pPr>
-      <w:r>
-        <w:rPr>
-          <w:noProof/>
-        </w:rPr>
-        <w:drawing>
-          <wp:inline distT="0" distB="0" distL="0" distR="0" wp14:anchorId="2C8BB7D4" wp14:editId="793B76DD">
-            <wp:extent cx="5943600" cy="2261870"/>
-            <wp:effectExtent l="0" t="0" r="0" b="5080"/>
-            <wp:docPr id="10" name="Picture 10"/>
-            <wp:cNvGraphicFramePr>
-              <a:graphicFrameLocks xmlns:a="http://schemas.openxmlformats.org/drawingml/2006/main" noChangeAspect="1"/>
-            </wp:cNvGraphicFramePr>
-            <a:graphic xmlns:a="http://schemas.openxmlformats.org/drawingml/2006/main">
-              <a:graphicData uri="http://schemas.openxmlformats.org/drawingml/2006/picture">
-                <pic:pic xmlns:pic="http://schemas.openxmlformats.org/drawingml/2006/picture">
-                  <pic:nvPicPr>
-                    <pic:cNvPr id="1" name=""/>
-                    <pic:cNvPicPr/>
-                  </pic:nvPicPr>
-                  <pic:blipFill>
-                    <a:blip r:embed="rId13"/>
-                    <a:stretch>
-                      <a:fillRect/>
-                    </a:stretch>
-                  </pic:blipFill>
-                  <pic:spPr>
-                    <a:xfrm>
-                      <a:off x="0" y="0"/>
-                      <a:ext cx="5943600" cy="2261870"/>
-                    </a:xfrm>
-                    <a:prstGeom prst="rect">
-                      <a:avLst/>
-                    </a:prstGeom>
-                  </pic:spPr>
-                </pic:pic>
-              </a:graphicData>
-            </a:graphic>
-          </wp:inline>
-        </w:drawing>
-      </w:r>
-    </w:p>
-    <w:p>
-      <w:pPr>
-        <w:jc w:val="both"/>
-        <w:rPr>
-          <w:b/>
-          <w:sz w:val="24"/>
-          <w:szCs w:val="24"/>
-        </w:rPr>
-      </w:pPr>
-      <w:r>
-        <w:rPr>
-          <w:b/>
-          <w:sz w:val="24"/>
-          <w:szCs w:val="24"/>
-        </w:rPr>
-        <w:t>S</w:t>
-      </w:r>
-      <w:r>
-        <w:rPr>
-          <w:b/>
-          <w:sz w:val="24"/>
-          <w:szCs w:val="24"/>
-        </w:rPr>
-        <w:t>upport Vector Machine</w:t>
-      </w:r>
-      <w:r>
-        <w:rPr>
-          <w:b/>
-          <w:sz w:val="24"/>
-          <w:szCs w:val="24"/>
-        </w:rPr>
-        <w:t>:</w:t>
-      </w:r>
-    </w:p>
-    <w:p>
-      <w:pPr>
-        <w:jc w:val="both"/>
-        <w:rPr>
-          <w:rFonts w:ascii="Baskerville" w:hAnsi="Baskerville" w:hint="eastAsia"/>
-          <w:color w:val="000000"/>
-          <w:sz w:val="26"/>
-          <w:szCs w:val="26"/>
-        </w:rPr>
-      </w:pPr>
-      <w:r>
-        <w:rPr>
-          <w:rFonts w:ascii="Baskerville" w:hAnsi="Baskerville"/>
-          <w:color w:val="000000"/>
-          <w:sz w:val="26"/>
-          <w:szCs w:val="26"/>
-        </w:rPr>
-        <w:t>The support vector machine is a useful classification technique which classifies data by</w:t>
-      </w:r>
-      <w:r>
-        <w:rPr>
-          <w:rFonts w:ascii="Baskerville" w:hAnsi="Baskerville"/>
-          <w:color w:val="000000"/>
-          <w:sz w:val="26"/>
-          <w:szCs w:val="26"/>
-        </w:rPr>
-        <w:br/>
-        <w:t>creating a hyperplane in a high or infinite-dimensional space, which can be used for</w:t>
-      </w:r>
-      <w:r>
-        <w:rPr>
-          <w:rFonts w:ascii="Baskerville" w:hAnsi="Baskerville"/>
-          <w:color w:val="000000"/>
-          <w:sz w:val="26"/>
-          <w:szCs w:val="26"/>
-        </w:rPr>
-        <w:br/>
-        <w:t>classification, regression, or other tasks. Each instance in the training set contains one</w:t>
-      </w:r>
-      <w:r>
-        <w:br/>
-      </w:r>
-      <w:r>
-        <w:rPr>
-          <w:rFonts w:ascii="Baskerville" w:hAnsi="Baskerville"/>
-          <w:color w:val="000000"/>
-          <w:sz w:val="26"/>
-          <w:szCs w:val="26"/>
-        </w:rPr>
-        <w:t>“target value” (i.e. the class labels) and several “attributes” (i.e. the features or observed</w:t>
-      </w:r>
-      <w:r>
-        <w:rPr>
-          <w:rFonts w:ascii="Baskerville" w:hAnsi="Baskerville"/>
-          <w:color w:val="000000"/>
-          <w:sz w:val="26"/>
-          <w:szCs w:val="26"/>
-        </w:rPr>
-        <w:br/>
-        <w:t>variables). The goal of SVM is to produce a model (based on the training data) which</w:t>
-      </w:r>
-      <w:r>
-        <w:rPr>
-          <w:rFonts w:ascii="Baskerville" w:hAnsi="Baskerville"/>
-          <w:color w:val="000000"/>
-          <w:sz w:val="26"/>
-          <w:szCs w:val="26"/>
-        </w:rPr>
-        <w:br/>
-        <w:t>predicts the target values of the test data given only the test data attributes.</w:t>
-      </w:r>
-    </w:p>
-    <w:p>
-      <w:pPr>
-        <w:jc w:val="both"/>
-        <w:rPr>
-          <w:rFonts w:ascii="Baskerville" w:hAnsi="Baskerville" w:hint="eastAsia"/>
-          <w:color w:val="000000"/>
-          <w:sz w:val="26"/>
-          <w:szCs w:val="26"/>
-        </w:rPr>
-      </w:pPr>
-      <w:r>
-        <w:rPr>
-          <w:rFonts w:ascii="Baskerville" w:hAnsi="Baskerville"/>
-          <w:color w:val="000000"/>
-          <w:sz w:val="26"/>
-          <w:szCs w:val="26"/>
-        </w:rPr>
-        <w:t xml:space="preserve">The SVM classifier is implemented using </w:t>
-      </w:r>
-      <w:r>
-        <w:rPr>
-          <w:rFonts w:ascii="Baskerville" w:hAnsi="Baskerville"/>
-          <w:color w:val="000000"/>
-          <w:sz w:val="26"/>
-          <w:szCs w:val="26"/>
-        </w:rPr>
-        <w:t>scikit-learn</w:t>
-      </w:r>
-      <w:r>
-        <w:rPr>
-          <w:rFonts w:ascii="Baskerville" w:hAnsi="Baskerville"/>
-          <w:color w:val="000000"/>
-          <w:sz w:val="26"/>
-          <w:szCs w:val="26"/>
-        </w:rPr>
-        <w:t xml:space="preserve"> library package.</w:t>
-      </w:r>
-      <w:r>
-        <w:rPr>
-          <w:rFonts w:ascii="Baskerville" w:hAnsi="Baskerville"/>
-          <w:color w:val="000000"/>
-          <w:sz w:val="26"/>
-          <w:szCs w:val="26"/>
-        </w:rPr>
-        <w:t xml:space="preserve"> </w:t>
-      </w:r>
-      <w:r>
-        <w:rPr>
-          <w:rFonts w:ascii="Baskerville" w:hAnsi="Baskerville"/>
-          <w:color w:val="000000"/>
-          <w:sz w:val="26"/>
-          <w:szCs w:val="26"/>
-        </w:rPr>
-        <w:t>Once we have</w:t>
-      </w:r>
-      <w:r>
-        <w:rPr>
-          <w:rFonts w:ascii="Baskerville" w:hAnsi="Baskerville"/>
-          <w:color w:val="000000"/>
-          <w:sz w:val="26"/>
-          <w:szCs w:val="26"/>
-        </w:rPr>
-        <w:br/>
-        <w:t xml:space="preserve">these datasets we then train the classifier using the </w:t>
-      </w:r>
-      <w:r>
-        <w:rPr>
-          <w:rFonts w:ascii="Baskerville" w:hAnsi="Baskerville"/>
-          <w:color w:val="000000"/>
-          <w:sz w:val="26"/>
-          <w:szCs w:val="26"/>
-        </w:rPr>
-        <w:t>svm.SVC</w:t>
-      </w:r>
-      <w:r>
-        <w:rPr>
-          <w:rFonts w:ascii="Baskerville" w:hAnsi="Baskerville"/>
-          <w:color w:val="000000"/>
-          <w:sz w:val="26"/>
-          <w:szCs w:val="26"/>
-        </w:rPr>
-        <w:t>()</w:t>
-      </w:r>
-      <w:r>
-        <w:rPr>
-          <w:rFonts w:ascii="Baskerville" w:hAnsi="Baskerville"/>
-          <w:color w:val="000000"/>
-          <w:sz w:val="26"/>
-          <w:szCs w:val="26"/>
-        </w:rPr>
-        <w:t>.fit</w:t>
-      </w:r>
-      <w:r>
-        <w:rPr>
-          <w:rFonts w:ascii="Baskerville" w:hAnsi="Baskerville"/>
-          <w:color w:val="000000"/>
-          <w:sz w:val="26"/>
-          <w:szCs w:val="26"/>
-        </w:rPr>
-        <w:t xml:space="preserve"> in </w:t>
-      </w:r>
-      <w:r>
-        <w:rPr>
-          <w:rFonts w:ascii="Baskerville" w:hAnsi="Baskerville"/>
-          <w:color w:val="000000"/>
-          <w:sz w:val="26"/>
-          <w:szCs w:val="26"/>
-        </w:rPr>
-        <w:t>scikit-learn</w:t>
-      </w:r>
-      <w:r>
-        <w:rPr>
-          <w:rFonts w:ascii="Baskerville" w:hAnsi="Baskerville"/>
-          <w:color w:val="000000"/>
-          <w:sz w:val="26"/>
-          <w:szCs w:val="26"/>
-        </w:rPr>
-        <w:t>.</w:t>
-      </w:r>
-    </w:p>
-    <w:p>
-      <w:pPr>
-        <w:jc w:val="both"/>
-        <w:rPr>
-          <w:rFonts w:ascii="Baskerville" w:hAnsi="Baskerville" w:hint="eastAsia"/>
-          <w:color w:val="000000"/>
-          <w:sz w:val="26"/>
-          <w:szCs w:val="26"/>
-        </w:rPr>
-      </w:pPr>
-      <w:r>
-        <w:rPr>
-          <w:rFonts w:ascii="Baskerville" w:hAnsi="Baskerville"/>
-          <w:color w:val="000000"/>
-          <w:sz w:val="26"/>
-          <w:szCs w:val="26"/>
-        </w:rPr>
-        <w:t>- c changes</w:t>
-      </w:r>
-    </w:p>
-    <w:p>
-      <w:pPr>
-        <w:jc w:val="both"/>
-        <w:rPr>
-          <w:b/>
-          <w:sz w:val="24"/>
-          <w:szCs w:val="24"/>
-        </w:rPr>
-      </w:pPr>
-      <w:r>
-        <w:rPr>
-          <w:noProof/>
-        </w:rPr>
-        <w:drawing>
-          <wp:inline distT="0" distB="0" distL="0" distR="0" wp14:anchorId="402D3A91" wp14:editId="2BC7823A">
-            <wp:extent cx="5943600" cy="1062355"/>
-            <wp:effectExtent l="0" t="0" r="0" b="4445"/>
-            <wp:docPr id="2" name="Picture 2"/>
+          <wp:inline distT="0" distB="0" distL="0" distR="0" wp14:anchorId="231E2B32" wp14:editId="44D8CC4F">
+            <wp:extent cx="5943600" cy="1736725"/>
+            <wp:effectExtent l="0" t="0" r="0" b="0"/>
+            <wp:docPr id="13" name="Picture 13"/>
             <wp:cNvGraphicFramePr>
               <a:graphicFrameLocks xmlns:a="http://schemas.openxmlformats.org/drawingml/2006/main" noChangeAspect="1"/>
             </wp:cNvGraphicFramePr>
@@ -3528,7 +3173,7 @@
                   <pic:spPr>
                     <a:xfrm>
                       <a:off x="0" y="0"/>
-                      <a:ext cx="5943600" cy="1062355"/>
+                      <a:ext cx="5943600" cy="1736725"/>
                     </a:xfrm>
                     <a:prstGeom prst="rect">
                       <a:avLst/>
@@ -3545,27 +3190,6 @@
       <w:pPr>
         <w:jc w:val="both"/>
         <w:rPr>
-          <w:rFonts w:ascii="Baskerville" w:hAnsi="Baskerville" w:hint="eastAsia"/>
-          <w:color w:val="000000"/>
-          <w:sz w:val="26"/>
-          <w:szCs w:val="26"/>
-        </w:rPr>
-      </w:pPr>
-      <w:r>
-        <w:rPr>
-          <w:rFonts w:ascii="Baskerville" w:hAnsi="Baskerville"/>
-          <w:color w:val="000000"/>
-          <w:sz w:val="26"/>
-          <w:szCs w:val="26"/>
-        </w:rPr>
-        <w:lastRenderedPageBreak/>
-        <w:t>- kernel type changes</w:t>
-      </w:r>
-    </w:p>
-    <w:p>
-      <w:pPr>
-        <w:jc w:val="both"/>
-        <w:rPr>
           <w:b/>
           <w:sz w:val="24"/>
           <w:szCs w:val="24"/>
@@ -3576,10 +3200,10 @@
           <w:noProof/>
         </w:rPr>
         <w:drawing>
-          <wp:inline distT="0" distB="0" distL="0" distR="0" wp14:anchorId="1BBA5327" wp14:editId="041915B2">
-            <wp:extent cx="5943600" cy="1449705"/>
-            <wp:effectExtent l="0" t="0" r="0" b="0"/>
-            <wp:docPr id="3" name="Picture 3"/>
+          <wp:inline distT="0" distB="0" distL="0" distR="0" wp14:anchorId="3F12AB25" wp14:editId="4FD816AA">
+            <wp:extent cx="5943600" cy="680085"/>
+            <wp:effectExtent l="0" t="0" r="0" b="5715"/>
+            <wp:docPr id="14" name="Picture 14"/>
             <wp:cNvGraphicFramePr>
               <a:graphicFrameLocks xmlns:a="http://schemas.openxmlformats.org/drawingml/2006/main" noChangeAspect="1"/>
             </wp:cNvGraphicFramePr>
@@ -3599,6 +3223,703 @@
                   <pic:spPr>
                     <a:xfrm>
                       <a:off x="0" y="0"/>
+                      <a:ext cx="5943600" cy="680085"/>
+                    </a:xfrm>
+                    <a:prstGeom prst="rect">
+                      <a:avLst/>
+                    </a:prstGeom>
+                  </pic:spPr>
+                </pic:pic>
+              </a:graphicData>
+            </a:graphic>
+          </wp:inline>
+        </w:drawing>
+      </w:r>
+      <w:bookmarkStart w:id="0" w:name="_GoBack"/>
+      <w:bookmarkEnd w:id="0"/>
+    </w:p>
+    <w:p>
+      <w:pPr>
+        <w:jc w:val="both"/>
+        <w:rPr>
+          <w:b/>
+          <w:sz w:val="24"/>
+          <w:szCs w:val="24"/>
+        </w:rPr>
+      </w:pPr>
+      <w:r>
+        <w:rPr>
+          <w:b/>
+          <w:sz w:val="24"/>
+          <w:szCs w:val="24"/>
+        </w:rPr>
+        <w:t>Neural Network</w:t>
+      </w:r>
+      <w:r>
+        <w:rPr>
+          <w:b/>
+          <w:sz w:val="24"/>
+          <w:szCs w:val="24"/>
+        </w:rPr>
+        <w:t xml:space="preserve"> Classfier:</w:t>
+      </w:r>
+    </w:p>
+    <w:p>
+      <w:pPr>
+        <w:jc w:val="both"/>
+        <w:rPr>
+          <w:rFonts w:ascii="Baskerville" w:hAnsi="Baskerville" w:hint="eastAsia"/>
+          <w:color w:val="000000"/>
+          <w:sz w:val="26"/>
+          <w:szCs w:val="26"/>
+        </w:rPr>
+      </w:pPr>
+      <w:r>
+        <w:rPr>
+          <w:rFonts w:ascii="Baskerville" w:hAnsi="Baskerville"/>
+          <w:color w:val="000000"/>
+          <w:sz w:val="26"/>
+          <w:szCs w:val="26"/>
+        </w:rPr>
+        <w:t>The main structural feature of RegularNets is that all the neurons are connected to each other.</w:t>
+      </w:r>
+    </w:p>
+    <w:p>
+      <w:pPr>
+        <w:jc w:val="both"/>
+        <w:rPr>
+          <w:rFonts w:ascii="Baskerville" w:hAnsi="Baskerville"/>
+          <w:color w:val="000000"/>
+          <w:sz w:val="26"/>
+          <w:szCs w:val="26"/>
+          <w:u w:val="single"/>
+        </w:rPr>
+      </w:pPr>
+      <w:r>
+        <w:rPr>
+          <w:noProof/>
+        </w:rPr>
+        <w:drawing>
+          <wp:inline distT="0" distB="0" distL="0" distR="0" wp14:anchorId="54744662" wp14:editId="177C2109">
+            <wp:extent cx="5943600" cy="3628390"/>
+            <wp:effectExtent l="0" t="0" r="0" b="0"/>
+            <wp:docPr id="8" name="Picture 8"/>
+            <wp:cNvGraphicFramePr>
+              <a:graphicFrameLocks xmlns:a="http://schemas.openxmlformats.org/drawingml/2006/main" noChangeAspect="1"/>
+            </wp:cNvGraphicFramePr>
+            <a:graphic xmlns:a="http://schemas.openxmlformats.org/drawingml/2006/main">
+              <a:graphicData uri="http://schemas.openxmlformats.org/drawingml/2006/picture">
+                <pic:pic xmlns:pic="http://schemas.openxmlformats.org/drawingml/2006/picture">
+                  <pic:nvPicPr>
+                    <pic:cNvPr id="1" name=""/>
+                    <pic:cNvPicPr/>
+                  </pic:nvPicPr>
+                  <pic:blipFill>
+                    <a:blip r:embed="rId16"/>
+                    <a:stretch>
+                      <a:fillRect/>
+                    </a:stretch>
+                  </pic:blipFill>
+                  <pic:spPr>
+                    <a:xfrm>
+                      <a:off x="0" y="0"/>
+                      <a:ext cx="5943600" cy="3628390"/>
+                    </a:xfrm>
+                    <a:prstGeom prst="rect">
+                      <a:avLst/>
+                    </a:prstGeom>
+                  </pic:spPr>
+                </pic:pic>
+              </a:graphicData>
+            </a:graphic>
+          </wp:inline>
+        </w:drawing>
+      </w:r>
+    </w:p>
+    <w:p>
+      <w:pPr>
+        <w:jc w:val="both"/>
+        <w:rPr>
+          <w:rFonts w:ascii="Baskerville" w:hAnsi="Baskerville"/>
+          <w:color w:val="000000"/>
+          <w:sz w:val="26"/>
+          <w:szCs w:val="26"/>
+          <w:u w:val="single"/>
+        </w:rPr>
+      </w:pPr>
+      <w:r>
+        <w:rPr>
+          <w:rFonts w:ascii="Baskerville" w:hAnsi="Baskerville" w:hint="eastAsia"/>
+          <w:color w:val="000000"/>
+          <w:sz w:val="26"/>
+          <w:szCs w:val="26"/>
+          <w:u w:val="single"/>
+        </w:rPr>
+        <w:t>I</w:t>
+      </w:r>
+      <w:r>
+        <w:rPr>
+          <w:rFonts w:ascii="Baskerville" w:hAnsi="Baskerville"/>
+          <w:color w:val="000000"/>
+          <w:sz w:val="26"/>
+          <w:szCs w:val="26"/>
+          <w:u w:val="single"/>
+        </w:rPr>
+        <w:t>n training, 1</w:t>
+      </w:r>
+      <w:r>
+        <w:rPr>
+          <w:rFonts w:ascii="Baskerville" w:hAnsi="Baskerville"/>
+          <w:color w:val="000000"/>
+          <w:sz w:val="26"/>
+          <w:szCs w:val="26"/>
+          <w:u w:val="single"/>
+          <w:vertAlign w:val="superscript"/>
+        </w:rPr>
+        <w:t>st</w:t>
+      </w:r>
+      <w:r>
+        <w:rPr>
+          <w:rFonts w:ascii="Baskerville" w:hAnsi="Baskerville"/>
+          <w:color w:val="000000"/>
+          <w:sz w:val="26"/>
+          <w:szCs w:val="26"/>
+          <w:u w:val="single"/>
+        </w:rPr>
+        <w:t xml:space="preserve"> layer has 7 neutron, 2</w:t>
+      </w:r>
+      <w:r>
+        <w:rPr>
+          <w:rFonts w:ascii="Baskerville" w:hAnsi="Baskerville"/>
+          <w:color w:val="000000"/>
+          <w:sz w:val="26"/>
+          <w:szCs w:val="26"/>
+          <w:u w:val="single"/>
+          <w:vertAlign w:val="superscript"/>
+        </w:rPr>
+        <w:t>nd</w:t>
+      </w:r>
+      <w:r>
+        <w:rPr>
+          <w:rFonts w:ascii="Baskerville" w:hAnsi="Baskerville"/>
+          <w:color w:val="000000"/>
+          <w:sz w:val="26"/>
+          <w:szCs w:val="26"/>
+          <w:u w:val="single"/>
+        </w:rPr>
+        <w:t xml:space="preserve"> layer has 32 nenutron, 3</w:t>
+      </w:r>
+      <w:r>
+        <w:rPr>
+          <w:rFonts w:ascii="Baskerville" w:hAnsi="Baskerville"/>
+          <w:color w:val="000000"/>
+          <w:sz w:val="26"/>
+          <w:szCs w:val="26"/>
+          <w:u w:val="single"/>
+          <w:vertAlign w:val="superscript"/>
+        </w:rPr>
+        <w:t>rd</w:t>
+      </w:r>
+      <w:r>
+        <w:rPr>
+          <w:rFonts w:ascii="Baskerville" w:hAnsi="Baskerville"/>
+          <w:color w:val="000000"/>
+          <w:sz w:val="26"/>
+          <w:szCs w:val="26"/>
+          <w:u w:val="single"/>
+        </w:rPr>
+        <w:t xml:space="preserve"> layer has 4 neutron with softmax</w:t>
+      </w:r>
+      <w:r>
+        <w:rPr>
+          <w:rFonts w:ascii="Baskerville" w:hAnsi="Baskerville"/>
+          <w:color w:val="000000"/>
+          <w:sz w:val="26"/>
+          <w:szCs w:val="26"/>
+          <w:u w:val="single"/>
+        </w:rPr>
+        <w:t xml:space="preserve">. </w:t>
+      </w:r>
+      <w:r>
+        <w:rPr>
+          <w:rFonts w:ascii="Baskerville" w:hAnsi="Baskerville" w:hint="eastAsia"/>
+          <w:color w:val="000000"/>
+          <w:sz w:val="26"/>
+          <w:szCs w:val="26"/>
+          <w:u w:val="single"/>
+        </w:rPr>
+        <w:t>A</w:t>
+      </w:r>
+      <w:r>
+        <w:rPr>
+          <w:rFonts w:ascii="Baskerville" w:hAnsi="Baskerville"/>
+          <w:color w:val="000000"/>
+          <w:sz w:val="26"/>
+          <w:szCs w:val="26"/>
+          <w:u w:val="single"/>
+        </w:rPr>
+        <w:t>nd optimizer is based on RMSPro optimizer, and loss function is based on categorial cross entropy funciton,</w:t>
+      </w:r>
+    </w:p>
+    <w:p>
+      <w:pPr>
+        <w:jc w:val="center"/>
+        <w:rPr>
+          <w:rFonts w:ascii="Baskerville" w:hAnsi="Baskerville"/>
+          <w:color w:val="000000"/>
+          <w:sz w:val="26"/>
+          <w:szCs w:val="26"/>
+          <w:u w:val="single"/>
+        </w:rPr>
+      </w:pPr>
+      <w:r>
+        <w:rPr>
+          <w:noProof/>
+        </w:rPr>
+        <w:lastRenderedPageBreak/>
+        <w:drawing>
+          <wp:inline distT="0" distB="0" distL="0" distR="0" wp14:anchorId="6157D3C1" wp14:editId="2D347A20">
+            <wp:extent cx="5514975" cy="1485900"/>
+            <wp:effectExtent l="0" t="0" r="9525" b="0"/>
+            <wp:docPr id="9" name="Picture 9"/>
+            <wp:cNvGraphicFramePr>
+              <a:graphicFrameLocks xmlns:a="http://schemas.openxmlformats.org/drawingml/2006/main" noChangeAspect="1"/>
+            </wp:cNvGraphicFramePr>
+            <a:graphic xmlns:a="http://schemas.openxmlformats.org/drawingml/2006/main">
+              <a:graphicData uri="http://schemas.openxmlformats.org/drawingml/2006/picture">
+                <pic:pic xmlns:pic="http://schemas.openxmlformats.org/drawingml/2006/picture">
+                  <pic:nvPicPr>
+                    <pic:cNvPr id="1" name=""/>
+                    <pic:cNvPicPr/>
+                  </pic:nvPicPr>
+                  <pic:blipFill>
+                    <a:blip r:embed="rId17"/>
+                    <a:stretch>
+                      <a:fillRect/>
+                    </a:stretch>
+                  </pic:blipFill>
+                  <pic:spPr>
+                    <a:xfrm>
+                      <a:off x="0" y="0"/>
+                      <a:ext cx="5514975" cy="1485900"/>
+                    </a:xfrm>
+                    <a:prstGeom prst="rect">
+                      <a:avLst/>
+                    </a:prstGeom>
+                  </pic:spPr>
+                </pic:pic>
+              </a:graphicData>
+            </a:graphic>
+          </wp:inline>
+        </w:drawing>
+      </w:r>
+    </w:p>
+    <w:p>
+      <w:pPr>
+        <w:jc w:val="both"/>
+        <w:rPr>
+          <w:rFonts w:ascii="Baskerville" w:hAnsi="Baskerville" w:hint="eastAsia"/>
+          <w:color w:val="000000"/>
+          <w:sz w:val="26"/>
+          <w:szCs w:val="26"/>
+          <w:u w:val="single"/>
+        </w:rPr>
+      </w:pPr>
+      <w:r>
+        <w:rPr>
+          <w:noProof/>
+        </w:rPr>
+        <w:drawing>
+          <wp:inline distT="0" distB="0" distL="0" distR="0" wp14:anchorId="2C8BB7D4" wp14:editId="793B76DD">
+            <wp:extent cx="5943600" cy="2261870"/>
+            <wp:effectExtent l="0" t="0" r="0" b="5080"/>
+            <wp:docPr id="10" name="Picture 10"/>
+            <wp:cNvGraphicFramePr>
+              <a:graphicFrameLocks xmlns:a="http://schemas.openxmlformats.org/drawingml/2006/main" noChangeAspect="1"/>
+            </wp:cNvGraphicFramePr>
+            <a:graphic xmlns:a="http://schemas.openxmlformats.org/drawingml/2006/main">
+              <a:graphicData uri="http://schemas.openxmlformats.org/drawingml/2006/picture">
+                <pic:pic xmlns:pic="http://schemas.openxmlformats.org/drawingml/2006/picture">
+                  <pic:nvPicPr>
+                    <pic:cNvPr id="1" name=""/>
+                    <pic:cNvPicPr/>
+                  </pic:nvPicPr>
+                  <pic:blipFill>
+                    <a:blip r:embed="rId18"/>
+                    <a:stretch>
+                      <a:fillRect/>
+                    </a:stretch>
+                  </pic:blipFill>
+                  <pic:spPr>
+                    <a:xfrm>
+                      <a:off x="0" y="0"/>
+                      <a:ext cx="5943600" cy="2261870"/>
+                    </a:xfrm>
+                    <a:prstGeom prst="rect">
+                      <a:avLst/>
+                    </a:prstGeom>
+                  </pic:spPr>
+                </pic:pic>
+              </a:graphicData>
+            </a:graphic>
+          </wp:inline>
+        </w:drawing>
+      </w:r>
+    </w:p>
+    <w:p>
+      <w:pPr>
+        <w:jc w:val="both"/>
+        <w:rPr>
+          <w:b/>
+          <w:sz w:val="24"/>
+          <w:szCs w:val="24"/>
+        </w:rPr>
+      </w:pPr>
+      <w:r>
+        <w:rPr>
+          <w:b/>
+          <w:sz w:val="24"/>
+          <w:szCs w:val="24"/>
+        </w:rPr>
+        <w:t>S</w:t>
+      </w:r>
+      <w:r>
+        <w:rPr>
+          <w:b/>
+          <w:sz w:val="24"/>
+          <w:szCs w:val="24"/>
+        </w:rPr>
+        <w:t>upport Vector Machine</w:t>
+      </w:r>
+      <w:r>
+        <w:rPr>
+          <w:b/>
+          <w:sz w:val="24"/>
+          <w:szCs w:val="24"/>
+        </w:rPr>
+        <w:t>:</w:t>
+      </w:r>
+    </w:p>
+    <w:p>
+      <w:pPr>
+        <w:jc w:val="both"/>
+        <w:rPr>
+          <w:rFonts w:ascii="Baskerville" w:hAnsi="Baskerville" w:hint="eastAsia"/>
+          <w:color w:val="000000"/>
+          <w:sz w:val="26"/>
+          <w:szCs w:val="26"/>
+        </w:rPr>
+      </w:pPr>
+      <w:r>
+        <w:rPr>
+          <w:rFonts w:ascii="Baskerville" w:hAnsi="Baskerville"/>
+          <w:color w:val="000000"/>
+          <w:sz w:val="26"/>
+          <w:szCs w:val="26"/>
+        </w:rPr>
+        <w:t>The support vector machine is a useful classification technique which classifies data by</w:t>
+      </w:r>
+      <w:r>
+        <w:rPr>
+          <w:rFonts w:ascii="Baskerville" w:hAnsi="Baskerville"/>
+          <w:color w:val="000000"/>
+          <w:sz w:val="26"/>
+          <w:szCs w:val="26"/>
+        </w:rPr>
+        <w:br/>
+        <w:t>creating a hyperplane in a high or infinite-dimensional space, which can be used for</w:t>
+      </w:r>
+      <w:r>
+        <w:rPr>
+          <w:rFonts w:ascii="Baskerville" w:hAnsi="Baskerville"/>
+          <w:color w:val="000000"/>
+          <w:sz w:val="26"/>
+          <w:szCs w:val="26"/>
+        </w:rPr>
+        <w:br/>
+        <w:t>classification, regression, or other tasks. Each instance in the training set contains one</w:t>
+      </w:r>
+      <w:r>
+        <w:br/>
+      </w:r>
+      <w:r>
+        <w:rPr>
+          <w:rFonts w:ascii="Baskerville" w:hAnsi="Baskerville"/>
+          <w:color w:val="000000"/>
+          <w:sz w:val="26"/>
+          <w:szCs w:val="26"/>
+        </w:rPr>
+        <w:t>“target value” (i.e. the class labels) and several “attributes” (i.e. the features or observed</w:t>
+      </w:r>
+      <w:r>
+        <w:rPr>
+          <w:rFonts w:ascii="Baskerville" w:hAnsi="Baskerville"/>
+          <w:color w:val="000000"/>
+          <w:sz w:val="26"/>
+          <w:szCs w:val="26"/>
+        </w:rPr>
+        <w:br/>
+        <w:t>variables). The goal of SVM is to produce a model (based on the training data) which</w:t>
+      </w:r>
+      <w:r>
+        <w:rPr>
+          <w:rFonts w:ascii="Baskerville" w:hAnsi="Baskerville"/>
+          <w:color w:val="000000"/>
+          <w:sz w:val="26"/>
+          <w:szCs w:val="26"/>
+        </w:rPr>
+        <w:br/>
+        <w:t>predicts the target values of the test data given only the test data attributes.</w:t>
+      </w:r>
+    </w:p>
+    <w:p>
+      <w:pPr>
+        <w:jc w:val="both"/>
+        <w:rPr>
+          <w:rFonts w:ascii="Baskerville" w:hAnsi="Baskerville" w:hint="eastAsia"/>
+          <w:color w:val="000000"/>
+          <w:sz w:val="26"/>
+          <w:szCs w:val="26"/>
+        </w:rPr>
+      </w:pPr>
+      <w:r>
+        <w:rPr>
+          <w:rFonts w:ascii="Baskerville" w:hAnsi="Baskerville"/>
+          <w:color w:val="000000"/>
+          <w:sz w:val="26"/>
+          <w:szCs w:val="26"/>
+        </w:rPr>
+        <w:t xml:space="preserve">The SVM classifier is implemented using </w:t>
+      </w:r>
+      <w:r>
+        <w:rPr>
+          <w:rFonts w:ascii="Baskerville" w:hAnsi="Baskerville"/>
+          <w:color w:val="000000"/>
+          <w:sz w:val="26"/>
+          <w:szCs w:val="26"/>
+        </w:rPr>
+        <w:t>scikit-learn</w:t>
+      </w:r>
+      <w:r>
+        <w:rPr>
+          <w:rFonts w:ascii="Baskerville" w:hAnsi="Baskerville"/>
+          <w:color w:val="000000"/>
+          <w:sz w:val="26"/>
+          <w:szCs w:val="26"/>
+        </w:rPr>
+        <w:t xml:space="preserve"> library package.</w:t>
+      </w:r>
+      <w:r>
+        <w:rPr>
+          <w:rFonts w:ascii="Baskerville" w:hAnsi="Baskerville"/>
+          <w:color w:val="000000"/>
+          <w:sz w:val="26"/>
+          <w:szCs w:val="26"/>
+        </w:rPr>
+        <w:t xml:space="preserve"> </w:t>
+      </w:r>
+      <w:r>
+        <w:rPr>
+          <w:rFonts w:ascii="Baskerville" w:hAnsi="Baskerville"/>
+          <w:color w:val="000000"/>
+          <w:sz w:val="26"/>
+          <w:szCs w:val="26"/>
+        </w:rPr>
+        <w:t>Once we have</w:t>
+      </w:r>
+      <w:r>
+        <w:rPr>
+          <w:rFonts w:ascii="Baskerville" w:hAnsi="Baskerville"/>
+          <w:color w:val="000000"/>
+          <w:sz w:val="26"/>
+          <w:szCs w:val="26"/>
+        </w:rPr>
+        <w:br/>
+        <w:t xml:space="preserve">these datasets we then train the classifier using the </w:t>
+      </w:r>
+      <w:r>
+        <w:rPr>
+          <w:rFonts w:ascii="Baskerville" w:hAnsi="Baskerville"/>
+          <w:color w:val="000000"/>
+          <w:sz w:val="26"/>
+          <w:szCs w:val="26"/>
+        </w:rPr>
+        <w:t>svm.SVC</w:t>
+      </w:r>
+      <w:r>
+        <w:rPr>
+          <w:rFonts w:ascii="Baskerville" w:hAnsi="Baskerville"/>
+          <w:color w:val="000000"/>
+          <w:sz w:val="26"/>
+          <w:szCs w:val="26"/>
+        </w:rPr>
+        <w:t>()</w:t>
+      </w:r>
+      <w:r>
+        <w:rPr>
+          <w:rFonts w:ascii="Baskerville" w:hAnsi="Baskerville"/>
+          <w:color w:val="000000"/>
+          <w:sz w:val="26"/>
+          <w:szCs w:val="26"/>
+        </w:rPr>
+        <w:t>.fit</w:t>
+      </w:r>
+      <w:r>
+        <w:rPr>
+          <w:rFonts w:ascii="Baskerville" w:hAnsi="Baskerville"/>
+          <w:color w:val="000000"/>
+          <w:sz w:val="26"/>
+          <w:szCs w:val="26"/>
+        </w:rPr>
+        <w:t xml:space="preserve"> in </w:t>
+      </w:r>
+      <w:r>
+        <w:rPr>
+          <w:rFonts w:ascii="Baskerville" w:hAnsi="Baskerville"/>
+          <w:color w:val="000000"/>
+          <w:sz w:val="26"/>
+          <w:szCs w:val="26"/>
+        </w:rPr>
+        <w:t>scikit-learn</w:t>
+      </w:r>
+      <w:r>
+        <w:rPr>
+          <w:rFonts w:ascii="Baskerville" w:hAnsi="Baskerville"/>
+          <w:color w:val="000000"/>
+          <w:sz w:val="26"/>
+          <w:szCs w:val="26"/>
+        </w:rPr>
+        <w:t>.</w:t>
+      </w:r>
+    </w:p>
+    <w:p>
+      <w:pPr>
+        <w:jc w:val="both"/>
+        <w:rPr>
+          <w:rFonts w:ascii="Baskerville" w:hAnsi="Baskerville" w:hint="eastAsia"/>
+          <w:color w:val="000000"/>
+          <w:sz w:val="26"/>
+          <w:szCs w:val="26"/>
+        </w:rPr>
+      </w:pPr>
+      <w:r>
+        <w:rPr>
+          <w:rFonts w:ascii="Baskerville" w:hAnsi="Baskerville"/>
+          <w:color w:val="000000"/>
+          <w:sz w:val="26"/>
+          <w:szCs w:val="26"/>
+        </w:rPr>
+        <w:t>- c changes</w:t>
+      </w:r>
+    </w:p>
+    <w:p>
+      <w:pPr>
+        <w:jc w:val="both"/>
+        <w:rPr>
+          <w:b/>
+          <w:sz w:val="24"/>
+          <w:szCs w:val="24"/>
+        </w:rPr>
+      </w:pPr>
+      <w:r>
+        <w:rPr>
+          <w:noProof/>
+        </w:rPr>
+        <w:drawing>
+          <wp:inline distT="0" distB="0" distL="0" distR="0" wp14:anchorId="402D3A91" wp14:editId="2BC7823A">
+            <wp:extent cx="5943600" cy="1062355"/>
+            <wp:effectExtent l="0" t="0" r="0" b="4445"/>
+            <wp:docPr id="2" name="Picture 2"/>
+            <wp:cNvGraphicFramePr>
+              <a:graphicFrameLocks xmlns:a="http://schemas.openxmlformats.org/drawingml/2006/main" noChangeAspect="1"/>
+            </wp:cNvGraphicFramePr>
+            <a:graphic xmlns:a="http://schemas.openxmlformats.org/drawingml/2006/main">
+              <a:graphicData uri="http://schemas.openxmlformats.org/drawingml/2006/picture">
+                <pic:pic xmlns:pic="http://schemas.openxmlformats.org/drawingml/2006/picture">
+                  <pic:nvPicPr>
+                    <pic:cNvPr id="1" name=""/>
+                    <pic:cNvPicPr/>
+                  </pic:nvPicPr>
+                  <pic:blipFill>
+                    <a:blip r:embed="rId19"/>
+                    <a:stretch>
+                      <a:fillRect/>
+                    </a:stretch>
+                  </pic:blipFill>
+                  <pic:spPr>
+                    <a:xfrm>
+                      <a:off x="0" y="0"/>
+                      <a:ext cx="5943600" cy="1062355"/>
+                    </a:xfrm>
+                    <a:prstGeom prst="rect">
+                      <a:avLst/>
+                    </a:prstGeom>
+                  </pic:spPr>
+                </pic:pic>
+              </a:graphicData>
+            </a:graphic>
+          </wp:inline>
+        </w:drawing>
+      </w:r>
+    </w:p>
+    <w:p>
+      <w:pPr>
+        <w:jc w:val="both"/>
+        <w:rPr>
+          <w:rFonts w:ascii="Baskerville" w:hAnsi="Baskerville" w:hint="eastAsia"/>
+          <w:color w:val="000000"/>
+          <w:sz w:val="26"/>
+          <w:szCs w:val="26"/>
+        </w:rPr>
+      </w:pPr>
+      <w:r>
+        <w:rPr>
+          <w:rFonts w:ascii="Baskerville" w:hAnsi="Baskerville"/>
+          <w:color w:val="000000"/>
+          <w:sz w:val="26"/>
+          <w:szCs w:val="26"/>
+        </w:rPr>
+        <w:t>- kernel type changes</w:t>
+      </w:r>
+    </w:p>
+    <w:p>
+      <w:pPr>
+        <w:jc w:val="both"/>
+        <w:rPr>
+          <w:b/>
+          <w:sz w:val="24"/>
+          <w:szCs w:val="24"/>
+        </w:rPr>
+      </w:pPr>
+      <w:r>
+        <w:rPr>
+          <w:noProof/>
+        </w:rPr>
+        <w:lastRenderedPageBreak/>
+        <w:drawing>
+          <wp:inline distT="0" distB="0" distL="0" distR="0" wp14:anchorId="1BBA5327" wp14:editId="041915B2">
+            <wp:extent cx="5943600" cy="1449705"/>
+            <wp:effectExtent l="0" t="0" r="0" b="0"/>
+            <wp:docPr id="3" name="Picture 3"/>
+            <wp:cNvGraphicFramePr>
+              <a:graphicFrameLocks xmlns:a="http://schemas.openxmlformats.org/drawingml/2006/main" noChangeAspect="1"/>
+            </wp:cNvGraphicFramePr>
+            <a:graphic xmlns:a="http://schemas.openxmlformats.org/drawingml/2006/main">
+              <a:graphicData uri="http://schemas.openxmlformats.org/drawingml/2006/picture">
+                <pic:pic xmlns:pic="http://schemas.openxmlformats.org/drawingml/2006/picture">
+                  <pic:nvPicPr>
+                    <pic:cNvPr id="1" name=""/>
+                    <pic:cNvPicPr/>
+                  </pic:nvPicPr>
+                  <pic:blipFill>
+                    <a:blip r:embed="rId20"/>
+                    <a:stretch>
+                      <a:fillRect/>
+                    </a:stretch>
+                  </pic:blipFill>
+                  <pic:spPr>
+                    <a:xfrm>
+                      <a:off x="0" y="0"/>
                       <a:ext cx="5943600" cy="1449705"/>
                     </a:xfrm>
                     <a:prstGeom prst="rect">
@@ -4071,6 +4392,315 @@
     </w:sectPr>
   </w:body>
 </w:document>
+</file>
+
+<file path=word/numbering.xml><?xml version="1.0" encoding="utf-8"?>
+<w:numbering xmlns:wpc="http://schemas.microsoft.com/office/word/2010/wordprocessingCanvas" xmlns:mc="http://schemas.openxmlformats.org/markup-compatibility/2006" xmlns:o="urn:schemas-microsoft-com:office:office" xmlns:r="http://schemas.openxmlformats.org/officeDocument/2006/relationships" xmlns:m="http://schemas.openxmlformats.org/officeDocument/2006/math" xmlns:v="urn:schemas-microsoft-com:vml" xmlns:wp14="http://schemas.microsoft.com/office/word/2010/wordprocessingDrawing" xmlns:wp="http://schemas.openxmlformats.org/drawingml/2006/wordprocessingDrawing" xmlns:w10="urn:schemas-microsoft-com:office:word" xmlns:w="http://schemas.openxmlformats.org/wordprocessingml/2006/main" xmlns:w14="http://schemas.microsoft.com/office/word/2010/wordml" xmlns:w15="http://schemas.microsoft.com/office/word/2012/wordml" xmlns:wpg="http://schemas.microsoft.com/office/word/2010/wordprocessingGroup" xmlns:wpi="http://schemas.microsoft.com/office/word/2010/wordprocessingInk" xmlns:wne="http://schemas.microsoft.com/office/word/2006/wordml" xmlns:wps="http://schemas.microsoft.com/office/word/2010/wordprocessingShape" mc:Ignorable="w14 w15 wp14">
+  <w:abstractNum w:abstractNumId="0" w15:restartNumberingAfterBreak="0">
+    <w:nsid w:val="2E192C78"/>
+    <w:multiLevelType w:val="multilevel"/>
+    <w:tmpl w:val="5CB4C18E"/>
+    <w:lvl w:ilvl="0">
+      <w:start w:val="1"/>
+      <w:numFmt w:val="bullet"/>
+      <w:lvlText w:val=""/>
+      <w:lvlJc w:val="left"/>
+      <w:pPr>
+        <w:tabs>
+          <w:tab w:val="num" w:pos="720"/>
+        </w:tabs>
+        <w:ind w:left="720" w:hanging="360"/>
+      </w:pPr>
+      <w:rPr>
+        <w:rFonts w:ascii="Symbol" w:hAnsi="Symbol" w:hint="default"/>
+        <w:sz w:val="20"/>
+      </w:rPr>
+    </w:lvl>
+    <w:lvl w:ilvl="1" w:tentative="1">
+      <w:start w:val="1"/>
+      <w:numFmt w:val="bullet"/>
+      <w:lvlText w:val="o"/>
+      <w:lvlJc w:val="left"/>
+      <w:pPr>
+        <w:tabs>
+          <w:tab w:val="num" w:pos="1440"/>
+        </w:tabs>
+        <w:ind w:left="1440" w:hanging="360"/>
+      </w:pPr>
+      <w:rPr>
+        <w:rFonts w:ascii="Courier New" w:hAnsi="Courier New" w:hint="default"/>
+        <w:sz w:val="20"/>
+      </w:rPr>
+    </w:lvl>
+    <w:lvl w:ilvl="2" w:tentative="1">
+      <w:start w:val="1"/>
+      <w:numFmt w:val="bullet"/>
+      <w:lvlText w:val=""/>
+      <w:lvlJc w:val="left"/>
+      <w:pPr>
+        <w:tabs>
+          <w:tab w:val="num" w:pos="2160"/>
+        </w:tabs>
+        <w:ind w:left="2160" w:hanging="360"/>
+      </w:pPr>
+      <w:rPr>
+        <w:rFonts w:ascii="Wingdings" w:hAnsi="Wingdings" w:hint="default"/>
+        <w:sz w:val="20"/>
+      </w:rPr>
+    </w:lvl>
+    <w:lvl w:ilvl="3" w:tentative="1">
+      <w:start w:val="1"/>
+      <w:numFmt w:val="bullet"/>
+      <w:lvlText w:val=""/>
+      <w:lvlJc w:val="left"/>
+      <w:pPr>
+        <w:tabs>
+          <w:tab w:val="num" w:pos="2880"/>
+        </w:tabs>
+        <w:ind w:left="2880" w:hanging="360"/>
+      </w:pPr>
+      <w:rPr>
+        <w:rFonts w:ascii="Wingdings" w:hAnsi="Wingdings" w:hint="default"/>
+        <w:sz w:val="20"/>
+      </w:rPr>
+    </w:lvl>
+    <w:lvl w:ilvl="4" w:tentative="1">
+      <w:start w:val="1"/>
+      <w:numFmt w:val="bullet"/>
+      <w:lvlText w:val=""/>
+      <w:lvlJc w:val="left"/>
+      <w:pPr>
+        <w:tabs>
+          <w:tab w:val="num" w:pos="3600"/>
+        </w:tabs>
+        <w:ind w:left="3600" w:hanging="360"/>
+      </w:pPr>
+      <w:rPr>
+        <w:rFonts w:ascii="Wingdings" w:hAnsi="Wingdings" w:hint="default"/>
+        <w:sz w:val="20"/>
+      </w:rPr>
+    </w:lvl>
+    <w:lvl w:ilvl="5" w:tentative="1">
+      <w:start w:val="1"/>
+      <w:numFmt w:val="bullet"/>
+      <w:lvlText w:val=""/>
+      <w:lvlJc w:val="left"/>
+      <w:pPr>
+        <w:tabs>
+          <w:tab w:val="num" w:pos="4320"/>
+        </w:tabs>
+        <w:ind w:left="4320" w:hanging="360"/>
+      </w:pPr>
+      <w:rPr>
+        <w:rFonts w:ascii="Wingdings" w:hAnsi="Wingdings" w:hint="default"/>
+        <w:sz w:val="20"/>
+      </w:rPr>
+    </w:lvl>
+    <w:lvl w:ilvl="6" w:tentative="1">
+      <w:start w:val="1"/>
+      <w:numFmt w:val="bullet"/>
+      <w:lvlText w:val=""/>
+      <w:lvlJc w:val="left"/>
+      <w:pPr>
+        <w:tabs>
+          <w:tab w:val="num" w:pos="5040"/>
+        </w:tabs>
+        <w:ind w:left="5040" w:hanging="360"/>
+      </w:pPr>
+      <w:rPr>
+        <w:rFonts w:ascii="Wingdings" w:hAnsi="Wingdings" w:hint="default"/>
+        <w:sz w:val="20"/>
+      </w:rPr>
+    </w:lvl>
+    <w:lvl w:ilvl="7" w:tentative="1">
+      <w:start w:val="1"/>
+      <w:numFmt w:val="bullet"/>
+      <w:lvlText w:val=""/>
+      <w:lvlJc w:val="left"/>
+      <w:pPr>
+        <w:tabs>
+          <w:tab w:val="num" w:pos="5760"/>
+        </w:tabs>
+        <w:ind w:left="5760" w:hanging="360"/>
+      </w:pPr>
+      <w:rPr>
+        <w:rFonts w:ascii="Wingdings" w:hAnsi="Wingdings" w:hint="default"/>
+        <w:sz w:val="20"/>
+      </w:rPr>
+    </w:lvl>
+    <w:lvl w:ilvl="8" w:tentative="1">
+      <w:start w:val="1"/>
+      <w:numFmt w:val="bullet"/>
+      <w:lvlText w:val=""/>
+      <w:lvlJc w:val="left"/>
+      <w:pPr>
+        <w:tabs>
+          <w:tab w:val="num" w:pos="6480"/>
+        </w:tabs>
+        <w:ind w:left="6480" w:hanging="360"/>
+      </w:pPr>
+      <w:rPr>
+        <w:rFonts w:ascii="Wingdings" w:hAnsi="Wingdings" w:hint="default"/>
+        <w:sz w:val="20"/>
+      </w:rPr>
+    </w:lvl>
+  </w:abstractNum>
+  <w:abstractNum w:abstractNumId="1" w15:restartNumberingAfterBreak="0">
+    <w:nsid w:val="7ED33B09"/>
+    <w:multiLevelType w:val="multilevel"/>
+    <w:tmpl w:val="04266C2A"/>
+    <w:lvl w:ilvl="0">
+      <w:start w:val="1"/>
+      <w:numFmt w:val="bullet"/>
+      <w:lvlText w:val=""/>
+      <w:lvlJc w:val="left"/>
+      <w:pPr>
+        <w:tabs>
+          <w:tab w:val="num" w:pos="720"/>
+        </w:tabs>
+        <w:ind w:left="720" w:hanging="360"/>
+      </w:pPr>
+      <w:rPr>
+        <w:rFonts w:ascii="Symbol" w:hAnsi="Symbol" w:hint="default"/>
+        <w:sz w:val="20"/>
+      </w:rPr>
+    </w:lvl>
+    <w:lvl w:ilvl="1" w:tentative="1">
+      <w:start w:val="1"/>
+      <w:numFmt w:val="bullet"/>
+      <w:lvlText w:val="o"/>
+      <w:lvlJc w:val="left"/>
+      <w:pPr>
+        <w:tabs>
+          <w:tab w:val="num" w:pos="1440"/>
+        </w:tabs>
+        <w:ind w:left="1440" w:hanging="360"/>
+      </w:pPr>
+      <w:rPr>
+        <w:rFonts w:ascii="Courier New" w:hAnsi="Courier New" w:hint="default"/>
+        <w:sz w:val="20"/>
+      </w:rPr>
+    </w:lvl>
+    <w:lvl w:ilvl="2" w:tentative="1">
+      <w:start w:val="1"/>
+      <w:numFmt w:val="bullet"/>
+      <w:lvlText w:val=""/>
+      <w:lvlJc w:val="left"/>
+      <w:pPr>
+        <w:tabs>
+          <w:tab w:val="num" w:pos="2160"/>
+        </w:tabs>
+        <w:ind w:left="2160" w:hanging="360"/>
+      </w:pPr>
+      <w:rPr>
+        <w:rFonts w:ascii="Wingdings" w:hAnsi="Wingdings" w:hint="default"/>
+        <w:sz w:val="20"/>
+      </w:rPr>
+    </w:lvl>
+    <w:lvl w:ilvl="3" w:tentative="1">
+      <w:start w:val="1"/>
+      <w:numFmt w:val="bullet"/>
+      <w:lvlText w:val=""/>
+      <w:lvlJc w:val="left"/>
+      <w:pPr>
+        <w:tabs>
+          <w:tab w:val="num" w:pos="2880"/>
+        </w:tabs>
+        <w:ind w:left="2880" w:hanging="360"/>
+      </w:pPr>
+      <w:rPr>
+        <w:rFonts w:ascii="Wingdings" w:hAnsi="Wingdings" w:hint="default"/>
+        <w:sz w:val="20"/>
+      </w:rPr>
+    </w:lvl>
+    <w:lvl w:ilvl="4" w:tentative="1">
+      <w:start w:val="1"/>
+      <w:numFmt w:val="bullet"/>
+      <w:lvlText w:val=""/>
+      <w:lvlJc w:val="left"/>
+      <w:pPr>
+        <w:tabs>
+          <w:tab w:val="num" w:pos="3600"/>
+        </w:tabs>
+        <w:ind w:left="3600" w:hanging="360"/>
+      </w:pPr>
+      <w:rPr>
+        <w:rFonts w:ascii="Wingdings" w:hAnsi="Wingdings" w:hint="default"/>
+        <w:sz w:val="20"/>
+      </w:rPr>
+    </w:lvl>
+    <w:lvl w:ilvl="5" w:tentative="1">
+      <w:start w:val="1"/>
+      <w:numFmt w:val="bullet"/>
+      <w:lvlText w:val=""/>
+      <w:lvlJc w:val="left"/>
+      <w:pPr>
+        <w:tabs>
+          <w:tab w:val="num" w:pos="4320"/>
+        </w:tabs>
+        <w:ind w:left="4320" w:hanging="360"/>
+      </w:pPr>
+      <w:rPr>
+        <w:rFonts w:ascii="Wingdings" w:hAnsi="Wingdings" w:hint="default"/>
+        <w:sz w:val="20"/>
+      </w:rPr>
+    </w:lvl>
+    <w:lvl w:ilvl="6" w:tentative="1">
+      <w:start w:val="1"/>
+      <w:numFmt w:val="bullet"/>
+      <w:lvlText w:val=""/>
+      <w:lvlJc w:val="left"/>
+      <w:pPr>
+        <w:tabs>
+          <w:tab w:val="num" w:pos="5040"/>
+        </w:tabs>
+        <w:ind w:left="5040" w:hanging="360"/>
+      </w:pPr>
+      <w:rPr>
+        <w:rFonts w:ascii="Wingdings" w:hAnsi="Wingdings" w:hint="default"/>
+        <w:sz w:val="20"/>
+      </w:rPr>
+    </w:lvl>
+    <w:lvl w:ilvl="7" w:tentative="1">
+      <w:start w:val="1"/>
+      <w:numFmt w:val="bullet"/>
+      <w:lvlText w:val=""/>
+      <w:lvlJc w:val="left"/>
+      <w:pPr>
+        <w:tabs>
+          <w:tab w:val="num" w:pos="5760"/>
+        </w:tabs>
+        <w:ind w:left="5760" w:hanging="360"/>
+      </w:pPr>
+      <w:rPr>
+        <w:rFonts w:ascii="Wingdings" w:hAnsi="Wingdings" w:hint="default"/>
+        <w:sz w:val="20"/>
+      </w:rPr>
+    </w:lvl>
+    <w:lvl w:ilvl="8" w:tentative="1">
+      <w:start w:val="1"/>
+      <w:numFmt w:val="bullet"/>
+      <w:lvlText w:val=""/>
+      <w:lvlJc w:val="left"/>
+      <w:pPr>
+        <w:tabs>
+          <w:tab w:val="num" w:pos="6480"/>
+        </w:tabs>
+        <w:ind w:left="6480" w:hanging="360"/>
+      </w:pPr>
+      <w:rPr>
+        <w:rFonts w:ascii="Wingdings" w:hAnsi="Wingdings" w:hint="default"/>
+        <w:sz w:val="20"/>
+      </w:rPr>
+    </w:lvl>
+  </w:abstractNum>
+  <w:num w:numId="1">
+    <w:abstractNumId w:val="0"/>
+  </w:num>
+  <w:num w:numId="2">
+    <w:abstractNumId w:val="1"/>
+  </w:num>
+</w:numbering>
 </file>
 
 <file path=word/styles.xml><?xml version="1.0" encoding="utf-8"?>
@@ -4560,6 +5190,45 @@
       <w:szCs w:val="20"/>
     </w:rPr>
   </w:style>
+  <w:style w:type="paragraph" w:styleId="NormalWeb">
+    <w:name w:val="Normal (Web)"/>
+    <w:basedOn w:val="Normal"/>
+    <w:uiPriority w:val="99"/>
+    <w:semiHidden/>
+    <w:unhideWhenUsed/>
+    <w:rsid w:val="007E1A32"/>
+    <w:pPr>
+      <w:spacing w:before="100" w:beforeAutospacing="1" w:after="100" w:afterAutospacing="1" w:line="240" w:lineRule="auto"/>
+    </w:pPr>
+    <w:rPr>
+      <w:rFonts w:ascii="Times New Roman" w:eastAsia="Times New Roman" w:hAnsi="Times New Roman" w:cs="Times New Roman"/>
+      <w:sz w:val="24"/>
+      <w:szCs w:val="24"/>
+    </w:rPr>
+  </w:style>
+  <w:style w:type="character" w:styleId="Strong">
+    <w:name w:val="Strong"/>
+    <w:basedOn w:val="DefaultParagraphFont"/>
+    <w:uiPriority w:val="22"/>
+    <w:qFormat/>
+    <w:rsid w:val="007E1A32"/>
+    <w:rPr>
+      <w:b/>
+      <w:bCs/>
+    </w:rPr>
+  </w:style>
+  <w:style w:type="character" w:styleId="Hyperlink">
+    <w:name w:val="Hyperlink"/>
+    <w:basedOn w:val="DefaultParagraphFont"/>
+    <w:uiPriority w:val="99"/>
+    <w:semiHidden/>
+    <w:unhideWhenUsed/>
+    <w:rsid w:val="007E1A32"/>
+    <w:rPr>
+      <w:color w:val="0000FF"/>
+      <w:u w:val="single"/>
+    </w:rPr>
+  </w:style>
 </w:styles>
 </file>
 

</xml_diff>

<commit_message>
[add] refactor source code
</commit_message>
<xml_diff>
--- a/report.docx
+++ b/report.docx
@@ -255,16 +255,16 @@
           <w:sz w:val="26"/>
           <w:szCs w:val="26"/>
         </w:rPr>
-        <w:t>LMS</w:t>
-      </w:r>
-      <w:r>
-        <w:rPr>
-          <w:rFonts w:ascii="Baskerville" w:hAnsi="Baskerville"/>
-          <w:color w:val="000000"/>
-          <w:sz w:val="26"/>
-          <w:szCs w:val="26"/>
-        </w:rPr>
-        <w:t>, Random Classifier and the support vector machine and performed a comparative study of their performance</w:t>
+        <w:t>SGD</w:t>
+      </w:r>
+      <w:r>
+        <w:rPr>
+          <w:rFonts w:ascii="Baskerville" w:hAnsi="Baskerville"/>
+          <w:color w:val="000000"/>
+          <w:sz w:val="26"/>
+          <w:szCs w:val="26"/>
+        </w:rPr>
+        <w:t>, Random Classifier</w:t>
       </w:r>
       <w:r>
         <w:rPr>
@@ -356,16 +356,34 @@
           <w:szCs w:val="26"/>
           <w:u w:val="single"/>
         </w:rPr>
-        <w:t>support vector machine</w:t>
-      </w:r>
-      <w:r>
-        <w:rPr>
-          <w:rFonts w:ascii="Baskerville" w:hAnsi="Baskerville"/>
-          <w:color w:val="000000"/>
-          <w:sz w:val="26"/>
-          <w:szCs w:val="26"/>
-        </w:rPr>
-        <w:t xml:space="preserve"> gave the best classification result on my dataset of choice.</w:t>
+        <w:t>all classifiers</w:t>
+      </w:r>
+      <w:r>
+        <w:rPr>
+          <w:rFonts w:ascii="Baskerville" w:hAnsi="Baskerville"/>
+          <w:color w:val="000000"/>
+          <w:sz w:val="26"/>
+          <w:szCs w:val="26"/>
+        </w:rPr>
+        <w:t xml:space="preserve"> gave the </w:t>
+      </w:r>
+      <w:r>
+        <w:rPr>
+          <w:rFonts w:ascii="Baskerville" w:hAnsi="Baskerville"/>
+          <w:color w:val="000000"/>
+          <w:sz w:val="26"/>
+          <w:szCs w:val="26"/>
+        </w:rPr>
+        <w:t xml:space="preserve">similar </w:t>
+      </w:r>
+      <w:r>
+        <w:rPr>
+          <w:rFonts w:ascii="Baskerville" w:hAnsi="Baskerville"/>
+          <w:color w:val="000000"/>
+          <w:sz w:val="26"/>
+          <w:szCs w:val="26"/>
+        </w:rPr>
+        <w:t>classification result on my dataset of choice.</w:t>
       </w:r>
     </w:p>
     <w:p>
@@ -520,62 +538,6 @@
           <w:sz w:val="26"/>
           <w:szCs w:val="26"/>
         </w:rPr>
-        <w:t xml:space="preserve">I am using including the </w:t>
-      </w:r>
-      <w:r>
-        <w:rPr>
-          <w:rFonts w:ascii="Baskerville" w:hAnsi="Baskerville"/>
-          <w:color w:val="000000"/>
-          <w:sz w:val="26"/>
-          <w:szCs w:val="26"/>
-          <w:u w:val="single"/>
-        </w:rPr>
-        <w:t>pre-processing and feature extraction</w:t>
-      </w:r>
-      <w:r>
-        <w:rPr>
-          <w:rFonts w:ascii="Baskerville" w:hAnsi="Baskerville"/>
-          <w:color w:val="000000"/>
-          <w:sz w:val="26"/>
-          <w:szCs w:val="26"/>
-        </w:rPr>
-        <w:t xml:space="preserve"> I</w:t>
-      </w:r>
-      <w:r>
-        <w:rPr>
-          <w:rFonts w:ascii="Baskerville" w:hAnsi="Baskerville"/>
-          <w:color w:val="000000"/>
-          <w:sz w:val="26"/>
-          <w:szCs w:val="26"/>
-        </w:rPr>
-        <w:br/>
-        <w:t>have performed on he dataset</w:t>
-      </w:r>
-      <w:r>
-        <w:rPr>
-          <w:rFonts w:ascii="Baskerville" w:hAnsi="Baskerville"/>
-          <w:color w:val="000000"/>
-          <w:sz w:val="26"/>
-          <w:szCs w:val="26"/>
-        </w:rPr>
-        <w:t>.</w:t>
-      </w:r>
-      <w:r>
-        <w:rPr>
-          <w:rFonts w:ascii="Baskerville" w:hAnsi="Baskerville"/>
-          <w:color w:val="000000"/>
-          <w:sz w:val="26"/>
-          <w:szCs w:val="26"/>
-        </w:rPr>
-        <w:t xml:space="preserve"> </w:t>
-      </w:r>
-      <w:r>
-        <w:rPr>
-          <w:rFonts w:ascii="Baskerville" w:hAnsi="Baskerville"/>
-          <w:color w:val="000000"/>
-          <w:sz w:val="26"/>
-          <w:szCs w:val="26"/>
-        </w:rPr>
         <w:t>The next section gives the implementation details of each</w:t>
       </w:r>
       <w:r>
@@ -671,7 +633,18 @@
           <w:sz w:val="26"/>
           <w:szCs w:val="26"/>
         </w:rPr>
-        <w:t>The initial step in implementing the project was to choose a proper dataset to perform the</w:t>
+        <w:t>The initial step in implemen</w:t>
+      </w:r>
+      <w:bookmarkStart w:id="0" w:name="_GoBack"/>
+      <w:bookmarkEnd w:id="0"/>
+      <w:r>
+        <w:rPr>
+          <w:rFonts w:ascii="Baskerville" w:hAnsi="Baskerville"/>
+          <w:color w:val="000000"/>
+          <w:sz w:val="26"/>
+          <w:szCs w:val="26"/>
+        </w:rPr>
+        <w:t>ting the project was to choose a proper dataset to perform the</w:t>
       </w:r>
       <w:r>
         <w:rPr>
@@ -1645,7 +1618,7 @@
       <w:pPr>
         <w:jc w:val="both"/>
         <w:rPr>
-          <w:rFonts w:ascii="Baskerville" w:hAnsi="Baskerville"/>
+          <w:rFonts w:ascii="Baskerville" w:hAnsi="Baskerville" w:hint="eastAsia"/>
           <w:color w:val="000000"/>
           <w:sz w:val="26"/>
           <w:szCs w:val="26"/>
@@ -2654,7 +2627,7 @@
       <w:pPr>
         <w:jc w:val="both"/>
         <w:rPr>
-          <w:rFonts w:ascii="Baskerville" w:hAnsi="Baskerville"/>
+          <w:rFonts w:ascii="Baskerville" w:hAnsi="Baskerville" w:hint="eastAsia"/>
           <w:color w:val="000000"/>
           <w:sz w:val="26"/>
           <w:szCs w:val="26"/>
@@ -2706,7 +2679,7 @@
       <w:pPr>
         <w:jc w:val="both"/>
         <w:rPr>
-          <w:rFonts w:ascii="Baskerville" w:hAnsi="Baskerville"/>
+          <w:rFonts w:ascii="Baskerville" w:hAnsi="Baskerville" w:hint="eastAsia"/>
           <w:color w:val="000000"/>
           <w:sz w:val="26"/>
           <w:szCs w:val="26"/>
@@ -2770,22 +2743,14 @@
           <w:szCs w:val="24"/>
         </w:rPr>
         <w:lastRenderedPageBreak/>
-        <w:t>K-nearest neighbor(KNN) density based classfier</w:t>
-      </w:r>
-      <w:r>
-        <w:rPr>
-          <w:b/>
-          <w:sz w:val="24"/>
-          <w:szCs w:val="24"/>
-        </w:rPr>
-        <w:t>:</w:t>
-      </w:r>
-    </w:p>
-    <w:p>
-      <w:pPr>
-        <w:jc w:val="both"/>
-        <w:rPr>
-          <w:rFonts w:ascii="Baskerville" w:hAnsi="Baskerville"/>
+        <w:t>K-nearest neighbor(KNN) density based classfier:</w:t>
+      </w:r>
+    </w:p>
+    <w:p>
+      <w:pPr>
+        <w:jc w:val="both"/>
+        <w:rPr>
+          <w:rFonts w:ascii="Baskerville" w:hAnsi="Baskerville" w:hint="eastAsia"/>
           <w:color w:val="000000"/>
           <w:sz w:val="26"/>
           <w:szCs w:val="26"/>
@@ -2815,7 +2780,7 @@
       <w:pPr>
         <w:jc w:val="both"/>
         <w:rPr>
-          <w:rFonts w:ascii="Baskerville" w:hAnsi="Baskerville"/>
+          <w:rFonts w:ascii="Baskerville" w:hAnsi="Baskerville" w:hint="eastAsia"/>
           <w:color w:val="000000"/>
           <w:sz w:val="26"/>
           <w:szCs w:val="26"/>
@@ -3235,8 +3200,6 @@
           </wp:inline>
         </w:drawing>
       </w:r>
-      <w:bookmarkStart w:id="0" w:name="_GoBack"/>
-      <w:bookmarkEnd w:id="0"/>
     </w:p>
     <w:p>
       <w:pPr>
@@ -3288,7 +3251,7 @@
       <w:pPr>
         <w:jc w:val="both"/>
         <w:rPr>
-          <w:rFonts w:ascii="Baskerville" w:hAnsi="Baskerville"/>
+          <w:rFonts w:ascii="Baskerville" w:hAnsi="Baskerville" w:hint="eastAsia"/>
           <w:color w:val="000000"/>
           <w:sz w:val="26"/>
           <w:szCs w:val="26"/>
@@ -3340,7 +3303,7 @@
       <w:pPr>
         <w:jc w:val="both"/>
         <w:rPr>
-          <w:rFonts w:ascii="Baskerville" w:hAnsi="Baskerville"/>
+          <w:rFonts w:ascii="Baskerville" w:hAnsi="Baskerville" w:hint="eastAsia"/>
           <w:color w:val="000000"/>
           <w:sz w:val="26"/>
           <w:szCs w:val="26"/>
@@ -3465,7 +3428,7 @@
       <w:pPr>
         <w:jc w:val="center"/>
         <w:rPr>
-          <w:rFonts w:ascii="Baskerville" w:hAnsi="Baskerville"/>
+          <w:rFonts w:ascii="Baskerville" w:hAnsi="Baskerville" w:hint="eastAsia"/>
           <w:color w:val="000000"/>
           <w:sz w:val="26"/>
           <w:szCs w:val="26"/>
@@ -3993,7 +3956,7 @@
       <w:pPr>
         <w:jc w:val="both"/>
         <w:rPr>
-          <w:rFonts w:ascii="Baskerville" w:hAnsi="Baskerville"/>
+          <w:rFonts w:ascii="Baskerville" w:hAnsi="Baskerville" w:hint="eastAsia"/>
           <w:color w:val="000000"/>
           <w:sz w:val="26"/>
           <w:szCs w:val="26"/>

</xml_diff>

<commit_message>
[fixed] random classifier with generates predictions by respecting the training set’s class distribution.
</commit_message>
<xml_diff>
--- a/report.docx
+++ b/report.docx
@@ -633,18 +633,7 @@
           <w:sz w:val="26"/>
           <w:szCs w:val="26"/>
         </w:rPr>
-        <w:t>The initial step in implemen</w:t>
-      </w:r>
-      <w:bookmarkStart w:id="0" w:name="_GoBack"/>
-      <w:bookmarkEnd w:id="0"/>
-      <w:r>
-        <w:rPr>
-          <w:rFonts w:ascii="Baskerville" w:hAnsi="Baskerville"/>
-          <w:color w:val="000000"/>
-          <w:sz w:val="26"/>
-          <w:szCs w:val="26"/>
-        </w:rPr>
-        <w:t>ting the project was to choose a proper dataset to perform the</w:t>
+        <w:t>The initial step in implementing the project was to choose a proper dataset to perform the</w:t>
       </w:r>
       <w:r>
         <w:rPr>
@@ -1569,294 +1558,16 @@
           <w:szCs w:val="24"/>
         </w:rPr>
       </w:pPr>
-    </w:p>
-    <w:p>
-      <w:pPr>
-        <w:jc w:val="both"/>
-        <w:rPr>
-          <w:b/>
-          <w:sz w:val="24"/>
-          <w:szCs w:val="24"/>
-        </w:rPr>
-      </w:pPr>
-      <w:r>
-        <w:rPr>
-          <w:b/>
-          <w:sz w:val="24"/>
-          <w:szCs w:val="24"/>
-        </w:rPr>
-        <w:t>Classifer:</w:t>
-      </w:r>
-    </w:p>
-    <w:p>
-      <w:pPr>
-        <w:jc w:val="both"/>
-        <w:rPr>
-          <w:b/>
-          <w:sz w:val="24"/>
-          <w:szCs w:val="24"/>
-        </w:rPr>
-      </w:pPr>
-      <w:r>
-        <w:rPr>
-          <w:b/>
-          <w:sz w:val="24"/>
-          <w:szCs w:val="24"/>
-        </w:rPr>
-        <w:t>Random Assignment Classfier</w:t>
-      </w:r>
-      <w:r>
-        <w:rPr>
-          <w:b/>
-          <w:sz w:val="24"/>
-          <w:szCs w:val="24"/>
-        </w:rPr>
-        <w:t>:</w:t>
-      </w:r>
-    </w:p>
-    <w:p>
-      <w:pPr>
-        <w:jc w:val="both"/>
-        <w:rPr>
-          <w:rFonts w:ascii="Baskerville" w:hAnsi="Baskerville" w:hint="eastAsia"/>
-          <w:color w:val="000000"/>
-          <w:sz w:val="26"/>
-          <w:szCs w:val="26"/>
-        </w:rPr>
-      </w:pPr>
-      <w:r>
-        <w:rPr>
-          <w:rFonts w:ascii="Baskerville" w:hAnsi="Baskerville"/>
-          <w:color w:val="000000"/>
-          <w:sz w:val="26"/>
-          <w:szCs w:val="26"/>
-        </w:rPr>
-        <w:t>The random assignment classifier assigns classes to samples using randomization without</w:t>
-      </w:r>
-      <w:r>
-        <w:rPr>
-          <w:rFonts w:ascii="Baskerville" w:hAnsi="Baskerville"/>
-          <w:color w:val="000000"/>
-          <w:sz w:val="26"/>
-          <w:szCs w:val="26"/>
-        </w:rPr>
-        <w:br/>
-        <w:t>any criterion or probabilistic models. In this problem I have implemented random class</w:t>
-      </w:r>
-      <w:r>
-        <w:rPr>
-          <w:rFonts w:ascii="Baskerville" w:hAnsi="Baskerville"/>
-          <w:color w:val="000000"/>
-          <w:sz w:val="26"/>
-          <w:szCs w:val="26"/>
-        </w:rPr>
-        <w:br/>
-        <w:t>assignment with prior information also where the classes assigned to the samples are</w:t>
-      </w:r>
-      <w:r>
-        <w:rPr>
-          <w:rFonts w:ascii="Baskerville" w:hAnsi="Baskerville"/>
-          <w:color w:val="000000"/>
-          <w:sz w:val="26"/>
-          <w:szCs w:val="26"/>
-        </w:rPr>
-        <w:br/>
-        <w:t>randomized but this randomization is controlled by the class probability .I have</w:t>
-      </w:r>
-      <w:r>
-        <w:rPr>
-          <w:rFonts w:ascii="Baskerville" w:hAnsi="Baskerville"/>
-          <w:color w:val="000000"/>
-          <w:sz w:val="26"/>
-          <w:szCs w:val="26"/>
-        </w:rPr>
-        <w:br/>
-        <w:t xml:space="preserve">implemented random class assignment using the </w:t>
-      </w:r>
-      <w:r>
-        <w:rPr>
-          <w:rFonts w:ascii="Baskerville" w:hAnsi="Baskerville"/>
-          <w:color w:val="000000"/>
-          <w:sz w:val="26"/>
-          <w:szCs w:val="26"/>
-          <w:u w:val="single"/>
-        </w:rPr>
-        <w:t>DummyClassfier</w:t>
-      </w:r>
-      <w:r>
-        <w:rPr>
-          <w:rFonts w:ascii="Baskerville" w:hAnsi="Baskerville"/>
-          <w:color w:val="000000"/>
-          <w:sz w:val="26"/>
-          <w:szCs w:val="26"/>
-        </w:rPr>
-        <w:t xml:space="preserve"> function in </w:t>
-      </w:r>
-      <w:r>
-        <w:rPr>
-          <w:rFonts w:ascii="Baskerville" w:hAnsi="Baskerville"/>
-          <w:color w:val="000000"/>
-          <w:sz w:val="26"/>
-          <w:szCs w:val="26"/>
-        </w:rPr>
-        <w:t>Python</w:t>
-      </w:r>
-      <w:r>
-        <w:rPr>
-          <w:rFonts w:ascii="Baskerville" w:hAnsi="Baskerville"/>
-          <w:color w:val="000000"/>
-          <w:sz w:val="26"/>
-          <w:szCs w:val="26"/>
-        </w:rPr>
-        <w:t xml:space="preserve"> and</w:t>
-      </w:r>
-      <w:r>
-        <w:rPr>
-          <w:rFonts w:ascii="Baskerville" w:hAnsi="Baskerville"/>
-          <w:color w:val="000000"/>
-          <w:sz w:val="26"/>
-          <w:szCs w:val="26"/>
-        </w:rPr>
-        <w:br/>
-        <w:t>assigned random numbers between 1-</w:t>
-      </w:r>
-      <w:r>
-        <w:rPr>
-          <w:rFonts w:ascii="Baskerville" w:hAnsi="Baskerville"/>
-          <w:color w:val="000000"/>
-          <w:sz w:val="26"/>
-          <w:szCs w:val="26"/>
-        </w:rPr>
-        <w:t>4</w:t>
-      </w:r>
-      <w:r>
-        <w:rPr>
-          <w:rFonts w:ascii="Baskerville" w:hAnsi="Baskerville"/>
-          <w:color w:val="000000"/>
-          <w:sz w:val="26"/>
-          <w:szCs w:val="26"/>
-        </w:rPr>
-        <w:t xml:space="preserve"> (</w:t>
-      </w:r>
-      <w:r>
-        <w:rPr>
-          <w:rFonts w:ascii="Baskerville" w:hAnsi="Baskerville"/>
-          <w:color w:val="000000"/>
-          <w:sz w:val="26"/>
-          <w:szCs w:val="26"/>
-        </w:rPr>
-        <w:t>4</w:t>
-      </w:r>
-      <w:r>
-        <w:rPr>
-          <w:rFonts w:ascii="Baskerville" w:hAnsi="Baskerville"/>
-          <w:color w:val="000000"/>
-          <w:sz w:val="26"/>
-          <w:szCs w:val="26"/>
-        </w:rPr>
-        <w:t xml:space="preserve"> class problem) to the </w:t>
-      </w:r>
-      <w:r>
-        <w:rPr>
-          <w:rFonts w:ascii="Baskerville" w:hAnsi="Baskerville"/>
-          <w:color w:val="000000"/>
-          <w:sz w:val="26"/>
-          <w:szCs w:val="26"/>
-        </w:rPr>
-        <w:t>1600</w:t>
-      </w:r>
-      <w:r>
-        <w:rPr>
-          <w:rFonts w:ascii="Baskerville" w:hAnsi="Baskerville"/>
-          <w:color w:val="000000"/>
-          <w:sz w:val="26"/>
-          <w:szCs w:val="26"/>
-        </w:rPr>
-        <w:t xml:space="preserve"> samples . Then I have</w:t>
-      </w:r>
-      <w:r>
-        <w:rPr>
-          <w:rFonts w:ascii="Baskerville" w:hAnsi="Baskerville"/>
-          <w:color w:val="000000"/>
-          <w:sz w:val="26"/>
-          <w:szCs w:val="26"/>
-        </w:rPr>
-        <w:br/>
-        <w:t>compared the randomly assigned classes to the actual class of the samples and calculated</w:t>
-      </w:r>
-      <w:r>
-        <w:rPr>
-          <w:rFonts w:ascii="Baskerville" w:hAnsi="Baskerville"/>
-          <w:color w:val="000000"/>
-          <w:sz w:val="26"/>
-          <w:szCs w:val="26"/>
-        </w:rPr>
-        <w:br/>
-        <w:t>the percentage error in classification . For the second part I have calculated the</w:t>
-      </w:r>
-      <w:r>
-        <w:rPr>
-          <w:rFonts w:ascii="Baskerville" w:hAnsi="Baskerville"/>
-          <w:color w:val="000000"/>
-          <w:sz w:val="26"/>
-          <w:szCs w:val="26"/>
-        </w:rPr>
-        <w:br/>
-        <w:t>probability of each class which gives us the class priors. The probability was calculated as</w:t>
-      </w:r>
-      <w:r>
-        <w:rPr>
-          <w:rFonts w:ascii="Baskerville" w:hAnsi="Baskerville"/>
-          <w:color w:val="000000"/>
-          <w:sz w:val="26"/>
-          <w:szCs w:val="26"/>
-        </w:rPr>
-        <w:br/>
-        <w:t>the ratio of frequency of each class to the total number of samples. The class prior</w:t>
-      </w:r>
-      <w:r>
-        <w:br/>
-      </w:r>
-      <w:r>
-        <w:rPr>
-          <w:rFonts w:ascii="Baskerville" w:hAnsi="Baskerville"/>
-          <w:color w:val="000000"/>
-          <w:sz w:val="26"/>
-          <w:szCs w:val="26"/>
-        </w:rPr>
-        <w:t>information was calculated from the training data . Using this information I then</w:t>
-      </w:r>
-      <w:r>
-        <w:rPr>
-          <w:rFonts w:ascii="Baskerville" w:hAnsi="Baskerville"/>
-          <w:color w:val="000000"/>
-          <w:sz w:val="26"/>
-          <w:szCs w:val="26"/>
-        </w:rPr>
-        <w:br/>
-        <w:t>randomly assigned the classes to the test data samples and obtained the following results</w:t>
-      </w:r>
-    </w:p>
-    <w:p>
-      <w:pPr>
-        <w:jc w:val="center"/>
-        <w:rPr>
-          <w:rFonts w:ascii="Baskerville" w:hAnsi="Baskerville" w:hint="eastAsia"/>
-          <w:color w:val="000000"/>
-          <w:sz w:val="26"/>
-          <w:szCs w:val="26"/>
-        </w:rPr>
-      </w:pPr>
       <w:r>
         <w:rPr>
           <w:noProof/>
         </w:rPr>
         <w:lastRenderedPageBreak/>
         <w:drawing>
-          <wp:inline distT="0" distB="0" distL="0" distR="0" wp14:anchorId="47246517" wp14:editId="4604F08C">
-            <wp:extent cx="4791075" cy="1381125"/>
-            <wp:effectExtent l="0" t="0" r="9525" b="9525"/>
-            <wp:docPr id="5" name="Picture 5"/>
+          <wp:inline distT="0" distB="0" distL="0" distR="0" wp14:anchorId="7504C188" wp14:editId="216EAD82">
+            <wp:extent cx="5406887" cy="3874358"/>
+            <wp:effectExtent l="0" t="0" r="3810" b="0"/>
+            <wp:docPr id="15" name="Picture 15"/>
             <wp:cNvGraphicFramePr>
               <a:graphicFrameLocks xmlns:a="http://schemas.openxmlformats.org/drawingml/2006/main" noChangeAspect="1"/>
             </wp:cNvGraphicFramePr>
@@ -1876,7 +1587,7 @@
                   <pic:spPr>
                     <a:xfrm>
                       <a:off x="0" y="0"/>
-                      <a:ext cx="4791075" cy="1381125"/>
+                      <a:ext cx="5415313" cy="3880395"/>
                     </a:xfrm>
                     <a:prstGeom prst="rect">
                       <a:avLst/>
@@ -1888,6 +1599,332 @@
           </wp:inline>
         </w:drawing>
       </w:r>
+    </w:p>
+    <w:p>
+      <w:pPr>
+        <w:jc w:val="both"/>
+        <w:rPr>
+          <w:b/>
+          <w:sz w:val="24"/>
+          <w:szCs w:val="24"/>
+        </w:rPr>
+      </w:pPr>
+      <w:r>
+        <w:rPr>
+          <w:b/>
+          <w:sz w:val="24"/>
+          <w:szCs w:val="24"/>
+        </w:rPr>
+        <w:t>Classifer:</w:t>
+      </w:r>
+    </w:p>
+    <w:p>
+      <w:pPr>
+        <w:jc w:val="both"/>
+        <w:rPr>
+          <w:b/>
+          <w:sz w:val="24"/>
+          <w:szCs w:val="24"/>
+        </w:rPr>
+      </w:pPr>
+      <w:r>
+        <w:rPr>
+          <w:b/>
+          <w:sz w:val="24"/>
+          <w:szCs w:val="24"/>
+        </w:rPr>
+        <w:t>Random Assignment Classfier</w:t>
+      </w:r>
+      <w:r>
+        <w:rPr>
+          <w:b/>
+          <w:sz w:val="24"/>
+          <w:szCs w:val="24"/>
+        </w:rPr>
+        <w:t>:</w:t>
+      </w:r>
+    </w:p>
+    <w:p>
+      <w:pPr>
+        <w:jc w:val="both"/>
+        <w:rPr>
+          <w:rFonts w:ascii="Baskerville" w:hAnsi="Baskerville" w:hint="eastAsia"/>
+          <w:color w:val="000000"/>
+          <w:sz w:val="26"/>
+          <w:szCs w:val="26"/>
+        </w:rPr>
+      </w:pPr>
+      <w:r>
+        <w:rPr>
+          <w:rFonts w:ascii="Baskerville" w:hAnsi="Baskerville"/>
+          <w:color w:val="000000"/>
+          <w:sz w:val="26"/>
+          <w:szCs w:val="26"/>
+        </w:rPr>
+        <w:t>The random assignment classifier assigns classes to samples using randomization without</w:t>
+      </w:r>
+      <w:r>
+        <w:rPr>
+          <w:rFonts w:ascii="Baskerville" w:hAnsi="Baskerville"/>
+          <w:color w:val="000000"/>
+          <w:sz w:val="26"/>
+          <w:szCs w:val="26"/>
+        </w:rPr>
+        <w:br/>
+        <w:t>any criterion or probabilistic models. In this problem I have implemented random class</w:t>
+      </w:r>
+      <w:r>
+        <w:rPr>
+          <w:rFonts w:ascii="Baskerville" w:hAnsi="Baskerville"/>
+          <w:color w:val="000000"/>
+          <w:sz w:val="26"/>
+          <w:szCs w:val="26"/>
+        </w:rPr>
+        <w:br/>
+        <w:t>assignment with prior information also where the classes assigned to the samples are</w:t>
+      </w:r>
+      <w:r>
+        <w:rPr>
+          <w:rFonts w:ascii="Baskerville" w:hAnsi="Baskerville"/>
+          <w:color w:val="000000"/>
+          <w:sz w:val="26"/>
+          <w:szCs w:val="26"/>
+        </w:rPr>
+        <w:br/>
+        <w:t>randomized but this randomization is controlled by the class probability .I have</w:t>
+      </w:r>
+      <w:r>
+        <w:rPr>
+          <w:rFonts w:ascii="Baskerville" w:hAnsi="Baskerville"/>
+          <w:color w:val="000000"/>
+          <w:sz w:val="26"/>
+          <w:szCs w:val="26"/>
+        </w:rPr>
+        <w:br/>
+        <w:t xml:space="preserve">implemented random class assignment using the </w:t>
+      </w:r>
+      <w:r>
+        <w:rPr>
+          <w:rFonts w:ascii="Baskerville" w:hAnsi="Baskerville"/>
+          <w:color w:val="000000"/>
+          <w:sz w:val="26"/>
+          <w:szCs w:val="26"/>
+          <w:u w:val="single"/>
+        </w:rPr>
+        <w:t>DummyClassfier</w:t>
+      </w:r>
+      <w:r>
+        <w:rPr>
+          <w:rFonts w:ascii="Baskerville" w:hAnsi="Baskerville"/>
+          <w:color w:val="000000"/>
+          <w:sz w:val="26"/>
+          <w:szCs w:val="26"/>
+        </w:rPr>
+        <w:t xml:space="preserve"> function in </w:t>
+      </w:r>
+      <w:r>
+        <w:rPr>
+          <w:rFonts w:ascii="Baskerville" w:hAnsi="Baskerville"/>
+          <w:color w:val="000000"/>
+          <w:sz w:val="26"/>
+          <w:szCs w:val="26"/>
+        </w:rPr>
+        <w:t>Python</w:t>
+      </w:r>
+      <w:r>
+        <w:rPr>
+          <w:rFonts w:ascii="Baskerville" w:hAnsi="Baskerville"/>
+          <w:color w:val="000000"/>
+          <w:sz w:val="26"/>
+          <w:szCs w:val="26"/>
+        </w:rPr>
+        <w:t xml:space="preserve"> and</w:t>
+      </w:r>
+      <w:r>
+        <w:rPr>
+          <w:rFonts w:ascii="Baskerville" w:hAnsi="Baskerville"/>
+          <w:color w:val="000000"/>
+          <w:sz w:val="26"/>
+          <w:szCs w:val="26"/>
+        </w:rPr>
+        <w:br/>
+        <w:t>assigned random numbers between 1-</w:t>
+      </w:r>
+      <w:r>
+        <w:rPr>
+          <w:rFonts w:ascii="Baskerville" w:hAnsi="Baskerville"/>
+          <w:color w:val="000000"/>
+          <w:sz w:val="26"/>
+          <w:szCs w:val="26"/>
+        </w:rPr>
+        <w:t>4</w:t>
+      </w:r>
+      <w:r>
+        <w:rPr>
+          <w:rFonts w:ascii="Baskerville" w:hAnsi="Baskerville"/>
+          <w:color w:val="000000"/>
+          <w:sz w:val="26"/>
+          <w:szCs w:val="26"/>
+        </w:rPr>
+        <w:t xml:space="preserve"> (</w:t>
+      </w:r>
+      <w:r>
+        <w:rPr>
+          <w:rFonts w:ascii="Baskerville" w:hAnsi="Baskerville"/>
+          <w:color w:val="000000"/>
+          <w:sz w:val="26"/>
+          <w:szCs w:val="26"/>
+        </w:rPr>
+        <w:t>4</w:t>
+      </w:r>
+      <w:r>
+        <w:rPr>
+          <w:rFonts w:ascii="Baskerville" w:hAnsi="Baskerville"/>
+          <w:color w:val="000000"/>
+          <w:sz w:val="26"/>
+          <w:szCs w:val="26"/>
+        </w:rPr>
+        <w:t xml:space="preserve"> class problem) to the </w:t>
+      </w:r>
+      <w:r>
+        <w:rPr>
+          <w:rFonts w:ascii="Baskerville" w:hAnsi="Baskerville"/>
+          <w:color w:val="000000"/>
+          <w:sz w:val="26"/>
+          <w:szCs w:val="26"/>
+        </w:rPr>
+        <w:t>1600</w:t>
+      </w:r>
+      <w:r>
+        <w:rPr>
+          <w:rFonts w:ascii="Baskerville" w:hAnsi="Baskerville"/>
+          <w:color w:val="000000"/>
+          <w:sz w:val="26"/>
+          <w:szCs w:val="26"/>
+        </w:rPr>
+        <w:t xml:space="preserve"> samples . Then I have</w:t>
+      </w:r>
+      <w:r>
+        <w:rPr>
+          <w:rFonts w:ascii="Baskerville" w:hAnsi="Baskerville"/>
+          <w:color w:val="000000"/>
+          <w:sz w:val="26"/>
+          <w:szCs w:val="26"/>
+        </w:rPr>
+        <w:br/>
+        <w:t>compared the randomly assigned classes to the actual class of the samples and calculated</w:t>
+      </w:r>
+      <w:r>
+        <w:rPr>
+          <w:rFonts w:ascii="Baskerville" w:hAnsi="Baskerville"/>
+          <w:color w:val="000000"/>
+          <w:sz w:val="26"/>
+          <w:szCs w:val="26"/>
+        </w:rPr>
+        <w:br/>
+        <w:t>the percentage error in classification . I have calculated the</w:t>
+      </w:r>
+      <w:r>
+        <w:rPr>
+          <w:rFonts w:ascii="Baskerville" w:hAnsi="Baskerville"/>
+          <w:color w:val="000000"/>
+          <w:sz w:val="26"/>
+          <w:szCs w:val="26"/>
+        </w:rPr>
+        <w:t xml:space="preserve"> </w:t>
+      </w:r>
+      <w:r>
+        <w:rPr>
+          <w:rFonts w:ascii="Baskerville" w:hAnsi="Baskerville"/>
+          <w:color w:val="000000"/>
+          <w:sz w:val="26"/>
+          <w:szCs w:val="26"/>
+        </w:rPr>
+        <w:t>probability of each class which gives us the class priors. The probability was calculated as</w:t>
+      </w:r>
+      <w:r>
+        <w:rPr>
+          <w:rFonts w:ascii="Baskerville" w:hAnsi="Baskerville"/>
+          <w:color w:val="000000"/>
+          <w:sz w:val="26"/>
+          <w:szCs w:val="26"/>
+        </w:rPr>
+        <w:t xml:space="preserve"> </w:t>
+      </w:r>
+      <w:r>
+        <w:rPr>
+          <w:rFonts w:ascii="Baskerville" w:hAnsi="Baskerville"/>
+          <w:color w:val="000000"/>
+          <w:sz w:val="26"/>
+          <w:szCs w:val="26"/>
+        </w:rPr>
+        <w:t>the ratio of frequency of each class to the total number of samples. The class prior</w:t>
+      </w:r>
+      <w:r>
+        <w:rPr>
+          <w:rFonts w:ascii="Baskerville" w:hAnsi="Baskerville"/>
+          <w:color w:val="000000"/>
+          <w:sz w:val="26"/>
+          <w:szCs w:val="26"/>
+        </w:rPr>
+        <w:t xml:space="preserve"> </w:t>
+      </w:r>
+      <w:r>
+        <w:rPr>
+          <w:rFonts w:ascii="Baskerville" w:hAnsi="Baskerville"/>
+          <w:color w:val="000000"/>
+          <w:sz w:val="26"/>
+          <w:szCs w:val="26"/>
+        </w:rPr>
+        <w:t>information was calculated from the training data . Using this information I then</w:t>
+      </w:r>
+      <w:r>
+        <w:rPr>
+          <w:rFonts w:ascii="Baskerville" w:hAnsi="Baskerville"/>
+          <w:color w:val="000000"/>
+          <w:sz w:val="26"/>
+          <w:szCs w:val="26"/>
+        </w:rPr>
+        <w:t xml:space="preserve"> </w:t>
+      </w:r>
+      <w:r>
+        <w:rPr>
+          <w:rFonts w:ascii="Baskerville" w:hAnsi="Baskerville"/>
+          <w:color w:val="000000"/>
+          <w:sz w:val="26"/>
+          <w:szCs w:val="26"/>
+        </w:rPr>
+        <w:t>randomly assigned the classes to the test data samples and obtained the following results</w:t>
+      </w:r>
+      <w:r>
+        <w:rPr>
+          <w:rFonts w:ascii="Baskerville" w:hAnsi="Baskerville"/>
+          <w:color w:val="000000"/>
+          <w:sz w:val="26"/>
+          <w:szCs w:val="26"/>
+        </w:rPr>
+        <w:t>.</w:t>
+      </w:r>
+      <w:r>
+        <w:rPr>
+          <w:rFonts w:ascii="Baskerville" w:hAnsi="Baskerville"/>
+          <w:color w:val="000000"/>
+          <w:sz w:val="26"/>
+          <w:szCs w:val="26"/>
+        </w:rPr>
+        <w:t xml:space="preserve"> </w:t>
+      </w:r>
+    </w:p>
+    <w:p>
+      <w:pPr>
+        <w:jc w:val="center"/>
+        <w:rPr>
+          <w:rFonts w:ascii="Baskerville" w:hAnsi="Baskerville"/>
+          <w:color w:val="000000"/>
+          <w:sz w:val="26"/>
+          <w:szCs w:val="26"/>
+        </w:rPr>
+      </w:pPr>
       <w:r>
         <w:rPr>
           <w:rFonts w:ascii="Baskerville" w:hAnsi="Baskerville"/>
@@ -1937,6 +1974,65 @@
           </wp:inline>
         </w:drawing>
       </w:r>
+    </w:p>
+    <w:p>
+      <w:pPr>
+        <w:jc w:val="both"/>
+        <w:rPr>
+          <w:rFonts w:ascii="Baskerville" w:hAnsi="Baskerville" w:hint="eastAsia"/>
+          <w:color w:val="000000"/>
+          <w:sz w:val="26"/>
+          <w:szCs w:val="26"/>
+        </w:rPr>
+      </w:pPr>
+      <w:r>
+        <w:rPr>
+          <w:rFonts w:ascii="Baskerville" w:hAnsi="Baskerville"/>
+          <w:color w:val="000000"/>
+          <w:sz w:val="26"/>
+          <w:szCs w:val="26"/>
+        </w:rPr>
+        <w:lastRenderedPageBreak/>
+        <w:t>The percentage error varies</w:t>
+      </w:r>
+      <w:r>
+        <w:rPr>
+          <w:rFonts w:ascii="Baskerville" w:hAnsi="Baskerville"/>
+          <w:color w:val="000000"/>
+          <w:sz w:val="26"/>
+          <w:szCs w:val="26"/>
+        </w:rPr>
+        <w:t xml:space="preserve"> </w:t>
+      </w:r>
+      <w:r>
+        <w:rPr>
+          <w:rFonts w:ascii="Baskerville" w:hAnsi="Baskerville"/>
+          <w:color w:val="000000"/>
+          <w:sz w:val="26"/>
+          <w:szCs w:val="26"/>
+        </w:rPr>
+        <w:t>every time we run this code as we are randomly assigning classes which changes each time</w:t>
+      </w:r>
+      <w:r>
+        <w:rPr>
+          <w:rFonts w:ascii="Baskerville" w:hAnsi="Baskerville"/>
+          <w:color w:val="000000"/>
+          <w:sz w:val="26"/>
+          <w:szCs w:val="26"/>
+        </w:rPr>
+        <w:t xml:space="preserve"> </w:t>
+      </w:r>
+      <w:r>
+        <w:rPr>
+          <w:rFonts w:ascii="Baskerville" w:hAnsi="Baskerville"/>
+          <w:color w:val="000000"/>
+          <w:sz w:val="26"/>
+          <w:szCs w:val="26"/>
+        </w:rPr>
+        <w:t>giving varying misclassification errors.</w:t>
+      </w:r>
+      <w:bookmarkStart w:id="0" w:name="_GoBack"/>
+      <w:bookmarkEnd w:id="0"/>
     </w:p>
     <w:p>
       <w:pPr>
@@ -2539,6 +2635,7 @@
           <w:color w:val="000000"/>
           <w:sz w:val="26"/>
           <w:szCs w:val="26"/>
+          <w:u w:val="single"/>
         </w:rPr>
       </w:pPr>
       <w:r>
@@ -2639,10 +2736,10 @@
           <w:noProof/>
         </w:rPr>
         <w:drawing>
-          <wp:inline distT="0" distB="0" distL="0" distR="0" wp14:anchorId="7E1E3823" wp14:editId="1CFD63BA">
-            <wp:extent cx="5943600" cy="1704975"/>
-            <wp:effectExtent l="0" t="0" r="0" b="9525"/>
-            <wp:docPr id="6" name="Picture 6"/>
+          <wp:inline distT="0" distB="0" distL="0" distR="0" wp14:anchorId="478B5D3A" wp14:editId="1C592DA0">
+            <wp:extent cx="5943600" cy="417830"/>
+            <wp:effectExtent l="0" t="0" r="0" b="1270"/>
+            <wp:docPr id="7" name="Picture 7"/>
             <wp:cNvGraphicFramePr>
               <a:graphicFrameLocks xmlns:a="http://schemas.openxmlformats.org/drawingml/2006/main" noChangeAspect="1"/>
             </wp:cNvGraphicFramePr>
@@ -2662,7 +2759,7 @@
                   <pic:spPr>
                     <a:xfrm>
                       <a:off x="0" y="0"/>
-                      <a:ext cx="5943600" cy="1704975"/>
+                      <a:ext cx="5943600" cy="417830"/>
                     </a:xfrm>
                     <a:prstGeom prst="rect">
                       <a:avLst/>
@@ -2679,6 +2776,24 @@
       <w:pPr>
         <w:jc w:val="both"/>
         <w:rPr>
+          <w:b/>
+          <w:sz w:val="24"/>
+          <w:szCs w:val="24"/>
+        </w:rPr>
+      </w:pPr>
+      <w:r>
+        <w:rPr>
+          <w:b/>
+          <w:sz w:val="24"/>
+          <w:szCs w:val="24"/>
+        </w:rPr>
+        <w:t>K-nearest neighbor(KNN) density based classfier:</w:t>
+      </w:r>
+    </w:p>
+    <w:p>
+      <w:pPr>
+        <w:jc w:val="both"/>
+        <w:rPr>
           <w:rFonts w:ascii="Baskerville" w:hAnsi="Baskerville" w:hint="eastAsia"/>
           <w:color w:val="000000"/>
           <w:sz w:val="26"/>
@@ -2688,13 +2803,44 @@
       </w:pPr>
       <w:r>
         <w:rPr>
+          <w:rFonts w:ascii="Baskerville" w:hAnsi="Baskerville"/>
+          <w:color w:val="000000"/>
+          <w:sz w:val="26"/>
+          <w:szCs w:val="26"/>
+        </w:rPr>
+        <w:t>KNN classifier is a non-parametric statistical classifier that counts the k-nearest features to</w:t>
+      </w:r>
+      <w:r>
+        <w:rPr>
+          <w:rFonts w:ascii="Baskerville" w:hAnsi="Baskerville"/>
+          <w:color w:val="000000"/>
+          <w:sz w:val="26"/>
+          <w:szCs w:val="26"/>
+        </w:rPr>
+        <w:br/>
+        <w:t>determine the class of a sample</w:t>
+      </w:r>
+    </w:p>
+    <w:p>
+      <w:pPr>
+        <w:jc w:val="both"/>
+        <w:rPr>
+          <w:rFonts w:ascii="Baskerville" w:hAnsi="Baskerville" w:hint="eastAsia"/>
+          <w:color w:val="000000"/>
+          <w:sz w:val="26"/>
+          <w:szCs w:val="26"/>
+          <w:u w:val="single"/>
+        </w:rPr>
+      </w:pPr>
+      <w:r>
+        <w:rPr>
           <w:noProof/>
         </w:rPr>
         <w:drawing>
-          <wp:inline distT="0" distB="0" distL="0" distR="0" wp14:anchorId="478B5D3A" wp14:editId="1C592DA0">
-            <wp:extent cx="5943600" cy="417830"/>
-            <wp:effectExtent l="0" t="0" r="0" b="1270"/>
-            <wp:docPr id="7" name="Picture 7"/>
+          <wp:inline distT="0" distB="0" distL="0" distR="0" wp14:anchorId="5981B0EE" wp14:editId="222D455D">
+            <wp:extent cx="5810250" cy="638175"/>
+            <wp:effectExtent l="0" t="0" r="0" b="9525"/>
+            <wp:docPr id="12" name="Picture 12"/>
             <wp:cNvGraphicFramePr>
               <a:graphicFrameLocks xmlns:a="http://schemas.openxmlformats.org/drawingml/2006/main" noChangeAspect="1"/>
             </wp:cNvGraphicFramePr>
@@ -2714,7 +2860,7 @@
                   <pic:spPr>
                     <a:xfrm>
                       <a:off x="0" y="0"/>
-                      <a:ext cx="5943600" cy="417830"/>
+                      <a:ext cx="5810250" cy="638175"/>
                     </a:xfrm>
                     <a:prstGeom prst="rect">
                       <a:avLst/>
@@ -2742,60 +2888,95 @@
           <w:sz w:val="24"/>
           <w:szCs w:val="24"/>
         </w:rPr>
+        <w:t>Stochastic Gradient Descent(SGD)</w:t>
+      </w:r>
+      <w:r>
+        <w:rPr>
+          <w:b/>
+          <w:sz w:val="24"/>
+          <w:szCs w:val="24"/>
+        </w:rPr>
+        <w:t>:</w:t>
+      </w:r>
+    </w:p>
+    <w:p>
+      <w:pPr>
+        <w:pStyle w:val="NormalWeb"/>
+        <w:shd w:val="clear" w:color="auto" w:fill="FFFFFF"/>
+        <w:spacing w:before="0" w:beforeAutospacing="0"/>
+        <w:rPr>
+          <w:rFonts w:ascii="Segoe UI" w:hAnsi="Segoe UI" w:cs="Segoe UI"/>
+          <w:color w:val="212529"/>
+        </w:rPr>
+      </w:pPr>
+      <w:r>
+        <w:rPr>
+          <w:rFonts w:ascii="Segoe UI" w:hAnsi="Segoe UI" w:cs="Segoe UI"/>
+          <w:color w:val="212529"/>
+        </w:rPr>
+        <w:t>SGD</w:t>
+      </w:r>
+      <w:r>
+        <w:rPr>
+          <w:rFonts w:ascii="Segoe UI" w:hAnsi="Segoe UI" w:cs="Segoe UI"/>
+          <w:color w:val="212529"/>
+        </w:rPr>
+        <w:t> is a simple yet very efficient approach to discriminative learning of linear classifiers under convex loss functions such as (linear) </w:t>
+      </w:r>
+      <w:hyperlink r:id="rId10" w:history="1">
+        <w:r>
+          <w:rPr>
+            <w:rStyle w:val="Hyperlink"/>
+            <w:rFonts w:ascii="Segoe UI" w:hAnsi="Segoe UI" w:cs="Segoe UI"/>
+            <w:color w:val="2878A2"/>
+          </w:rPr>
+          <w:t>Support Vector Machines</w:t>
+        </w:r>
+      </w:hyperlink>
+      <w:r>
+        <w:rPr>
+          <w:rFonts w:ascii="Segoe UI" w:hAnsi="Segoe UI" w:cs="Segoe UI"/>
+          <w:color w:val="212529"/>
+        </w:rPr>
+        <w:t> and </w:t>
+      </w:r>
+      <w:hyperlink r:id="rId11" w:history="1">
+        <w:r>
+          <w:rPr>
+            <w:rStyle w:val="Hyperlink"/>
+            <w:rFonts w:ascii="Segoe UI" w:hAnsi="Segoe UI" w:cs="Segoe UI"/>
+            <w:color w:val="2878A2"/>
+          </w:rPr>
+          <w:t>Logistic Regression</w:t>
+        </w:r>
+      </w:hyperlink>
+      <w:r>
+        <w:rPr>
+          <w:rFonts w:ascii="Segoe UI" w:hAnsi="Segoe UI" w:cs="Segoe UI"/>
+          <w:color w:val="212529"/>
+        </w:rPr>
+        <w:t>. Even though SGD has been around in the machine learning community for a long time, it has received a considerable amount of attention just recently in the context of large-scale learning.</w:t>
+      </w:r>
+    </w:p>
+    <w:p>
+      <w:pPr>
+        <w:jc w:val="both"/>
+        <w:rPr>
+          <w:b/>
+          <w:sz w:val="24"/>
+          <w:szCs w:val="24"/>
+        </w:rPr>
+      </w:pPr>
+      <w:r>
+        <w:rPr>
+          <w:noProof/>
+        </w:rPr>
         <w:lastRenderedPageBreak/>
-        <w:t>K-nearest neighbor(KNN) density based classfier:</w:t>
-      </w:r>
-    </w:p>
-    <w:p>
-      <w:pPr>
-        <w:jc w:val="both"/>
-        <w:rPr>
-          <w:rFonts w:ascii="Baskerville" w:hAnsi="Baskerville" w:hint="eastAsia"/>
-          <w:color w:val="000000"/>
-          <w:sz w:val="26"/>
-          <w:szCs w:val="26"/>
-        </w:rPr>
-      </w:pPr>
-      <w:r>
-        <w:rPr>
-          <w:rFonts w:ascii="Baskerville" w:hAnsi="Baskerville"/>
-          <w:color w:val="000000"/>
-          <w:sz w:val="26"/>
-          <w:szCs w:val="26"/>
-        </w:rPr>
-        <w:t>KNN classifier is a non-parametric statistical classifier that counts the k-nearest features to</w:t>
-      </w:r>
-      <w:r>
-        <w:rPr>
-          <w:rFonts w:ascii="Baskerville" w:hAnsi="Baskerville"/>
-          <w:color w:val="000000"/>
-          <w:sz w:val="26"/>
-          <w:szCs w:val="26"/>
-        </w:rPr>
-        <w:br/>
-        <w:t>determine the class of a sample</w:t>
-      </w:r>
-    </w:p>
-    <w:p>
-      <w:pPr>
-        <w:jc w:val="both"/>
-        <w:rPr>
-          <w:rFonts w:ascii="Baskerville" w:hAnsi="Baskerville" w:hint="eastAsia"/>
-          <w:color w:val="000000"/>
-          <w:sz w:val="26"/>
-          <w:szCs w:val="26"/>
-          <w:u w:val="single"/>
-        </w:rPr>
-      </w:pPr>
-      <w:r>
-        <w:rPr>
-          <w:noProof/>
-        </w:rPr>
         <w:drawing>
-          <wp:inline distT="0" distB="0" distL="0" distR="0" wp14:anchorId="5482A675" wp14:editId="147DAC8C">
-            <wp:extent cx="5943600" cy="1706245"/>
-            <wp:effectExtent l="0" t="0" r="0" b="8255"/>
-            <wp:docPr id="11" name="Picture 11"/>
+          <wp:inline distT="0" distB="0" distL="0" distR="0" wp14:anchorId="3F12AB25" wp14:editId="4FD816AA">
+            <wp:extent cx="5943600" cy="680085"/>
+            <wp:effectExtent l="0" t="0" r="0" b="5715"/>
+            <wp:docPr id="14" name="Picture 14"/>
             <wp:cNvGraphicFramePr>
               <a:graphicFrameLocks xmlns:a="http://schemas.openxmlformats.org/drawingml/2006/main" noChangeAspect="1"/>
             </wp:cNvGraphicFramePr>
@@ -2807,7 +2988,7 @@
                     <pic:cNvPicPr/>
                   </pic:nvPicPr>
                   <pic:blipFill>
-                    <a:blip r:embed="rId10"/>
+                    <a:blip r:embed="rId12"/>
                     <a:stretch>
                       <a:fillRect/>
                     </a:stretch>
@@ -2815,7 +2996,7 @@
                   <pic:spPr>
                     <a:xfrm>
                       <a:off x="0" y="0"/>
-                      <a:ext cx="5943600" cy="1706245"/>
+                      <a:ext cx="5943600" cy="680085"/>
                     </a:xfrm>
                     <a:prstGeom prst="rect">
                       <a:avLst/>
@@ -2832,11 +3013,219 @@
       <w:pPr>
         <w:jc w:val="both"/>
         <w:rPr>
+          <w:b/>
+          <w:sz w:val="24"/>
+          <w:szCs w:val="24"/>
+        </w:rPr>
+      </w:pPr>
+      <w:r>
+        <w:rPr>
+          <w:b/>
+          <w:sz w:val="24"/>
+          <w:szCs w:val="24"/>
+        </w:rPr>
+        <w:t>Support Vector Machine:</w:t>
+      </w:r>
+    </w:p>
+    <w:p>
+      <w:pPr>
+        <w:jc w:val="both"/>
+        <w:rPr>
           <w:rFonts w:ascii="Baskerville" w:hAnsi="Baskerville" w:hint="eastAsia"/>
           <w:color w:val="000000"/>
           <w:sz w:val="26"/>
           <w:szCs w:val="26"/>
-          <w:u w:val="single"/>
+        </w:rPr>
+      </w:pPr>
+      <w:r>
+        <w:rPr>
+          <w:rFonts w:ascii="Baskerville" w:hAnsi="Baskerville"/>
+          <w:color w:val="000000"/>
+          <w:sz w:val="26"/>
+          <w:szCs w:val="26"/>
+        </w:rPr>
+        <w:t>The support vector machine is a useful classification technique which classifies data by</w:t>
+      </w:r>
+      <w:r>
+        <w:rPr>
+          <w:rFonts w:ascii="Baskerville" w:hAnsi="Baskerville"/>
+          <w:color w:val="000000"/>
+          <w:sz w:val="26"/>
+          <w:szCs w:val="26"/>
+        </w:rPr>
+        <w:br/>
+        <w:t>creating a hyperplane in a high or infinite-dimensional space, which can be used for</w:t>
+      </w:r>
+      <w:r>
+        <w:rPr>
+          <w:rFonts w:ascii="Baskerville" w:hAnsi="Baskerville"/>
+          <w:color w:val="000000"/>
+          <w:sz w:val="26"/>
+          <w:szCs w:val="26"/>
+        </w:rPr>
+        <w:br/>
+        <w:t>classification, regression, or other tasks. Each instance in the training set contains one</w:t>
+      </w:r>
+      <w:r>
+        <w:br/>
+      </w:r>
+      <w:r>
+        <w:rPr>
+          <w:rFonts w:ascii="Baskerville" w:hAnsi="Baskerville"/>
+          <w:color w:val="000000"/>
+          <w:sz w:val="26"/>
+          <w:szCs w:val="26"/>
+        </w:rPr>
+        <w:t>“target value” (i.e. the class labels) and several “attributes” (i.e. the features or observed</w:t>
+      </w:r>
+      <w:r>
+        <w:rPr>
+          <w:rFonts w:ascii="Baskerville" w:hAnsi="Baskerville"/>
+          <w:color w:val="000000"/>
+          <w:sz w:val="26"/>
+          <w:szCs w:val="26"/>
+        </w:rPr>
+        <w:br/>
+        <w:t>variables). The goal of SVM is to produce a model (based on the training data) which</w:t>
+      </w:r>
+      <w:r>
+        <w:rPr>
+          <w:rFonts w:ascii="Baskerville" w:hAnsi="Baskerville"/>
+          <w:color w:val="000000"/>
+          <w:sz w:val="26"/>
+          <w:szCs w:val="26"/>
+        </w:rPr>
+        <w:br/>
+        <w:t>predicts the target values of the test data given only the test data attributes.</w:t>
+      </w:r>
+    </w:p>
+    <w:p>
+      <w:pPr>
+        <w:jc w:val="both"/>
+        <w:rPr>
+          <w:rFonts w:ascii="Baskerville" w:hAnsi="Baskerville" w:hint="eastAsia"/>
+          <w:color w:val="000000"/>
+          <w:sz w:val="26"/>
+          <w:szCs w:val="26"/>
+        </w:rPr>
+      </w:pPr>
+      <w:r>
+        <w:rPr>
+          <w:rFonts w:ascii="Baskerville" w:hAnsi="Baskerville"/>
+          <w:color w:val="000000"/>
+          <w:sz w:val="26"/>
+          <w:szCs w:val="26"/>
+        </w:rPr>
+        <w:t xml:space="preserve">The SVM classifier is implemented using </w:t>
+      </w:r>
+      <w:r>
+        <w:rPr>
+          <w:rFonts w:ascii="Baskerville" w:hAnsi="Baskerville"/>
+          <w:color w:val="000000"/>
+          <w:sz w:val="26"/>
+          <w:szCs w:val="26"/>
+        </w:rPr>
+        <w:t>scikit-learn</w:t>
+      </w:r>
+      <w:r>
+        <w:rPr>
+          <w:rFonts w:ascii="Baskerville" w:hAnsi="Baskerville"/>
+          <w:color w:val="000000"/>
+          <w:sz w:val="26"/>
+          <w:szCs w:val="26"/>
+        </w:rPr>
+        <w:t xml:space="preserve"> library package.</w:t>
+      </w:r>
+      <w:r>
+        <w:rPr>
+          <w:rFonts w:ascii="Baskerville" w:hAnsi="Baskerville"/>
+          <w:color w:val="000000"/>
+          <w:sz w:val="26"/>
+          <w:szCs w:val="26"/>
+        </w:rPr>
+        <w:t xml:space="preserve"> </w:t>
+      </w:r>
+      <w:r>
+        <w:rPr>
+          <w:rFonts w:ascii="Baskerville" w:hAnsi="Baskerville"/>
+          <w:color w:val="000000"/>
+          <w:sz w:val="26"/>
+          <w:szCs w:val="26"/>
+        </w:rPr>
+        <w:t>Once we have</w:t>
+      </w:r>
+      <w:r>
+        <w:rPr>
+          <w:rFonts w:ascii="Baskerville" w:hAnsi="Baskerville"/>
+          <w:color w:val="000000"/>
+          <w:sz w:val="26"/>
+          <w:szCs w:val="26"/>
+        </w:rPr>
+        <w:br/>
+        <w:t xml:space="preserve">these datasets we then train the classifier using the </w:t>
+      </w:r>
+      <w:r>
+        <w:rPr>
+          <w:rFonts w:ascii="Baskerville" w:hAnsi="Baskerville"/>
+          <w:color w:val="000000"/>
+          <w:sz w:val="26"/>
+          <w:szCs w:val="26"/>
+        </w:rPr>
+        <w:t>svm.SVC</w:t>
+      </w:r>
+      <w:r>
+        <w:rPr>
+          <w:rFonts w:ascii="Baskerville" w:hAnsi="Baskerville"/>
+          <w:color w:val="000000"/>
+          <w:sz w:val="26"/>
+          <w:szCs w:val="26"/>
+        </w:rPr>
+        <w:t>()</w:t>
+      </w:r>
+      <w:r>
+        <w:rPr>
+          <w:rFonts w:ascii="Baskerville" w:hAnsi="Baskerville"/>
+          <w:color w:val="000000"/>
+          <w:sz w:val="26"/>
+          <w:szCs w:val="26"/>
+        </w:rPr>
+        <w:t>.fit</w:t>
+      </w:r>
+      <w:r>
+        <w:rPr>
+          <w:rFonts w:ascii="Baskerville" w:hAnsi="Baskerville"/>
+          <w:color w:val="000000"/>
+          <w:sz w:val="26"/>
+          <w:szCs w:val="26"/>
+        </w:rPr>
+        <w:t xml:space="preserve"> in </w:t>
+      </w:r>
+      <w:r>
+        <w:rPr>
+          <w:rFonts w:ascii="Baskerville" w:hAnsi="Baskerville"/>
+          <w:color w:val="000000"/>
+          <w:sz w:val="26"/>
+          <w:szCs w:val="26"/>
+        </w:rPr>
+        <w:t>scikit-learn</w:t>
+      </w:r>
+      <w:r>
+        <w:rPr>
+          <w:rFonts w:ascii="Baskerville" w:hAnsi="Baskerville"/>
+          <w:color w:val="000000"/>
+          <w:sz w:val="26"/>
+          <w:szCs w:val="26"/>
+        </w:rPr>
+        <w:t>.</w:t>
+      </w:r>
+    </w:p>
+    <w:p>
+      <w:pPr>
+        <w:jc w:val="both"/>
+        <w:rPr>
+          <w:b/>
+          <w:sz w:val="24"/>
+          <w:szCs w:val="24"/>
         </w:rPr>
       </w:pPr>
       <w:r>
@@ -2844,10 +3233,10 @@
           <w:noProof/>
         </w:rPr>
         <w:drawing>
-          <wp:inline distT="0" distB="0" distL="0" distR="0" wp14:anchorId="5981B0EE" wp14:editId="222D455D">
-            <wp:extent cx="5810250" cy="638175"/>
-            <wp:effectExtent l="0" t="0" r="0" b="9525"/>
-            <wp:docPr id="12" name="Picture 12"/>
+          <wp:inline distT="0" distB="0" distL="0" distR="0" wp14:anchorId="71CD75EC" wp14:editId="7231E53A">
+            <wp:extent cx="5943600" cy="739140"/>
+            <wp:effectExtent l="0" t="0" r="0" b="3810"/>
+            <wp:docPr id="16" name="Picture 16"/>
             <wp:cNvGraphicFramePr>
               <a:graphicFrameLocks xmlns:a="http://schemas.openxmlformats.org/drawingml/2006/main" noChangeAspect="1"/>
             </wp:cNvGraphicFramePr>
@@ -2859,7 +3248,7 @@
                     <pic:cNvPicPr/>
                   </pic:nvPicPr>
                   <pic:blipFill>
-                    <a:blip r:embed="rId11"/>
+                    <a:blip r:embed="rId13"/>
                     <a:stretch>
                       <a:fillRect/>
                     </a:stretch>
@@ -2867,7 +3256,7 @@
                   <pic:spPr>
                     <a:xfrm>
                       <a:off x="0" y="0"/>
-                      <a:ext cx="5810250" cy="638175"/>
+                      <a:ext cx="5943600" cy="739140"/>
                     </a:xfrm>
                     <a:prstGeom prst="rect">
                       <a:avLst/>
@@ -2889,224 +3278,62 @@
           <w:szCs w:val="24"/>
         </w:rPr>
       </w:pPr>
-      <w:r>
+    </w:p>
+    <w:p>
+      <w:pPr>
+        <w:jc w:val="both"/>
         <w:rPr>
           <w:b/>
           <w:sz w:val="24"/>
           <w:szCs w:val="24"/>
         </w:rPr>
-        <w:t>K-nearest neighbor(KNN) density based classfier:</w:t>
-      </w:r>
-    </w:p>
-    <w:p>
-      <w:pPr>
-        <w:pStyle w:val="NormalWeb"/>
-        <w:shd w:val="clear" w:color="auto" w:fill="FFFFFF"/>
-        <w:spacing w:before="0" w:beforeAutospacing="0"/>
-        <w:rPr>
-          <w:rFonts w:ascii="Segoe UI" w:hAnsi="Segoe UI" w:cs="Segoe UI"/>
-          <w:color w:val="212529"/>
-        </w:rPr>
-      </w:pPr>
-      <w:r>
-        <w:rPr>
-          <w:rStyle w:val="Strong"/>
-          <w:rFonts w:ascii="Segoe UI" w:hAnsi="Segoe UI" w:cs="Segoe UI"/>
-          <w:color w:val="212529"/>
-        </w:rPr>
-        <w:t>Stochastic Gradient Descent (SGD)</w:t>
-      </w:r>
-      <w:r>
-        <w:rPr>
-          <w:rFonts w:ascii="Segoe UI" w:hAnsi="Segoe UI" w:cs="Segoe UI"/>
-          <w:color w:val="212529"/>
-        </w:rPr>
-        <w:t> is a simple yet very efficient approach to discriminative learning of linear classifiers under convex loss functions such as (linear) </w:t>
-      </w:r>
-      <w:hyperlink r:id="rId12" w:history="1">
-        <w:r>
-          <w:rPr>
-            <w:rStyle w:val="Hyperlink"/>
-            <w:rFonts w:ascii="Segoe UI" w:hAnsi="Segoe UI" w:cs="Segoe UI"/>
-            <w:color w:val="2878A2"/>
-          </w:rPr>
-          <w:t>Support Vector Machines</w:t>
-        </w:r>
-      </w:hyperlink>
-      <w:r>
-        <w:rPr>
-          <w:rFonts w:ascii="Segoe UI" w:hAnsi="Segoe UI" w:cs="Segoe UI"/>
-          <w:color w:val="212529"/>
-        </w:rPr>
-        <w:t> and </w:t>
-      </w:r>
-      <w:hyperlink r:id="rId13" w:history="1">
-        <w:r>
-          <w:rPr>
-            <w:rStyle w:val="Hyperlink"/>
-            <w:rFonts w:ascii="Segoe UI" w:hAnsi="Segoe UI" w:cs="Segoe UI"/>
-            <w:color w:val="2878A2"/>
-          </w:rPr>
-          <w:t>Logistic Regression</w:t>
-        </w:r>
-      </w:hyperlink>
-      <w:r>
-        <w:rPr>
-          <w:rFonts w:ascii="Segoe UI" w:hAnsi="Segoe UI" w:cs="Segoe UI"/>
-          <w:color w:val="212529"/>
-        </w:rPr>
-        <w:t>. Even though SGD has been around in the machine learning community for a long time, it has received a considerable amount of attention just recently in the context of large-scale learning.</w:t>
-      </w:r>
-    </w:p>
-    <w:p>
-      <w:pPr>
-        <w:pStyle w:val="NormalWeb"/>
-        <w:shd w:val="clear" w:color="auto" w:fill="FFFFFF"/>
-        <w:spacing w:before="0" w:beforeAutospacing="0"/>
-        <w:rPr>
-          <w:rFonts w:ascii="Segoe UI" w:hAnsi="Segoe UI" w:cs="Segoe UI"/>
-          <w:color w:val="212529"/>
-        </w:rPr>
-      </w:pPr>
-      <w:r>
-        <w:rPr>
-          <w:rFonts w:ascii="Segoe UI" w:hAnsi="Segoe UI" w:cs="Segoe UI"/>
-          <w:color w:val="212529"/>
-        </w:rPr>
-        <w:t>SGD has been successfully applied to large-scale and sparse machine learning problems often encountered in text classification and natural language processing. Given that the data is sparse, the classifiers in this module easily scale to problems with more than 10^5 training examples and more than 10^5 features.</w:t>
-      </w:r>
-    </w:p>
-    <w:p>
-      <w:pPr>
-        <w:pStyle w:val="NormalWeb"/>
-        <w:shd w:val="clear" w:color="auto" w:fill="FFFFFF"/>
-        <w:spacing w:before="0" w:beforeAutospacing="0"/>
-        <w:rPr>
-          <w:rFonts w:ascii="Segoe UI" w:hAnsi="Segoe UI" w:cs="Segoe UI"/>
-          <w:color w:val="212529"/>
-        </w:rPr>
-      </w:pPr>
-      <w:r>
-        <w:rPr>
-          <w:rFonts w:ascii="Segoe UI" w:hAnsi="Segoe UI" w:cs="Segoe UI"/>
-          <w:color w:val="212529"/>
-        </w:rPr>
-        <w:t>The advantages of Stochastic Gradient Descent are:</w:t>
-      </w:r>
-    </w:p>
-    <w:p>
-      <w:pPr>
-        <w:pStyle w:val="NormalWeb"/>
-        <w:numPr>
-          <w:ilvl w:val="0"/>
-          <w:numId w:val="1"/>
-        </w:numPr>
-        <w:shd w:val="clear" w:color="auto" w:fill="FFFFFF"/>
-        <w:spacing w:before="0" w:beforeAutospacing="0" w:after="0" w:afterAutospacing="0"/>
-        <w:rPr>
-          <w:rFonts w:ascii="Segoe UI" w:hAnsi="Segoe UI" w:cs="Segoe UI"/>
-          <w:color w:val="212529"/>
-        </w:rPr>
-      </w:pPr>
-      <w:r>
-        <w:rPr>
-          <w:rFonts w:ascii="Segoe UI" w:hAnsi="Segoe UI" w:cs="Segoe UI"/>
-          <w:color w:val="212529"/>
-        </w:rPr>
-        <w:t>Efficiency.</w:t>
-      </w:r>
-    </w:p>
-    <w:p>
-      <w:pPr>
-        <w:pStyle w:val="NormalWeb"/>
-        <w:numPr>
-          <w:ilvl w:val="0"/>
-          <w:numId w:val="1"/>
-        </w:numPr>
-        <w:shd w:val="clear" w:color="auto" w:fill="FFFFFF"/>
-        <w:spacing w:before="0" w:beforeAutospacing="0" w:after="0" w:afterAutospacing="0"/>
-        <w:rPr>
-          <w:rFonts w:ascii="Segoe UI" w:hAnsi="Segoe UI" w:cs="Segoe UI"/>
-          <w:color w:val="212529"/>
-        </w:rPr>
-      </w:pPr>
-      <w:r>
-        <w:rPr>
-          <w:rFonts w:ascii="Segoe UI" w:hAnsi="Segoe UI" w:cs="Segoe UI"/>
-          <w:color w:val="212529"/>
-        </w:rPr>
-        <w:t>Ease of implementation (lots of opportunities for code tuning).</w:t>
-      </w:r>
-    </w:p>
-    <w:p>
-      <w:pPr>
-        <w:pStyle w:val="NormalWeb"/>
-        <w:shd w:val="clear" w:color="auto" w:fill="FFFFFF"/>
-        <w:spacing w:before="0" w:beforeAutospacing="0"/>
-        <w:rPr>
-          <w:rFonts w:ascii="Segoe UI" w:hAnsi="Segoe UI" w:cs="Segoe UI"/>
-          <w:color w:val="212529"/>
-        </w:rPr>
-      </w:pPr>
-      <w:r>
-        <w:rPr>
-          <w:rFonts w:ascii="Segoe UI" w:hAnsi="Segoe UI" w:cs="Segoe UI"/>
-          <w:color w:val="212529"/>
-        </w:rPr>
-        <w:t>The disadvantages of Stochastic Gradient Descent include:</w:t>
-      </w:r>
-    </w:p>
-    <w:p>
-      <w:pPr>
-        <w:pStyle w:val="NormalWeb"/>
-        <w:numPr>
-          <w:ilvl w:val="0"/>
-          <w:numId w:val="2"/>
-        </w:numPr>
-        <w:shd w:val="clear" w:color="auto" w:fill="FFFFFF"/>
-        <w:spacing w:before="0" w:beforeAutospacing="0" w:after="0" w:afterAutospacing="0"/>
-        <w:rPr>
-          <w:rFonts w:ascii="Segoe UI" w:hAnsi="Segoe UI" w:cs="Segoe UI"/>
-          <w:color w:val="212529"/>
-        </w:rPr>
-      </w:pPr>
-      <w:r>
-        <w:rPr>
-          <w:rFonts w:ascii="Segoe UI" w:hAnsi="Segoe UI" w:cs="Segoe UI"/>
-          <w:color w:val="212529"/>
-        </w:rPr>
-        <w:t>SGD requires a number of hyperparameters such as the regularization parameter and the number of iterations.</w:t>
-      </w:r>
-    </w:p>
-    <w:p>
-      <w:pPr>
-        <w:pStyle w:val="NormalWeb"/>
-        <w:numPr>
-          <w:ilvl w:val="0"/>
-          <w:numId w:val="2"/>
-        </w:numPr>
-        <w:shd w:val="clear" w:color="auto" w:fill="FFFFFF"/>
-        <w:spacing w:before="0" w:beforeAutospacing="0" w:after="0" w:afterAutospacing="0"/>
-        <w:rPr>
-          <w:rFonts w:ascii="Segoe UI" w:hAnsi="Segoe UI" w:cs="Segoe UI"/>
-          <w:color w:val="212529"/>
-        </w:rPr>
-      </w:pPr>
-      <w:r>
-        <w:rPr>
-          <w:rFonts w:ascii="Segoe UI" w:hAnsi="Segoe UI" w:cs="Segoe UI"/>
-          <w:color w:val="212529"/>
-        </w:rPr>
-        <w:t>SGD is sensitive to feature scaling.</w:t>
-      </w:r>
-    </w:p>
-    <w:p>
-      <w:pPr>
-        <w:jc w:val="both"/>
+      </w:pPr>
+      <w:r>
         <w:rPr>
           <w:b/>
           <w:sz w:val="24"/>
           <w:szCs w:val="24"/>
+        </w:rPr>
+        <w:t>Neural Network</w:t>
+      </w:r>
+      <w:r>
+        <w:rPr>
+          <w:b/>
+          <w:sz w:val="24"/>
+          <w:szCs w:val="24"/>
+        </w:rPr>
+        <w:t xml:space="preserve"> Classfier:</w:t>
+      </w:r>
+    </w:p>
+    <w:p>
+      <w:pPr>
+        <w:jc w:val="both"/>
+        <w:rPr>
+          <w:rFonts w:ascii="Baskerville" w:hAnsi="Baskerville" w:hint="eastAsia"/>
+          <w:color w:val="000000"/>
+          <w:sz w:val="26"/>
+          <w:szCs w:val="26"/>
+        </w:rPr>
+      </w:pPr>
+      <w:r>
+        <w:rPr>
+          <w:rFonts w:ascii="Baskerville" w:hAnsi="Baskerville"/>
+          <w:color w:val="000000"/>
+          <w:sz w:val="26"/>
+          <w:szCs w:val="26"/>
+        </w:rPr>
+        <w:t>The main structural feature of RegularNets is that all the neurons are connected to each other.</w:t>
+      </w:r>
+    </w:p>
+    <w:p>
+      <w:pPr>
+        <w:jc w:val="both"/>
+        <w:rPr>
+          <w:rFonts w:ascii="Baskerville" w:hAnsi="Baskerville" w:hint="eastAsia"/>
+          <w:color w:val="000000"/>
+          <w:sz w:val="26"/>
+          <w:szCs w:val="26"/>
+          <w:u w:val="single"/>
         </w:rPr>
       </w:pPr>
       <w:r>
@@ -3115,10 +3342,10 @@
         </w:rPr>
         <w:lastRenderedPageBreak/>
         <w:drawing>
-          <wp:inline distT="0" distB="0" distL="0" distR="0" wp14:anchorId="231E2B32" wp14:editId="44D8CC4F">
-            <wp:extent cx="5943600" cy="1736725"/>
+          <wp:inline distT="0" distB="0" distL="0" distR="0" wp14:anchorId="54744662" wp14:editId="177C2109">
+            <wp:extent cx="5943600" cy="3628390"/>
             <wp:effectExtent l="0" t="0" r="0" b="0"/>
-            <wp:docPr id="13" name="Picture 13"/>
+            <wp:docPr id="8" name="Picture 8"/>
             <wp:cNvGraphicFramePr>
               <a:graphicFrameLocks xmlns:a="http://schemas.openxmlformats.org/drawingml/2006/main" noChangeAspect="1"/>
             </wp:cNvGraphicFramePr>
@@ -3138,7 +3365,7 @@
                   <pic:spPr>
                     <a:xfrm>
                       <a:off x="0" y="0"/>
-                      <a:ext cx="5943600" cy="1736725"/>
+                      <a:ext cx="5943600" cy="3628390"/>
                     </a:xfrm>
                     <a:prstGeom prst="rect">
                       <a:avLst/>
@@ -3155,9 +3382,136 @@
       <w:pPr>
         <w:jc w:val="both"/>
         <w:rPr>
-          <w:b/>
-          <w:sz w:val="24"/>
-          <w:szCs w:val="24"/>
+          <w:rFonts w:ascii="Baskerville" w:hAnsi="Baskerville" w:hint="eastAsia"/>
+          <w:color w:val="000000"/>
+          <w:sz w:val="26"/>
+          <w:szCs w:val="26"/>
+          <w:u w:val="single"/>
+        </w:rPr>
+      </w:pPr>
+      <w:r>
+        <w:rPr>
+          <w:rFonts w:ascii="Baskerville" w:hAnsi="Baskerville" w:hint="eastAsia"/>
+          <w:color w:val="000000"/>
+          <w:sz w:val="26"/>
+          <w:szCs w:val="26"/>
+          <w:u w:val="single"/>
+        </w:rPr>
+        <w:t>I</w:t>
+      </w:r>
+      <w:r>
+        <w:rPr>
+          <w:rFonts w:ascii="Baskerville" w:hAnsi="Baskerville"/>
+          <w:color w:val="000000"/>
+          <w:sz w:val="26"/>
+          <w:szCs w:val="26"/>
+          <w:u w:val="single"/>
+        </w:rPr>
+        <w:t>n training, 1</w:t>
+      </w:r>
+      <w:r>
+        <w:rPr>
+          <w:rFonts w:ascii="Baskerville" w:hAnsi="Baskerville"/>
+          <w:color w:val="000000"/>
+          <w:sz w:val="26"/>
+          <w:szCs w:val="26"/>
+          <w:u w:val="single"/>
+          <w:vertAlign w:val="superscript"/>
+        </w:rPr>
+        <w:t>st</w:t>
+      </w:r>
+      <w:r>
+        <w:rPr>
+          <w:rFonts w:ascii="Baskerville" w:hAnsi="Baskerville"/>
+          <w:color w:val="000000"/>
+          <w:sz w:val="26"/>
+          <w:szCs w:val="26"/>
+          <w:u w:val="single"/>
+        </w:rPr>
+        <w:t xml:space="preserve"> layer has 7 neutron, 2</w:t>
+      </w:r>
+      <w:r>
+        <w:rPr>
+          <w:rFonts w:ascii="Baskerville" w:hAnsi="Baskerville"/>
+          <w:color w:val="000000"/>
+          <w:sz w:val="26"/>
+          <w:szCs w:val="26"/>
+          <w:u w:val="single"/>
+          <w:vertAlign w:val="superscript"/>
+        </w:rPr>
+        <w:t>nd</w:t>
+      </w:r>
+      <w:r>
+        <w:rPr>
+          <w:rFonts w:ascii="Baskerville" w:hAnsi="Baskerville"/>
+          <w:color w:val="000000"/>
+          <w:sz w:val="26"/>
+          <w:szCs w:val="26"/>
+          <w:u w:val="single"/>
+        </w:rPr>
+        <w:t xml:space="preserve"> layer has 32 nenutron, 3</w:t>
+      </w:r>
+      <w:r>
+        <w:rPr>
+          <w:rFonts w:ascii="Baskerville" w:hAnsi="Baskerville"/>
+          <w:color w:val="000000"/>
+          <w:sz w:val="26"/>
+          <w:szCs w:val="26"/>
+          <w:u w:val="single"/>
+          <w:vertAlign w:val="superscript"/>
+        </w:rPr>
+        <w:t>rd</w:t>
+      </w:r>
+      <w:r>
+        <w:rPr>
+          <w:rFonts w:ascii="Baskerville" w:hAnsi="Baskerville"/>
+          <w:color w:val="000000"/>
+          <w:sz w:val="26"/>
+          <w:szCs w:val="26"/>
+          <w:u w:val="single"/>
+        </w:rPr>
+        <w:t xml:space="preserve"> layer has 4 neutron with softmax</w:t>
+      </w:r>
+      <w:r>
+        <w:rPr>
+          <w:rFonts w:ascii="Baskerville" w:hAnsi="Baskerville"/>
+          <w:color w:val="000000"/>
+          <w:sz w:val="26"/>
+          <w:szCs w:val="26"/>
+          <w:u w:val="single"/>
+        </w:rPr>
+        <w:t xml:space="preserve">. </w:t>
+      </w:r>
+      <w:r>
+        <w:rPr>
+          <w:rFonts w:ascii="Baskerville" w:hAnsi="Baskerville" w:hint="eastAsia"/>
+          <w:color w:val="000000"/>
+          <w:sz w:val="26"/>
+          <w:szCs w:val="26"/>
+          <w:u w:val="single"/>
+        </w:rPr>
+        <w:t>A</w:t>
+      </w:r>
+      <w:r>
+        <w:rPr>
+          <w:rFonts w:ascii="Baskerville" w:hAnsi="Baskerville"/>
+          <w:color w:val="000000"/>
+          <w:sz w:val="26"/>
+          <w:szCs w:val="26"/>
+          <w:u w:val="single"/>
+        </w:rPr>
+        <w:t>nd optimizer is based on RMSPro optimizer, and loss function is based on categorial cross entropy funciton,</w:t>
+      </w:r>
+    </w:p>
+    <w:p>
+      <w:pPr>
+        <w:jc w:val="center"/>
+        <w:rPr>
+          <w:rFonts w:ascii="Baskerville" w:hAnsi="Baskerville" w:hint="eastAsia"/>
+          <w:color w:val="000000"/>
+          <w:sz w:val="26"/>
+          <w:szCs w:val="26"/>
+          <w:u w:val="single"/>
         </w:rPr>
       </w:pPr>
       <w:r>
@@ -3165,10 +3519,10 @@
           <w:noProof/>
         </w:rPr>
         <w:drawing>
-          <wp:inline distT="0" distB="0" distL="0" distR="0" wp14:anchorId="3F12AB25" wp14:editId="4FD816AA">
-            <wp:extent cx="5943600" cy="680085"/>
-            <wp:effectExtent l="0" t="0" r="0" b="5715"/>
-            <wp:docPr id="14" name="Picture 14"/>
+          <wp:inline distT="0" distB="0" distL="0" distR="0" wp14:anchorId="6157D3C1" wp14:editId="2D347A20">
+            <wp:extent cx="5514975" cy="1485900"/>
+            <wp:effectExtent l="0" t="0" r="9525" b="0"/>
+            <wp:docPr id="9" name="Picture 9"/>
             <wp:cNvGraphicFramePr>
               <a:graphicFrameLocks xmlns:a="http://schemas.openxmlformats.org/drawingml/2006/main" noChangeAspect="1"/>
             </wp:cNvGraphicFramePr>
@@ -3188,7 +3542,7 @@
                   <pic:spPr>
                     <a:xfrm>
                       <a:off x="0" y="0"/>
-                      <a:ext cx="5943600" cy="680085"/>
+                      <a:ext cx="5514975" cy="1485900"/>
                     </a:xfrm>
                     <a:prstGeom prst="rect">
                       <a:avLst/>
@@ -3205,56 +3559,10 @@
       <w:pPr>
         <w:jc w:val="both"/>
         <w:rPr>
-          <w:b/>
-          <w:sz w:val="24"/>
-          <w:szCs w:val="24"/>
-        </w:rPr>
-      </w:pPr>
-      <w:r>
-        <w:rPr>
-          <w:b/>
-          <w:sz w:val="24"/>
-          <w:szCs w:val="24"/>
-        </w:rPr>
-        <w:t>Neural Network</w:t>
-      </w:r>
-      <w:r>
-        <w:rPr>
-          <w:b/>
-          <w:sz w:val="24"/>
-          <w:szCs w:val="24"/>
-        </w:rPr>
-        <w:t xml:space="preserve"> Classfier:</w:t>
-      </w:r>
-    </w:p>
-    <w:p>
-      <w:pPr>
-        <w:jc w:val="both"/>
-        <w:rPr>
           <w:rFonts w:ascii="Baskerville" w:hAnsi="Baskerville" w:hint="eastAsia"/>
           <w:color w:val="000000"/>
           <w:sz w:val="26"/>
           <w:szCs w:val="26"/>
-        </w:rPr>
-      </w:pPr>
-      <w:r>
-        <w:rPr>
-          <w:rFonts w:ascii="Baskerville" w:hAnsi="Baskerville"/>
-          <w:color w:val="000000"/>
-          <w:sz w:val="26"/>
-          <w:szCs w:val="26"/>
-        </w:rPr>
-        <w:t>The main structural feature of RegularNets is that all the neurons are connected to each other.</w:t>
-      </w:r>
-    </w:p>
-    <w:p>
-      <w:pPr>
-        <w:jc w:val="both"/>
-        <w:rPr>
-          <w:rFonts w:ascii="Baskerville" w:hAnsi="Baskerville" w:hint="eastAsia"/>
-          <w:color w:val="000000"/>
-          <w:sz w:val="26"/>
-          <w:szCs w:val="26"/>
           <w:u w:val="single"/>
         </w:rPr>
       </w:pPr>
@@ -3262,11 +3570,12 @@
         <w:rPr>
           <w:noProof/>
         </w:rPr>
+        <w:lastRenderedPageBreak/>
         <w:drawing>
-          <wp:inline distT="0" distB="0" distL="0" distR="0" wp14:anchorId="54744662" wp14:editId="177C2109">
-            <wp:extent cx="5943600" cy="3628390"/>
-            <wp:effectExtent l="0" t="0" r="0" b="0"/>
-            <wp:docPr id="8" name="Picture 8"/>
+          <wp:inline distT="0" distB="0" distL="0" distR="0" wp14:anchorId="2C8BB7D4" wp14:editId="793B76DD">
+            <wp:extent cx="5943600" cy="2261870"/>
+            <wp:effectExtent l="0" t="0" r="0" b="5080"/>
+            <wp:docPr id="10" name="Picture 10"/>
             <wp:cNvGraphicFramePr>
               <a:graphicFrameLocks xmlns:a="http://schemas.openxmlformats.org/drawingml/2006/main" noChangeAspect="1"/>
             </wp:cNvGraphicFramePr>
@@ -3286,7 +3595,7 @@
                   <pic:spPr>
                     <a:xfrm>
                       <a:off x="0" y="0"/>
-                      <a:ext cx="5943600" cy="3628390"/>
+                      <a:ext cx="5943600" cy="2261870"/>
                     </a:xfrm>
                     <a:prstGeom prst="rect">
                       <a:avLst/>
@@ -3303,148 +3612,161 @@
       <w:pPr>
         <w:jc w:val="both"/>
         <w:rPr>
-          <w:rFonts w:ascii="Baskerville" w:hAnsi="Baskerville" w:hint="eastAsia"/>
-          <w:color w:val="000000"/>
-          <w:sz w:val="26"/>
-          <w:szCs w:val="26"/>
-          <w:u w:val="single"/>
-        </w:rPr>
-      </w:pPr>
-      <w:r>
-        <w:rPr>
-          <w:rFonts w:ascii="Baskerville" w:hAnsi="Baskerville" w:hint="eastAsia"/>
-          <w:color w:val="000000"/>
-          <w:sz w:val="26"/>
-          <w:szCs w:val="26"/>
-          <w:u w:val="single"/>
-        </w:rPr>
-        <w:t>I</w:t>
-      </w:r>
-      <w:r>
-        <w:rPr>
-          <w:rFonts w:ascii="Baskerville" w:hAnsi="Baskerville"/>
-          <w:color w:val="000000"/>
-          <w:sz w:val="26"/>
-          <w:szCs w:val="26"/>
-          <w:u w:val="single"/>
-        </w:rPr>
-        <w:t>n training, 1</w:t>
-      </w:r>
-      <w:r>
-        <w:rPr>
-          <w:rFonts w:ascii="Baskerville" w:hAnsi="Baskerville"/>
-          <w:color w:val="000000"/>
-          <w:sz w:val="26"/>
-          <w:szCs w:val="26"/>
-          <w:u w:val="single"/>
-          <w:vertAlign w:val="superscript"/>
-        </w:rPr>
-        <w:t>st</w:t>
-      </w:r>
-      <w:r>
-        <w:rPr>
-          <w:rFonts w:ascii="Baskerville" w:hAnsi="Baskerville"/>
-          <w:color w:val="000000"/>
-          <w:sz w:val="26"/>
-          <w:szCs w:val="26"/>
-          <w:u w:val="single"/>
-        </w:rPr>
-        <w:t xml:space="preserve"> layer has 7 neutron, 2</w:t>
-      </w:r>
-      <w:r>
-        <w:rPr>
-          <w:rFonts w:ascii="Baskerville" w:hAnsi="Baskerville"/>
-          <w:color w:val="000000"/>
-          <w:sz w:val="26"/>
-          <w:szCs w:val="26"/>
-          <w:u w:val="single"/>
-          <w:vertAlign w:val="superscript"/>
-        </w:rPr>
-        <w:t>nd</w:t>
-      </w:r>
-      <w:r>
-        <w:rPr>
-          <w:rFonts w:ascii="Baskerville" w:hAnsi="Baskerville"/>
-          <w:color w:val="000000"/>
-          <w:sz w:val="26"/>
-          <w:szCs w:val="26"/>
-          <w:u w:val="single"/>
-        </w:rPr>
-        <w:t xml:space="preserve"> layer has 32 nenutron, 3</w:t>
-      </w:r>
-      <w:r>
-        <w:rPr>
-          <w:rFonts w:ascii="Baskerville" w:hAnsi="Baskerville"/>
-          <w:color w:val="000000"/>
-          <w:sz w:val="26"/>
-          <w:szCs w:val="26"/>
-          <w:u w:val="single"/>
-          <w:vertAlign w:val="superscript"/>
-        </w:rPr>
-        <w:t>rd</w:t>
-      </w:r>
-      <w:r>
-        <w:rPr>
-          <w:rFonts w:ascii="Baskerville" w:hAnsi="Baskerville"/>
-          <w:color w:val="000000"/>
-          <w:sz w:val="26"/>
-          <w:szCs w:val="26"/>
-          <w:u w:val="single"/>
-        </w:rPr>
-        <w:t xml:space="preserve"> layer has 4 neutron with softmax</w:t>
-      </w:r>
-      <w:r>
-        <w:rPr>
-          <w:rFonts w:ascii="Baskerville" w:hAnsi="Baskerville"/>
-          <w:color w:val="000000"/>
-          <w:sz w:val="26"/>
-          <w:szCs w:val="26"/>
-          <w:u w:val="single"/>
-        </w:rPr>
-        <w:t xml:space="preserve">. </w:t>
-      </w:r>
-      <w:r>
-        <w:rPr>
-          <w:rFonts w:ascii="Baskerville" w:hAnsi="Baskerville" w:hint="eastAsia"/>
-          <w:color w:val="000000"/>
-          <w:sz w:val="26"/>
-          <w:szCs w:val="26"/>
-          <w:u w:val="single"/>
-        </w:rPr>
-        <w:t>A</w:t>
-      </w:r>
-      <w:r>
-        <w:rPr>
-          <w:rFonts w:ascii="Baskerville" w:hAnsi="Baskerville"/>
-          <w:color w:val="000000"/>
-          <w:sz w:val="26"/>
-          <w:szCs w:val="26"/>
-          <w:u w:val="single"/>
-        </w:rPr>
-        <w:t>nd optimizer is based on RMSPro optimizer, and loss function is based on categorial cross entropy funciton,</w:t>
+          <w:b/>
+          <w:sz w:val="24"/>
+          <w:szCs w:val="24"/>
+        </w:rPr>
+      </w:pPr>
+    </w:p>
+    <w:p>
+      <w:pPr>
+        <w:jc w:val="both"/>
+        <w:rPr>
+          <w:b/>
+          <w:sz w:val="24"/>
+          <w:szCs w:val="24"/>
+        </w:rPr>
+      </w:pPr>
+      <w:r>
+        <w:rPr>
+          <w:b/>
+          <w:sz w:val="24"/>
+          <w:szCs w:val="24"/>
+        </w:rPr>
+        <w:t>Conclusion</w:t>
+      </w:r>
+      <w:r>
+        <w:rPr>
+          <w:b/>
+          <w:sz w:val="24"/>
+          <w:szCs w:val="24"/>
+        </w:rPr>
+        <w:t>:</w:t>
+      </w:r>
+    </w:p>
+    <w:p>
+      <w:pPr>
+        <w:jc w:val="both"/>
+        <w:rPr>
+          <w:rFonts w:ascii="Baskerville" w:hAnsi="Baskerville"/>
+          <w:color w:val="000000"/>
+          <w:sz w:val="26"/>
+          <w:szCs w:val="26"/>
+        </w:rPr>
+      </w:pPr>
+      <w:r>
+        <w:rPr>
+          <w:rFonts w:ascii="Baskerville" w:hAnsi="Baskerville"/>
+          <w:color w:val="000000"/>
+          <w:sz w:val="26"/>
+          <w:szCs w:val="26"/>
+        </w:rPr>
+        <w:t>This section of my report summarizes my learning and results obtained through the</w:t>
+      </w:r>
+      <w:r>
+        <w:rPr>
+          <w:rFonts w:ascii="Baskerville" w:hAnsi="Baskerville"/>
+          <w:color w:val="000000"/>
+          <w:sz w:val="26"/>
+          <w:szCs w:val="26"/>
+        </w:rPr>
+        <w:br/>
+        <w:t>course of this project .Analyzing the error rate of classification of each of the classifiers ,</w:t>
+      </w:r>
+      <w:r>
+        <w:rPr>
+          <w:rFonts w:ascii="Baskerville" w:hAnsi="Baskerville"/>
+          <w:color w:val="000000"/>
+          <w:sz w:val="26"/>
+          <w:szCs w:val="26"/>
+        </w:rPr>
+        <w:br/>
+        <w:t xml:space="preserve">we can observe that the </w:t>
+      </w:r>
+      <w:r>
+        <w:rPr>
+          <w:rFonts w:ascii="Baskerville" w:hAnsi="Baskerville"/>
+          <w:color w:val="000000"/>
+          <w:sz w:val="26"/>
+          <w:szCs w:val="26"/>
+        </w:rPr>
+        <w:t>all of classfiers</w:t>
+      </w:r>
+      <w:r>
+        <w:rPr>
+          <w:rFonts w:ascii="Baskerville" w:hAnsi="Baskerville"/>
+          <w:color w:val="000000"/>
+          <w:sz w:val="26"/>
+          <w:szCs w:val="26"/>
+        </w:rPr>
+        <w:t xml:space="preserve"> gives us the </w:t>
+      </w:r>
+      <w:r>
+        <w:rPr>
+          <w:rFonts w:ascii="Baskerville" w:hAnsi="Baskerville"/>
+          <w:color w:val="000000"/>
+          <w:sz w:val="26"/>
+          <w:szCs w:val="26"/>
+        </w:rPr>
+        <w:t>similiar</w:t>
+      </w:r>
+      <w:r>
+        <w:rPr>
+          <w:rFonts w:ascii="Baskerville" w:hAnsi="Baskerville"/>
+          <w:color w:val="000000"/>
+          <w:sz w:val="26"/>
+          <w:szCs w:val="26"/>
+        </w:rPr>
+        <w:t xml:space="preserve"> classification accuracy</w:t>
+      </w:r>
+      <w:r>
+        <w:rPr>
+          <w:rFonts w:ascii="Baskerville" w:hAnsi="Baskerville"/>
+          <w:color w:val="000000"/>
+          <w:sz w:val="26"/>
+          <w:szCs w:val="26"/>
+        </w:rPr>
+        <w:br/>
+        <w:t xml:space="preserve">for the test </w:t>
+      </w:r>
+      <w:r>
+        <w:rPr>
+          <w:rFonts w:ascii="Baskerville" w:hAnsi="Baskerville"/>
+          <w:color w:val="000000"/>
+          <w:sz w:val="26"/>
+          <w:szCs w:val="26"/>
+        </w:rPr>
+        <w:t>data of a given dataset , 97.5</w:t>
+      </w:r>
+      <w:r>
+        <w:rPr>
+          <w:rFonts w:ascii="Baskerville" w:hAnsi="Baskerville"/>
+          <w:color w:val="000000"/>
+          <w:sz w:val="26"/>
+          <w:szCs w:val="26"/>
+        </w:rPr>
+        <w:t xml:space="preserve"> %. </w:t>
       </w:r>
     </w:p>
     <w:p>
       <w:pPr>
         <w:jc w:val="center"/>
         <w:rPr>
-          <w:rFonts w:ascii="Baskerville" w:hAnsi="Baskerville" w:hint="eastAsia"/>
-          <w:color w:val="000000"/>
-          <w:sz w:val="26"/>
-          <w:szCs w:val="26"/>
-          <w:u w:val="single"/>
+          <w:rFonts w:ascii="Baskerville" w:hAnsi="Baskerville"/>
+          <w:color w:val="000000"/>
+          <w:sz w:val="26"/>
+          <w:szCs w:val="26"/>
         </w:rPr>
       </w:pPr>
       <w:r>
         <w:rPr>
           <w:noProof/>
         </w:rPr>
-        <w:lastRenderedPageBreak/>
         <w:drawing>
-          <wp:inline distT="0" distB="0" distL="0" distR="0" wp14:anchorId="6157D3C1" wp14:editId="2D347A20">
-            <wp:extent cx="5514975" cy="1485900"/>
-            <wp:effectExtent l="0" t="0" r="9525" b="0"/>
-            <wp:docPr id="9" name="Picture 9"/>
+          <wp:inline distT="0" distB="0" distL="0" distR="0" wp14:anchorId="67C71AD2" wp14:editId="2B0128DD">
+            <wp:extent cx="5247861" cy="3756482"/>
+            <wp:effectExtent l="0" t="0" r="0" b="0"/>
+            <wp:docPr id="17" name="Picture 17"/>
             <wp:cNvGraphicFramePr>
               <a:graphicFrameLocks xmlns:a="http://schemas.openxmlformats.org/drawingml/2006/main" noChangeAspect="1"/>
             </wp:cNvGraphicFramePr>
@@ -3464,7 +3786,7 @@
                   <pic:spPr>
                     <a:xfrm>
                       <a:off x="0" y="0"/>
-                      <a:ext cx="5514975" cy="1485900"/>
+                      <a:ext cx="5255357" cy="3761848"/>
                     </a:xfrm>
                     <a:prstGeom prst="rect">
                       <a:avLst/>
@@ -3481,600 +3803,10 @@
       <w:pPr>
         <w:jc w:val="both"/>
         <w:rPr>
-          <w:rFonts w:ascii="Baskerville" w:hAnsi="Baskerville" w:hint="eastAsia"/>
-          <w:color w:val="000000"/>
-          <w:sz w:val="26"/>
-          <w:szCs w:val="26"/>
-          <w:u w:val="single"/>
-        </w:rPr>
-      </w:pPr>
-      <w:r>
-        <w:rPr>
-          <w:noProof/>
-        </w:rPr>
-        <w:drawing>
-          <wp:inline distT="0" distB="0" distL="0" distR="0" wp14:anchorId="2C8BB7D4" wp14:editId="793B76DD">
-            <wp:extent cx="5943600" cy="2261870"/>
-            <wp:effectExtent l="0" t="0" r="0" b="5080"/>
-            <wp:docPr id="10" name="Picture 10"/>
-            <wp:cNvGraphicFramePr>
-              <a:graphicFrameLocks xmlns:a="http://schemas.openxmlformats.org/drawingml/2006/main" noChangeAspect="1"/>
-            </wp:cNvGraphicFramePr>
-            <a:graphic xmlns:a="http://schemas.openxmlformats.org/drawingml/2006/main">
-              <a:graphicData uri="http://schemas.openxmlformats.org/drawingml/2006/picture">
-                <pic:pic xmlns:pic="http://schemas.openxmlformats.org/drawingml/2006/picture">
-                  <pic:nvPicPr>
-                    <pic:cNvPr id="1" name=""/>
-                    <pic:cNvPicPr/>
-                  </pic:nvPicPr>
-                  <pic:blipFill>
-                    <a:blip r:embed="rId18"/>
-                    <a:stretch>
-                      <a:fillRect/>
-                    </a:stretch>
-                  </pic:blipFill>
-                  <pic:spPr>
-                    <a:xfrm>
-                      <a:off x="0" y="0"/>
-                      <a:ext cx="5943600" cy="2261870"/>
-                    </a:xfrm>
-                    <a:prstGeom prst="rect">
-                      <a:avLst/>
-                    </a:prstGeom>
-                  </pic:spPr>
-                </pic:pic>
-              </a:graphicData>
-            </a:graphic>
-          </wp:inline>
-        </w:drawing>
-      </w:r>
-    </w:p>
-    <w:p>
-      <w:pPr>
-        <w:jc w:val="both"/>
-        <w:rPr>
-          <w:b/>
-          <w:sz w:val="24"/>
-          <w:szCs w:val="24"/>
-        </w:rPr>
-      </w:pPr>
-      <w:r>
-        <w:rPr>
-          <w:b/>
-          <w:sz w:val="24"/>
-          <w:szCs w:val="24"/>
-        </w:rPr>
-        <w:t>S</w:t>
-      </w:r>
-      <w:r>
-        <w:rPr>
-          <w:b/>
-          <w:sz w:val="24"/>
-          <w:szCs w:val="24"/>
-        </w:rPr>
-        <w:t>upport Vector Machine</w:t>
-      </w:r>
-      <w:r>
-        <w:rPr>
-          <w:b/>
-          <w:sz w:val="24"/>
-          <w:szCs w:val="24"/>
-        </w:rPr>
-        <w:t>:</w:t>
-      </w:r>
-    </w:p>
-    <w:p>
-      <w:pPr>
-        <w:jc w:val="both"/>
-        <w:rPr>
-          <w:rFonts w:ascii="Baskerville" w:hAnsi="Baskerville" w:hint="eastAsia"/>
-          <w:color w:val="000000"/>
-          <w:sz w:val="26"/>
-          <w:szCs w:val="26"/>
-        </w:rPr>
-      </w:pPr>
-      <w:r>
-        <w:rPr>
-          <w:rFonts w:ascii="Baskerville" w:hAnsi="Baskerville"/>
-          <w:color w:val="000000"/>
-          <w:sz w:val="26"/>
-          <w:szCs w:val="26"/>
-        </w:rPr>
-        <w:t>The support vector machine is a useful classification technique which classifies data by</w:t>
-      </w:r>
-      <w:r>
-        <w:rPr>
-          <w:rFonts w:ascii="Baskerville" w:hAnsi="Baskerville"/>
-          <w:color w:val="000000"/>
-          <w:sz w:val="26"/>
-          <w:szCs w:val="26"/>
-        </w:rPr>
-        <w:br/>
-        <w:t>creating a hyperplane in a high or infinite-dimensional space, which can be used for</w:t>
-      </w:r>
-      <w:r>
-        <w:rPr>
-          <w:rFonts w:ascii="Baskerville" w:hAnsi="Baskerville"/>
-          <w:color w:val="000000"/>
-          <w:sz w:val="26"/>
-          <w:szCs w:val="26"/>
-        </w:rPr>
-        <w:br/>
-        <w:t>classification, regression, or other tasks. Each instance in the training set contains one</w:t>
-      </w:r>
-      <w:r>
-        <w:br/>
-      </w:r>
-      <w:r>
-        <w:rPr>
-          <w:rFonts w:ascii="Baskerville" w:hAnsi="Baskerville"/>
-          <w:color w:val="000000"/>
-          <w:sz w:val="26"/>
-          <w:szCs w:val="26"/>
-        </w:rPr>
-        <w:t>“target value” (i.e. the class labels) and several “attributes” (i.e. the features or observed</w:t>
-      </w:r>
-      <w:r>
-        <w:rPr>
-          <w:rFonts w:ascii="Baskerville" w:hAnsi="Baskerville"/>
-          <w:color w:val="000000"/>
-          <w:sz w:val="26"/>
-          <w:szCs w:val="26"/>
-        </w:rPr>
-        <w:br/>
-        <w:t>variables). The goal of SVM is to produce a model (based on the training data) which</w:t>
-      </w:r>
-      <w:r>
-        <w:rPr>
-          <w:rFonts w:ascii="Baskerville" w:hAnsi="Baskerville"/>
-          <w:color w:val="000000"/>
-          <w:sz w:val="26"/>
-          <w:szCs w:val="26"/>
-        </w:rPr>
-        <w:br/>
-        <w:t>predicts the target values of the test data given only the test data attributes.</w:t>
-      </w:r>
-    </w:p>
-    <w:p>
-      <w:pPr>
-        <w:jc w:val="both"/>
-        <w:rPr>
-          <w:rFonts w:ascii="Baskerville" w:hAnsi="Baskerville" w:hint="eastAsia"/>
-          <w:color w:val="000000"/>
-          <w:sz w:val="26"/>
-          <w:szCs w:val="26"/>
-        </w:rPr>
-      </w:pPr>
-      <w:r>
-        <w:rPr>
-          <w:rFonts w:ascii="Baskerville" w:hAnsi="Baskerville"/>
-          <w:color w:val="000000"/>
-          <w:sz w:val="26"/>
-          <w:szCs w:val="26"/>
-        </w:rPr>
-        <w:t xml:space="preserve">The SVM classifier is implemented using </w:t>
-      </w:r>
-      <w:r>
-        <w:rPr>
-          <w:rFonts w:ascii="Baskerville" w:hAnsi="Baskerville"/>
-          <w:color w:val="000000"/>
-          <w:sz w:val="26"/>
-          <w:szCs w:val="26"/>
-        </w:rPr>
-        <w:t>scikit-learn</w:t>
-      </w:r>
-      <w:r>
-        <w:rPr>
-          <w:rFonts w:ascii="Baskerville" w:hAnsi="Baskerville"/>
-          <w:color w:val="000000"/>
-          <w:sz w:val="26"/>
-          <w:szCs w:val="26"/>
-        </w:rPr>
-        <w:t xml:space="preserve"> library package.</w:t>
-      </w:r>
-      <w:r>
-        <w:rPr>
-          <w:rFonts w:ascii="Baskerville" w:hAnsi="Baskerville"/>
-          <w:color w:val="000000"/>
-          <w:sz w:val="26"/>
-          <w:szCs w:val="26"/>
-        </w:rPr>
-        <w:t xml:space="preserve"> </w:t>
-      </w:r>
-      <w:r>
-        <w:rPr>
-          <w:rFonts w:ascii="Baskerville" w:hAnsi="Baskerville"/>
-          <w:color w:val="000000"/>
-          <w:sz w:val="26"/>
-          <w:szCs w:val="26"/>
-        </w:rPr>
-        <w:t>Once we have</w:t>
-      </w:r>
-      <w:r>
-        <w:rPr>
-          <w:rFonts w:ascii="Baskerville" w:hAnsi="Baskerville"/>
-          <w:color w:val="000000"/>
-          <w:sz w:val="26"/>
-          <w:szCs w:val="26"/>
-        </w:rPr>
-        <w:br/>
-        <w:t xml:space="preserve">these datasets we then train the classifier using the </w:t>
-      </w:r>
-      <w:r>
-        <w:rPr>
-          <w:rFonts w:ascii="Baskerville" w:hAnsi="Baskerville"/>
-          <w:color w:val="000000"/>
-          <w:sz w:val="26"/>
-          <w:szCs w:val="26"/>
-        </w:rPr>
-        <w:t>svm.SVC</w:t>
-      </w:r>
-      <w:r>
-        <w:rPr>
-          <w:rFonts w:ascii="Baskerville" w:hAnsi="Baskerville"/>
-          <w:color w:val="000000"/>
-          <w:sz w:val="26"/>
-          <w:szCs w:val="26"/>
-        </w:rPr>
-        <w:t>()</w:t>
-      </w:r>
-      <w:r>
-        <w:rPr>
-          <w:rFonts w:ascii="Baskerville" w:hAnsi="Baskerville"/>
-          <w:color w:val="000000"/>
-          <w:sz w:val="26"/>
-          <w:szCs w:val="26"/>
-        </w:rPr>
-        <w:t>.fit</w:t>
-      </w:r>
-      <w:r>
-        <w:rPr>
-          <w:rFonts w:ascii="Baskerville" w:hAnsi="Baskerville"/>
-          <w:color w:val="000000"/>
-          <w:sz w:val="26"/>
-          <w:szCs w:val="26"/>
-        </w:rPr>
-        <w:t xml:space="preserve"> in </w:t>
-      </w:r>
-      <w:r>
-        <w:rPr>
-          <w:rFonts w:ascii="Baskerville" w:hAnsi="Baskerville"/>
-          <w:color w:val="000000"/>
-          <w:sz w:val="26"/>
-          <w:szCs w:val="26"/>
-        </w:rPr>
-        <w:t>scikit-learn</w:t>
-      </w:r>
-      <w:r>
-        <w:rPr>
-          <w:rFonts w:ascii="Baskerville" w:hAnsi="Baskerville"/>
-          <w:color w:val="000000"/>
-          <w:sz w:val="26"/>
-          <w:szCs w:val="26"/>
-        </w:rPr>
-        <w:t>.</w:t>
-      </w:r>
-    </w:p>
-    <w:p>
-      <w:pPr>
-        <w:jc w:val="both"/>
-        <w:rPr>
-          <w:rFonts w:ascii="Baskerville" w:hAnsi="Baskerville" w:hint="eastAsia"/>
-          <w:color w:val="000000"/>
-          <w:sz w:val="26"/>
-          <w:szCs w:val="26"/>
-        </w:rPr>
-      </w:pPr>
-      <w:r>
-        <w:rPr>
-          <w:rFonts w:ascii="Baskerville" w:hAnsi="Baskerville"/>
-          <w:color w:val="000000"/>
-          <w:sz w:val="26"/>
-          <w:szCs w:val="26"/>
-        </w:rPr>
-        <w:t>- c changes</w:t>
-      </w:r>
-    </w:p>
-    <w:p>
-      <w:pPr>
-        <w:jc w:val="both"/>
-        <w:rPr>
-          <w:b/>
-          <w:sz w:val="24"/>
-          <w:szCs w:val="24"/>
-        </w:rPr>
-      </w:pPr>
-      <w:r>
-        <w:rPr>
-          <w:noProof/>
-        </w:rPr>
-        <w:drawing>
-          <wp:inline distT="0" distB="0" distL="0" distR="0" wp14:anchorId="402D3A91" wp14:editId="2BC7823A">
-            <wp:extent cx="5943600" cy="1062355"/>
-            <wp:effectExtent l="0" t="0" r="0" b="4445"/>
-            <wp:docPr id="2" name="Picture 2"/>
-            <wp:cNvGraphicFramePr>
-              <a:graphicFrameLocks xmlns:a="http://schemas.openxmlformats.org/drawingml/2006/main" noChangeAspect="1"/>
-            </wp:cNvGraphicFramePr>
-            <a:graphic xmlns:a="http://schemas.openxmlformats.org/drawingml/2006/main">
-              <a:graphicData uri="http://schemas.openxmlformats.org/drawingml/2006/picture">
-                <pic:pic xmlns:pic="http://schemas.openxmlformats.org/drawingml/2006/picture">
-                  <pic:nvPicPr>
-                    <pic:cNvPr id="1" name=""/>
-                    <pic:cNvPicPr/>
-                  </pic:nvPicPr>
-                  <pic:blipFill>
-                    <a:blip r:embed="rId19"/>
-                    <a:stretch>
-                      <a:fillRect/>
-                    </a:stretch>
-                  </pic:blipFill>
-                  <pic:spPr>
-                    <a:xfrm>
-                      <a:off x="0" y="0"/>
-                      <a:ext cx="5943600" cy="1062355"/>
-                    </a:xfrm>
-                    <a:prstGeom prst="rect">
-                      <a:avLst/>
-                    </a:prstGeom>
-                  </pic:spPr>
-                </pic:pic>
-              </a:graphicData>
-            </a:graphic>
-          </wp:inline>
-        </w:drawing>
-      </w:r>
-    </w:p>
-    <w:p>
-      <w:pPr>
-        <w:jc w:val="both"/>
-        <w:rPr>
-          <w:rFonts w:ascii="Baskerville" w:hAnsi="Baskerville" w:hint="eastAsia"/>
-          <w:color w:val="000000"/>
-          <w:sz w:val="26"/>
-          <w:szCs w:val="26"/>
-        </w:rPr>
-      </w:pPr>
-      <w:r>
-        <w:rPr>
-          <w:rFonts w:ascii="Baskerville" w:hAnsi="Baskerville"/>
-          <w:color w:val="000000"/>
-          <w:sz w:val="26"/>
-          <w:szCs w:val="26"/>
-        </w:rPr>
-        <w:t>- kernel type changes</w:t>
-      </w:r>
-    </w:p>
-    <w:p>
-      <w:pPr>
-        <w:jc w:val="both"/>
-        <w:rPr>
-          <w:b/>
-          <w:sz w:val="24"/>
-          <w:szCs w:val="24"/>
-        </w:rPr>
-      </w:pPr>
-      <w:r>
-        <w:rPr>
-          <w:noProof/>
-        </w:rPr>
-        <w:lastRenderedPageBreak/>
-        <w:drawing>
-          <wp:inline distT="0" distB="0" distL="0" distR="0" wp14:anchorId="1BBA5327" wp14:editId="041915B2">
-            <wp:extent cx="5943600" cy="1449705"/>
-            <wp:effectExtent l="0" t="0" r="0" b="0"/>
-            <wp:docPr id="3" name="Picture 3"/>
-            <wp:cNvGraphicFramePr>
-              <a:graphicFrameLocks xmlns:a="http://schemas.openxmlformats.org/drawingml/2006/main" noChangeAspect="1"/>
-            </wp:cNvGraphicFramePr>
-            <a:graphic xmlns:a="http://schemas.openxmlformats.org/drawingml/2006/main">
-              <a:graphicData uri="http://schemas.openxmlformats.org/drawingml/2006/picture">
-                <pic:pic xmlns:pic="http://schemas.openxmlformats.org/drawingml/2006/picture">
-                  <pic:nvPicPr>
-                    <pic:cNvPr id="1" name=""/>
-                    <pic:cNvPicPr/>
-                  </pic:nvPicPr>
-                  <pic:blipFill>
-                    <a:blip r:embed="rId20"/>
-                    <a:stretch>
-                      <a:fillRect/>
-                    </a:stretch>
-                  </pic:blipFill>
-                  <pic:spPr>
-                    <a:xfrm>
-                      <a:off x="0" y="0"/>
-                      <a:ext cx="5943600" cy="1449705"/>
-                    </a:xfrm>
-                    <a:prstGeom prst="rect">
-                      <a:avLst/>
-                    </a:prstGeom>
-                  </pic:spPr>
-                </pic:pic>
-              </a:graphicData>
-            </a:graphic>
-          </wp:inline>
-        </w:drawing>
-      </w:r>
-    </w:p>
-    <w:p>
-      <w:pPr>
-        <w:jc w:val="both"/>
-        <w:rPr>
-          <w:rFonts w:ascii="Baskerville" w:hAnsi="Baskerville" w:hint="eastAsia"/>
-          <w:color w:val="000000"/>
-          <w:sz w:val="26"/>
-          <w:szCs w:val="26"/>
-        </w:rPr>
-      </w:pPr>
-      <w:r>
-        <w:rPr>
-          <w:rFonts w:ascii="Baskerville" w:hAnsi="Baskerville"/>
-          <w:color w:val="000000"/>
-          <w:sz w:val="26"/>
-          <w:szCs w:val="26"/>
-        </w:rPr>
-        <w:t>- gamba changes</w:t>
-      </w:r>
-    </w:p>
-    <w:p>
-      <w:pPr>
-        <w:jc w:val="both"/>
-        <w:rPr>
-          <w:b/>
-          <w:sz w:val="24"/>
-          <w:szCs w:val="24"/>
-        </w:rPr>
-      </w:pPr>
-    </w:p>
-    <w:p>
-      <w:pPr>
-        <w:jc w:val="both"/>
-        <w:rPr>
-          <w:b/>
-          <w:sz w:val="24"/>
-          <w:szCs w:val="24"/>
-        </w:rPr>
-      </w:pPr>
-      <w:r>
-        <w:rPr>
-          <w:b/>
-          <w:sz w:val="24"/>
-          <w:szCs w:val="24"/>
-        </w:rPr>
-        <w:t>Conclusion</w:t>
-      </w:r>
-      <w:r>
-        <w:rPr>
-          <w:b/>
-          <w:sz w:val="24"/>
-          <w:szCs w:val="24"/>
-        </w:rPr>
-        <w:t>:</w:t>
-      </w:r>
-    </w:p>
-    <w:p>
-      <w:pPr>
-        <w:jc w:val="both"/>
-        <w:rPr>
-          <w:rFonts w:ascii="Baskerville" w:hAnsi="Baskerville" w:hint="eastAsia"/>
-          <w:color w:val="000000"/>
-          <w:sz w:val="26"/>
-          <w:szCs w:val="26"/>
-        </w:rPr>
-      </w:pPr>
-      <w:r>
-        <w:rPr>
-          <w:rFonts w:ascii="Baskerville" w:hAnsi="Baskerville"/>
-          <w:color w:val="000000"/>
-          <w:sz w:val="26"/>
-          <w:szCs w:val="26"/>
-        </w:rPr>
-        <w:t>This section of my report summarizes my learning and results obtained through the</w:t>
-      </w:r>
-      <w:r>
-        <w:rPr>
-          <w:rFonts w:ascii="Baskerville" w:hAnsi="Baskerville"/>
-          <w:color w:val="000000"/>
-          <w:sz w:val="26"/>
-          <w:szCs w:val="26"/>
-        </w:rPr>
-        <w:br/>
-        <w:t>course of this project .Analyzing the error rate of classification of each of the classifiers ,</w:t>
-      </w:r>
-      <w:r>
-        <w:rPr>
-          <w:rFonts w:ascii="Baskerville" w:hAnsi="Baskerville"/>
-          <w:color w:val="000000"/>
-          <w:sz w:val="26"/>
-          <w:szCs w:val="26"/>
-        </w:rPr>
-        <w:br/>
-        <w:t>we can observe that the Support Vector Machine gives us the best classification accuracy</w:t>
-      </w:r>
-      <w:r>
-        <w:rPr>
-          <w:rFonts w:ascii="Baskerville" w:hAnsi="Baskerville"/>
-          <w:color w:val="000000"/>
-          <w:sz w:val="26"/>
-          <w:szCs w:val="26"/>
-        </w:rPr>
-        <w:br/>
-        <w:t xml:space="preserve">for the test </w:t>
-      </w:r>
-      <w:r>
-        <w:rPr>
-          <w:rFonts w:ascii="Baskerville" w:hAnsi="Baskerville"/>
-          <w:color w:val="000000"/>
-          <w:sz w:val="26"/>
-          <w:szCs w:val="26"/>
-        </w:rPr>
-        <w:t>data of a given dataset , 97.5</w:t>
-      </w:r>
-      <w:r>
-        <w:rPr>
-          <w:rFonts w:ascii="Baskerville" w:hAnsi="Baskerville"/>
-          <w:color w:val="000000"/>
-          <w:sz w:val="26"/>
-          <w:szCs w:val="26"/>
-        </w:rPr>
-        <w:t xml:space="preserve"> %. To analyze the performance of the SVM</w:t>
-      </w:r>
-      <w:r>
-        <w:rPr>
-          <w:rFonts w:ascii="Baskerville" w:hAnsi="Baskerville"/>
-          <w:color w:val="000000"/>
-          <w:sz w:val="26"/>
-          <w:szCs w:val="26"/>
-        </w:rPr>
-        <w:br/>
-        <w:t>I have studied the effect of the kernel type , gamma parameter and the cost parameter.</w:t>
-      </w:r>
-      <w:r>
-        <w:rPr>
-          <w:rFonts w:ascii="Baskerville" w:hAnsi="Baskerville"/>
-          <w:color w:val="000000"/>
-          <w:sz w:val="26"/>
-          <w:szCs w:val="26"/>
-        </w:rPr>
-        <w:br/>
-        <w:t>The best classification result on test data was obtained for polynomial kernel with</w:t>
-      </w:r>
-      <w:r>
-        <w:rPr>
-          <w:rFonts w:ascii="Baskerville" w:hAnsi="Baskerville"/>
-          <w:color w:val="000000"/>
-          <w:sz w:val="26"/>
-          <w:szCs w:val="26"/>
-        </w:rPr>
-        <w:br/>
-      </w:r>
-      <w:r>
-        <w:rPr>
-          <w:rFonts w:ascii="Baskerville" w:hAnsi="Baskerville"/>
-          <w:color w:val="000000"/>
-          <w:sz w:val="26"/>
-          <w:szCs w:val="26"/>
-          <w:u w:val="single"/>
-        </w:rPr>
-        <w:t>gamma=10 and Cost parameter =101</w:t>
-      </w:r>
-      <w:r>
-        <w:rPr>
-          <w:rFonts w:ascii="Baskerville" w:hAnsi="Baskerville"/>
-          <w:color w:val="000000"/>
-          <w:sz w:val="26"/>
-          <w:szCs w:val="26"/>
-        </w:rPr>
-        <w:t xml:space="preserve"> .</w:t>
-      </w:r>
-    </w:p>
-    <w:p>
-      <w:pPr>
-        <w:jc w:val="both"/>
-        <w:rPr>
-          <w:b/>
-          <w:sz w:val="24"/>
-          <w:szCs w:val="24"/>
+          <w:rFonts w:ascii="Baskerville" w:hAnsi="Baskerville"/>
+          <w:color w:val="000000"/>
+          <w:sz w:val="26"/>
+          <w:szCs w:val="26"/>
         </w:rPr>
       </w:pPr>
       <w:r>
@@ -4148,7 +3880,35 @@
           <w:sz w:val="26"/>
           <w:szCs w:val="26"/>
         </w:rPr>
-        <w:t>We can see that having random class assignment with prior information performs better</w:t>
+        <w:t xml:space="preserve">We can see that having random </w:t>
+      </w:r>
+      <w:r>
+        <w:rPr>
+          <w:rFonts w:ascii="Baskerville" w:hAnsi="Baskerville"/>
+          <w:color w:val="000000"/>
+          <w:sz w:val="26"/>
+          <w:szCs w:val="26"/>
+        </w:rPr>
+        <w:lastRenderedPageBreak/>
+        <w:t xml:space="preserve">class assignment with prior information performs </w:t>
+      </w:r>
+      <w:r>
+        <w:rPr>
+          <w:rFonts w:ascii="Baskerville" w:hAnsi="Baskerville"/>
+          <w:color w:val="000000"/>
+          <w:sz w:val="26"/>
+          <w:szCs w:val="26"/>
+        </w:rPr>
+        <w:t>only 25% accuracy</w:t>
+      </w:r>
+      <w:r>
+        <w:rPr>
+          <w:rFonts w:ascii="Baskerville" w:hAnsi="Baskerville"/>
+          <w:color w:val="000000"/>
+          <w:sz w:val="26"/>
+          <w:szCs w:val="26"/>
+        </w:rPr>
+        <w:t>. Comparing the feature dimension reduction results , we can see that the Principal</w:t>
       </w:r>
       <w:r>
         <w:rPr>
@@ -4166,44 +3926,6 @@
           <w:sz w:val="26"/>
           <w:szCs w:val="26"/>
         </w:rPr>
-        <w:t>as seen from the reduced error rate of classification . The percentage error varies everytime we run this code as we are randomly assigning classes which changes each time</w:t>
-      </w:r>
-      <w:r>
-        <w:rPr>
-          <w:rFonts w:ascii="Baskerville" w:hAnsi="Baskerville"/>
-          <w:color w:val="000000"/>
-          <w:sz w:val="26"/>
-          <w:szCs w:val="26"/>
-        </w:rPr>
-        <w:t xml:space="preserve"> </w:t>
-      </w:r>
-      <w:r>
-        <w:rPr>
-          <w:rFonts w:ascii="Baskerville" w:hAnsi="Baskerville"/>
-          <w:color w:val="000000"/>
-          <w:sz w:val="26"/>
-          <w:szCs w:val="26"/>
-        </w:rPr>
-        <w:t>giving varying misclassification errors.</w:t>
-      </w:r>
-      <w:r>
-        <w:rPr>
-          <w:rFonts w:ascii="Baskerville" w:hAnsi="Baskerville"/>
-          <w:color w:val="000000"/>
-          <w:sz w:val="26"/>
-          <w:szCs w:val="26"/>
-        </w:rPr>
-        <w:br/>
-        <w:t>Comparing the feature dimension reduction results , we can see that the Principal</w:t>
-      </w:r>
-      <w:r>
-        <w:rPr>
-          <w:rFonts w:ascii="Baskerville" w:hAnsi="Baskerville"/>
-          <w:color w:val="000000"/>
-          <w:sz w:val="26"/>
-          <w:szCs w:val="26"/>
-        </w:rPr>
-        <w:br/>
         <w:t>Component Analysis gives</w:t>
       </w:r>
       <w:r>
@@ -4251,36 +3973,7 @@
           <w:szCs w:val="26"/>
         </w:rPr>
         <w:br/>
-        <w:t>shown. These plots were generated for each iteration . The best classifier and the best</w:t>
-      </w:r>
-      <w:r>
-        <w:rPr>
-          <w:rFonts w:ascii="Baskerville" w:hAnsi="Baskerville"/>
-          <w:color w:val="000000"/>
-          <w:sz w:val="26"/>
-          <w:szCs w:val="26"/>
-        </w:rPr>
-        <w:br/>
-        <w:t>dimension is the one which gives the minimum error through all the seven iterations. This</w:t>
-      </w:r>
-      <w:r>
-        <w:rPr>
-          <w:rFonts w:ascii="Baskerville" w:hAnsi="Baskerville"/>
-          <w:color w:val="000000"/>
-          <w:sz w:val="26"/>
-          <w:szCs w:val="26"/>
-        </w:rPr>
-        <w:br/>
-        <w:t>dimension was then chosen to train the classifier and evaluate it using the test data.</w:t>
-      </w:r>
-      <w:r>
-        <w:rPr>
-          <w:rFonts w:ascii="Baskerville" w:hAnsi="Baskerville"/>
-          <w:color w:val="000000"/>
-          <w:sz w:val="26"/>
-          <w:szCs w:val="26"/>
-        </w:rPr>
-        <w:br/>
+        <w:t xml:space="preserve">shown. These plots were generated for each iteration. </w:t>
       </w:r>
     </w:p>
     <w:p>
@@ -4292,12 +3985,22 @@
           <w:szCs w:val="24"/>
         </w:rPr>
       </w:pPr>
-      <w:r>
+    </w:p>
+    <w:p>
+      <w:pPr>
+        <w:jc w:val="both"/>
         <w:rPr>
           <w:b/>
           <w:sz w:val="24"/>
           <w:szCs w:val="24"/>
         </w:rPr>
+      </w:pPr>
+      <w:r>
+        <w:rPr>
+          <w:b/>
+          <w:sz w:val="24"/>
+          <w:szCs w:val="24"/>
+        </w:rPr>
         <w:t>Apppendix:</w:t>
       </w:r>
     </w:p>
@@ -4331,21 +4034,1405 @@
       <w:pPr>
         <w:jc w:val="both"/>
         <w:rPr>
-          <w:b/>
-          <w:sz w:val="24"/>
-          <w:szCs w:val="24"/>
-        </w:rPr>
-      </w:pPr>
-    </w:p>
-    <w:p>
-      <w:pPr>
-        <w:jc w:val="both"/>
-        <w:rPr>
-          <w:b/>
-          <w:sz w:val="24"/>
-          <w:szCs w:val="24"/>
-        </w:rPr>
-      </w:pPr>
+          <w:rFonts w:asciiTheme="majorHAnsi" w:hAnsiTheme="majorHAnsi" w:cstheme="majorHAnsi"/>
+          <w:sz w:val="24"/>
+          <w:szCs w:val="24"/>
+        </w:rPr>
+      </w:pPr>
+      <w:r>
+        <w:rPr>
+          <w:rFonts w:asciiTheme="majorHAnsi" w:hAnsiTheme="majorHAnsi" w:cstheme="majorHAnsi"/>
+          <w:sz w:val="24"/>
+          <w:szCs w:val="24"/>
+        </w:rPr>
+        <w:t>main.py</w:t>
+      </w:r>
+    </w:p>
+    <w:p>
+      <w:pPr>
+        <w:jc w:val="both"/>
+        <w:rPr>
+          <w:rFonts w:asciiTheme="majorHAnsi" w:hAnsiTheme="majorHAnsi" w:cstheme="majorHAnsi"/>
+          <w:sz w:val="24"/>
+          <w:szCs w:val="24"/>
+        </w:rPr>
+      </w:pPr>
+      <w:r>
+        <w:rPr>
+          <w:rFonts w:asciiTheme="majorHAnsi" w:hAnsiTheme="majorHAnsi" w:cstheme="majorHAnsi"/>
+          <w:sz w:val="24"/>
+          <w:szCs w:val="24"/>
+        </w:rPr>
+        <w:t>from sklearn.dummy import DummyClassifier</w:t>
+      </w:r>
+    </w:p>
+    <w:p>
+      <w:pPr>
+        <w:jc w:val="both"/>
+        <w:rPr>
+          <w:rFonts w:asciiTheme="majorHAnsi" w:hAnsiTheme="majorHAnsi" w:cstheme="majorHAnsi"/>
+          <w:sz w:val="24"/>
+          <w:szCs w:val="24"/>
+        </w:rPr>
+      </w:pPr>
+      <w:r>
+        <w:rPr>
+          <w:rFonts w:asciiTheme="majorHAnsi" w:hAnsiTheme="majorHAnsi" w:cstheme="majorHAnsi"/>
+          <w:sz w:val="24"/>
+          <w:szCs w:val="24"/>
+        </w:rPr>
+        <w:t>from sklearn.naive_bayes import GaussianNB</w:t>
+      </w:r>
+    </w:p>
+    <w:p>
+      <w:pPr>
+        <w:jc w:val="both"/>
+        <w:rPr>
+          <w:rFonts w:asciiTheme="majorHAnsi" w:hAnsiTheme="majorHAnsi" w:cstheme="majorHAnsi"/>
+          <w:sz w:val="24"/>
+          <w:szCs w:val="24"/>
+        </w:rPr>
+      </w:pPr>
+      <w:r>
+        <w:rPr>
+          <w:rFonts w:asciiTheme="majorHAnsi" w:hAnsiTheme="majorHAnsi" w:cstheme="majorHAnsi"/>
+          <w:sz w:val="24"/>
+          <w:szCs w:val="24"/>
+        </w:rPr>
+        <w:t>from sklearn.neighbors import KNeighborsClassifier</w:t>
+      </w:r>
+    </w:p>
+    <w:p>
+      <w:pPr>
+        <w:jc w:val="both"/>
+        <w:rPr>
+          <w:rFonts w:asciiTheme="majorHAnsi" w:hAnsiTheme="majorHAnsi" w:cstheme="majorHAnsi"/>
+          <w:sz w:val="24"/>
+          <w:szCs w:val="24"/>
+        </w:rPr>
+      </w:pPr>
+      <w:r>
+        <w:rPr>
+          <w:rFonts w:asciiTheme="majorHAnsi" w:hAnsiTheme="majorHAnsi" w:cstheme="majorHAnsi"/>
+          <w:sz w:val="24"/>
+          <w:szCs w:val="24"/>
+        </w:rPr>
+        <w:t>from sklearn import svm</w:t>
+      </w:r>
+    </w:p>
+    <w:p>
+      <w:pPr>
+        <w:jc w:val="both"/>
+        <w:rPr>
+          <w:rFonts w:asciiTheme="majorHAnsi" w:hAnsiTheme="majorHAnsi" w:cstheme="majorHAnsi"/>
+          <w:sz w:val="24"/>
+          <w:szCs w:val="24"/>
+        </w:rPr>
+      </w:pPr>
+      <w:r>
+        <w:rPr>
+          <w:rFonts w:asciiTheme="majorHAnsi" w:hAnsiTheme="majorHAnsi" w:cstheme="majorHAnsi"/>
+          <w:sz w:val="24"/>
+          <w:szCs w:val="24"/>
+        </w:rPr>
+        <w:t>from sklearn.linear_model import SGDClassifier</w:t>
+      </w:r>
+    </w:p>
+    <w:p>
+      <w:pPr>
+        <w:jc w:val="both"/>
+        <w:rPr>
+          <w:rFonts w:asciiTheme="majorHAnsi" w:hAnsiTheme="majorHAnsi" w:cstheme="majorHAnsi"/>
+          <w:sz w:val="24"/>
+          <w:szCs w:val="24"/>
+        </w:rPr>
+      </w:pPr>
+      <w:r>
+        <w:rPr>
+          <w:rFonts w:asciiTheme="majorHAnsi" w:hAnsiTheme="majorHAnsi" w:cstheme="majorHAnsi"/>
+          <w:sz w:val="24"/>
+          <w:szCs w:val="24"/>
+        </w:rPr>
+        <w:t>from sklearn import preprocessing</w:t>
+      </w:r>
+    </w:p>
+    <w:p>
+      <w:pPr>
+        <w:jc w:val="both"/>
+        <w:rPr>
+          <w:rFonts w:asciiTheme="majorHAnsi" w:hAnsiTheme="majorHAnsi" w:cstheme="majorHAnsi"/>
+          <w:sz w:val="24"/>
+          <w:szCs w:val="24"/>
+        </w:rPr>
+      </w:pPr>
+      <w:r>
+        <w:rPr>
+          <w:rFonts w:asciiTheme="majorHAnsi" w:hAnsiTheme="majorHAnsi" w:cstheme="majorHAnsi"/>
+          <w:sz w:val="24"/>
+          <w:szCs w:val="24"/>
+        </w:rPr>
+        <w:t>from sklearn.decomposition import PCA</w:t>
+      </w:r>
+    </w:p>
+    <w:p>
+      <w:pPr>
+        <w:jc w:val="both"/>
+        <w:rPr>
+          <w:rFonts w:asciiTheme="majorHAnsi" w:hAnsiTheme="majorHAnsi" w:cstheme="majorHAnsi"/>
+          <w:sz w:val="24"/>
+          <w:szCs w:val="24"/>
+        </w:rPr>
+      </w:pPr>
+    </w:p>
+    <w:p>
+      <w:pPr>
+        <w:jc w:val="both"/>
+        <w:rPr>
+          <w:rFonts w:asciiTheme="majorHAnsi" w:hAnsiTheme="majorHAnsi" w:cstheme="majorHAnsi"/>
+          <w:sz w:val="24"/>
+          <w:szCs w:val="24"/>
+        </w:rPr>
+      </w:pPr>
+      <w:r>
+        <w:rPr>
+          <w:rFonts w:asciiTheme="majorHAnsi" w:hAnsiTheme="majorHAnsi" w:cstheme="majorHAnsi"/>
+          <w:sz w:val="24"/>
+          <w:szCs w:val="24"/>
+        </w:rPr>
+        <w:t>import numpy as np</w:t>
+      </w:r>
+    </w:p>
+    <w:p>
+      <w:pPr>
+        <w:jc w:val="both"/>
+        <w:rPr>
+          <w:rFonts w:asciiTheme="majorHAnsi" w:hAnsiTheme="majorHAnsi" w:cstheme="majorHAnsi"/>
+          <w:sz w:val="24"/>
+          <w:szCs w:val="24"/>
+        </w:rPr>
+      </w:pPr>
+      <w:r>
+        <w:rPr>
+          <w:rFonts w:asciiTheme="majorHAnsi" w:hAnsiTheme="majorHAnsi" w:cstheme="majorHAnsi"/>
+          <w:sz w:val="24"/>
+          <w:szCs w:val="24"/>
+        </w:rPr>
+        <w:t>import matplotlib.pyplot as plt</w:t>
+      </w:r>
+    </w:p>
+    <w:p>
+      <w:pPr>
+        <w:jc w:val="both"/>
+        <w:rPr>
+          <w:rFonts w:asciiTheme="majorHAnsi" w:hAnsiTheme="majorHAnsi" w:cstheme="majorHAnsi"/>
+          <w:sz w:val="24"/>
+          <w:szCs w:val="24"/>
+        </w:rPr>
+      </w:pPr>
+      <w:r>
+        <w:rPr>
+          <w:rFonts w:asciiTheme="majorHAnsi" w:hAnsiTheme="majorHAnsi" w:cstheme="majorHAnsi"/>
+          <w:sz w:val="24"/>
+          <w:szCs w:val="24"/>
+        </w:rPr>
+        <w:t>import matplotlib.ticker as mtick</w:t>
+      </w:r>
+    </w:p>
+    <w:p>
+      <w:pPr>
+        <w:jc w:val="both"/>
+        <w:rPr>
+          <w:rFonts w:asciiTheme="majorHAnsi" w:hAnsiTheme="majorHAnsi" w:cstheme="majorHAnsi"/>
+          <w:sz w:val="24"/>
+          <w:szCs w:val="24"/>
+        </w:rPr>
+      </w:pPr>
+    </w:p>
+    <w:p>
+      <w:pPr>
+        <w:jc w:val="both"/>
+        <w:rPr>
+          <w:rFonts w:asciiTheme="majorHAnsi" w:hAnsiTheme="majorHAnsi" w:cstheme="majorHAnsi"/>
+          <w:sz w:val="24"/>
+          <w:szCs w:val="24"/>
+        </w:rPr>
+      </w:pPr>
+      <w:r>
+        <w:rPr>
+          <w:rFonts w:asciiTheme="majorHAnsi" w:hAnsiTheme="majorHAnsi" w:cstheme="majorHAnsi"/>
+          <w:sz w:val="24"/>
+          <w:szCs w:val="24"/>
+        </w:rPr>
+        <w:t># Load the Pandas libraries with alias 'pd'</w:t>
+      </w:r>
+    </w:p>
+    <w:p>
+      <w:pPr>
+        <w:jc w:val="both"/>
+        <w:rPr>
+          <w:rFonts w:asciiTheme="majorHAnsi" w:hAnsiTheme="majorHAnsi" w:cstheme="majorHAnsi"/>
+          <w:sz w:val="24"/>
+          <w:szCs w:val="24"/>
+        </w:rPr>
+      </w:pPr>
+      <w:r>
+        <w:rPr>
+          <w:rFonts w:asciiTheme="majorHAnsi" w:hAnsiTheme="majorHAnsi" w:cstheme="majorHAnsi"/>
+          <w:sz w:val="24"/>
+          <w:szCs w:val="24"/>
+        </w:rPr>
+        <w:t>import pandas as pd</w:t>
+      </w:r>
+    </w:p>
+    <w:p>
+      <w:pPr>
+        <w:jc w:val="both"/>
+        <w:rPr>
+          <w:rFonts w:asciiTheme="majorHAnsi" w:hAnsiTheme="majorHAnsi" w:cstheme="majorHAnsi"/>
+          <w:sz w:val="24"/>
+          <w:szCs w:val="24"/>
+        </w:rPr>
+      </w:pPr>
+      <w:r>
+        <w:rPr>
+          <w:rFonts w:asciiTheme="majorHAnsi" w:hAnsiTheme="majorHAnsi" w:cstheme="majorHAnsi"/>
+          <w:sz w:val="24"/>
+          <w:szCs w:val="24"/>
+        </w:rPr>
+        <w:t>from util import *</w:t>
+      </w:r>
+    </w:p>
+    <w:p>
+      <w:pPr>
+        <w:jc w:val="both"/>
+        <w:rPr>
+          <w:rFonts w:asciiTheme="majorHAnsi" w:hAnsiTheme="majorHAnsi" w:cstheme="majorHAnsi"/>
+          <w:sz w:val="24"/>
+          <w:szCs w:val="24"/>
+        </w:rPr>
+      </w:pPr>
+    </w:p>
+    <w:p>
+      <w:pPr>
+        <w:jc w:val="both"/>
+        <w:rPr>
+          <w:rFonts w:asciiTheme="majorHAnsi" w:hAnsiTheme="majorHAnsi" w:cstheme="majorHAnsi"/>
+          <w:sz w:val="24"/>
+          <w:szCs w:val="24"/>
+        </w:rPr>
+      </w:pPr>
+      <w:r>
+        <w:rPr>
+          <w:rFonts w:asciiTheme="majorHAnsi" w:hAnsiTheme="majorHAnsi" w:cstheme="majorHAnsi"/>
+          <w:sz w:val="24"/>
+          <w:szCs w:val="24"/>
+        </w:rPr>
+        <w:t># Load Train / Test Data</w:t>
+      </w:r>
+    </w:p>
+    <w:p>
+      <w:pPr>
+        <w:jc w:val="both"/>
+        <w:rPr>
+          <w:rFonts w:asciiTheme="majorHAnsi" w:hAnsiTheme="majorHAnsi" w:cstheme="majorHAnsi"/>
+          <w:sz w:val="24"/>
+          <w:szCs w:val="24"/>
+        </w:rPr>
+      </w:pPr>
+      <w:r>
+        <w:rPr>
+          <w:rFonts w:asciiTheme="majorHAnsi" w:hAnsiTheme="majorHAnsi" w:cstheme="majorHAnsi"/>
+          <w:sz w:val="24"/>
+          <w:szCs w:val="24"/>
+        </w:rPr>
+        <w:t>df = pd.read_csv(r'D_Train1.csv')</w:t>
+      </w:r>
+    </w:p>
+    <w:p>
+      <w:pPr>
+        <w:jc w:val="both"/>
+        <w:rPr>
+          <w:rFonts w:asciiTheme="majorHAnsi" w:hAnsiTheme="majorHAnsi" w:cstheme="majorHAnsi"/>
+          <w:sz w:val="24"/>
+          <w:szCs w:val="24"/>
+        </w:rPr>
+      </w:pPr>
+      <w:r>
+        <w:rPr>
+          <w:rFonts w:asciiTheme="majorHAnsi" w:hAnsiTheme="majorHAnsi" w:cstheme="majorHAnsi"/>
+          <w:sz w:val="24"/>
+          <w:szCs w:val="24"/>
+        </w:rPr>
+        <w:t>train_data = df.to_numpy()</w:t>
+      </w:r>
+    </w:p>
+    <w:p>
+      <w:pPr>
+        <w:jc w:val="both"/>
+        <w:rPr>
+          <w:rFonts w:asciiTheme="majorHAnsi" w:hAnsiTheme="majorHAnsi" w:cstheme="majorHAnsi"/>
+          <w:sz w:val="24"/>
+          <w:szCs w:val="24"/>
+        </w:rPr>
+      </w:pPr>
+    </w:p>
+    <w:p>
+      <w:pPr>
+        <w:jc w:val="both"/>
+        <w:rPr>
+          <w:rFonts w:asciiTheme="majorHAnsi" w:hAnsiTheme="majorHAnsi" w:cstheme="majorHAnsi"/>
+          <w:sz w:val="24"/>
+          <w:szCs w:val="24"/>
+        </w:rPr>
+      </w:pPr>
+      <w:r>
+        <w:rPr>
+          <w:rFonts w:asciiTheme="majorHAnsi" w:hAnsiTheme="majorHAnsi" w:cstheme="majorHAnsi"/>
+          <w:sz w:val="24"/>
+          <w:szCs w:val="24"/>
+        </w:rPr>
+        <w:t>X_Train = train_data[:, 1:]</w:t>
+      </w:r>
+    </w:p>
+    <w:p>
+      <w:pPr>
+        <w:jc w:val="both"/>
+        <w:rPr>
+          <w:rFonts w:asciiTheme="majorHAnsi" w:hAnsiTheme="majorHAnsi" w:cstheme="majorHAnsi"/>
+          <w:sz w:val="24"/>
+          <w:szCs w:val="24"/>
+        </w:rPr>
+      </w:pPr>
+      <w:r>
+        <w:rPr>
+          <w:rFonts w:asciiTheme="majorHAnsi" w:hAnsiTheme="majorHAnsi" w:cstheme="majorHAnsi"/>
+          <w:sz w:val="24"/>
+          <w:szCs w:val="24"/>
+        </w:rPr>
+        <w:t>Y_Train = train_data[:, [0]]</w:t>
+      </w:r>
+    </w:p>
+    <w:p>
+      <w:pPr>
+        <w:jc w:val="both"/>
+        <w:rPr>
+          <w:rFonts w:asciiTheme="majorHAnsi" w:hAnsiTheme="majorHAnsi" w:cstheme="majorHAnsi"/>
+          <w:sz w:val="24"/>
+          <w:szCs w:val="24"/>
+        </w:rPr>
+      </w:pPr>
+      <w:r>
+        <w:rPr>
+          <w:rFonts w:asciiTheme="majorHAnsi" w:hAnsiTheme="majorHAnsi" w:cstheme="majorHAnsi"/>
+          <w:sz w:val="24"/>
+          <w:szCs w:val="24"/>
+        </w:rPr>
+        <w:t>Y_Train = Y_Train.ravel()</w:t>
+      </w:r>
+    </w:p>
+    <w:p>
+      <w:pPr>
+        <w:jc w:val="both"/>
+        <w:rPr>
+          <w:rFonts w:asciiTheme="majorHAnsi" w:hAnsiTheme="majorHAnsi" w:cstheme="majorHAnsi"/>
+          <w:sz w:val="24"/>
+          <w:szCs w:val="24"/>
+        </w:rPr>
+      </w:pPr>
+    </w:p>
+    <w:p>
+      <w:pPr>
+        <w:jc w:val="both"/>
+        <w:rPr>
+          <w:rFonts w:asciiTheme="majorHAnsi" w:hAnsiTheme="majorHAnsi" w:cstheme="majorHAnsi"/>
+          <w:sz w:val="24"/>
+          <w:szCs w:val="24"/>
+        </w:rPr>
+      </w:pPr>
+      <w:r>
+        <w:rPr>
+          <w:rFonts w:asciiTheme="majorHAnsi" w:hAnsiTheme="majorHAnsi" w:cstheme="majorHAnsi"/>
+          <w:sz w:val="24"/>
+          <w:szCs w:val="24"/>
+        </w:rPr>
+        <w:t>f_dim = len(X_Train[0])</w:t>
+      </w:r>
+    </w:p>
+    <w:p>
+      <w:pPr>
+        <w:jc w:val="both"/>
+        <w:rPr>
+          <w:rFonts w:asciiTheme="majorHAnsi" w:hAnsiTheme="majorHAnsi" w:cstheme="majorHAnsi"/>
+          <w:sz w:val="24"/>
+          <w:szCs w:val="24"/>
+        </w:rPr>
+      </w:pPr>
+    </w:p>
+    <w:p>
+      <w:pPr>
+        <w:jc w:val="both"/>
+        <w:rPr>
+          <w:rFonts w:asciiTheme="majorHAnsi" w:hAnsiTheme="majorHAnsi" w:cstheme="majorHAnsi"/>
+          <w:sz w:val="24"/>
+          <w:szCs w:val="24"/>
+        </w:rPr>
+      </w:pPr>
+      <w:r>
+        <w:rPr>
+          <w:rFonts w:asciiTheme="majorHAnsi" w:hAnsiTheme="majorHAnsi" w:cstheme="majorHAnsi"/>
+          <w:sz w:val="24"/>
+          <w:szCs w:val="24"/>
+        </w:rPr>
+        <w:t>scaler = preprocessing.StandardScaler().fit(X_Train)</w:t>
+      </w:r>
+    </w:p>
+    <w:p>
+      <w:pPr>
+        <w:jc w:val="both"/>
+        <w:rPr>
+          <w:rFonts w:asciiTheme="majorHAnsi" w:hAnsiTheme="majorHAnsi" w:cstheme="majorHAnsi"/>
+          <w:sz w:val="24"/>
+          <w:szCs w:val="24"/>
+        </w:rPr>
+      </w:pPr>
+    </w:p>
+    <w:p>
+      <w:pPr>
+        <w:jc w:val="both"/>
+        <w:rPr>
+          <w:rFonts w:asciiTheme="majorHAnsi" w:hAnsiTheme="majorHAnsi" w:cstheme="majorHAnsi"/>
+          <w:sz w:val="24"/>
+          <w:szCs w:val="24"/>
+        </w:rPr>
+      </w:pPr>
+      <w:r>
+        <w:rPr>
+          <w:rFonts w:asciiTheme="majorHAnsi" w:hAnsiTheme="majorHAnsi" w:cstheme="majorHAnsi"/>
+          <w:sz w:val="24"/>
+          <w:szCs w:val="24"/>
+        </w:rPr>
+        <w:t>df = pd.read_csv(r'D_Test1.csv')</w:t>
+      </w:r>
+    </w:p>
+    <w:p>
+      <w:pPr>
+        <w:jc w:val="both"/>
+        <w:rPr>
+          <w:rFonts w:asciiTheme="majorHAnsi" w:hAnsiTheme="majorHAnsi" w:cstheme="majorHAnsi"/>
+          <w:sz w:val="24"/>
+          <w:szCs w:val="24"/>
+        </w:rPr>
+      </w:pPr>
+    </w:p>
+    <w:p>
+      <w:pPr>
+        <w:jc w:val="both"/>
+        <w:rPr>
+          <w:rFonts w:asciiTheme="majorHAnsi" w:hAnsiTheme="majorHAnsi" w:cstheme="majorHAnsi"/>
+          <w:sz w:val="24"/>
+          <w:szCs w:val="24"/>
+        </w:rPr>
+      </w:pPr>
+      <w:r>
+        <w:rPr>
+          <w:rFonts w:asciiTheme="majorHAnsi" w:hAnsiTheme="majorHAnsi" w:cstheme="majorHAnsi"/>
+          <w:sz w:val="24"/>
+          <w:szCs w:val="24"/>
+        </w:rPr>
+        <w:t>test_data = df.to_numpy()</w:t>
+      </w:r>
+    </w:p>
+    <w:p>
+      <w:pPr>
+        <w:jc w:val="both"/>
+        <w:rPr>
+          <w:rFonts w:asciiTheme="majorHAnsi" w:hAnsiTheme="majorHAnsi" w:cstheme="majorHAnsi"/>
+          <w:sz w:val="24"/>
+          <w:szCs w:val="24"/>
+        </w:rPr>
+      </w:pPr>
+    </w:p>
+    <w:p>
+      <w:pPr>
+        <w:jc w:val="both"/>
+        <w:rPr>
+          <w:rFonts w:asciiTheme="majorHAnsi" w:hAnsiTheme="majorHAnsi" w:cstheme="majorHAnsi"/>
+          <w:sz w:val="24"/>
+          <w:szCs w:val="24"/>
+        </w:rPr>
+      </w:pPr>
+      <w:r>
+        <w:rPr>
+          <w:rFonts w:asciiTheme="majorHAnsi" w:hAnsiTheme="majorHAnsi" w:cstheme="majorHAnsi"/>
+          <w:sz w:val="24"/>
+          <w:szCs w:val="24"/>
+        </w:rPr>
+        <w:t>X_Test = test_data[:, 1:]</w:t>
+      </w:r>
+    </w:p>
+    <w:p>
+      <w:pPr>
+        <w:jc w:val="both"/>
+        <w:rPr>
+          <w:rFonts w:asciiTheme="majorHAnsi" w:hAnsiTheme="majorHAnsi" w:cstheme="majorHAnsi"/>
+          <w:sz w:val="24"/>
+          <w:szCs w:val="24"/>
+        </w:rPr>
+      </w:pPr>
+      <w:r>
+        <w:rPr>
+          <w:rFonts w:asciiTheme="majorHAnsi" w:hAnsiTheme="majorHAnsi" w:cstheme="majorHAnsi"/>
+          <w:sz w:val="24"/>
+          <w:szCs w:val="24"/>
+        </w:rPr>
+        <w:t>Y_Test = test_data[:, [0]]</w:t>
+      </w:r>
+    </w:p>
+    <w:p>
+      <w:pPr>
+        <w:jc w:val="both"/>
+        <w:rPr>
+          <w:rFonts w:asciiTheme="majorHAnsi" w:hAnsiTheme="majorHAnsi" w:cstheme="majorHAnsi"/>
+          <w:sz w:val="24"/>
+          <w:szCs w:val="24"/>
+        </w:rPr>
+      </w:pPr>
+      <w:r>
+        <w:rPr>
+          <w:rFonts w:asciiTheme="majorHAnsi" w:hAnsiTheme="majorHAnsi" w:cstheme="majorHAnsi"/>
+          <w:sz w:val="24"/>
+          <w:szCs w:val="24"/>
+        </w:rPr>
+        <w:t>Y_Test = Y_Test.ravel()</w:t>
+      </w:r>
+    </w:p>
+    <w:p>
+      <w:pPr>
+        <w:jc w:val="both"/>
+        <w:rPr>
+          <w:rFonts w:asciiTheme="majorHAnsi" w:hAnsiTheme="majorHAnsi" w:cstheme="majorHAnsi"/>
+          <w:sz w:val="24"/>
+          <w:szCs w:val="24"/>
+        </w:rPr>
+      </w:pPr>
+      <w:r>
+        <w:rPr>
+          <w:rFonts w:asciiTheme="majorHAnsi" w:hAnsiTheme="majorHAnsi" w:cstheme="majorHAnsi"/>
+          <w:sz w:val="24"/>
+          <w:szCs w:val="24"/>
+        </w:rPr>
+        <w:t>names = ["Random", "Navie Bayer", "KNN", "SVM", "Gradient Descent"]</w:t>
+      </w:r>
+    </w:p>
+    <w:p>
+      <w:pPr>
+        <w:jc w:val="both"/>
+        <w:rPr>
+          <w:rFonts w:asciiTheme="majorHAnsi" w:hAnsiTheme="majorHAnsi" w:cstheme="majorHAnsi"/>
+          <w:sz w:val="24"/>
+          <w:szCs w:val="24"/>
+        </w:rPr>
+      </w:pPr>
+    </w:p>
+    <w:p>
+      <w:pPr>
+        <w:jc w:val="both"/>
+        <w:rPr>
+          <w:rFonts w:asciiTheme="majorHAnsi" w:hAnsiTheme="majorHAnsi" w:cstheme="majorHAnsi"/>
+          <w:sz w:val="24"/>
+          <w:szCs w:val="24"/>
+        </w:rPr>
+      </w:pPr>
+      <w:r>
+        <w:rPr>
+          <w:rFonts w:asciiTheme="majorHAnsi" w:hAnsiTheme="majorHAnsi" w:cstheme="majorHAnsi"/>
+          <w:sz w:val="24"/>
+          <w:szCs w:val="24"/>
+        </w:rPr>
+        <w:t>classifiers = [</w:t>
+      </w:r>
+    </w:p>
+    <w:p>
+      <w:pPr>
+        <w:jc w:val="both"/>
+        <w:rPr>
+          <w:rFonts w:asciiTheme="majorHAnsi" w:hAnsiTheme="majorHAnsi" w:cstheme="majorHAnsi"/>
+          <w:sz w:val="24"/>
+          <w:szCs w:val="24"/>
+        </w:rPr>
+      </w:pPr>
+      <w:r>
+        <w:rPr>
+          <w:rFonts w:asciiTheme="majorHAnsi" w:hAnsiTheme="majorHAnsi" w:cstheme="majorHAnsi"/>
+          <w:sz w:val="24"/>
+          <w:szCs w:val="24"/>
+        </w:rPr>
+        <w:t xml:space="preserve">    DummyClassifier(strategy="most_frequent"),</w:t>
+      </w:r>
+    </w:p>
+    <w:p>
+      <w:pPr>
+        <w:jc w:val="both"/>
+        <w:rPr>
+          <w:rFonts w:asciiTheme="majorHAnsi" w:hAnsiTheme="majorHAnsi" w:cstheme="majorHAnsi"/>
+          <w:sz w:val="24"/>
+          <w:szCs w:val="24"/>
+        </w:rPr>
+      </w:pPr>
+      <w:r>
+        <w:rPr>
+          <w:rFonts w:asciiTheme="majorHAnsi" w:hAnsiTheme="majorHAnsi" w:cstheme="majorHAnsi"/>
+          <w:sz w:val="24"/>
+          <w:szCs w:val="24"/>
+        </w:rPr>
+        <w:t xml:space="preserve">    GaussianNB(),</w:t>
+      </w:r>
+    </w:p>
+    <w:p>
+      <w:pPr>
+        <w:jc w:val="both"/>
+        <w:rPr>
+          <w:rFonts w:asciiTheme="majorHAnsi" w:hAnsiTheme="majorHAnsi" w:cstheme="majorHAnsi"/>
+          <w:sz w:val="24"/>
+          <w:szCs w:val="24"/>
+        </w:rPr>
+      </w:pPr>
+      <w:r>
+        <w:rPr>
+          <w:rFonts w:asciiTheme="majorHAnsi" w:hAnsiTheme="majorHAnsi" w:cstheme="majorHAnsi"/>
+          <w:sz w:val="24"/>
+          <w:szCs w:val="24"/>
+        </w:rPr>
+        <w:t xml:space="preserve">    KNeighborsClassifier(n_neighbors=4),</w:t>
+      </w:r>
+    </w:p>
+    <w:p>
+      <w:pPr>
+        <w:jc w:val="both"/>
+        <w:rPr>
+          <w:rFonts w:asciiTheme="majorHAnsi" w:hAnsiTheme="majorHAnsi" w:cstheme="majorHAnsi"/>
+          <w:sz w:val="24"/>
+          <w:szCs w:val="24"/>
+        </w:rPr>
+      </w:pPr>
+      <w:r>
+        <w:rPr>
+          <w:rFonts w:asciiTheme="majorHAnsi" w:hAnsiTheme="majorHAnsi" w:cstheme="majorHAnsi"/>
+          <w:sz w:val="24"/>
+          <w:szCs w:val="24"/>
+        </w:rPr>
+        <w:t xml:space="preserve">    svm.SVC(decision_function_shape='ovr',kernel='linear', C=1),</w:t>
+      </w:r>
+    </w:p>
+    <w:p>
+      <w:pPr>
+        <w:jc w:val="both"/>
+        <w:rPr>
+          <w:rFonts w:asciiTheme="majorHAnsi" w:hAnsiTheme="majorHAnsi" w:cstheme="majorHAnsi"/>
+          <w:sz w:val="24"/>
+          <w:szCs w:val="24"/>
+        </w:rPr>
+      </w:pPr>
+      <w:r>
+        <w:rPr>
+          <w:rFonts w:asciiTheme="majorHAnsi" w:hAnsiTheme="majorHAnsi" w:cstheme="majorHAnsi"/>
+          <w:sz w:val="24"/>
+          <w:szCs w:val="24"/>
+        </w:rPr>
+        <w:t xml:space="preserve">    SGDClassifier(loss="hinge", penalty="l2", max_iter=1000),</w:t>
+      </w:r>
+    </w:p>
+    <w:p>
+      <w:pPr>
+        <w:jc w:val="both"/>
+        <w:rPr>
+          <w:rFonts w:asciiTheme="majorHAnsi" w:hAnsiTheme="majorHAnsi" w:cstheme="majorHAnsi"/>
+          <w:sz w:val="24"/>
+          <w:szCs w:val="24"/>
+        </w:rPr>
+      </w:pPr>
+      <w:r>
+        <w:rPr>
+          <w:rFonts w:asciiTheme="majorHAnsi" w:hAnsiTheme="majorHAnsi" w:cstheme="majorHAnsi"/>
+          <w:sz w:val="24"/>
+          <w:szCs w:val="24"/>
+        </w:rPr>
+        <w:t>]</w:t>
+      </w:r>
+    </w:p>
+    <w:p>
+      <w:pPr>
+        <w:jc w:val="both"/>
+        <w:rPr>
+          <w:rFonts w:asciiTheme="majorHAnsi" w:hAnsiTheme="majorHAnsi" w:cstheme="majorHAnsi"/>
+          <w:sz w:val="24"/>
+          <w:szCs w:val="24"/>
+        </w:rPr>
+      </w:pPr>
+    </w:p>
+    <w:p>
+      <w:pPr>
+        <w:jc w:val="both"/>
+        <w:rPr>
+          <w:rFonts w:asciiTheme="majorHAnsi" w:hAnsiTheme="majorHAnsi" w:cstheme="majorHAnsi"/>
+          <w:sz w:val="24"/>
+          <w:szCs w:val="24"/>
+        </w:rPr>
+      </w:pPr>
+      <w:r>
+        <w:rPr>
+          <w:rFonts w:asciiTheme="majorHAnsi" w:hAnsiTheme="majorHAnsi" w:cstheme="majorHAnsi"/>
+          <w:sz w:val="24"/>
+          <w:szCs w:val="24"/>
+        </w:rPr>
+        <w:t># iterate over classifiers with standard setting</w:t>
+      </w:r>
+    </w:p>
+    <w:p>
+      <w:pPr>
+        <w:jc w:val="both"/>
+        <w:rPr>
+          <w:rFonts w:asciiTheme="majorHAnsi" w:hAnsiTheme="majorHAnsi" w:cstheme="majorHAnsi"/>
+          <w:sz w:val="24"/>
+          <w:szCs w:val="24"/>
+        </w:rPr>
+      </w:pPr>
+      <w:r>
+        <w:rPr>
+          <w:rFonts w:asciiTheme="majorHAnsi" w:hAnsiTheme="majorHAnsi" w:cstheme="majorHAnsi"/>
+          <w:sz w:val="24"/>
+          <w:szCs w:val="24"/>
+        </w:rPr>
+        <w:lastRenderedPageBreak/>
+        <w:t>score_list = []</w:t>
+      </w:r>
+    </w:p>
+    <w:p>
+      <w:pPr>
+        <w:jc w:val="both"/>
+        <w:rPr>
+          <w:rFonts w:asciiTheme="majorHAnsi" w:hAnsiTheme="majorHAnsi" w:cstheme="majorHAnsi"/>
+          <w:sz w:val="24"/>
+          <w:szCs w:val="24"/>
+        </w:rPr>
+      </w:pPr>
+      <w:r>
+        <w:rPr>
+          <w:rFonts w:asciiTheme="majorHAnsi" w:hAnsiTheme="majorHAnsi" w:cstheme="majorHAnsi"/>
+          <w:sz w:val="24"/>
+          <w:szCs w:val="24"/>
+        </w:rPr>
+        <w:t>for name, clf in zip(names, classifiers):</w:t>
+      </w:r>
+    </w:p>
+    <w:p>
+      <w:pPr>
+        <w:jc w:val="both"/>
+        <w:rPr>
+          <w:rFonts w:asciiTheme="majorHAnsi" w:hAnsiTheme="majorHAnsi" w:cstheme="majorHAnsi"/>
+          <w:sz w:val="24"/>
+          <w:szCs w:val="24"/>
+        </w:rPr>
+      </w:pPr>
+      <w:r>
+        <w:rPr>
+          <w:rFonts w:asciiTheme="majorHAnsi" w:hAnsiTheme="majorHAnsi" w:cstheme="majorHAnsi"/>
+          <w:sz w:val="24"/>
+          <w:szCs w:val="24"/>
+        </w:rPr>
+        <w:t xml:space="preserve">    score = train_evaluate_classfier(name, clf, X_Train, Y_Train, X_Test, Y_Test)</w:t>
+      </w:r>
+    </w:p>
+    <w:p>
+      <w:pPr>
+        <w:jc w:val="both"/>
+        <w:rPr>
+          <w:rFonts w:asciiTheme="majorHAnsi" w:hAnsiTheme="majorHAnsi" w:cstheme="majorHAnsi"/>
+          <w:sz w:val="24"/>
+          <w:szCs w:val="24"/>
+        </w:rPr>
+      </w:pPr>
+      <w:r>
+        <w:rPr>
+          <w:rFonts w:asciiTheme="majorHAnsi" w:hAnsiTheme="majorHAnsi" w:cstheme="majorHAnsi"/>
+          <w:sz w:val="24"/>
+          <w:szCs w:val="24"/>
+        </w:rPr>
+        <w:t xml:space="preserve">    score_list.append(score * 100)</w:t>
+      </w:r>
+    </w:p>
+    <w:p>
+      <w:pPr>
+        <w:jc w:val="both"/>
+        <w:rPr>
+          <w:rFonts w:asciiTheme="majorHAnsi" w:hAnsiTheme="majorHAnsi" w:cstheme="majorHAnsi"/>
+          <w:sz w:val="24"/>
+          <w:szCs w:val="24"/>
+        </w:rPr>
+      </w:pPr>
+    </w:p>
+    <w:p>
+      <w:pPr>
+        <w:jc w:val="both"/>
+        <w:rPr>
+          <w:rFonts w:asciiTheme="majorHAnsi" w:hAnsiTheme="majorHAnsi" w:cstheme="majorHAnsi"/>
+          <w:sz w:val="24"/>
+          <w:szCs w:val="24"/>
+        </w:rPr>
+      </w:pPr>
+      <w:r>
+        <w:rPr>
+          <w:rFonts w:asciiTheme="majorHAnsi" w:hAnsiTheme="majorHAnsi" w:cstheme="majorHAnsi"/>
+          <w:sz w:val="24"/>
+          <w:szCs w:val="24"/>
+        </w:rPr>
+        <w:t>x_pos = np.arange(len(names));</w:t>
+      </w:r>
+    </w:p>
+    <w:p>
+      <w:pPr>
+        <w:jc w:val="both"/>
+        <w:rPr>
+          <w:rFonts w:asciiTheme="majorHAnsi" w:hAnsiTheme="majorHAnsi" w:cstheme="majorHAnsi"/>
+          <w:sz w:val="24"/>
+          <w:szCs w:val="24"/>
+        </w:rPr>
+      </w:pPr>
+      <w:r>
+        <w:rPr>
+          <w:rFonts w:asciiTheme="majorHAnsi" w:hAnsiTheme="majorHAnsi" w:cstheme="majorHAnsi"/>
+          <w:sz w:val="24"/>
+          <w:szCs w:val="24"/>
+        </w:rPr>
+        <w:t>plt.bar(x_pos, score_list, align='center', alpha=0.5)</w:t>
+      </w:r>
+    </w:p>
+    <w:p>
+      <w:pPr>
+        <w:jc w:val="both"/>
+        <w:rPr>
+          <w:rFonts w:asciiTheme="majorHAnsi" w:hAnsiTheme="majorHAnsi" w:cstheme="majorHAnsi"/>
+          <w:sz w:val="24"/>
+          <w:szCs w:val="24"/>
+        </w:rPr>
+      </w:pPr>
+      <w:r>
+        <w:rPr>
+          <w:rFonts w:asciiTheme="majorHAnsi" w:hAnsiTheme="majorHAnsi" w:cstheme="majorHAnsi"/>
+          <w:sz w:val="24"/>
+          <w:szCs w:val="24"/>
+        </w:rPr>
+        <w:t>plt.gca().yaxis.set_major_formatter(mtick.PercentFormatter())</w:t>
+      </w:r>
+    </w:p>
+    <w:p>
+      <w:pPr>
+        <w:jc w:val="both"/>
+        <w:rPr>
+          <w:rFonts w:asciiTheme="majorHAnsi" w:hAnsiTheme="majorHAnsi" w:cstheme="majorHAnsi"/>
+          <w:sz w:val="24"/>
+          <w:szCs w:val="24"/>
+        </w:rPr>
+      </w:pPr>
+      <w:r>
+        <w:rPr>
+          <w:rFonts w:asciiTheme="majorHAnsi" w:hAnsiTheme="majorHAnsi" w:cstheme="majorHAnsi"/>
+          <w:sz w:val="24"/>
+          <w:szCs w:val="24"/>
+        </w:rPr>
+        <w:t>plt.xticks(x_pos, names)</w:t>
+      </w:r>
+    </w:p>
+    <w:p>
+      <w:pPr>
+        <w:jc w:val="both"/>
+        <w:rPr>
+          <w:rFonts w:asciiTheme="majorHAnsi" w:hAnsiTheme="majorHAnsi" w:cstheme="majorHAnsi"/>
+          <w:sz w:val="24"/>
+          <w:szCs w:val="24"/>
+        </w:rPr>
+      </w:pPr>
+      <w:r>
+        <w:rPr>
+          <w:rFonts w:asciiTheme="majorHAnsi" w:hAnsiTheme="majorHAnsi" w:cstheme="majorHAnsi"/>
+          <w:sz w:val="24"/>
+          <w:szCs w:val="24"/>
+        </w:rPr>
+        <w:t>plt.ylabel('Accuracy')</w:t>
+      </w:r>
+    </w:p>
+    <w:p>
+      <w:pPr>
+        <w:jc w:val="both"/>
+        <w:rPr>
+          <w:rFonts w:asciiTheme="majorHAnsi" w:hAnsiTheme="majorHAnsi" w:cstheme="majorHAnsi"/>
+          <w:sz w:val="24"/>
+          <w:szCs w:val="24"/>
+        </w:rPr>
+      </w:pPr>
+      <w:r>
+        <w:rPr>
+          <w:rFonts w:asciiTheme="majorHAnsi" w:hAnsiTheme="majorHAnsi" w:cstheme="majorHAnsi"/>
+          <w:sz w:val="24"/>
+          <w:szCs w:val="24"/>
+        </w:rPr>
+        <w:t>plt.title('Classifiers Performance')</w:t>
+      </w:r>
+    </w:p>
+    <w:p>
+      <w:pPr>
+        <w:jc w:val="both"/>
+        <w:rPr>
+          <w:rFonts w:asciiTheme="majorHAnsi" w:hAnsiTheme="majorHAnsi" w:cstheme="majorHAnsi"/>
+          <w:sz w:val="24"/>
+          <w:szCs w:val="24"/>
+        </w:rPr>
+      </w:pPr>
+      <w:r>
+        <w:rPr>
+          <w:rFonts w:asciiTheme="majorHAnsi" w:hAnsiTheme="majorHAnsi" w:cstheme="majorHAnsi"/>
+          <w:sz w:val="24"/>
+          <w:szCs w:val="24"/>
+        </w:rPr>
+        <w:t>plt.show()</w:t>
+      </w:r>
+    </w:p>
+    <w:p>
+      <w:pPr>
+        <w:jc w:val="both"/>
+        <w:rPr>
+          <w:rFonts w:asciiTheme="majorHAnsi" w:hAnsiTheme="majorHAnsi" w:cstheme="majorHAnsi"/>
+          <w:sz w:val="24"/>
+          <w:szCs w:val="24"/>
+        </w:rPr>
+      </w:pPr>
+    </w:p>
+    <w:p>
+      <w:pPr>
+        <w:jc w:val="both"/>
+        <w:rPr>
+          <w:rFonts w:asciiTheme="majorHAnsi" w:hAnsiTheme="majorHAnsi" w:cstheme="majorHAnsi"/>
+          <w:sz w:val="24"/>
+          <w:szCs w:val="24"/>
+        </w:rPr>
+      </w:pPr>
+      <w:r>
+        <w:rPr>
+          <w:rFonts w:asciiTheme="majorHAnsi" w:hAnsiTheme="majorHAnsi" w:cstheme="majorHAnsi"/>
+          <w:sz w:val="24"/>
+          <w:szCs w:val="24"/>
+        </w:rPr>
+        <w:t># Feature Reduction analysis for SVM classifier</w:t>
+      </w:r>
+    </w:p>
+    <w:p>
+      <w:pPr>
+        <w:jc w:val="both"/>
+        <w:rPr>
+          <w:rFonts w:asciiTheme="majorHAnsi" w:hAnsiTheme="majorHAnsi" w:cstheme="majorHAnsi"/>
+          <w:sz w:val="24"/>
+          <w:szCs w:val="24"/>
+        </w:rPr>
+      </w:pPr>
+      <w:r>
+        <w:rPr>
+          <w:rFonts w:asciiTheme="majorHAnsi" w:hAnsiTheme="majorHAnsi" w:cstheme="majorHAnsi"/>
+          <w:sz w:val="24"/>
+          <w:szCs w:val="24"/>
+        </w:rPr>
+        <w:t>print("================ Feature Reduction ================")</w:t>
+      </w:r>
+    </w:p>
+    <w:p>
+      <w:pPr>
+        <w:jc w:val="both"/>
+        <w:rPr>
+          <w:rFonts w:asciiTheme="majorHAnsi" w:hAnsiTheme="majorHAnsi" w:cstheme="majorHAnsi"/>
+          <w:sz w:val="24"/>
+          <w:szCs w:val="24"/>
+        </w:rPr>
+      </w:pPr>
+      <w:r>
+        <w:rPr>
+          <w:rFonts w:asciiTheme="majorHAnsi" w:hAnsiTheme="majorHAnsi" w:cstheme="majorHAnsi"/>
+          <w:sz w:val="24"/>
+          <w:szCs w:val="24"/>
+        </w:rPr>
+        <w:t>score_list = []</w:t>
+      </w:r>
+    </w:p>
+    <w:p>
+      <w:pPr>
+        <w:jc w:val="both"/>
+        <w:rPr>
+          <w:rFonts w:asciiTheme="majorHAnsi" w:hAnsiTheme="majorHAnsi" w:cstheme="majorHAnsi"/>
+          <w:sz w:val="24"/>
+          <w:szCs w:val="24"/>
+        </w:rPr>
+      </w:pPr>
+      <w:r>
+        <w:rPr>
+          <w:rFonts w:asciiTheme="majorHAnsi" w:hAnsiTheme="majorHAnsi" w:cstheme="majorHAnsi"/>
+          <w:sz w:val="24"/>
+          <w:szCs w:val="24"/>
+        </w:rPr>
+        <w:t>for pca_dim in range(2, f_dim):</w:t>
+      </w:r>
+    </w:p>
+    <w:p>
+      <w:pPr>
+        <w:jc w:val="both"/>
+        <w:rPr>
+          <w:rFonts w:asciiTheme="majorHAnsi" w:hAnsiTheme="majorHAnsi" w:cstheme="majorHAnsi"/>
+          <w:sz w:val="24"/>
+          <w:szCs w:val="24"/>
+        </w:rPr>
+      </w:pPr>
+      <w:r>
+        <w:rPr>
+          <w:rFonts w:asciiTheme="majorHAnsi" w:hAnsiTheme="majorHAnsi" w:cstheme="majorHAnsi"/>
+          <w:sz w:val="24"/>
+          <w:szCs w:val="24"/>
+        </w:rPr>
+        <w:t xml:space="preserve">    pca = PCA(n_components=pca_dim)</w:t>
+      </w:r>
+    </w:p>
+    <w:p>
+      <w:pPr>
+        <w:jc w:val="both"/>
+        <w:rPr>
+          <w:rFonts w:asciiTheme="majorHAnsi" w:hAnsiTheme="majorHAnsi" w:cstheme="majorHAnsi"/>
+          <w:sz w:val="24"/>
+          <w:szCs w:val="24"/>
+        </w:rPr>
+      </w:pPr>
+      <w:r>
+        <w:rPr>
+          <w:rFonts w:asciiTheme="majorHAnsi" w:hAnsiTheme="majorHAnsi" w:cstheme="majorHAnsi"/>
+          <w:sz w:val="24"/>
+          <w:szCs w:val="24"/>
+        </w:rPr>
+        <w:t xml:space="preserve">    pca.fit(X_Train)</w:t>
+      </w:r>
+    </w:p>
+    <w:p>
+      <w:pPr>
+        <w:jc w:val="both"/>
+        <w:rPr>
+          <w:rFonts w:asciiTheme="majorHAnsi" w:hAnsiTheme="majorHAnsi" w:cstheme="majorHAnsi"/>
+          <w:sz w:val="24"/>
+          <w:szCs w:val="24"/>
+        </w:rPr>
+      </w:pPr>
+    </w:p>
+    <w:p>
+      <w:pPr>
+        <w:jc w:val="both"/>
+        <w:rPr>
+          <w:rFonts w:asciiTheme="majorHAnsi" w:hAnsiTheme="majorHAnsi" w:cstheme="majorHAnsi"/>
+          <w:sz w:val="24"/>
+          <w:szCs w:val="24"/>
+        </w:rPr>
+      </w:pPr>
+      <w:r>
+        <w:rPr>
+          <w:rFonts w:asciiTheme="majorHAnsi" w:hAnsiTheme="majorHAnsi" w:cstheme="majorHAnsi"/>
+          <w:sz w:val="24"/>
+          <w:szCs w:val="24"/>
+        </w:rPr>
+        <w:t xml:space="preserve">    print("PCA Dimension = ", pca_dim, pca.explained_variance_ratio_)</w:t>
+      </w:r>
+    </w:p>
+    <w:p>
+      <w:pPr>
+        <w:jc w:val="both"/>
+        <w:rPr>
+          <w:rFonts w:asciiTheme="majorHAnsi" w:hAnsiTheme="majorHAnsi" w:cstheme="majorHAnsi"/>
+          <w:sz w:val="24"/>
+          <w:szCs w:val="24"/>
+        </w:rPr>
+      </w:pPr>
+      <w:r>
+        <w:rPr>
+          <w:rFonts w:asciiTheme="majorHAnsi" w:hAnsiTheme="majorHAnsi" w:cstheme="majorHAnsi"/>
+          <w:sz w:val="24"/>
+          <w:szCs w:val="24"/>
+        </w:rPr>
+        <w:t xml:space="preserve">    X_Train_Transform = pca.transform(X_Train)</w:t>
+      </w:r>
+    </w:p>
+    <w:p>
+      <w:pPr>
+        <w:jc w:val="both"/>
+        <w:rPr>
+          <w:rFonts w:asciiTheme="majorHAnsi" w:hAnsiTheme="majorHAnsi" w:cstheme="majorHAnsi"/>
+          <w:sz w:val="24"/>
+          <w:szCs w:val="24"/>
+        </w:rPr>
+      </w:pPr>
+      <w:r>
+        <w:rPr>
+          <w:rFonts w:asciiTheme="majorHAnsi" w:hAnsiTheme="majorHAnsi" w:cstheme="majorHAnsi"/>
+          <w:sz w:val="24"/>
+          <w:szCs w:val="24"/>
+        </w:rPr>
+        <w:t xml:space="preserve">    X_Test_Transform = pca.transform(X_Test)</w:t>
+      </w:r>
+    </w:p>
+    <w:p>
+      <w:pPr>
+        <w:jc w:val="both"/>
+        <w:rPr>
+          <w:rFonts w:asciiTheme="majorHAnsi" w:hAnsiTheme="majorHAnsi" w:cstheme="majorHAnsi"/>
+          <w:sz w:val="24"/>
+          <w:szCs w:val="24"/>
+        </w:rPr>
+      </w:pPr>
+    </w:p>
+    <w:p>
+      <w:pPr>
+        <w:jc w:val="both"/>
+        <w:rPr>
+          <w:rFonts w:asciiTheme="majorHAnsi" w:hAnsiTheme="majorHAnsi" w:cstheme="majorHAnsi"/>
+          <w:sz w:val="24"/>
+          <w:szCs w:val="24"/>
+        </w:rPr>
+      </w:pPr>
+      <w:r>
+        <w:rPr>
+          <w:rFonts w:asciiTheme="majorHAnsi" w:hAnsiTheme="majorHAnsi" w:cstheme="majorHAnsi"/>
+          <w:sz w:val="24"/>
+          <w:szCs w:val="24"/>
+        </w:rPr>
+        <w:t xml:space="preserve">    # svm</w:t>
+      </w:r>
+    </w:p>
+    <w:p>
+      <w:pPr>
+        <w:jc w:val="both"/>
+        <w:rPr>
+          <w:rFonts w:asciiTheme="majorHAnsi" w:hAnsiTheme="majorHAnsi" w:cstheme="majorHAnsi"/>
+          <w:sz w:val="24"/>
+          <w:szCs w:val="24"/>
+        </w:rPr>
+      </w:pPr>
+      <w:r>
+        <w:rPr>
+          <w:rFonts w:asciiTheme="majorHAnsi" w:hAnsiTheme="majorHAnsi" w:cstheme="majorHAnsi"/>
+          <w:sz w:val="24"/>
+          <w:szCs w:val="24"/>
+        </w:rPr>
+        <w:t xml:space="preserve">    clf = classifiers[3]</w:t>
+      </w:r>
+    </w:p>
+    <w:p>
+      <w:pPr>
+        <w:jc w:val="both"/>
+        <w:rPr>
+          <w:rFonts w:asciiTheme="majorHAnsi" w:hAnsiTheme="majorHAnsi" w:cstheme="majorHAnsi"/>
+          <w:sz w:val="24"/>
+          <w:szCs w:val="24"/>
+        </w:rPr>
+      </w:pPr>
+      <w:r>
+        <w:rPr>
+          <w:rFonts w:asciiTheme="majorHAnsi" w:hAnsiTheme="majorHAnsi" w:cstheme="majorHAnsi"/>
+          <w:sz w:val="24"/>
+          <w:szCs w:val="24"/>
+        </w:rPr>
+        <w:lastRenderedPageBreak/>
+        <w:t xml:space="preserve">    score = train_evaluate_classfier("SVM: PCA Dim = " + str(pca_dim), clf, X_Train_Transform, Y_Train, X_Test_Transform, Y_Test)</w:t>
+      </w:r>
+    </w:p>
+    <w:p>
+      <w:pPr>
+        <w:jc w:val="both"/>
+        <w:rPr>
+          <w:rFonts w:asciiTheme="majorHAnsi" w:hAnsiTheme="majorHAnsi" w:cstheme="majorHAnsi"/>
+          <w:sz w:val="24"/>
+          <w:szCs w:val="24"/>
+        </w:rPr>
+      </w:pPr>
+      <w:r>
+        <w:rPr>
+          <w:rFonts w:asciiTheme="majorHAnsi" w:hAnsiTheme="majorHAnsi" w:cstheme="majorHAnsi"/>
+          <w:sz w:val="24"/>
+          <w:szCs w:val="24"/>
+        </w:rPr>
+        <w:t xml:space="preserve">    score_list.append(score * 100)</w:t>
+      </w:r>
+    </w:p>
+    <w:p>
+      <w:pPr>
+        <w:jc w:val="both"/>
+        <w:rPr>
+          <w:rFonts w:asciiTheme="majorHAnsi" w:hAnsiTheme="majorHAnsi" w:cstheme="majorHAnsi"/>
+          <w:sz w:val="24"/>
+          <w:szCs w:val="24"/>
+        </w:rPr>
+      </w:pPr>
+    </w:p>
+    <w:p>
+      <w:pPr>
+        <w:jc w:val="both"/>
+        <w:rPr>
+          <w:rFonts w:asciiTheme="majorHAnsi" w:hAnsiTheme="majorHAnsi" w:cstheme="majorHAnsi"/>
+          <w:sz w:val="24"/>
+          <w:szCs w:val="24"/>
+        </w:rPr>
+      </w:pPr>
+      <w:r>
+        <w:rPr>
+          <w:rFonts w:asciiTheme="majorHAnsi" w:hAnsiTheme="majorHAnsi" w:cstheme="majorHAnsi"/>
+          <w:sz w:val="24"/>
+          <w:szCs w:val="24"/>
+        </w:rPr>
+        <w:t>x_pos = np.arange(len(score_list))</w:t>
+      </w:r>
+    </w:p>
+    <w:p>
+      <w:pPr>
+        <w:jc w:val="both"/>
+        <w:rPr>
+          <w:rFonts w:asciiTheme="majorHAnsi" w:hAnsiTheme="majorHAnsi" w:cstheme="majorHAnsi"/>
+          <w:sz w:val="24"/>
+          <w:szCs w:val="24"/>
+        </w:rPr>
+      </w:pPr>
+      <w:r>
+        <w:rPr>
+          <w:rFonts w:asciiTheme="majorHAnsi" w:hAnsiTheme="majorHAnsi" w:cstheme="majorHAnsi"/>
+          <w:sz w:val="24"/>
+          <w:szCs w:val="24"/>
+        </w:rPr>
+        <w:t>plt.bar(x_pos, score_list, align='center', alpha=0.5)</w:t>
+      </w:r>
+    </w:p>
+    <w:p>
+      <w:pPr>
+        <w:jc w:val="both"/>
+        <w:rPr>
+          <w:rFonts w:asciiTheme="majorHAnsi" w:hAnsiTheme="majorHAnsi" w:cstheme="majorHAnsi"/>
+          <w:sz w:val="24"/>
+          <w:szCs w:val="24"/>
+        </w:rPr>
+      </w:pPr>
+      <w:r>
+        <w:rPr>
+          <w:rFonts w:asciiTheme="majorHAnsi" w:hAnsiTheme="majorHAnsi" w:cstheme="majorHAnsi"/>
+          <w:sz w:val="24"/>
+          <w:szCs w:val="24"/>
+        </w:rPr>
+        <w:t>plt.gca().yaxis.set_major_formatter(mtick.PercentFormatter())</w:t>
+      </w:r>
+    </w:p>
+    <w:p>
+      <w:pPr>
+        <w:jc w:val="both"/>
+        <w:rPr>
+          <w:rFonts w:asciiTheme="majorHAnsi" w:hAnsiTheme="majorHAnsi" w:cstheme="majorHAnsi"/>
+          <w:sz w:val="24"/>
+          <w:szCs w:val="24"/>
+        </w:rPr>
+      </w:pPr>
+      <w:r>
+        <w:rPr>
+          <w:rFonts w:asciiTheme="majorHAnsi" w:hAnsiTheme="majorHAnsi" w:cstheme="majorHAnsi"/>
+          <w:sz w:val="24"/>
+          <w:szCs w:val="24"/>
+        </w:rPr>
+        <w:t>plt.xlabel('Dimension')</w:t>
+      </w:r>
+    </w:p>
+    <w:p>
+      <w:pPr>
+        <w:jc w:val="both"/>
+        <w:rPr>
+          <w:rFonts w:asciiTheme="majorHAnsi" w:hAnsiTheme="majorHAnsi" w:cstheme="majorHAnsi"/>
+          <w:sz w:val="24"/>
+          <w:szCs w:val="24"/>
+        </w:rPr>
+      </w:pPr>
+      <w:r>
+        <w:rPr>
+          <w:rFonts w:asciiTheme="majorHAnsi" w:hAnsiTheme="majorHAnsi" w:cstheme="majorHAnsi"/>
+          <w:sz w:val="24"/>
+          <w:szCs w:val="24"/>
+        </w:rPr>
+        <w:t>plt.ylabel('Accuracy')</w:t>
+      </w:r>
+    </w:p>
+    <w:p>
+      <w:pPr>
+        <w:jc w:val="both"/>
+        <w:rPr>
+          <w:rFonts w:asciiTheme="majorHAnsi" w:hAnsiTheme="majorHAnsi" w:cstheme="majorHAnsi"/>
+          <w:sz w:val="24"/>
+          <w:szCs w:val="24"/>
+        </w:rPr>
+      </w:pPr>
+      <w:r>
+        <w:rPr>
+          <w:rFonts w:asciiTheme="majorHAnsi" w:hAnsiTheme="majorHAnsi" w:cstheme="majorHAnsi"/>
+          <w:sz w:val="24"/>
+          <w:szCs w:val="24"/>
+        </w:rPr>
+        <w:t>plt.xticks(x_pos, range(2, f_dim))</w:t>
+      </w:r>
+    </w:p>
+    <w:p>
+      <w:pPr>
+        <w:jc w:val="both"/>
+        <w:rPr>
+          <w:rFonts w:asciiTheme="majorHAnsi" w:hAnsiTheme="majorHAnsi" w:cstheme="majorHAnsi"/>
+          <w:sz w:val="24"/>
+          <w:szCs w:val="24"/>
+        </w:rPr>
+      </w:pPr>
+      <w:r>
+        <w:rPr>
+          <w:rFonts w:asciiTheme="majorHAnsi" w:hAnsiTheme="majorHAnsi" w:cstheme="majorHAnsi"/>
+          <w:sz w:val="24"/>
+          <w:szCs w:val="24"/>
+        </w:rPr>
+        <w:t>plt.title('PCA Dimension vs Performance')</w:t>
+      </w:r>
+    </w:p>
+    <w:p>
+      <w:pPr>
+        <w:jc w:val="both"/>
+        <w:rPr>
+          <w:rFonts w:asciiTheme="majorHAnsi" w:hAnsiTheme="majorHAnsi" w:cstheme="majorHAnsi"/>
+          <w:sz w:val="24"/>
+          <w:szCs w:val="24"/>
+        </w:rPr>
+      </w:pPr>
+      <w:r>
+        <w:rPr>
+          <w:rFonts w:asciiTheme="majorHAnsi" w:hAnsiTheme="majorHAnsi" w:cstheme="majorHAnsi"/>
+          <w:sz w:val="24"/>
+          <w:szCs w:val="24"/>
+        </w:rPr>
+        <w:t># plt.autoscale(axis='y',tight=True)</w:t>
+      </w:r>
+    </w:p>
+    <w:p>
+      <w:pPr>
+        <w:jc w:val="both"/>
+        <w:rPr>
+          <w:rFonts w:asciiTheme="majorHAnsi" w:hAnsiTheme="majorHAnsi" w:cstheme="majorHAnsi"/>
+          <w:sz w:val="24"/>
+          <w:szCs w:val="24"/>
+        </w:rPr>
+      </w:pPr>
+      <w:r>
+        <w:rPr>
+          <w:rFonts w:asciiTheme="majorHAnsi" w:hAnsiTheme="majorHAnsi" w:cstheme="majorHAnsi"/>
+          <w:sz w:val="24"/>
+          <w:szCs w:val="24"/>
+        </w:rPr>
+        <w:t>plt.show()</w:t>
+      </w:r>
     </w:p>
     <w:sectPr>
       <w:pgSz w:w="12240" w:h="15840"/>
@@ -5063,7 +6150,6 @@
   <w:style w:type="character" w:default="1" w:styleId="DefaultParagraphFont">
     <w:name w:val="Default Paragraph Font"/>
     <w:uiPriority w:val="1"/>
-    <w:semiHidden/>
     <w:unhideWhenUsed/>
   </w:style>
   <w:style w:type="table" w:default="1" w:styleId="TableNormal">

</xml_diff>